<commit_message>
MALS-210 & MALS-211 Dairy Tank Recheck & Farm Threshold reports
</commit_message>
<xml_diff>
--- a/app/server/static/templates/certificates/Dairy-Farm.docx
+++ b/app/server/static/templates/certificates/Dairy-Farm.docx
@@ -464,13 +464,39 @@
         <w:rPr>
           <w:b/>
         </w:rPr>
-        <w:t>d.DairyTankCompany</w:t>
+        <w:t>d.</w:t>
+      </w:r>
+      <w:r>
+        <w:rPr>
+          <w:b/>
+        </w:rPr>
+        <w:t>SiteInformation</w:t>
       </w:r>
       <w:proofErr w:type="spellEnd"/>
       <w:r>
         <w:rPr>
           <w:b/>
         </w:rPr>
+        <w:t>[0]</w:t>
+      </w:r>
+      <w:r>
+        <w:rPr>
+          <w:b/>
+        </w:rPr>
+        <w:t>.</w:t>
+      </w:r>
+      <w:proofErr w:type="spellStart"/>
+      <w:r>
+        <w:rPr>
+          <w:b/>
+        </w:rPr>
+        <w:t>DairyTankCompany</w:t>
+      </w:r>
+      <w:proofErr w:type="spellEnd"/>
+      <w:r>
+        <w:rPr>
+          <w:b/>
+        </w:rPr>
         <w:t>}</w:t>
       </w:r>
       <w:r>
@@ -496,6 +522,26 @@
         <w:rPr>
           <w:b/>
         </w:rPr>
+        <w:t>SiteInformation</w:t>
+      </w:r>
+      <w:proofErr w:type="spellEnd"/>
+      <w:r>
+        <w:rPr>
+          <w:b/>
+        </w:rPr>
+        <w:t>[0]</w:t>
+      </w:r>
+      <w:r>
+        <w:rPr>
+          <w:b/>
+        </w:rPr>
+        <w:t>.</w:t>
+      </w:r>
+      <w:proofErr w:type="spellStart"/>
+      <w:r>
+        <w:rPr>
+          <w:b/>
+        </w:rPr>
         <w:t>DairyTankSN</w:t>
       </w:r>
       <w:proofErr w:type="spellEnd"/>
@@ -522,7 +568,33 @@
         <w:rPr>
           <w:b/>
         </w:rPr>
-        <w:t>d.DairyTankCapacity</w:t>
+        <w:t>d.</w:t>
+      </w:r>
+      <w:r>
+        <w:rPr>
+          <w:b/>
+        </w:rPr>
+        <w:t>SiteInformation</w:t>
+      </w:r>
+      <w:proofErr w:type="spellEnd"/>
+      <w:r>
+        <w:rPr>
+          <w:b/>
+        </w:rPr>
+        <w:t>[0]</w:t>
+      </w:r>
+      <w:r>
+        <w:rPr>
+          <w:b/>
+        </w:rPr>
+        <w:t>.</w:t>
+      </w:r>
+      <w:proofErr w:type="spellStart"/>
+      <w:r>
+        <w:rPr>
+          <w:b/>
+        </w:rPr>
+        <w:t>DairyTankCapacity</w:t>
       </w:r>
       <w:proofErr w:type="spellEnd"/>
       <w:r>
@@ -556,10 +628,36 @@
         <w:rPr>
           <w:b/>
         </w:rPr>
-        <w:t>d.DairyTankCalibrationDate</w:t>
+        <w:t>d.</w:t>
+      </w:r>
+      <w:r>
+        <w:rPr>
+          <w:b/>
+        </w:rPr>
+        <w:t>SiteInformation</w:t>
       </w:r>
       <w:proofErr w:type="spellEnd"/>
       <w:proofErr w:type="gramEnd"/>
+      <w:r>
+        <w:rPr>
+          <w:b/>
+        </w:rPr>
+        <w:t>[0]</w:t>
+      </w:r>
+      <w:r>
+        <w:rPr>
+          <w:b/>
+        </w:rPr>
+        <w:t>.</w:t>
+      </w:r>
+      <w:proofErr w:type="spellStart"/>
+      <w:r>
+        <w:rPr>
+          <w:b/>
+        </w:rPr>
+        <w:t>DairyTankCalibrationDate</w:t>
+      </w:r>
+      <w:proofErr w:type="spellEnd"/>
       <w:r>
         <w:rPr>
           <w:b/>
@@ -735,6 +833,7 @@
     </w:p>
     <w:p>
       <w:r>
+        <w:lastRenderedPageBreak/>
         <w:tab/>
       </w:r>
       <w:r>
@@ -1673,15 +1772,6 @@
 </file>
 
 <file path=customXml/item1.xml><?xml version="1.0" encoding="utf-8"?>
-<?mso-contentType ?>
-<FormTemplates xmlns="http://schemas.microsoft.com/sharepoint/v3/contenttype/forms">
-  <Display>DocumentLibraryForm</Display>
-  <Edit>DocumentLibraryForm</Edit>
-  <New>DocumentLibraryForm</New>
-</FormTemplates>
-</file>
-
-<file path=customXml/item2.xml><?xml version="1.0" encoding="utf-8"?>
 <ct:contentTypeSchema xmlns:ct="http://schemas.microsoft.com/office/2006/metadata/contentType" xmlns:ma="http://schemas.microsoft.com/office/2006/metadata/properties/metaAttributes" ct:_="" ma:_="" ma:contentTypeName="Document" ma:contentTypeID="0x010100B8CBF3948AF16E4A9427EB9CB0C3AFDB" ma:contentTypeVersion="11" ma:contentTypeDescription="Create a new document." ma:contentTypeScope="" ma:versionID="9fc8a81a77eeb73bda9729b3f784b8c4">
   <xsd:schema xmlns:xsd="http://www.w3.org/2001/XMLSchema" xmlns:xs="http://www.w3.org/2001/XMLSchema" xmlns:p="http://schemas.microsoft.com/office/2006/metadata/properties" xmlns:ns2="bc8b8595-9fa1-49bc-a016-2621e7bde64e" xmlns:ns3="e1c8ebbc-f196-4c28-98e9-1900bd408e79" targetNamespace="http://schemas.microsoft.com/office/2006/metadata/properties" ma:root="true" ma:fieldsID="88ad40c7f0e134defa4acd5e486d3459" ns2:_="" ns3:_="">
     <xsd:import namespace="bc8b8595-9fa1-49bc-a016-2621e7bde64e"/>
@@ -1892,15 +1982,16 @@
 </ct:contentTypeSchema>
 </file>
 
-<file path=customXml/itemProps1.xml><?xml version="1.0" encoding="utf-8"?>
-<ds:datastoreItem xmlns:ds="http://schemas.openxmlformats.org/officeDocument/2006/customXml" ds:itemID="{73B7E096-6967-4402-89D1-CBC83DCB857A}">
-  <ds:schemaRefs>
-    <ds:schemaRef ds:uri="http://schemas.microsoft.com/sharepoint/v3/contenttype/forms"/>
-  </ds:schemaRefs>
-</ds:datastoreItem>
+<file path=customXml/item2.xml><?xml version="1.0" encoding="utf-8"?>
+<?mso-contentType ?>
+<FormTemplates xmlns="http://schemas.microsoft.com/sharepoint/v3/contenttype/forms">
+  <Display>DocumentLibraryForm</Display>
+  <Edit>DocumentLibraryForm</Edit>
+  <New>DocumentLibraryForm</New>
+</FormTemplates>
 </file>
 
-<file path=customXml/itemProps2.xml><?xml version="1.0" encoding="utf-8"?>
+<file path=customXml/itemProps1.xml><?xml version="1.0" encoding="utf-8"?>
 <ds:datastoreItem xmlns:ds="http://schemas.openxmlformats.org/officeDocument/2006/customXml" ds:itemID="{FC0CDFA1-B3D9-43A4-8FCB-A9DEC620ACB3}">
   <ds:schemaRefs>
     <ds:schemaRef ds:uri="http://schemas.microsoft.com/office/2006/metadata/contentType"/>
@@ -1917,4 +2008,12 @@
     <ds:schemaRef ds:uri="http://schemas.microsoft.com/internal/obd"/>
   </ds:schemaRefs>
 </ds:datastoreItem>
+</file>
+
+<file path=customXml/itemProps2.xml><?xml version="1.0" encoding="utf-8"?>
+<ds:datastoreItem xmlns:ds="http://schemas.openxmlformats.org/officeDocument/2006/customXml" ds:itemID="{73B7E096-6967-4402-89D1-CBC83DCB857A}">
+  <ds:schemaRefs>
+    <ds:schemaRef ds:uri="http://schemas.microsoft.com/sharepoint/v3/contenttype/forms"/>
+  </ds:schemaRefs>
+</ds:datastoreItem>
 </file>
</xml_diff>

<commit_message>
MALS-1140 Show all dairy tanks at site
</commit_message>
<xml_diff>
--- a/app/server/static/templates/certificates/Dairy-Farm.docx
+++ b/app/server/static/templates/certificates/Dairy-Farm.docx
@@ -20,7 +20,6 @@
         <w:t>{</w:t>
       </w:r>
       <w:proofErr w:type="spellStart"/>
-      <w:proofErr w:type="gramStart"/>
       <w:r>
         <w:rPr>
           <w:sz w:val="20"/>
@@ -28,7 +27,6 @@
         <w:t>d.ActsAndRegs</w:t>
       </w:r>
       <w:proofErr w:type="spellEnd"/>
-      <w:proofErr w:type="gramEnd"/>
       <w:r>
         <w:rPr>
           <w:sz w:val="20"/>
@@ -63,7 +61,6 @@
         <w:t>{</w:t>
       </w:r>
       <w:proofErr w:type="spellStart"/>
-      <w:proofErr w:type="gramStart"/>
       <w:r>
         <w:rPr>
           <w:b/>
@@ -72,7 +69,6 @@
         <w:t>d.LicenceHolderCompany</w:t>
       </w:r>
       <w:proofErr w:type="spellEnd"/>
-      <w:proofErr w:type="gramEnd"/>
       <w:r>
         <w:rPr>
           <w:b/>
@@ -91,12 +87,21 @@
         <w:t>{</w:t>
       </w:r>
       <w:proofErr w:type="spellStart"/>
-      <w:proofErr w:type="gramStart"/>
       <w:r>
         <w:t>d.LicenceHolderName</w:t>
       </w:r>
       <w:proofErr w:type="spellEnd"/>
-      <w:proofErr w:type="gramEnd"/>
+      <w:r>
+        <w:t>}</w:t>
+      </w:r>
+      <w:r>
+        <w:t>, {</w:t>
+      </w:r>
+      <w:proofErr w:type="spellStart"/>
+      <w:r>
+        <w:t>d.LicenceHolderTitle</w:t>
+      </w:r>
+      <w:proofErr w:type="spellEnd"/>
       <w:r>
         <w:t>}</w:t>
       </w:r>
@@ -111,12 +116,10 @@
         <w:t>{</w:t>
       </w:r>
       <w:proofErr w:type="spellStart"/>
-      <w:proofErr w:type="gramStart"/>
       <w:r>
         <w:t>d.MailingAddress</w:t>
       </w:r>
       <w:proofErr w:type="spellEnd"/>
-      <w:proofErr w:type="gramEnd"/>
       <w:r>
         <w:t>}</w:t>
       </w:r>
@@ -133,12 +136,10 @@
         <w:t>{</w:t>
       </w:r>
       <w:proofErr w:type="spellStart"/>
-      <w:proofErr w:type="gramStart"/>
       <w:r>
         <w:t>d.MailingCity</w:t>
       </w:r>
       <w:proofErr w:type="spellEnd"/>
-      <w:proofErr w:type="gramEnd"/>
       <w:r>
         <w:t>} {</w:t>
       </w:r>
@@ -161,12 +162,10 @@
         <w:t>{</w:t>
       </w:r>
       <w:proofErr w:type="spellStart"/>
-      <w:proofErr w:type="gramStart"/>
       <w:r>
         <w:t>d.PostCode</w:t>
       </w:r>
       <w:proofErr w:type="spellEnd"/>
-      <w:proofErr w:type="gramEnd"/>
       <w:r>
         <w:t>}</w:t>
       </w:r>
@@ -200,12 +199,10 @@
         <w:t>{</w:t>
       </w:r>
       <w:proofErr w:type="spellStart"/>
-      <w:proofErr w:type="gramStart"/>
       <w:r>
         <w:t>d.LicenceName</w:t>
       </w:r>
       <w:proofErr w:type="spellEnd"/>
-      <w:proofErr w:type="gramEnd"/>
       <w:r>
         <w:t>}</w:t>
       </w:r>
@@ -269,7 +266,6 @@
               <w:t>{</w:t>
             </w:r>
             <w:proofErr w:type="spellStart"/>
-            <w:proofErr w:type="gramStart"/>
             <w:r>
               <w:t>d.</w:t>
             </w:r>
@@ -277,7 +273,6 @@
               <w:t>LicenceNumber</w:t>
             </w:r>
             <w:proofErr w:type="spellEnd"/>
-            <w:proofErr w:type="gramEnd"/>
             <w:r>
               <w:t>}</w:t>
             </w:r>
@@ -319,12 +314,10 @@
               <w:t>{</w:t>
             </w:r>
             <w:proofErr w:type="spellStart"/>
-            <w:proofErr w:type="gramStart"/>
             <w:r>
               <w:t>d.IssueDate</w:t>
             </w:r>
             <w:proofErr w:type="spellEnd"/>
-            <w:proofErr w:type="gramEnd"/>
             <w:r>
               <w:t>}</w:t>
             </w:r>
@@ -370,12 +363,10 @@
               <w:t>{</w:t>
             </w:r>
             <w:proofErr w:type="spellStart"/>
-            <w:proofErr w:type="gramStart"/>
             <w:r>
               <w:t>d.ReIssueDate</w:t>
             </w:r>
             <w:proofErr w:type="spellEnd"/>
-            <w:proofErr w:type="gramEnd"/>
             <w:r>
               <w:t>}</w:t>
             </w:r>
@@ -408,12 +399,10 @@
         <w:t>{</w:t>
       </w:r>
       <w:proofErr w:type="spellStart"/>
-      <w:proofErr w:type="gramStart"/>
       <w:r>
         <w:t>d.SiteDetails</w:t>
       </w:r>
       <w:proofErr w:type="spellEnd"/>
-      <w:proofErr w:type="gramEnd"/>
       <w:r>
         <w:t>}</w:t>
       </w:r>
@@ -443,14 +432,13 @@
         <w:rPr>
           <w:b/>
         </w:rPr>
-        <w:t>Tank</w:t>
-      </w:r>
-      <w:proofErr w:type="gramStart"/>
-      <w:r>
-        <w:rPr>
-          <w:b/>
-        </w:rPr>
-        <w:t xml:space="preserve">:  </w:t>
+        <w:t>Tank:</w:t>
+      </w:r>
+      <w:r>
+        <w:rPr>
+          <w:b/>
+        </w:rPr>
+        <w:t xml:space="preserve"> </w:t>
       </w:r>
       <w:r>
         <w:rPr>
@@ -459,7 +447,6 @@
         <w:t>{</w:t>
       </w:r>
       <w:proofErr w:type="spellStart"/>
-      <w:proofErr w:type="gramEnd"/>
       <w:r>
         <w:rPr>
           <w:b/>
@@ -477,7 +464,21 @@
         <w:rPr>
           <w:b/>
         </w:rPr>
-        <w:t>[0]</w:t>
+        <w:t>[</w:t>
+      </w:r>
+      <w:proofErr w:type="spellStart"/>
+      <w:r>
+        <w:rPr>
+          <w:b/>
+        </w:rPr>
+        <w:t>i</w:t>
+      </w:r>
+      <w:proofErr w:type="spellEnd"/>
+      <w:r>
+        <w:rPr>
+          <w:b/>
+        </w:rPr>
+        <w:t>]</w:t>
       </w:r>
       <w:r>
         <w:rPr>
@@ -529,7 +530,21 @@
         <w:rPr>
           <w:b/>
         </w:rPr>
-        <w:t>[0]</w:t>
+        <w:t>[</w:t>
+      </w:r>
+      <w:proofErr w:type="spellStart"/>
+      <w:r>
+        <w:rPr>
+          <w:b/>
+        </w:rPr>
+        <w:t>i</w:t>
+      </w:r>
+      <w:proofErr w:type="spellEnd"/>
+      <w:r>
+        <w:rPr>
+          <w:b/>
+        </w:rPr>
+        <w:t>]</w:t>
       </w:r>
       <w:r>
         <w:rPr>
@@ -555,7 +570,13 @@
         <w:rPr>
           <w:b/>
         </w:rPr>
-        <w:t xml:space="preserve"> Capacity:  </w:t>
+        <w:t xml:space="preserve"> Capacity:</w:t>
+      </w:r>
+      <w:r>
+        <w:rPr>
+          <w:b/>
+        </w:rPr>
+        <w:t xml:space="preserve"> </w:t>
       </w:r>
       <w:r>
         <w:rPr>
@@ -581,7 +602,21 @@
         <w:rPr>
           <w:b/>
         </w:rPr>
-        <w:t>[0]</w:t>
+        <w:t>[</w:t>
+      </w:r>
+      <w:proofErr w:type="spellStart"/>
+      <w:r>
+        <w:rPr>
+          <w:b/>
+        </w:rPr>
+        <w:t>i</w:t>
+      </w:r>
+      <w:proofErr w:type="spellEnd"/>
+      <w:r>
+        <w:rPr>
+          <w:b/>
+        </w:rPr>
+        <w:t>]</w:t>
       </w:r>
       <w:r>
         <w:rPr>
@@ -603,6 +638,90 @@
         </w:rPr>
         <w:t>}</w:t>
       </w:r>
+      <w:r>
+        <w:rPr>
+          <w:b/>
+        </w:rPr>
+        <w:t xml:space="preserve"> </w:t>
+      </w:r>
+      <w:r>
+        <w:rPr>
+          <w:b/>
+        </w:rPr>
+        <w:t>Calibration date:</w:t>
+      </w:r>
+      <w:r>
+        <w:rPr>
+          <w:b/>
+        </w:rPr>
+        <w:t xml:space="preserve"> </w:t>
+      </w:r>
+      <w:r>
+        <w:rPr>
+          <w:b/>
+        </w:rPr>
+        <w:t>{</w:t>
+      </w:r>
+      <w:proofErr w:type="spellStart"/>
+      <w:r>
+        <w:rPr>
+          <w:b/>
+        </w:rPr>
+        <w:t>d.</w:t>
+      </w:r>
+      <w:r>
+        <w:rPr>
+          <w:b/>
+        </w:rPr>
+        <w:t>SiteInformation</w:t>
+      </w:r>
+      <w:proofErr w:type="spellEnd"/>
+      <w:r>
+        <w:rPr>
+          <w:b/>
+        </w:rPr>
+        <w:t>[</w:t>
+      </w:r>
+      <w:proofErr w:type="spellStart"/>
+      <w:r>
+        <w:rPr>
+          <w:b/>
+        </w:rPr>
+        <w:t>i</w:t>
+      </w:r>
+      <w:proofErr w:type="spellEnd"/>
+      <w:r>
+        <w:rPr>
+          <w:b/>
+        </w:rPr>
+        <w:t>]</w:t>
+      </w:r>
+      <w:r>
+        <w:rPr>
+          <w:b/>
+        </w:rPr>
+        <w:t>.</w:t>
+      </w:r>
+      <w:proofErr w:type="spellStart"/>
+      <w:r>
+        <w:rPr>
+          <w:b/>
+        </w:rPr>
+        <w:t>DairyTankCalibrationDate</w:t>
+      </w:r>
+      <w:proofErr w:type="spellEnd"/>
+      <w:r>
+        <w:rPr>
+          <w:b/>
+        </w:rPr>
+        <w:t>}</w:t>
+      </w:r>
+      <w:r>
+        <w:rPr>
+          <w:b/>
+        </w:rPr>
+        <w:t xml:space="preserve"> </w:t>
+      </w:r>
     </w:p>
     <w:p>
       <w:pPr>
@@ -610,11 +729,92 @@
           <w:b/>
         </w:rPr>
       </w:pPr>
-      <w:r>
-        <w:rPr>
-          <w:b/>
-        </w:rPr>
-        <w:t xml:space="preserve">Calibration date: </w:t>
+    </w:p>
+    <w:p>
+      <w:pPr>
+        <w:rPr>
+          <w:b/>
+        </w:rPr>
+      </w:pPr>
+      <w:r>
+        <w:rPr>
+          <w:b/>
+        </w:rPr>
+        <w:t>Tank: {</w:t>
+      </w:r>
+      <w:proofErr w:type="spellStart"/>
+      <w:r>
+        <w:rPr>
+          <w:b/>
+        </w:rPr>
+        <w:t>d.</w:t>
+      </w:r>
+      <w:r>
+        <w:rPr>
+          <w:b/>
+        </w:rPr>
+        <w:t>SiteInformation</w:t>
+      </w:r>
+      <w:proofErr w:type="spellEnd"/>
+      <w:r>
+        <w:rPr>
+          <w:b/>
+        </w:rPr>
+        <w:t>[i+1].</w:t>
+      </w:r>
+      <w:proofErr w:type="spellStart"/>
+      <w:r>
+        <w:rPr>
+          <w:b/>
+        </w:rPr>
+        <w:t>DairyTankCompany</w:t>
+      </w:r>
+      <w:proofErr w:type="spellEnd"/>
+      <w:r>
+        <w:rPr>
+          <w:b/>
+        </w:rPr>
+        <w:t>}  Serial No. {</w:t>
+      </w:r>
+      <w:proofErr w:type="spellStart"/>
+      <w:r>
+        <w:rPr>
+          <w:b/>
+        </w:rPr>
+        <w:t>d.</w:t>
+      </w:r>
+      <w:r>
+        <w:rPr>
+          <w:b/>
+        </w:rPr>
+        <w:t>SiteInformation</w:t>
+      </w:r>
+      <w:proofErr w:type="spellEnd"/>
+      <w:r>
+        <w:rPr>
+          <w:b/>
+        </w:rPr>
+        <w:t>[i+1].</w:t>
+      </w:r>
+      <w:proofErr w:type="spellStart"/>
+      <w:r>
+        <w:rPr>
+          <w:b/>
+        </w:rPr>
+        <w:t>DairyTankSN</w:t>
+      </w:r>
+      <w:proofErr w:type="spellEnd"/>
+      <w:r>
+        <w:rPr>
+          <w:b/>
+        </w:rPr>
+        <w:t>} Capacity:</w:t>
+      </w:r>
+      <w:r>
+        <w:rPr>
+          <w:b/>
+        </w:rPr>
+        <w:t xml:space="preserve"> </w:t>
       </w:r>
       <w:r>
         <w:rPr>
@@ -623,7 +823,6 @@
         <w:t>{</w:t>
       </w:r>
       <w:proofErr w:type="spellStart"/>
-      <w:proofErr w:type="gramStart"/>
       <w:r>
         <w:rPr>
           <w:b/>
@@ -637,18 +836,57 @@
         <w:t>SiteInformation</w:t>
       </w:r>
       <w:proofErr w:type="spellEnd"/>
-      <w:proofErr w:type="gramEnd"/>
-      <w:r>
-        <w:rPr>
-          <w:b/>
-        </w:rPr>
-        <w:t>[0]</w:t>
-      </w:r>
-      <w:r>
-        <w:rPr>
-          <w:b/>
-        </w:rPr>
-        <w:t>.</w:t>
+      <w:r>
+        <w:rPr>
+          <w:b/>
+        </w:rPr>
+        <w:t>[i+1].</w:t>
+      </w:r>
+      <w:proofErr w:type="spellStart"/>
+      <w:r>
+        <w:rPr>
+          <w:b/>
+        </w:rPr>
+        <w:t>DairyTankCapacity</w:t>
+      </w:r>
+      <w:proofErr w:type="spellEnd"/>
+      <w:r>
+        <w:rPr>
+          <w:b/>
+        </w:rPr>
+        <w:t>} Calibration date:</w:t>
+      </w:r>
+      <w:r>
+        <w:rPr>
+          <w:b/>
+        </w:rPr>
+        <w:t xml:space="preserve"> </w:t>
+      </w:r>
+      <w:r>
+        <w:rPr>
+          <w:b/>
+        </w:rPr>
+        <w:t>{</w:t>
+      </w:r>
+      <w:proofErr w:type="spellStart"/>
+      <w:r>
+        <w:rPr>
+          <w:b/>
+        </w:rPr>
+        <w:t>d.</w:t>
+      </w:r>
+      <w:r>
+        <w:rPr>
+          <w:b/>
+        </w:rPr>
+        <w:t>SiteInformation</w:t>
+      </w:r>
+      <w:proofErr w:type="spellEnd"/>
+      <w:r>
+        <w:rPr>
+          <w:b/>
+        </w:rPr>
+        <w:t>[i+1].</w:t>
       </w:r>
       <w:proofErr w:type="spellStart"/>
       <w:r>
@@ -662,13 +900,7 @@
         <w:rPr>
           <w:b/>
         </w:rPr>
-        <w:t>}</w:t>
-      </w:r>
-      <w:r>
-        <w:rPr>
-          <w:b/>
-        </w:rPr>
-        <w:t xml:space="preserve"> </w:t>
+        <w:t xml:space="preserve">} </w:t>
       </w:r>
     </w:p>
     <w:p>
@@ -678,11 +910,34 @@
           <w:sz w:val="70"/>
         </w:rPr>
       </w:pPr>
-      <w:r>
+    </w:p>
+    <w:p>
+      <w:pPr>
+        <w:jc w:val="center"/>
         <w:rPr>
           <w:sz w:val="70"/>
         </w:rPr>
-        <w:t>{d.IRMA_Num}</w:t>
+      </w:pPr>
+      <w:r>
+        <w:rPr>
+          <w:sz w:val="70"/>
+        </w:rPr>
+        <w:lastRenderedPageBreak/>
+        <w:t>{</w:t>
+      </w:r>
+      <w:proofErr w:type="spellStart"/>
+      <w:r>
+        <w:rPr>
+          <w:sz w:val="70"/>
+        </w:rPr>
+        <w:t>d.IRMA_Num</w:t>
+      </w:r>
+      <w:proofErr w:type="spellEnd"/>
+      <w:r>
+        <w:rPr>
+          <w:sz w:val="70"/>
+        </w:rPr>
+        <w:t>}</w:t>
       </w:r>
     </w:p>
     <w:p>
@@ -833,7 +1088,6 @@
     </w:p>
     <w:p>
       <w:r>
-        <w:lastRenderedPageBreak/>
         <w:tab/>
       </w:r>
       <w:r>
@@ -1772,6 +2026,15 @@
 </file>
 
 <file path=customXml/item1.xml><?xml version="1.0" encoding="utf-8"?>
+<?mso-contentType ?>
+<FormTemplates xmlns="http://schemas.microsoft.com/sharepoint/v3/contenttype/forms">
+  <Display>DocumentLibraryForm</Display>
+  <Edit>DocumentLibraryForm</Edit>
+  <New>DocumentLibraryForm</New>
+</FormTemplates>
+</file>
+
+<file path=customXml/item2.xml><?xml version="1.0" encoding="utf-8"?>
 <ct:contentTypeSchema xmlns:ct="http://schemas.microsoft.com/office/2006/metadata/contentType" xmlns:ma="http://schemas.microsoft.com/office/2006/metadata/properties/metaAttributes" ct:_="" ma:_="" ma:contentTypeName="Document" ma:contentTypeID="0x010100B8CBF3948AF16E4A9427EB9CB0C3AFDB" ma:contentTypeVersion="11" ma:contentTypeDescription="Create a new document." ma:contentTypeScope="" ma:versionID="9fc8a81a77eeb73bda9729b3f784b8c4">
   <xsd:schema xmlns:xsd="http://www.w3.org/2001/XMLSchema" xmlns:xs="http://www.w3.org/2001/XMLSchema" xmlns:p="http://schemas.microsoft.com/office/2006/metadata/properties" xmlns:ns2="bc8b8595-9fa1-49bc-a016-2621e7bde64e" xmlns:ns3="e1c8ebbc-f196-4c28-98e9-1900bd408e79" targetNamespace="http://schemas.microsoft.com/office/2006/metadata/properties" ma:root="true" ma:fieldsID="88ad40c7f0e134defa4acd5e486d3459" ns2:_="" ns3:_="">
     <xsd:import namespace="bc8b8595-9fa1-49bc-a016-2621e7bde64e"/>
@@ -1982,16 +2245,15 @@
 </ct:contentTypeSchema>
 </file>
 
-<file path=customXml/item2.xml><?xml version="1.0" encoding="utf-8"?>
-<?mso-contentType ?>
-<FormTemplates xmlns="http://schemas.microsoft.com/sharepoint/v3/contenttype/forms">
-  <Display>DocumentLibraryForm</Display>
-  <Edit>DocumentLibraryForm</Edit>
-  <New>DocumentLibraryForm</New>
-</FormTemplates>
+<file path=customXml/itemProps1.xml><?xml version="1.0" encoding="utf-8"?>
+<ds:datastoreItem xmlns:ds="http://schemas.openxmlformats.org/officeDocument/2006/customXml" ds:itemID="{73B7E096-6967-4402-89D1-CBC83DCB857A}">
+  <ds:schemaRefs>
+    <ds:schemaRef ds:uri="http://schemas.microsoft.com/sharepoint/v3/contenttype/forms"/>
+  </ds:schemaRefs>
+</ds:datastoreItem>
 </file>
 
-<file path=customXml/itemProps1.xml><?xml version="1.0" encoding="utf-8"?>
+<file path=customXml/itemProps2.xml><?xml version="1.0" encoding="utf-8"?>
 <ds:datastoreItem xmlns:ds="http://schemas.openxmlformats.org/officeDocument/2006/customXml" ds:itemID="{FC0CDFA1-B3D9-43A4-8FCB-A9DEC620ACB3}">
   <ds:schemaRefs>
     <ds:schemaRef ds:uri="http://schemas.microsoft.com/office/2006/metadata/contentType"/>
@@ -2008,12 +2270,4 @@
     <ds:schemaRef ds:uri="http://schemas.microsoft.com/internal/obd"/>
   </ds:schemaRefs>
 </ds:datastoreItem>
-</file>
-
-<file path=customXml/itemProps2.xml><?xml version="1.0" encoding="utf-8"?>
-<ds:datastoreItem xmlns:ds="http://schemas.openxmlformats.org/officeDocument/2006/customXml" ds:itemID="{73B7E096-6967-4402-89D1-CBC83DCB857A}">
-  <ds:schemaRefs>
-    <ds:schemaRef ds:uri="http://schemas.microsoft.com/sharepoint/v3/contenttype/forms"/>
-  </ds:schemaRefs>
-</ds:datastoreItem>
 </file>
</xml_diff>

<commit_message>
MALS-1145 Add missing tank model  number to template
</commit_message>
<xml_diff>
--- a/app/server/static/templates/certificates/Dairy-Farm.docx
+++ b/app/server/static/templates/certificates/Dairy-Farm.docx
@@ -504,7 +504,7 @@
         <w:rPr>
           <w:b/>
         </w:rPr>
-        <w:t xml:space="preserve">  Serial No. </w:t>
+        <w:t xml:space="preserve"> Serial No. </w:t>
       </w:r>
       <w:r>
         <w:rPr>
@@ -570,7 +570,61 @@
         <w:rPr>
           <w:b/>
         </w:rPr>
-        <w:t xml:space="preserve"> Capacity:</w:t>
+        <w:t xml:space="preserve"> </w:t>
+      </w:r>
+      <w:r>
+        <w:rPr>
+          <w:b/>
+        </w:rPr>
+        <w:t>Model: {</w:t>
+      </w:r>
+      <w:proofErr w:type="spellStart"/>
+      <w:r>
+        <w:rPr>
+          <w:b/>
+        </w:rPr>
+        <w:t>d.SiteInformation</w:t>
+      </w:r>
+      <w:proofErr w:type="spellEnd"/>
+      <w:r>
+        <w:rPr>
+          <w:b/>
+        </w:rPr>
+        <w:t>[</w:t>
+      </w:r>
+      <w:proofErr w:type="spellStart"/>
+      <w:r>
+        <w:rPr>
+          <w:b/>
+        </w:rPr>
+        <w:t>i</w:t>
+      </w:r>
+      <w:proofErr w:type="spellEnd"/>
+      <w:r>
+        <w:rPr>
+          <w:b/>
+        </w:rPr>
+        <w:t>].</w:t>
+      </w:r>
+      <w:proofErr w:type="spellStart"/>
+      <w:r>
+        <w:rPr>
+          <w:b/>
+        </w:rPr>
+        <w:t>DairyTankModel</w:t>
+      </w:r>
+      <w:proofErr w:type="spellEnd"/>
+      <w:r>
+        <w:rPr>
+          <w:b/>
+        </w:rPr>
+        <w:t xml:space="preserve">} </w:t>
+      </w:r>
+      <w:r>
+        <w:rPr>
+          <w:b/>
+        </w:rPr>
+        <w:t>Capacity:</w:t>
       </w:r>
       <w:r>
         <w:rPr>
@@ -774,7 +828,7 @@
         <w:rPr>
           <w:b/>
         </w:rPr>
-        <w:t>}  Serial No. {</w:t>
+        <w:t>} Serial No. {</w:t>
       </w:r>
       <w:proofErr w:type="spellStart"/>
       <w:r>
@@ -808,7 +862,59 @@
         <w:rPr>
           <w:b/>
         </w:rPr>
-        <w:t>} Capacity:</w:t>
+        <w:t xml:space="preserve">} </w:t>
+      </w:r>
+      <w:r>
+        <w:rPr>
+          <w:b/>
+        </w:rPr>
+        <w:t>Model: {</w:t>
+      </w:r>
+      <w:proofErr w:type="spellStart"/>
+      <w:r>
+        <w:rPr>
+          <w:b/>
+        </w:rPr>
+        <w:t>d.SiteInformation</w:t>
+      </w:r>
+      <w:proofErr w:type="spellEnd"/>
+      <w:r>
+        <w:rPr>
+          <w:b/>
+        </w:rPr>
+        <w:t>[i</w:t>
+      </w:r>
+      <w:r>
+        <w:rPr>
+          <w:b/>
+        </w:rPr>
+        <w:t>+1</w:t>
+      </w:r>
+      <w:r>
+        <w:rPr>
+          <w:b/>
+        </w:rPr>
+        <w:t>].</w:t>
+      </w:r>
+      <w:proofErr w:type="spellStart"/>
+      <w:r>
+        <w:rPr>
+          <w:b/>
+        </w:rPr>
+        <w:t>DairyTankModel</w:t>
+      </w:r>
+      <w:proofErr w:type="spellEnd"/>
+      <w:r>
+        <w:rPr>
+          <w:b/>
+        </w:rPr>
+        <w:t xml:space="preserve">} </w:t>
+      </w:r>
+      <w:r>
+        <w:rPr>
+          <w:b/>
+        </w:rPr>
+        <w:t>Capacity:</w:t>
       </w:r>
       <w:r>
         <w:rPr>

</xml_diff>

<commit_message>
MALS2-18 dairy farm cert size adjustment
</commit_message>
<xml_diff>
--- a/app/server/static/templates/certificates/Dairy-Farm.docx
+++ b/app/server/static/templates/certificates/Dairy-Farm.docx
@@ -1,6 +1,6 @@
 
 <file path=word/document.xml><?xml version="1.0" encoding="utf-8"?>
-<w:document xmlns:wpc="http://schemas.microsoft.com/office/word/2010/wordprocessingCanvas" xmlns:cx="http://schemas.microsoft.com/office/drawing/2014/chartex" xmlns:cx1="http://schemas.microsoft.com/office/drawing/2015/9/8/chartex" xmlns:cx2="http://schemas.microsoft.com/office/drawing/2015/10/21/chartex" xmlns:cx3="http://schemas.microsoft.com/office/drawing/2016/5/9/chartex" xmlns:cx4="http://schemas.microsoft.com/office/drawing/2016/5/10/chartex" xmlns:cx5="http://schemas.microsoft.com/office/drawing/2016/5/11/chartex" xmlns:cx6="http://schemas.microsoft.com/office/drawing/2016/5/12/chartex" xmlns:cx7="http://schemas.microsoft.com/office/drawing/2016/5/13/chartex" xmlns:cx8="http://schemas.microsoft.com/office/drawing/2016/5/14/chartex" xmlns:mc="http://schemas.openxmlformats.org/markup-compatibility/2006" xmlns:aink="http://schemas.microsoft.com/office/drawing/2016/ink" xmlns:am3d="http://schemas.microsoft.com/office/drawing/2017/model3d" xmlns:o="urn:schemas-microsoft-com:office:office" xmlns:oel="http://schemas.microsoft.com/office/2019/extlst" xmlns:r="http://schemas.openxmlformats.org/officeDocument/2006/relationships" xmlns:m="http://schemas.openxmlformats.org/officeDocument/2006/math" xmlns:v="urn:schemas-microsoft-com:vml" xmlns:wp14="http://schemas.microsoft.com/office/word/2010/wordprocessingDrawing" xmlns:wp="http://schemas.openxmlformats.org/drawingml/2006/wordprocessingDrawing" xmlns:w10="urn:schemas-microsoft-com:office:word" xmlns:w="http://schemas.openxmlformats.org/wordprocessingml/2006/main" xmlns:w14="http://schemas.microsoft.com/office/word/2010/wordml" xmlns:w15="http://schemas.microsoft.com/office/word/2012/wordml" xmlns:w16cex="http://schemas.microsoft.com/office/word/2018/wordml/cex" xmlns:w16cid="http://schemas.microsoft.com/office/word/2016/wordml/cid" xmlns:w16="http://schemas.microsoft.com/office/word/2018/wordml" xmlns:w16sdtdh="http://schemas.microsoft.com/office/word/2020/wordml/sdtdatahash" xmlns:w16se="http://schemas.microsoft.com/office/word/2015/wordml/symex" xmlns:wpg="http://schemas.microsoft.com/office/word/2010/wordprocessingGroup" xmlns:wpi="http://schemas.microsoft.com/office/word/2010/wordprocessingInk" xmlns:wne="http://schemas.microsoft.com/office/word/2006/wordml" xmlns:wps="http://schemas.microsoft.com/office/word/2010/wordprocessingShape" mc:Ignorable="w14 w15 w16se w16cid w16 w16cex w16sdtdh wp14">
+<w:document xmlns:wpc="http://schemas.microsoft.com/office/word/2010/wordprocessingCanvas" xmlns:cx="http://schemas.microsoft.com/office/drawing/2014/chartex" xmlns:cx1="http://schemas.microsoft.com/office/drawing/2015/9/8/chartex" xmlns:cx2="http://schemas.microsoft.com/office/drawing/2015/10/21/chartex" xmlns:cx3="http://schemas.microsoft.com/office/drawing/2016/5/9/chartex" xmlns:cx4="http://schemas.microsoft.com/office/drawing/2016/5/10/chartex" xmlns:cx5="http://schemas.microsoft.com/office/drawing/2016/5/11/chartex" xmlns:cx6="http://schemas.microsoft.com/office/drawing/2016/5/12/chartex" xmlns:cx7="http://schemas.microsoft.com/office/drawing/2016/5/13/chartex" xmlns:cx8="http://schemas.microsoft.com/office/drawing/2016/5/14/chartex" xmlns:mc="http://schemas.openxmlformats.org/markup-compatibility/2006" xmlns:aink="http://schemas.microsoft.com/office/drawing/2016/ink" xmlns:am3d="http://schemas.microsoft.com/office/drawing/2017/model3d" xmlns:o="urn:schemas-microsoft-com:office:office" xmlns:oel="http://schemas.microsoft.com/office/2019/extlst" xmlns:r="http://schemas.openxmlformats.org/officeDocument/2006/relationships" xmlns:m="http://schemas.openxmlformats.org/officeDocument/2006/math" xmlns:v="urn:schemas-microsoft-com:vml" xmlns:wp14="http://schemas.microsoft.com/office/word/2010/wordprocessingDrawing" xmlns:wp="http://schemas.openxmlformats.org/drawingml/2006/wordprocessingDrawing" xmlns:w10="urn:schemas-microsoft-com:office:word" xmlns:w="http://schemas.openxmlformats.org/wordprocessingml/2006/main" xmlns:w14="http://schemas.microsoft.com/office/word/2010/wordml" xmlns:w15="http://schemas.microsoft.com/office/word/2012/wordml" xmlns:w16cex="http://schemas.microsoft.com/office/word/2018/wordml/cex" xmlns:w16cid="http://schemas.microsoft.com/office/word/2016/wordml/cid" xmlns:w16="http://schemas.microsoft.com/office/word/2018/wordml" xmlns:w16du="http://schemas.microsoft.com/office/word/2023/wordml/word16du" xmlns:w16sdtdh="http://schemas.microsoft.com/office/word/2020/wordml/sdtdatahash" xmlns:w16se="http://schemas.microsoft.com/office/word/2015/wordml/symex" xmlns:wpg="http://schemas.microsoft.com/office/word/2010/wordprocessingGroup" xmlns:wpi="http://schemas.microsoft.com/office/word/2010/wordprocessingInk" xmlns:wne="http://schemas.microsoft.com/office/word/2006/wordml" xmlns:wps="http://schemas.microsoft.com/office/word/2010/wordprocessingShape" mc:Ignorable="w14 w15 w16se w16cid w16 w16cex w16sdtdh w16du wp14">
   <w:body>
     <w:p>
       <w:pPr>
@@ -19,7 +19,21 @@
         <w:rPr>
           <w:sz w:val="20"/>
         </w:rPr>
-        <w:t>{d.ActsAndRegs}</w:t>
+        <w:t>{</w:t>
+      </w:r>
+      <w:proofErr w:type="spellStart"/>
+      <w:r>
+        <w:rPr>
+          <w:sz w:val="20"/>
+        </w:rPr>
+        <w:t>d.ActsAndRegs</w:t>
+      </w:r>
+      <w:proofErr w:type="spellEnd"/>
+      <w:r>
+        <w:rPr>
+          <w:sz w:val="20"/>
+        </w:rPr>
+        <w:t>}</w:t>
       </w:r>
     </w:p>
     <w:p>
@@ -46,7 +60,23 @@
           <w:b/>
           <w:sz w:val="32"/>
         </w:rPr>
-        <w:t>{d.LicenceHolderCompany}</w:t>
+        <w:t>{</w:t>
+      </w:r>
+      <w:proofErr w:type="spellStart"/>
+      <w:r>
+        <w:rPr>
+          <w:b/>
+          <w:sz w:val="32"/>
+        </w:rPr>
+        <w:t>d.LicenceHolderCompany</w:t>
+      </w:r>
+      <w:proofErr w:type="spellEnd"/>
+      <w:r>
+        <w:rPr>
+          <w:b/>
+          <w:sz w:val="32"/>
+        </w:rPr>
+        <w:t>}</w:t>
       </w:r>
     </w:p>
     <w:p>
@@ -58,11 +88,24 @@
       <w:r>
         <w:t>{</w:t>
       </w:r>
-      <w:r>
-        <w:t>d.LicenceHolderName}</w:t>
-      </w:r>
-      <w:r>
-        <w:t>, {d.LicenceHolderTitle}</w:t>
+      <w:proofErr w:type="spellStart"/>
+      <w:r>
+        <w:t>d.LicenceHolderName</w:t>
+      </w:r>
+      <w:proofErr w:type="spellEnd"/>
+      <w:r>
+        <w:t>}</w:t>
+      </w:r>
+      <w:r>
+        <w:t>, {</w:t>
+      </w:r>
+      <w:proofErr w:type="spellStart"/>
+      <w:r>
+        <w:t>d.LicenceHolderTitle</w:t>
+      </w:r>
+      <w:proofErr w:type="spellEnd"/>
+      <w:r>
+        <w:t>}</w:t>
       </w:r>
     </w:p>
     <w:p>
@@ -72,7 +115,15 @@
       <w:bookmarkStart w:id="3" w:name="Address1"/>
       <w:bookmarkEnd w:id="3"/>
       <w:r>
-        <w:t>{d.MailingAddress}</w:t>
+        <w:t>{</w:t>
+      </w:r>
+      <w:proofErr w:type="spellStart"/>
+      <w:r>
+        <w:t>d.MailingAddress</w:t>
+      </w:r>
+      <w:proofErr w:type="spellEnd"/>
+      <w:r>
+        <w:t>}</w:t>
       </w:r>
     </w:p>
     <w:p>
@@ -84,7 +135,23 @@
       <w:bookmarkEnd w:id="4"/>
       <w:bookmarkEnd w:id="5"/>
       <w:r>
-        <w:t>{d.MailingCity} {d.MailingProv}</w:t>
+        <w:t>{</w:t>
+      </w:r>
+      <w:proofErr w:type="spellStart"/>
+      <w:r>
+        <w:t>d.MailingCity</w:t>
+      </w:r>
+      <w:proofErr w:type="spellEnd"/>
+      <w:r>
+        <w:t>} {</w:t>
+      </w:r>
+      <w:proofErr w:type="spellStart"/>
+      <w:r>
+        <w:t>d.MailingProv</w:t>
+      </w:r>
+      <w:proofErr w:type="spellEnd"/>
+      <w:r>
+        <w:t>}</w:t>
       </w:r>
     </w:p>
     <w:p>
@@ -94,7 +161,15 @@
       <w:bookmarkStart w:id="6" w:name="Postal_Code"/>
       <w:bookmarkEnd w:id="6"/>
       <w:r>
-        <w:t>{d.PostCode}</w:t>
+        <w:t>{</w:t>
+      </w:r>
+      <w:proofErr w:type="spellStart"/>
+      <w:r>
+        <w:t>d.PostCode</w:t>
+      </w:r>
+      <w:proofErr w:type="spellEnd"/>
+      <w:r>
+        <w:t>}</w:t>
       </w:r>
     </w:p>
     <w:p>
@@ -123,7 +198,15 @@
       <w:bookmarkStart w:id="7" w:name="Licence_Type"/>
       <w:bookmarkEnd w:id="7"/>
       <w:r>
-        <w:t>{d.LicenceName}</w:t>
+        <w:t>{</w:t>
+      </w:r>
+      <w:proofErr w:type="spellStart"/>
+      <w:r>
+        <w:t>d.LicenceName</w:t>
+      </w:r>
+      <w:proofErr w:type="spellEnd"/>
+      <w:r>
+        <w:t>}</w:t>
       </w:r>
       <w:r>
         <w:t xml:space="preserve"> LICENCE</w:t>
@@ -155,11 +238,19 @@
                 <w:b/>
               </w:rPr>
             </w:pPr>
+            <w:proofErr w:type="spellStart"/>
             <w:r>
               <w:rPr>
                 <w:b/>
               </w:rPr>
-              <w:t>Licence Number:</w:t>
+              <w:t>Licence</w:t>
+            </w:r>
+            <w:proofErr w:type="spellEnd"/>
+            <w:r>
+              <w:rPr>
+                <w:b/>
+              </w:rPr>
+              <w:t xml:space="preserve"> Number:</w:t>
             </w:r>
           </w:p>
         </w:tc>
@@ -176,11 +267,16 @@
             <w:r>
               <w:t>{</w:t>
             </w:r>
+            <w:proofErr w:type="spellStart"/>
             <w:r>
               <w:t>d.</w:t>
             </w:r>
             <w:r>
-              <w:t>LicenceNumber}</w:t>
+              <w:t>LicenceNumber</w:t>
+            </w:r>
+            <w:proofErr w:type="spellEnd"/>
+            <w:r>
+              <w:t>}</w:t>
             </w:r>
           </w:p>
         </w:tc>
@@ -217,7 +313,15 @@
             <w:bookmarkStart w:id="10" w:name="Issue_Date"/>
             <w:bookmarkEnd w:id="10"/>
             <w:r>
-              <w:t>{d.IssueDate}</w:t>
+              <w:t>{</w:t>
+            </w:r>
+            <w:proofErr w:type="spellStart"/>
+            <w:r>
+              <w:t>d.IssueDate</w:t>
+            </w:r>
+            <w:proofErr w:type="spellEnd"/>
+            <w:r>
+              <w:t>}</w:t>
             </w:r>
           </w:p>
         </w:tc>
@@ -258,7 +362,15 @@
             <w:bookmarkStart w:id="12" w:name="Expiry_Date"/>
             <w:bookmarkEnd w:id="12"/>
             <w:r>
-              <w:t>{d.ReIssueDate}</w:t>
+              <w:t>{</w:t>
+            </w:r>
+            <w:proofErr w:type="spellStart"/>
+            <w:r>
+              <w:t>d.ReIssueDate</w:t>
+            </w:r>
+            <w:proofErr w:type="spellEnd"/>
+            <w:r>
+              <w:t>}</w:t>
             </w:r>
           </w:p>
         </w:tc>
@@ -286,7 +398,15 @@
       <w:bookmarkStart w:id="13" w:name="Licence_Detail_Info"/>
       <w:bookmarkEnd w:id="13"/>
       <w:r>
-        <w:t>{d.SiteDetails}</w:t>
+        <w:t>{</w:t>
+      </w:r>
+      <w:proofErr w:type="spellStart"/>
+      <w:r>
+        <w:t>d.SiteDetails</w:t>
+      </w:r>
+      <w:proofErr w:type="spellEnd"/>
+      <w:r>
+        <w:t>}</w:t>
       </w:r>
     </w:p>
     <w:p>
@@ -326,7 +446,14 @@
         <w:rPr>
           <w:b/>
         </w:rPr>
-        <w:t>{d.</w:t>
+        <w:t>{</w:t>
+      </w:r>
+      <w:proofErr w:type="spellStart"/>
+      <w:r>
+        <w:rPr>
+          <w:b/>
+        </w:rPr>
+        <w:t>d.</w:t>
       </w:r>
       <w:r>
         <w:rPr>
@@ -334,18 +461,21 @@
         </w:rPr>
         <w:t>SiteInformation</w:t>
       </w:r>
+      <w:proofErr w:type="spellEnd"/>
       <w:r>
         <w:rPr>
           <w:b/>
         </w:rPr>
         <w:t>[</w:t>
       </w:r>
+      <w:proofErr w:type="spellStart"/>
       <w:r>
         <w:rPr>
           <w:b/>
         </w:rPr>
         <w:t>i</w:t>
       </w:r>
+      <w:proofErr w:type="spellEnd"/>
       <w:r>
         <w:rPr>
           <w:b/>
@@ -358,11 +488,19 @@
         </w:rPr>
         <w:t>.</w:t>
       </w:r>
-      <w:r>
-        <w:rPr>
-          <w:b/>
-        </w:rPr>
-        <w:t>DairyTankCompany}</w:t>
+      <w:proofErr w:type="spellStart"/>
+      <w:r>
+        <w:rPr>
+          <w:b/>
+        </w:rPr>
+        <w:t>DairyTankCompany</w:t>
+      </w:r>
+      <w:proofErr w:type="spellEnd"/>
+      <w:r>
+        <w:rPr>
+          <w:b/>
+        </w:rPr>
+        <w:t>}</w:t>
       </w:r>
       <w:r>
         <w:rPr>
@@ -374,7 +512,14 @@
         <w:rPr>
           <w:b/>
         </w:rPr>
-        <w:t>{d.</w:t>
+        <w:t>{</w:t>
+      </w:r>
+      <w:proofErr w:type="spellStart"/>
+      <w:r>
+        <w:rPr>
+          <w:b/>
+        </w:rPr>
+        <w:t>d.</w:t>
       </w:r>
       <w:r>
         <w:rPr>
@@ -382,18 +527,21 @@
         </w:rPr>
         <w:t>SiteInformation</w:t>
       </w:r>
+      <w:proofErr w:type="spellEnd"/>
       <w:r>
         <w:rPr>
           <w:b/>
         </w:rPr>
         <w:t>[</w:t>
       </w:r>
+      <w:proofErr w:type="spellStart"/>
       <w:r>
         <w:rPr>
           <w:b/>
         </w:rPr>
         <w:t>i</w:t>
       </w:r>
+      <w:proofErr w:type="spellEnd"/>
       <w:r>
         <w:rPr>
           <w:b/>
@@ -406,11 +554,19 @@
         </w:rPr>
         <w:t>.</w:t>
       </w:r>
-      <w:r>
-        <w:rPr>
-          <w:b/>
-        </w:rPr>
-        <w:t>DairyTankSN}</w:t>
+      <w:proofErr w:type="spellStart"/>
+      <w:r>
+        <w:rPr>
+          <w:b/>
+        </w:rPr>
+        <w:t>DairyTankSN</w:t>
+      </w:r>
+      <w:proofErr w:type="spellEnd"/>
+      <w:r>
+        <w:rPr>
+          <w:b/>
+        </w:rPr>
+        <w:t>}</w:t>
       </w:r>
       <w:r>
         <w:rPr>
@@ -422,7 +578,49 @@
         <w:rPr>
           <w:b/>
         </w:rPr>
-        <w:t xml:space="preserve">Model: {d.SiteInformation[i].DairyTankModel} </w:t>
+        <w:t>Model: {</w:t>
+      </w:r>
+      <w:proofErr w:type="spellStart"/>
+      <w:r>
+        <w:rPr>
+          <w:b/>
+        </w:rPr>
+        <w:t>d.SiteInformation</w:t>
+      </w:r>
+      <w:proofErr w:type="spellEnd"/>
+      <w:r>
+        <w:rPr>
+          <w:b/>
+        </w:rPr>
+        <w:t>[</w:t>
+      </w:r>
+      <w:proofErr w:type="spellStart"/>
+      <w:r>
+        <w:rPr>
+          <w:b/>
+        </w:rPr>
+        <w:t>i</w:t>
+      </w:r>
+      <w:proofErr w:type="spellEnd"/>
+      <w:r>
+        <w:rPr>
+          <w:b/>
+        </w:rPr>
+        <w:t>].</w:t>
+      </w:r>
+      <w:proofErr w:type="spellStart"/>
+      <w:r>
+        <w:rPr>
+          <w:b/>
+        </w:rPr>
+        <w:t>DairyTankModel</w:t>
+      </w:r>
+      <w:proofErr w:type="spellEnd"/>
+      <w:r>
+        <w:rPr>
+          <w:b/>
+        </w:rPr>
+        <w:t xml:space="preserve">} </w:t>
       </w:r>
       <w:r>
         <w:rPr>
@@ -440,7 +638,14 @@
         <w:rPr>
           <w:b/>
         </w:rPr>
-        <w:t>{d.</w:t>
+        <w:t>{</w:t>
+      </w:r>
+      <w:proofErr w:type="spellStart"/>
+      <w:r>
+        <w:rPr>
+          <w:b/>
+        </w:rPr>
+        <w:t>d.</w:t>
       </w:r>
       <w:r>
         <w:rPr>
@@ -448,18 +653,21 @@
         </w:rPr>
         <w:t>SiteInformation</w:t>
       </w:r>
+      <w:proofErr w:type="spellEnd"/>
       <w:r>
         <w:rPr>
           <w:b/>
         </w:rPr>
         <w:t>[</w:t>
       </w:r>
+      <w:proofErr w:type="spellStart"/>
       <w:r>
         <w:rPr>
           <w:b/>
         </w:rPr>
         <w:t>i</w:t>
       </w:r>
+      <w:proofErr w:type="spellEnd"/>
       <w:r>
         <w:rPr>
           <w:b/>
@@ -472,11 +680,19 @@
         </w:rPr>
         <w:t>.</w:t>
       </w:r>
-      <w:r>
-        <w:rPr>
-          <w:b/>
-        </w:rPr>
-        <w:t>DairyTankCapacity}</w:t>
+      <w:proofErr w:type="spellStart"/>
+      <w:r>
+        <w:rPr>
+          <w:b/>
+        </w:rPr>
+        <w:t>DairyTankCapacity</w:t>
+      </w:r>
+      <w:proofErr w:type="spellEnd"/>
+      <w:r>
+        <w:rPr>
+          <w:b/>
+        </w:rPr>
+        <w:t>}</w:t>
       </w:r>
       <w:r>
         <w:rPr>
@@ -500,7 +716,14 @@
         <w:rPr>
           <w:b/>
         </w:rPr>
-        <w:t>{d.</w:t>
+        <w:t>{</w:t>
+      </w:r>
+      <w:proofErr w:type="spellStart"/>
+      <w:r>
+        <w:rPr>
+          <w:b/>
+        </w:rPr>
+        <w:t>d.</w:t>
       </w:r>
       <w:r>
         <w:rPr>
@@ -508,18 +731,21 @@
         </w:rPr>
         <w:t>SiteInformation</w:t>
       </w:r>
+      <w:proofErr w:type="spellEnd"/>
       <w:r>
         <w:rPr>
           <w:b/>
         </w:rPr>
         <w:t>[</w:t>
       </w:r>
+      <w:proofErr w:type="spellStart"/>
       <w:r>
         <w:rPr>
           <w:b/>
         </w:rPr>
         <w:t>i</w:t>
       </w:r>
+      <w:proofErr w:type="spellEnd"/>
       <w:r>
         <w:rPr>
           <w:b/>
@@ -532,11 +758,19 @@
         </w:rPr>
         <w:t>.</w:t>
       </w:r>
-      <w:r>
-        <w:rPr>
-          <w:b/>
-        </w:rPr>
-        <w:t>DairyTankCalibrationDate}</w:t>
+      <w:proofErr w:type="spellStart"/>
+      <w:r>
+        <w:rPr>
+          <w:b/>
+        </w:rPr>
+        <w:t>DairyTankCalibrationDate</w:t>
+      </w:r>
+      <w:proofErr w:type="spellEnd"/>
+      <w:r>
+        <w:rPr>
+          <w:b/>
+        </w:rPr>
+        <w:t>}</w:t>
       </w:r>
       <w:r>
         <w:rPr>
@@ -562,7 +796,14 @@
         <w:rPr>
           <w:b/>
         </w:rPr>
-        <w:t>Tank: {d.</w:t>
+        <w:t>Tank: {</w:t>
+      </w:r>
+      <w:proofErr w:type="spellStart"/>
+      <w:r>
+        <w:rPr>
+          <w:b/>
+        </w:rPr>
+        <w:t>d.</w:t>
       </w:r>
       <w:r>
         <w:rPr>
@@ -570,11 +811,33 @@
         </w:rPr>
         <w:t>SiteInformation</w:t>
       </w:r>
-      <w:r>
-        <w:rPr>
-          <w:b/>
-        </w:rPr>
-        <w:t>[i+1].DairyTankCompany} Serial No. {d.</w:t>
+      <w:proofErr w:type="spellEnd"/>
+      <w:r>
+        <w:rPr>
+          <w:b/>
+        </w:rPr>
+        <w:t>[i+1].</w:t>
+      </w:r>
+      <w:proofErr w:type="spellStart"/>
+      <w:r>
+        <w:rPr>
+          <w:b/>
+        </w:rPr>
+        <w:t>DairyTankCompany</w:t>
+      </w:r>
+      <w:proofErr w:type="spellEnd"/>
+      <w:r>
+        <w:rPr>
+          <w:b/>
+        </w:rPr>
+        <w:t>} Serial No. {</w:t>
+      </w:r>
+      <w:proofErr w:type="spellStart"/>
+      <w:r>
+        <w:rPr>
+          <w:b/>
+        </w:rPr>
+        <w:t>d.</w:t>
       </w:r>
       <w:r>
         <w:rPr>
@@ -582,17 +845,46 @@
         </w:rPr>
         <w:t>SiteInformation</w:t>
       </w:r>
-      <w:r>
-        <w:rPr>
-          <w:b/>
-        </w:rPr>
-        <w:t xml:space="preserve">[i+1].DairyTankSN} </w:t>
-      </w:r>
-      <w:r>
-        <w:rPr>
-          <w:b/>
-        </w:rPr>
-        <w:t>Model: {d.SiteInformation[i</w:t>
+      <w:proofErr w:type="spellEnd"/>
+      <w:r>
+        <w:rPr>
+          <w:b/>
+        </w:rPr>
+        <w:t>[i+1].</w:t>
+      </w:r>
+      <w:proofErr w:type="spellStart"/>
+      <w:r>
+        <w:rPr>
+          <w:b/>
+        </w:rPr>
+        <w:t>DairyTankSN</w:t>
+      </w:r>
+      <w:proofErr w:type="spellEnd"/>
+      <w:r>
+        <w:rPr>
+          <w:b/>
+        </w:rPr>
+        <w:t xml:space="preserve">} </w:t>
+      </w:r>
+      <w:r>
+        <w:rPr>
+          <w:b/>
+        </w:rPr>
+        <w:t>Model: {</w:t>
+      </w:r>
+      <w:proofErr w:type="spellStart"/>
+      <w:r>
+        <w:rPr>
+          <w:b/>
+        </w:rPr>
+        <w:t>d.SiteInformation</w:t>
+      </w:r>
+      <w:proofErr w:type="spellEnd"/>
+      <w:r>
+        <w:rPr>
+          <w:b/>
+        </w:rPr>
+        <w:t>[i</w:t>
       </w:r>
       <w:r>
         <w:rPr>
@@ -604,7 +896,21 @@
         <w:rPr>
           <w:b/>
         </w:rPr>
-        <w:t xml:space="preserve">].DairyTankModel} </w:t>
+        <w:t>].</w:t>
+      </w:r>
+      <w:proofErr w:type="spellStart"/>
+      <w:r>
+        <w:rPr>
+          <w:b/>
+        </w:rPr>
+        <w:t>DairyTankModel</w:t>
+      </w:r>
+      <w:proofErr w:type="spellEnd"/>
+      <w:r>
+        <w:rPr>
+          <w:b/>
+        </w:rPr>
+        <w:t xml:space="preserve">} </w:t>
       </w:r>
       <w:r>
         <w:rPr>
@@ -622,7 +928,14 @@
         <w:rPr>
           <w:b/>
         </w:rPr>
-        <w:t>{d.</w:t>
+        <w:t>{</w:t>
+      </w:r>
+      <w:proofErr w:type="spellStart"/>
+      <w:r>
+        <w:rPr>
+          <w:b/>
+        </w:rPr>
+        <w:t>d.</w:t>
       </w:r>
       <w:r>
         <w:rPr>
@@ -630,11 +943,26 @@
         </w:rPr>
         <w:t>SiteInformation</w:t>
       </w:r>
-      <w:r>
-        <w:rPr>
-          <w:b/>
-        </w:rPr>
-        <w:t>[i+1].DairyTankCapacity} Calibration date:</w:t>
+      <w:proofErr w:type="spellEnd"/>
+      <w:r>
+        <w:rPr>
+          <w:b/>
+        </w:rPr>
+        <w:t>[i+1].</w:t>
+      </w:r>
+      <w:proofErr w:type="spellStart"/>
+      <w:r>
+        <w:rPr>
+          <w:b/>
+        </w:rPr>
+        <w:t>DairyTankCapacity</w:t>
+      </w:r>
+      <w:proofErr w:type="spellEnd"/>
+      <w:r>
+        <w:rPr>
+          <w:b/>
+        </w:rPr>
+        <w:t>} Calibration date:</w:t>
       </w:r>
       <w:r>
         <w:rPr>
@@ -646,7 +974,14 @@
         <w:rPr>
           <w:b/>
         </w:rPr>
-        <w:t>{d.</w:t>
+        <w:t>{</w:t>
+      </w:r>
+      <w:proofErr w:type="spellStart"/>
+      <w:r>
+        <w:rPr>
+          <w:b/>
+        </w:rPr>
+        <w:t>d.</w:t>
       </w:r>
       <w:r>
         <w:rPr>
@@ -654,18 +989,34 @@
         </w:rPr>
         <w:t>SiteInformation</w:t>
       </w:r>
-      <w:r>
-        <w:rPr>
-          <w:b/>
-        </w:rPr>
-        <w:t xml:space="preserve">[i+1].DairyTankCalibrationDate} </w:t>
+      <w:proofErr w:type="spellEnd"/>
+      <w:r>
+        <w:rPr>
+          <w:b/>
+        </w:rPr>
+        <w:t>[i+1].</w:t>
+      </w:r>
+      <w:proofErr w:type="spellStart"/>
+      <w:r>
+        <w:rPr>
+          <w:b/>
+        </w:rPr>
+        <w:t>DairyTankCalibrationDate</w:t>
+      </w:r>
+      <w:proofErr w:type="spellEnd"/>
+      <w:r>
+        <w:rPr>
+          <w:b/>
+        </w:rPr>
+        <w:t xml:space="preserve">} </w:t>
       </w:r>
     </w:p>
     <w:p>
       <w:pPr>
         <w:jc w:val="center"/>
         <w:rPr>
-          <w:sz w:val="70"/>
+          <w:sz w:val="40"/>
+          <w:szCs w:val="40"/>
         </w:rPr>
       </w:pPr>
     </w:p>
@@ -673,18 +1024,37 @@
       <w:pPr>
         <w:jc w:val="center"/>
         <w:rPr>
-          <w:sz w:val="70"/>
+          <w:sz w:val="60"/>
+          <w:szCs w:val="60"/>
         </w:rPr>
       </w:pPr>
       <w:r>
         <w:rPr>
-          <w:sz w:val="70"/>
-        </w:rPr>
-        <w:t>{d.IRMA_Num}</w:t>
+          <w:sz w:val="60"/>
+          <w:szCs w:val="60"/>
+        </w:rPr>
+        <w:t>{</w:t>
+      </w:r>
+      <w:proofErr w:type="spellStart"/>
+      <w:r>
+        <w:rPr>
+          <w:sz w:val="60"/>
+          <w:szCs w:val="60"/>
+        </w:rPr>
+        <w:t>d.IRMA_Num</w:t>
+      </w:r>
+      <w:proofErr w:type="spellEnd"/>
+      <w:r>
+        <w:rPr>
+          <w:sz w:val="60"/>
+          <w:szCs w:val="60"/>
+        </w:rPr>
+        <w:t>}</w:t>
       </w:r>
     </w:p>
     <w:p>
       <w:r>
+        <w:lastRenderedPageBreak/>
         <w:tab/>
       </w:r>
       <w:r>
@@ -856,25 +1226,21 @@
         <w:t>Dr. Theresa Burns, Chief Veterinarian</w:t>
       </w:r>
     </w:p>
-    <w:p/>
     <w:sectPr>
-      <w:headerReference w:type="even" r:id="rId9"/>
-      <w:headerReference w:type="default" r:id="rId10"/>
-      <w:footerReference w:type="even" r:id="rId11"/>
-      <w:footerReference w:type="default" r:id="rId12"/>
-      <w:headerReference w:type="first" r:id="rId13"/>
-      <w:footerReference w:type="first" r:id="rId14"/>
+      <w:headerReference w:type="first" r:id="rId9"/>
+      <w:footerReference w:type="first" r:id="rId10"/>
       <w:pgSz w:w="15842" w:h="12242" w:orient="landscape" w:code="1"/>
-      <w:pgMar w:top="567" w:right="1440" w:bottom="567" w:left="1151" w:header="289" w:footer="142" w:gutter="0"/>
+      <w:pgMar w:top="567" w:right="1440" w:bottom="567" w:left="1151" w:header="113" w:footer="142" w:gutter="0"/>
       <w:cols w:space="720"/>
       <w:titlePg/>
+      <w:docGrid w:linePitch="326"/>
     </w:sectPr>
   </w:body>
 </w:document>
 </file>
 
 <file path=word/endnotes.xml><?xml version="1.0" encoding="utf-8"?>
-<w:endnotes xmlns:wpc="http://schemas.microsoft.com/office/word/2010/wordprocessingCanvas" xmlns:cx="http://schemas.microsoft.com/office/drawing/2014/chartex" xmlns:cx1="http://schemas.microsoft.com/office/drawing/2015/9/8/chartex" xmlns:cx2="http://schemas.microsoft.com/office/drawing/2015/10/21/chartex" xmlns:cx3="http://schemas.microsoft.com/office/drawing/2016/5/9/chartex" xmlns:cx4="http://schemas.microsoft.com/office/drawing/2016/5/10/chartex" xmlns:cx5="http://schemas.microsoft.com/office/drawing/2016/5/11/chartex" xmlns:cx6="http://schemas.microsoft.com/office/drawing/2016/5/12/chartex" xmlns:cx7="http://schemas.microsoft.com/office/drawing/2016/5/13/chartex" xmlns:cx8="http://schemas.microsoft.com/office/drawing/2016/5/14/chartex" xmlns:mc="http://schemas.openxmlformats.org/markup-compatibility/2006" xmlns:aink="http://schemas.microsoft.com/office/drawing/2016/ink" xmlns:am3d="http://schemas.microsoft.com/office/drawing/2017/model3d" xmlns:o="urn:schemas-microsoft-com:office:office" xmlns:oel="http://schemas.microsoft.com/office/2019/extlst" xmlns:r="http://schemas.openxmlformats.org/officeDocument/2006/relationships" xmlns:m="http://schemas.openxmlformats.org/officeDocument/2006/math" xmlns:v="urn:schemas-microsoft-com:vml" xmlns:wp14="http://schemas.microsoft.com/office/word/2010/wordprocessingDrawing" xmlns:wp="http://schemas.openxmlformats.org/drawingml/2006/wordprocessingDrawing" xmlns:w10="urn:schemas-microsoft-com:office:word" xmlns:w="http://schemas.openxmlformats.org/wordprocessingml/2006/main" xmlns:w14="http://schemas.microsoft.com/office/word/2010/wordml" xmlns:w15="http://schemas.microsoft.com/office/word/2012/wordml" xmlns:w16cex="http://schemas.microsoft.com/office/word/2018/wordml/cex" xmlns:w16cid="http://schemas.microsoft.com/office/word/2016/wordml/cid" xmlns:w16="http://schemas.microsoft.com/office/word/2018/wordml" xmlns:w16sdtdh="http://schemas.microsoft.com/office/word/2020/wordml/sdtdatahash" xmlns:w16se="http://schemas.microsoft.com/office/word/2015/wordml/symex" xmlns:wpg="http://schemas.microsoft.com/office/word/2010/wordprocessingGroup" xmlns:wpi="http://schemas.microsoft.com/office/word/2010/wordprocessingInk" xmlns:wne="http://schemas.microsoft.com/office/word/2006/wordml" xmlns:wps="http://schemas.microsoft.com/office/word/2010/wordprocessingShape" mc:Ignorable="w14 w15 w16se w16cid w16 w16cex w16sdtdh wp14">
+<w:endnotes xmlns:wpc="http://schemas.microsoft.com/office/word/2010/wordprocessingCanvas" xmlns:cx="http://schemas.microsoft.com/office/drawing/2014/chartex" xmlns:cx1="http://schemas.microsoft.com/office/drawing/2015/9/8/chartex" xmlns:cx2="http://schemas.microsoft.com/office/drawing/2015/10/21/chartex" xmlns:cx3="http://schemas.microsoft.com/office/drawing/2016/5/9/chartex" xmlns:cx4="http://schemas.microsoft.com/office/drawing/2016/5/10/chartex" xmlns:cx5="http://schemas.microsoft.com/office/drawing/2016/5/11/chartex" xmlns:cx6="http://schemas.microsoft.com/office/drawing/2016/5/12/chartex" xmlns:cx7="http://schemas.microsoft.com/office/drawing/2016/5/13/chartex" xmlns:cx8="http://schemas.microsoft.com/office/drawing/2016/5/14/chartex" xmlns:mc="http://schemas.openxmlformats.org/markup-compatibility/2006" xmlns:aink="http://schemas.microsoft.com/office/drawing/2016/ink" xmlns:am3d="http://schemas.microsoft.com/office/drawing/2017/model3d" xmlns:o="urn:schemas-microsoft-com:office:office" xmlns:oel="http://schemas.microsoft.com/office/2019/extlst" xmlns:r="http://schemas.openxmlformats.org/officeDocument/2006/relationships" xmlns:m="http://schemas.openxmlformats.org/officeDocument/2006/math" xmlns:v="urn:schemas-microsoft-com:vml" xmlns:wp14="http://schemas.microsoft.com/office/word/2010/wordprocessingDrawing" xmlns:wp="http://schemas.openxmlformats.org/drawingml/2006/wordprocessingDrawing" xmlns:w10="urn:schemas-microsoft-com:office:word" xmlns:w="http://schemas.openxmlformats.org/wordprocessingml/2006/main" xmlns:w14="http://schemas.microsoft.com/office/word/2010/wordml" xmlns:w15="http://schemas.microsoft.com/office/word/2012/wordml" xmlns:w16cex="http://schemas.microsoft.com/office/word/2018/wordml/cex" xmlns:w16cid="http://schemas.microsoft.com/office/word/2016/wordml/cid" xmlns:w16="http://schemas.microsoft.com/office/word/2018/wordml" xmlns:w16du="http://schemas.microsoft.com/office/word/2023/wordml/word16du" xmlns:w16sdtdh="http://schemas.microsoft.com/office/word/2020/wordml/sdtdatahash" xmlns:w16se="http://schemas.microsoft.com/office/word/2015/wordml/symex" xmlns:wpg="http://schemas.microsoft.com/office/word/2010/wordprocessingGroup" xmlns:wpi="http://schemas.microsoft.com/office/word/2010/wordprocessingInk" xmlns:wne="http://schemas.microsoft.com/office/word/2006/wordml" xmlns:wps="http://schemas.microsoft.com/office/word/2010/wordprocessingShape" mc:Ignorable="w14 w15 w16se w16cid w16 w16cex w16sdtdh w16du wp14">
   <w:endnote w:type="separator" w:id="-1">
     <w:p>
       <w:r>
@@ -893,27 +1259,7 @@
 </file>
 
 <file path=word/footer1.xml><?xml version="1.0" encoding="utf-8"?>
-<w:ftr xmlns:wpc="http://schemas.microsoft.com/office/word/2010/wordprocessingCanvas" xmlns:cx="http://schemas.microsoft.com/office/drawing/2014/chartex" xmlns:cx1="http://schemas.microsoft.com/office/drawing/2015/9/8/chartex" xmlns:cx2="http://schemas.microsoft.com/office/drawing/2015/10/21/chartex" xmlns:cx3="http://schemas.microsoft.com/office/drawing/2016/5/9/chartex" xmlns:cx4="http://schemas.microsoft.com/office/drawing/2016/5/10/chartex" xmlns:cx5="http://schemas.microsoft.com/office/drawing/2016/5/11/chartex" xmlns:cx6="http://schemas.microsoft.com/office/drawing/2016/5/12/chartex" xmlns:cx7="http://schemas.microsoft.com/office/drawing/2016/5/13/chartex" xmlns:cx8="http://schemas.microsoft.com/office/drawing/2016/5/14/chartex" xmlns:mc="http://schemas.openxmlformats.org/markup-compatibility/2006" xmlns:aink="http://schemas.microsoft.com/office/drawing/2016/ink" xmlns:am3d="http://schemas.microsoft.com/office/drawing/2017/model3d" xmlns:o="urn:schemas-microsoft-com:office:office" xmlns:oel="http://schemas.microsoft.com/office/2019/extlst" xmlns:r="http://schemas.openxmlformats.org/officeDocument/2006/relationships" xmlns:m="http://schemas.openxmlformats.org/officeDocument/2006/math" xmlns:v="urn:schemas-microsoft-com:vml" xmlns:wp14="http://schemas.microsoft.com/office/word/2010/wordprocessingDrawing" xmlns:wp="http://schemas.openxmlformats.org/drawingml/2006/wordprocessingDrawing" xmlns:w10="urn:schemas-microsoft-com:office:word" xmlns:w="http://schemas.openxmlformats.org/wordprocessingml/2006/main" xmlns:w14="http://schemas.microsoft.com/office/word/2010/wordml" xmlns:w15="http://schemas.microsoft.com/office/word/2012/wordml" xmlns:w16cex="http://schemas.microsoft.com/office/word/2018/wordml/cex" xmlns:w16cid="http://schemas.microsoft.com/office/word/2016/wordml/cid" xmlns:w16="http://schemas.microsoft.com/office/word/2018/wordml" xmlns:w16sdtdh="http://schemas.microsoft.com/office/word/2020/wordml/sdtdatahash" xmlns:w16se="http://schemas.microsoft.com/office/word/2015/wordml/symex" xmlns:wpg="http://schemas.microsoft.com/office/word/2010/wordprocessingGroup" xmlns:wpi="http://schemas.microsoft.com/office/word/2010/wordprocessingInk" xmlns:wne="http://schemas.microsoft.com/office/word/2006/wordml" xmlns:wps="http://schemas.microsoft.com/office/word/2010/wordprocessingShape" mc:Ignorable="w14 w15 w16se w16cid w16 w16cex w16sdtdh wp14">
-  <w:p>
-    <w:pPr>
-      <w:pStyle w:val="Footer"/>
-    </w:pPr>
-  </w:p>
-</w:ftr>
-</file>
-
-<file path=word/footer2.xml><?xml version="1.0" encoding="utf-8"?>
-<w:ftr xmlns:wpc="http://schemas.microsoft.com/office/word/2010/wordprocessingCanvas" xmlns:cx="http://schemas.microsoft.com/office/drawing/2014/chartex" xmlns:cx1="http://schemas.microsoft.com/office/drawing/2015/9/8/chartex" xmlns:cx2="http://schemas.microsoft.com/office/drawing/2015/10/21/chartex" xmlns:cx3="http://schemas.microsoft.com/office/drawing/2016/5/9/chartex" xmlns:cx4="http://schemas.microsoft.com/office/drawing/2016/5/10/chartex" xmlns:cx5="http://schemas.microsoft.com/office/drawing/2016/5/11/chartex" xmlns:cx6="http://schemas.microsoft.com/office/drawing/2016/5/12/chartex" xmlns:cx7="http://schemas.microsoft.com/office/drawing/2016/5/13/chartex" xmlns:cx8="http://schemas.microsoft.com/office/drawing/2016/5/14/chartex" xmlns:mc="http://schemas.openxmlformats.org/markup-compatibility/2006" xmlns:aink="http://schemas.microsoft.com/office/drawing/2016/ink" xmlns:am3d="http://schemas.microsoft.com/office/drawing/2017/model3d" xmlns:o="urn:schemas-microsoft-com:office:office" xmlns:oel="http://schemas.microsoft.com/office/2019/extlst" xmlns:r="http://schemas.openxmlformats.org/officeDocument/2006/relationships" xmlns:m="http://schemas.openxmlformats.org/officeDocument/2006/math" xmlns:v="urn:schemas-microsoft-com:vml" xmlns:wp14="http://schemas.microsoft.com/office/word/2010/wordprocessingDrawing" xmlns:wp="http://schemas.openxmlformats.org/drawingml/2006/wordprocessingDrawing" xmlns:w10="urn:schemas-microsoft-com:office:word" xmlns:w="http://schemas.openxmlformats.org/wordprocessingml/2006/main" xmlns:w14="http://schemas.microsoft.com/office/word/2010/wordml" xmlns:w15="http://schemas.microsoft.com/office/word/2012/wordml" xmlns:w16cex="http://schemas.microsoft.com/office/word/2018/wordml/cex" xmlns:w16cid="http://schemas.microsoft.com/office/word/2016/wordml/cid" xmlns:w16="http://schemas.microsoft.com/office/word/2018/wordml" xmlns:w16sdtdh="http://schemas.microsoft.com/office/word/2020/wordml/sdtdatahash" xmlns:w16se="http://schemas.microsoft.com/office/word/2015/wordml/symex" xmlns:wpg="http://schemas.microsoft.com/office/word/2010/wordprocessingGroup" xmlns:wpi="http://schemas.microsoft.com/office/word/2010/wordprocessingInk" xmlns:wne="http://schemas.microsoft.com/office/word/2006/wordml" xmlns:wps="http://schemas.microsoft.com/office/word/2010/wordprocessingShape" mc:Ignorable="w14 w15 w16se w16cid w16 w16cex w16sdtdh wp14">
-  <w:p>
-    <w:pPr>
-      <w:pStyle w:val="Footer"/>
-    </w:pPr>
-  </w:p>
-</w:ftr>
-</file>
-
-<file path=word/footer3.xml><?xml version="1.0" encoding="utf-8"?>
-<w:ftr xmlns:wpc="http://schemas.microsoft.com/office/word/2010/wordprocessingCanvas" xmlns:cx="http://schemas.microsoft.com/office/drawing/2014/chartex" xmlns:cx1="http://schemas.microsoft.com/office/drawing/2015/9/8/chartex" xmlns:cx2="http://schemas.microsoft.com/office/drawing/2015/10/21/chartex" xmlns:cx3="http://schemas.microsoft.com/office/drawing/2016/5/9/chartex" xmlns:cx4="http://schemas.microsoft.com/office/drawing/2016/5/10/chartex" xmlns:cx5="http://schemas.microsoft.com/office/drawing/2016/5/11/chartex" xmlns:cx6="http://schemas.microsoft.com/office/drawing/2016/5/12/chartex" xmlns:cx7="http://schemas.microsoft.com/office/drawing/2016/5/13/chartex" xmlns:cx8="http://schemas.microsoft.com/office/drawing/2016/5/14/chartex" xmlns:mc="http://schemas.openxmlformats.org/markup-compatibility/2006" xmlns:aink="http://schemas.microsoft.com/office/drawing/2016/ink" xmlns:am3d="http://schemas.microsoft.com/office/drawing/2017/model3d" xmlns:o="urn:schemas-microsoft-com:office:office" xmlns:oel="http://schemas.microsoft.com/office/2019/extlst" xmlns:r="http://schemas.openxmlformats.org/officeDocument/2006/relationships" xmlns:m="http://schemas.openxmlformats.org/officeDocument/2006/math" xmlns:v="urn:schemas-microsoft-com:vml" xmlns:wp14="http://schemas.microsoft.com/office/word/2010/wordprocessingDrawing" xmlns:wp="http://schemas.openxmlformats.org/drawingml/2006/wordprocessingDrawing" xmlns:w10="urn:schemas-microsoft-com:office:word" xmlns:w="http://schemas.openxmlformats.org/wordprocessingml/2006/main" xmlns:w14="http://schemas.microsoft.com/office/word/2010/wordml" xmlns:w15="http://schemas.microsoft.com/office/word/2012/wordml" xmlns:w16cex="http://schemas.microsoft.com/office/word/2018/wordml/cex" xmlns:w16cid="http://schemas.microsoft.com/office/word/2016/wordml/cid" xmlns:w16="http://schemas.microsoft.com/office/word/2018/wordml" xmlns:w16sdtdh="http://schemas.microsoft.com/office/word/2020/wordml/sdtdatahash" xmlns:w16se="http://schemas.microsoft.com/office/word/2015/wordml/symex" xmlns:wpg="http://schemas.microsoft.com/office/word/2010/wordprocessingGroup" xmlns:wpi="http://schemas.microsoft.com/office/word/2010/wordprocessingInk" xmlns:wne="http://schemas.microsoft.com/office/word/2006/wordml" xmlns:wps="http://schemas.microsoft.com/office/word/2010/wordprocessingShape" mc:Ignorable="w14 w15 w16se w16cid w16 w16cex w16sdtdh wp14">
+<w:ftr xmlns:wpc="http://schemas.microsoft.com/office/word/2010/wordprocessingCanvas" xmlns:cx="http://schemas.microsoft.com/office/drawing/2014/chartex" xmlns:cx1="http://schemas.microsoft.com/office/drawing/2015/9/8/chartex" xmlns:cx2="http://schemas.microsoft.com/office/drawing/2015/10/21/chartex" xmlns:cx3="http://schemas.microsoft.com/office/drawing/2016/5/9/chartex" xmlns:cx4="http://schemas.microsoft.com/office/drawing/2016/5/10/chartex" xmlns:cx5="http://schemas.microsoft.com/office/drawing/2016/5/11/chartex" xmlns:cx6="http://schemas.microsoft.com/office/drawing/2016/5/12/chartex" xmlns:cx7="http://schemas.microsoft.com/office/drawing/2016/5/13/chartex" xmlns:cx8="http://schemas.microsoft.com/office/drawing/2016/5/14/chartex" xmlns:mc="http://schemas.openxmlformats.org/markup-compatibility/2006" xmlns:aink="http://schemas.microsoft.com/office/drawing/2016/ink" xmlns:am3d="http://schemas.microsoft.com/office/drawing/2017/model3d" xmlns:o="urn:schemas-microsoft-com:office:office" xmlns:oel="http://schemas.microsoft.com/office/2019/extlst" xmlns:r="http://schemas.openxmlformats.org/officeDocument/2006/relationships" xmlns:m="http://schemas.openxmlformats.org/officeDocument/2006/math" xmlns:v="urn:schemas-microsoft-com:vml" xmlns:wp14="http://schemas.microsoft.com/office/word/2010/wordprocessingDrawing" xmlns:wp="http://schemas.openxmlformats.org/drawingml/2006/wordprocessingDrawing" xmlns:w10="urn:schemas-microsoft-com:office:word" xmlns:w="http://schemas.openxmlformats.org/wordprocessingml/2006/main" xmlns:w14="http://schemas.microsoft.com/office/word/2010/wordml" xmlns:w15="http://schemas.microsoft.com/office/word/2012/wordml" xmlns:w16cex="http://schemas.microsoft.com/office/word/2018/wordml/cex" xmlns:w16cid="http://schemas.microsoft.com/office/word/2016/wordml/cid" xmlns:w16="http://schemas.microsoft.com/office/word/2018/wordml" xmlns:w16du="http://schemas.microsoft.com/office/word/2023/wordml/word16du" xmlns:w16sdtdh="http://schemas.microsoft.com/office/word/2020/wordml/sdtdatahash" xmlns:w16se="http://schemas.microsoft.com/office/word/2015/wordml/symex" xmlns:wpg="http://schemas.microsoft.com/office/word/2010/wordprocessingGroup" xmlns:wpi="http://schemas.microsoft.com/office/word/2010/wordprocessingInk" xmlns:wne="http://schemas.microsoft.com/office/word/2006/wordml" xmlns:wps="http://schemas.microsoft.com/office/word/2010/wordprocessingShape" mc:Ignorable="w14 w15 w16se w16cid w16 w16cex w16sdtdh w16du wp14">
   <w:p>
     <w:pPr>
       <w:pStyle w:val="Footer"/>
@@ -937,7 +1283,7 @@
 </file>
 
 <file path=word/footnotes.xml><?xml version="1.0" encoding="utf-8"?>
-<w:footnotes xmlns:wpc="http://schemas.microsoft.com/office/word/2010/wordprocessingCanvas" xmlns:cx="http://schemas.microsoft.com/office/drawing/2014/chartex" xmlns:cx1="http://schemas.microsoft.com/office/drawing/2015/9/8/chartex" xmlns:cx2="http://schemas.microsoft.com/office/drawing/2015/10/21/chartex" xmlns:cx3="http://schemas.microsoft.com/office/drawing/2016/5/9/chartex" xmlns:cx4="http://schemas.microsoft.com/office/drawing/2016/5/10/chartex" xmlns:cx5="http://schemas.microsoft.com/office/drawing/2016/5/11/chartex" xmlns:cx6="http://schemas.microsoft.com/office/drawing/2016/5/12/chartex" xmlns:cx7="http://schemas.microsoft.com/office/drawing/2016/5/13/chartex" xmlns:cx8="http://schemas.microsoft.com/office/drawing/2016/5/14/chartex" xmlns:mc="http://schemas.openxmlformats.org/markup-compatibility/2006" xmlns:aink="http://schemas.microsoft.com/office/drawing/2016/ink" xmlns:am3d="http://schemas.microsoft.com/office/drawing/2017/model3d" xmlns:o="urn:schemas-microsoft-com:office:office" xmlns:oel="http://schemas.microsoft.com/office/2019/extlst" xmlns:r="http://schemas.openxmlformats.org/officeDocument/2006/relationships" xmlns:m="http://schemas.openxmlformats.org/officeDocument/2006/math" xmlns:v="urn:schemas-microsoft-com:vml" xmlns:wp14="http://schemas.microsoft.com/office/word/2010/wordprocessingDrawing" xmlns:wp="http://schemas.openxmlformats.org/drawingml/2006/wordprocessingDrawing" xmlns:w10="urn:schemas-microsoft-com:office:word" xmlns:w="http://schemas.openxmlformats.org/wordprocessingml/2006/main" xmlns:w14="http://schemas.microsoft.com/office/word/2010/wordml" xmlns:w15="http://schemas.microsoft.com/office/word/2012/wordml" xmlns:w16cex="http://schemas.microsoft.com/office/word/2018/wordml/cex" xmlns:w16cid="http://schemas.microsoft.com/office/word/2016/wordml/cid" xmlns:w16="http://schemas.microsoft.com/office/word/2018/wordml" xmlns:w16sdtdh="http://schemas.microsoft.com/office/word/2020/wordml/sdtdatahash" xmlns:w16se="http://schemas.microsoft.com/office/word/2015/wordml/symex" xmlns:wpg="http://schemas.microsoft.com/office/word/2010/wordprocessingGroup" xmlns:wpi="http://schemas.microsoft.com/office/word/2010/wordprocessingInk" xmlns:wne="http://schemas.microsoft.com/office/word/2006/wordml" xmlns:wps="http://schemas.microsoft.com/office/word/2010/wordprocessingShape" mc:Ignorable="w14 w15 w16se w16cid w16 w16cex w16sdtdh wp14">
+<w:footnotes xmlns:wpc="http://schemas.microsoft.com/office/word/2010/wordprocessingCanvas" xmlns:cx="http://schemas.microsoft.com/office/drawing/2014/chartex" xmlns:cx1="http://schemas.microsoft.com/office/drawing/2015/9/8/chartex" xmlns:cx2="http://schemas.microsoft.com/office/drawing/2015/10/21/chartex" xmlns:cx3="http://schemas.microsoft.com/office/drawing/2016/5/9/chartex" xmlns:cx4="http://schemas.microsoft.com/office/drawing/2016/5/10/chartex" xmlns:cx5="http://schemas.microsoft.com/office/drawing/2016/5/11/chartex" xmlns:cx6="http://schemas.microsoft.com/office/drawing/2016/5/12/chartex" xmlns:cx7="http://schemas.microsoft.com/office/drawing/2016/5/13/chartex" xmlns:cx8="http://schemas.microsoft.com/office/drawing/2016/5/14/chartex" xmlns:mc="http://schemas.openxmlformats.org/markup-compatibility/2006" xmlns:aink="http://schemas.microsoft.com/office/drawing/2016/ink" xmlns:am3d="http://schemas.microsoft.com/office/drawing/2017/model3d" xmlns:o="urn:schemas-microsoft-com:office:office" xmlns:oel="http://schemas.microsoft.com/office/2019/extlst" xmlns:r="http://schemas.openxmlformats.org/officeDocument/2006/relationships" xmlns:m="http://schemas.openxmlformats.org/officeDocument/2006/math" xmlns:v="urn:schemas-microsoft-com:vml" xmlns:wp14="http://schemas.microsoft.com/office/word/2010/wordprocessingDrawing" xmlns:wp="http://schemas.openxmlformats.org/drawingml/2006/wordprocessingDrawing" xmlns:w10="urn:schemas-microsoft-com:office:word" xmlns:w="http://schemas.openxmlformats.org/wordprocessingml/2006/main" xmlns:w14="http://schemas.microsoft.com/office/word/2010/wordml" xmlns:w15="http://schemas.microsoft.com/office/word/2012/wordml" xmlns:w16cex="http://schemas.microsoft.com/office/word/2018/wordml/cex" xmlns:w16cid="http://schemas.microsoft.com/office/word/2016/wordml/cid" xmlns:w16="http://schemas.microsoft.com/office/word/2018/wordml" xmlns:w16du="http://schemas.microsoft.com/office/word/2023/wordml/word16du" xmlns:w16sdtdh="http://schemas.microsoft.com/office/word/2020/wordml/sdtdatahash" xmlns:w16se="http://schemas.microsoft.com/office/word/2015/wordml/symex" xmlns:wpg="http://schemas.microsoft.com/office/word/2010/wordprocessingGroup" xmlns:wpi="http://schemas.microsoft.com/office/word/2010/wordprocessingInk" xmlns:wne="http://schemas.microsoft.com/office/word/2006/wordml" xmlns:wps="http://schemas.microsoft.com/office/word/2010/wordprocessingShape" mc:Ignorable="w14 w15 w16se w16cid w16 w16cex w16sdtdh w16du wp14">
   <w:footnote w:type="separator" w:id="-1">
     <w:p>
       <w:r>
@@ -956,27 +1302,7 @@
 </file>
 
 <file path=word/header1.xml><?xml version="1.0" encoding="utf-8"?>
-<w:hdr xmlns:wpc="http://schemas.microsoft.com/office/word/2010/wordprocessingCanvas" xmlns:cx="http://schemas.microsoft.com/office/drawing/2014/chartex" xmlns:cx1="http://schemas.microsoft.com/office/drawing/2015/9/8/chartex" xmlns:cx2="http://schemas.microsoft.com/office/drawing/2015/10/21/chartex" xmlns:cx3="http://schemas.microsoft.com/office/drawing/2016/5/9/chartex" xmlns:cx4="http://schemas.microsoft.com/office/drawing/2016/5/10/chartex" xmlns:cx5="http://schemas.microsoft.com/office/drawing/2016/5/11/chartex" xmlns:cx6="http://schemas.microsoft.com/office/drawing/2016/5/12/chartex" xmlns:cx7="http://schemas.microsoft.com/office/drawing/2016/5/13/chartex" xmlns:cx8="http://schemas.microsoft.com/office/drawing/2016/5/14/chartex" xmlns:mc="http://schemas.openxmlformats.org/markup-compatibility/2006" xmlns:aink="http://schemas.microsoft.com/office/drawing/2016/ink" xmlns:am3d="http://schemas.microsoft.com/office/drawing/2017/model3d" xmlns:o="urn:schemas-microsoft-com:office:office" xmlns:oel="http://schemas.microsoft.com/office/2019/extlst" xmlns:r="http://schemas.openxmlformats.org/officeDocument/2006/relationships" xmlns:m="http://schemas.openxmlformats.org/officeDocument/2006/math" xmlns:v="urn:schemas-microsoft-com:vml" xmlns:wp14="http://schemas.microsoft.com/office/word/2010/wordprocessingDrawing" xmlns:wp="http://schemas.openxmlformats.org/drawingml/2006/wordprocessingDrawing" xmlns:w10="urn:schemas-microsoft-com:office:word" xmlns:w="http://schemas.openxmlformats.org/wordprocessingml/2006/main" xmlns:w14="http://schemas.microsoft.com/office/word/2010/wordml" xmlns:w15="http://schemas.microsoft.com/office/word/2012/wordml" xmlns:w16cex="http://schemas.microsoft.com/office/word/2018/wordml/cex" xmlns:w16cid="http://schemas.microsoft.com/office/word/2016/wordml/cid" xmlns:w16="http://schemas.microsoft.com/office/word/2018/wordml" xmlns:w16sdtdh="http://schemas.microsoft.com/office/word/2020/wordml/sdtdatahash" xmlns:w16se="http://schemas.microsoft.com/office/word/2015/wordml/symex" xmlns:wpg="http://schemas.microsoft.com/office/word/2010/wordprocessingGroup" xmlns:wpi="http://schemas.microsoft.com/office/word/2010/wordprocessingInk" xmlns:wne="http://schemas.microsoft.com/office/word/2006/wordml" xmlns:wps="http://schemas.microsoft.com/office/word/2010/wordprocessingShape" mc:Ignorable="w14 w15 w16se w16cid w16 w16cex w16sdtdh wp14">
-  <w:p>
-    <w:pPr>
-      <w:pStyle w:val="Header"/>
-    </w:pPr>
-  </w:p>
-</w:hdr>
-</file>
-
-<file path=word/header2.xml><?xml version="1.0" encoding="utf-8"?>
-<w:hdr xmlns:wpc="http://schemas.microsoft.com/office/word/2010/wordprocessingCanvas" xmlns:cx="http://schemas.microsoft.com/office/drawing/2014/chartex" xmlns:cx1="http://schemas.microsoft.com/office/drawing/2015/9/8/chartex" xmlns:cx2="http://schemas.microsoft.com/office/drawing/2015/10/21/chartex" xmlns:cx3="http://schemas.microsoft.com/office/drawing/2016/5/9/chartex" xmlns:cx4="http://schemas.microsoft.com/office/drawing/2016/5/10/chartex" xmlns:cx5="http://schemas.microsoft.com/office/drawing/2016/5/11/chartex" xmlns:cx6="http://schemas.microsoft.com/office/drawing/2016/5/12/chartex" xmlns:cx7="http://schemas.microsoft.com/office/drawing/2016/5/13/chartex" xmlns:cx8="http://schemas.microsoft.com/office/drawing/2016/5/14/chartex" xmlns:mc="http://schemas.openxmlformats.org/markup-compatibility/2006" xmlns:aink="http://schemas.microsoft.com/office/drawing/2016/ink" xmlns:am3d="http://schemas.microsoft.com/office/drawing/2017/model3d" xmlns:o="urn:schemas-microsoft-com:office:office" xmlns:oel="http://schemas.microsoft.com/office/2019/extlst" xmlns:r="http://schemas.openxmlformats.org/officeDocument/2006/relationships" xmlns:m="http://schemas.openxmlformats.org/officeDocument/2006/math" xmlns:v="urn:schemas-microsoft-com:vml" xmlns:wp14="http://schemas.microsoft.com/office/word/2010/wordprocessingDrawing" xmlns:wp="http://schemas.openxmlformats.org/drawingml/2006/wordprocessingDrawing" xmlns:w10="urn:schemas-microsoft-com:office:word" xmlns:w="http://schemas.openxmlformats.org/wordprocessingml/2006/main" xmlns:w14="http://schemas.microsoft.com/office/word/2010/wordml" xmlns:w15="http://schemas.microsoft.com/office/word/2012/wordml" xmlns:w16cex="http://schemas.microsoft.com/office/word/2018/wordml/cex" xmlns:w16cid="http://schemas.microsoft.com/office/word/2016/wordml/cid" xmlns:w16="http://schemas.microsoft.com/office/word/2018/wordml" xmlns:w16sdtdh="http://schemas.microsoft.com/office/word/2020/wordml/sdtdatahash" xmlns:w16se="http://schemas.microsoft.com/office/word/2015/wordml/symex" xmlns:wpg="http://schemas.microsoft.com/office/word/2010/wordprocessingGroup" xmlns:wpi="http://schemas.microsoft.com/office/word/2010/wordprocessingInk" xmlns:wne="http://schemas.microsoft.com/office/word/2006/wordml" xmlns:wps="http://schemas.microsoft.com/office/word/2010/wordprocessingShape" mc:Ignorable="w14 w15 w16se w16cid w16 w16cex w16sdtdh wp14">
-  <w:p>
-    <w:pPr>
-      <w:pStyle w:val="Header"/>
-    </w:pPr>
-  </w:p>
-</w:hdr>
-</file>
-
-<file path=word/header3.xml><?xml version="1.0" encoding="utf-8"?>
-<w:hdr xmlns:wpc="http://schemas.microsoft.com/office/word/2010/wordprocessingCanvas" xmlns:cx="http://schemas.microsoft.com/office/drawing/2014/chartex" xmlns:cx1="http://schemas.microsoft.com/office/drawing/2015/9/8/chartex" xmlns:cx2="http://schemas.microsoft.com/office/drawing/2015/10/21/chartex" xmlns:cx3="http://schemas.microsoft.com/office/drawing/2016/5/9/chartex" xmlns:cx4="http://schemas.microsoft.com/office/drawing/2016/5/10/chartex" xmlns:cx5="http://schemas.microsoft.com/office/drawing/2016/5/11/chartex" xmlns:cx6="http://schemas.microsoft.com/office/drawing/2016/5/12/chartex" xmlns:cx7="http://schemas.microsoft.com/office/drawing/2016/5/13/chartex" xmlns:cx8="http://schemas.microsoft.com/office/drawing/2016/5/14/chartex" xmlns:mc="http://schemas.openxmlformats.org/markup-compatibility/2006" xmlns:aink="http://schemas.microsoft.com/office/drawing/2016/ink" xmlns:am3d="http://schemas.microsoft.com/office/drawing/2017/model3d" xmlns:o="urn:schemas-microsoft-com:office:office" xmlns:oel="http://schemas.microsoft.com/office/2019/extlst" xmlns:r="http://schemas.openxmlformats.org/officeDocument/2006/relationships" xmlns:m="http://schemas.openxmlformats.org/officeDocument/2006/math" xmlns:v="urn:schemas-microsoft-com:vml" xmlns:wp14="http://schemas.microsoft.com/office/word/2010/wordprocessingDrawing" xmlns:wp="http://schemas.openxmlformats.org/drawingml/2006/wordprocessingDrawing" xmlns:w10="urn:schemas-microsoft-com:office:word" xmlns:w="http://schemas.openxmlformats.org/wordprocessingml/2006/main" xmlns:w14="http://schemas.microsoft.com/office/word/2010/wordml" xmlns:w15="http://schemas.microsoft.com/office/word/2012/wordml" xmlns:w16cex="http://schemas.microsoft.com/office/word/2018/wordml/cex" xmlns:w16cid="http://schemas.microsoft.com/office/word/2016/wordml/cid" xmlns:w16="http://schemas.microsoft.com/office/word/2018/wordml" xmlns:w16sdtdh="http://schemas.microsoft.com/office/word/2020/wordml/sdtdatahash" xmlns:w16se="http://schemas.microsoft.com/office/word/2015/wordml/symex" xmlns:wpg="http://schemas.microsoft.com/office/word/2010/wordprocessingGroup" xmlns:wpi="http://schemas.microsoft.com/office/word/2010/wordprocessingInk" xmlns:wne="http://schemas.microsoft.com/office/word/2006/wordml" xmlns:wps="http://schemas.microsoft.com/office/word/2010/wordprocessingShape" mc:Ignorable="w14 w15 w16se w16cid w16 w16cex w16sdtdh wp14">
+<w:hdr xmlns:wpc="http://schemas.microsoft.com/office/word/2010/wordprocessingCanvas" xmlns:cx="http://schemas.microsoft.com/office/drawing/2014/chartex" xmlns:cx1="http://schemas.microsoft.com/office/drawing/2015/9/8/chartex" xmlns:cx2="http://schemas.microsoft.com/office/drawing/2015/10/21/chartex" xmlns:cx3="http://schemas.microsoft.com/office/drawing/2016/5/9/chartex" xmlns:cx4="http://schemas.microsoft.com/office/drawing/2016/5/10/chartex" xmlns:cx5="http://schemas.microsoft.com/office/drawing/2016/5/11/chartex" xmlns:cx6="http://schemas.microsoft.com/office/drawing/2016/5/12/chartex" xmlns:cx7="http://schemas.microsoft.com/office/drawing/2016/5/13/chartex" xmlns:cx8="http://schemas.microsoft.com/office/drawing/2016/5/14/chartex" xmlns:mc="http://schemas.openxmlformats.org/markup-compatibility/2006" xmlns:aink="http://schemas.microsoft.com/office/drawing/2016/ink" xmlns:am3d="http://schemas.microsoft.com/office/drawing/2017/model3d" xmlns:o="urn:schemas-microsoft-com:office:office" xmlns:oel="http://schemas.microsoft.com/office/2019/extlst" xmlns:r="http://schemas.openxmlformats.org/officeDocument/2006/relationships" xmlns:m="http://schemas.openxmlformats.org/officeDocument/2006/math" xmlns:v="urn:schemas-microsoft-com:vml" xmlns:wp14="http://schemas.microsoft.com/office/word/2010/wordprocessingDrawing" xmlns:wp="http://schemas.openxmlformats.org/drawingml/2006/wordprocessingDrawing" xmlns:w10="urn:schemas-microsoft-com:office:word" xmlns:w="http://schemas.openxmlformats.org/wordprocessingml/2006/main" xmlns:w14="http://schemas.microsoft.com/office/word/2010/wordml" xmlns:w15="http://schemas.microsoft.com/office/word/2012/wordml" xmlns:w16cex="http://schemas.microsoft.com/office/word/2018/wordml/cex" xmlns:w16cid="http://schemas.microsoft.com/office/word/2016/wordml/cid" xmlns:w16="http://schemas.microsoft.com/office/word/2018/wordml" xmlns:w16du="http://schemas.microsoft.com/office/word/2023/wordml/word16du" xmlns:w16sdtdh="http://schemas.microsoft.com/office/word/2020/wordml/sdtdatahash" xmlns:w16se="http://schemas.microsoft.com/office/word/2015/wordml/symex" xmlns:wpg="http://schemas.microsoft.com/office/word/2010/wordprocessingGroup" xmlns:wpi="http://schemas.microsoft.com/office/word/2010/wordprocessingInk" xmlns:wne="http://schemas.microsoft.com/office/word/2006/wordml" xmlns:wps="http://schemas.microsoft.com/office/word/2010/wordprocessingShape" mc:Ignorable="w14 w15 w16se w16cid w16 w16cex w16sdtdh w16du wp14">
   <w:tbl>
     <w:tblPr>
       <w:tblW w:w="0" w:type="auto"/>
@@ -1034,9 +1360,9 @@
               <w:noProof/>
             </w:rPr>
             <w:drawing>
-              <wp:inline distT="0" distB="0" distL="0" distR="0" wp14:anchorId="6DD87C51" wp14:editId="72F82C87">
-                <wp:extent cx="3114675" cy="1571625"/>
-                <wp:effectExtent l="0" t="0" r="9525" b="9525"/>
+              <wp:inline distT="0" distB="0" distL="0" distR="0" wp14:anchorId="6DD87C51" wp14:editId="7AD0D545">
+                <wp:extent cx="1638300" cy="826665"/>
+                <wp:effectExtent l="0" t="0" r="0" b="0"/>
                 <wp:docPr id="1" name="Picture 1"/>
                 <wp:cNvGraphicFramePr>
                   <a:graphicFrameLocks xmlns:a="http://schemas.openxmlformats.org/drawingml/2006/main" noChangeAspect="1"/>
@@ -1066,7 +1392,7 @@
                       <pic:spPr bwMode="auto">
                         <a:xfrm>
                           <a:off x="0" y="0"/>
-                          <a:ext cx="3114675" cy="1571625"/>
+                          <a:ext cx="1673524" cy="844438"/>
                         </a:xfrm>
                         <a:prstGeom prst="rect">
                           <a:avLst/>
@@ -1086,17 +1412,18 @@
         <w:p>
           <w:pPr>
             <w:pStyle w:val="Header"/>
+            <w:jc w:val="center"/>
             <w:rPr>
               <w:b/>
               <w:i/>
-              <w:sz w:val="28"/>
+              <w:szCs w:val="24"/>
             </w:rPr>
           </w:pPr>
           <w:r>
             <w:rPr>
               <w:b/>
               <w:i/>
-              <w:sz w:val="28"/>
+              <w:szCs w:val="24"/>
             </w:rPr>
             <w:t>Livestock Health Management and Regulation</w:t>
           </w:r>
@@ -1113,7 +1440,7 @@
 </file>
 
 <file path=word/styles.xml><?xml version="1.0" encoding="utf-8"?>
-<w:styles xmlns:mc="http://schemas.openxmlformats.org/markup-compatibility/2006" xmlns:r="http://schemas.openxmlformats.org/officeDocument/2006/relationships" xmlns:w="http://schemas.openxmlformats.org/wordprocessingml/2006/main" xmlns:w14="http://schemas.microsoft.com/office/word/2010/wordml" xmlns:w15="http://schemas.microsoft.com/office/word/2012/wordml" xmlns:w16cex="http://schemas.microsoft.com/office/word/2018/wordml/cex" xmlns:w16cid="http://schemas.microsoft.com/office/word/2016/wordml/cid" xmlns:w16="http://schemas.microsoft.com/office/word/2018/wordml" xmlns:w16sdtdh="http://schemas.microsoft.com/office/word/2020/wordml/sdtdatahash" xmlns:w16se="http://schemas.microsoft.com/office/word/2015/wordml/symex" mc:Ignorable="w14 w15 w16se w16cid w16 w16cex w16sdtdh">
+<w:styles xmlns:mc="http://schemas.openxmlformats.org/markup-compatibility/2006" xmlns:r="http://schemas.openxmlformats.org/officeDocument/2006/relationships" xmlns:w="http://schemas.openxmlformats.org/wordprocessingml/2006/main" xmlns:w14="http://schemas.microsoft.com/office/word/2010/wordml" xmlns:w15="http://schemas.microsoft.com/office/word/2012/wordml" xmlns:w16cex="http://schemas.microsoft.com/office/word/2018/wordml/cex" xmlns:w16cid="http://schemas.microsoft.com/office/word/2016/wordml/cid" xmlns:w16="http://schemas.microsoft.com/office/word/2018/wordml" xmlns:w16du="http://schemas.microsoft.com/office/word/2023/wordml/word16du" xmlns:w16sdtdh="http://schemas.microsoft.com/office/word/2020/wordml/sdtdatahash" xmlns:w16se="http://schemas.microsoft.com/office/word/2015/wordml/symex" mc:Ignorable="w14 w15 w16se w16cid w16 w16cex w16sdtdh w16du">
   <w:docDefaults>
     <w:rPrDefault>
       <w:rPr>
@@ -1795,15 +2122,6 @@
 </file>
 
 <file path=customXml/item1.xml><?xml version="1.0" encoding="utf-8"?>
-<?mso-contentType ?>
-<FormTemplates xmlns="http://schemas.microsoft.com/sharepoint/v3/contenttype/forms">
-  <Display>DocumentLibraryForm</Display>
-  <Edit>DocumentLibraryForm</Edit>
-  <New>DocumentLibraryForm</New>
-</FormTemplates>
-</file>
-
-<file path=customXml/item2.xml><?xml version="1.0" encoding="utf-8"?>
 <ct:contentTypeSchema xmlns:ct="http://schemas.microsoft.com/office/2006/metadata/contentType" xmlns:ma="http://schemas.microsoft.com/office/2006/metadata/properties/metaAttributes" ct:_="" ma:_="" ma:contentTypeName="Document" ma:contentTypeID="0x010100B8CBF3948AF16E4A9427EB9CB0C3AFDB" ma:contentTypeVersion="11" ma:contentTypeDescription="Create a new document." ma:contentTypeScope="" ma:versionID="9fc8a81a77eeb73bda9729b3f784b8c4">
   <xsd:schema xmlns:xsd="http://www.w3.org/2001/XMLSchema" xmlns:xs="http://www.w3.org/2001/XMLSchema" xmlns:p="http://schemas.microsoft.com/office/2006/metadata/properties" xmlns:ns2="bc8b8595-9fa1-49bc-a016-2621e7bde64e" xmlns:ns3="e1c8ebbc-f196-4c28-98e9-1900bd408e79" targetNamespace="http://schemas.microsoft.com/office/2006/metadata/properties" ma:root="true" ma:fieldsID="88ad40c7f0e134defa4acd5e486d3459" ns2:_="" ns3:_="">
     <xsd:import namespace="bc8b8595-9fa1-49bc-a016-2621e7bde64e"/>
@@ -2014,15 +2332,16 @@
 </ct:contentTypeSchema>
 </file>
 
-<file path=customXml/itemProps1.xml><?xml version="1.0" encoding="utf-8"?>
-<ds:datastoreItem xmlns:ds="http://schemas.openxmlformats.org/officeDocument/2006/customXml" ds:itemID="{73B7E096-6967-4402-89D1-CBC83DCB857A}">
-  <ds:schemaRefs>
-    <ds:schemaRef ds:uri="http://schemas.microsoft.com/sharepoint/v3/contenttype/forms"/>
-  </ds:schemaRefs>
-</ds:datastoreItem>
+<file path=customXml/item2.xml><?xml version="1.0" encoding="utf-8"?>
+<?mso-contentType ?>
+<FormTemplates xmlns="http://schemas.microsoft.com/sharepoint/v3/contenttype/forms">
+  <Display>DocumentLibraryForm</Display>
+  <Edit>DocumentLibraryForm</Edit>
+  <New>DocumentLibraryForm</New>
+</FormTemplates>
 </file>
 
-<file path=customXml/itemProps2.xml><?xml version="1.0" encoding="utf-8"?>
+<file path=customXml/itemProps1.xml><?xml version="1.0" encoding="utf-8"?>
 <ds:datastoreItem xmlns:ds="http://schemas.openxmlformats.org/officeDocument/2006/customXml" ds:itemID="{FC0CDFA1-B3D9-43A4-8FCB-A9DEC620ACB3}">
   <ds:schemaRefs>
     <ds:schemaRef ds:uri="http://schemas.microsoft.com/office/2006/metadata/contentType"/>
@@ -2039,4 +2358,12 @@
     <ds:schemaRef ds:uri="http://schemas.microsoft.com/internal/obd"/>
   </ds:schemaRefs>
 </ds:datastoreItem>
+</file>
+
+<file path=customXml/itemProps2.xml><?xml version="1.0" encoding="utf-8"?>
+<ds:datastoreItem xmlns:ds="http://schemas.openxmlformats.org/officeDocument/2006/customXml" ds:itemID="{73B7E096-6967-4402-89D1-CBC83DCB857A}">
+  <ds:schemaRefs>
+    <ds:schemaRef ds:uri="http://schemas.microsoft.com/sharepoint/v3/contenttype/forms"/>
+  </ds:schemaRefs>
+</ds:datastoreItem>
 </file>
</xml_diff>

<commit_message>
Revert "Merge pull request #477 from bcgov/MALS2-17-18-19-24"
This reverts commit 30185cd52166ba10095664a5d73e859bb229b87b, reversing
changes made to fbe1335acba21a1b6b7767c5a991ec5469a817e1.
</commit_message>
<xml_diff>
--- a/app/server/static/templates/certificates/Dairy-Farm.docx
+++ b/app/server/static/templates/certificates/Dairy-Farm.docx
@@ -1,6 +1,6 @@
 
 <file path=word/document.xml><?xml version="1.0" encoding="utf-8"?>
-<w:document xmlns:wpc="http://schemas.microsoft.com/office/word/2010/wordprocessingCanvas" xmlns:cx="http://schemas.microsoft.com/office/drawing/2014/chartex" xmlns:cx1="http://schemas.microsoft.com/office/drawing/2015/9/8/chartex" xmlns:cx2="http://schemas.microsoft.com/office/drawing/2015/10/21/chartex" xmlns:cx3="http://schemas.microsoft.com/office/drawing/2016/5/9/chartex" xmlns:cx4="http://schemas.microsoft.com/office/drawing/2016/5/10/chartex" xmlns:cx5="http://schemas.microsoft.com/office/drawing/2016/5/11/chartex" xmlns:cx6="http://schemas.microsoft.com/office/drawing/2016/5/12/chartex" xmlns:cx7="http://schemas.microsoft.com/office/drawing/2016/5/13/chartex" xmlns:cx8="http://schemas.microsoft.com/office/drawing/2016/5/14/chartex" xmlns:mc="http://schemas.openxmlformats.org/markup-compatibility/2006" xmlns:aink="http://schemas.microsoft.com/office/drawing/2016/ink" xmlns:am3d="http://schemas.microsoft.com/office/drawing/2017/model3d" xmlns:o="urn:schemas-microsoft-com:office:office" xmlns:oel="http://schemas.microsoft.com/office/2019/extlst" xmlns:r="http://schemas.openxmlformats.org/officeDocument/2006/relationships" xmlns:m="http://schemas.openxmlformats.org/officeDocument/2006/math" xmlns:v="urn:schemas-microsoft-com:vml" xmlns:wp14="http://schemas.microsoft.com/office/word/2010/wordprocessingDrawing" xmlns:wp="http://schemas.openxmlformats.org/drawingml/2006/wordprocessingDrawing" xmlns:w10="urn:schemas-microsoft-com:office:word" xmlns:w="http://schemas.openxmlformats.org/wordprocessingml/2006/main" xmlns:w14="http://schemas.microsoft.com/office/word/2010/wordml" xmlns:w15="http://schemas.microsoft.com/office/word/2012/wordml" xmlns:w16cex="http://schemas.microsoft.com/office/word/2018/wordml/cex" xmlns:w16cid="http://schemas.microsoft.com/office/word/2016/wordml/cid" xmlns:w16="http://schemas.microsoft.com/office/word/2018/wordml" xmlns:w16du="http://schemas.microsoft.com/office/word/2023/wordml/word16du" xmlns:w16sdtdh="http://schemas.microsoft.com/office/word/2020/wordml/sdtdatahash" xmlns:w16se="http://schemas.microsoft.com/office/word/2015/wordml/symex" xmlns:wpg="http://schemas.microsoft.com/office/word/2010/wordprocessingGroup" xmlns:wpi="http://schemas.microsoft.com/office/word/2010/wordprocessingInk" xmlns:wne="http://schemas.microsoft.com/office/word/2006/wordml" xmlns:wps="http://schemas.microsoft.com/office/word/2010/wordprocessingShape" mc:Ignorable="w14 w15 w16se w16cid w16 w16cex w16sdtdh w16du wp14">
+<w:document xmlns:wpc="http://schemas.microsoft.com/office/word/2010/wordprocessingCanvas" xmlns:cx="http://schemas.microsoft.com/office/drawing/2014/chartex" xmlns:cx1="http://schemas.microsoft.com/office/drawing/2015/9/8/chartex" xmlns:cx2="http://schemas.microsoft.com/office/drawing/2015/10/21/chartex" xmlns:cx3="http://schemas.microsoft.com/office/drawing/2016/5/9/chartex" xmlns:cx4="http://schemas.microsoft.com/office/drawing/2016/5/10/chartex" xmlns:cx5="http://schemas.microsoft.com/office/drawing/2016/5/11/chartex" xmlns:cx6="http://schemas.microsoft.com/office/drawing/2016/5/12/chartex" xmlns:cx7="http://schemas.microsoft.com/office/drawing/2016/5/13/chartex" xmlns:cx8="http://schemas.microsoft.com/office/drawing/2016/5/14/chartex" xmlns:mc="http://schemas.openxmlformats.org/markup-compatibility/2006" xmlns:aink="http://schemas.microsoft.com/office/drawing/2016/ink" xmlns:am3d="http://schemas.microsoft.com/office/drawing/2017/model3d" xmlns:o="urn:schemas-microsoft-com:office:office" xmlns:oel="http://schemas.microsoft.com/office/2019/extlst" xmlns:r="http://schemas.openxmlformats.org/officeDocument/2006/relationships" xmlns:m="http://schemas.openxmlformats.org/officeDocument/2006/math" xmlns:v="urn:schemas-microsoft-com:vml" xmlns:wp14="http://schemas.microsoft.com/office/word/2010/wordprocessingDrawing" xmlns:wp="http://schemas.openxmlformats.org/drawingml/2006/wordprocessingDrawing" xmlns:w10="urn:schemas-microsoft-com:office:word" xmlns:w="http://schemas.openxmlformats.org/wordprocessingml/2006/main" xmlns:w14="http://schemas.microsoft.com/office/word/2010/wordml" xmlns:w15="http://schemas.microsoft.com/office/word/2012/wordml" xmlns:w16cex="http://schemas.microsoft.com/office/word/2018/wordml/cex" xmlns:w16cid="http://schemas.microsoft.com/office/word/2016/wordml/cid" xmlns:w16="http://schemas.microsoft.com/office/word/2018/wordml" xmlns:w16sdtdh="http://schemas.microsoft.com/office/word/2020/wordml/sdtdatahash" xmlns:w16se="http://schemas.microsoft.com/office/word/2015/wordml/symex" xmlns:wpg="http://schemas.microsoft.com/office/word/2010/wordprocessingGroup" xmlns:wpi="http://schemas.microsoft.com/office/word/2010/wordprocessingInk" xmlns:wne="http://schemas.microsoft.com/office/word/2006/wordml" xmlns:wps="http://schemas.microsoft.com/office/word/2010/wordprocessingShape" mc:Ignorable="w14 w15 w16se w16cid w16 w16cex w16sdtdh wp14">
   <w:body>
     <w:p>
       <w:pPr>
@@ -19,21 +19,7 @@
         <w:rPr>
           <w:sz w:val="20"/>
         </w:rPr>
-        <w:t>{</w:t>
-      </w:r>
-      <w:proofErr w:type="spellStart"/>
-      <w:r>
-        <w:rPr>
-          <w:sz w:val="20"/>
-        </w:rPr>
-        <w:t>d.ActsAndRegs</w:t>
-      </w:r>
-      <w:proofErr w:type="spellEnd"/>
-      <w:r>
-        <w:rPr>
-          <w:sz w:val="20"/>
-        </w:rPr>
-        <w:t>}</w:t>
+        <w:t>{d.ActsAndRegs}</w:t>
       </w:r>
     </w:p>
     <w:p>
@@ -60,23 +46,7 @@
           <w:b/>
           <w:sz w:val="32"/>
         </w:rPr>
-        <w:t>{</w:t>
-      </w:r>
-      <w:proofErr w:type="spellStart"/>
-      <w:r>
-        <w:rPr>
-          <w:b/>
-          <w:sz w:val="32"/>
-        </w:rPr>
-        <w:t>d.LicenceHolderCompany</w:t>
-      </w:r>
-      <w:proofErr w:type="spellEnd"/>
-      <w:r>
-        <w:rPr>
-          <w:b/>
-          <w:sz w:val="32"/>
-        </w:rPr>
-        <w:t>}</w:t>
+        <w:t>{d.LicenceHolderCompany}</w:t>
       </w:r>
     </w:p>
     <w:p>
@@ -88,24 +58,11 @@
       <w:r>
         <w:t>{</w:t>
       </w:r>
-      <w:proofErr w:type="spellStart"/>
-      <w:r>
-        <w:t>d.LicenceHolderName</w:t>
-      </w:r>
-      <w:proofErr w:type="spellEnd"/>
-      <w:r>
-        <w:t>}</w:t>
-      </w:r>
-      <w:r>
-        <w:t>, {</w:t>
-      </w:r>
-      <w:proofErr w:type="spellStart"/>
-      <w:r>
-        <w:t>d.LicenceHolderTitle</w:t>
-      </w:r>
-      <w:proofErr w:type="spellEnd"/>
-      <w:r>
-        <w:t>}</w:t>
+      <w:r>
+        <w:t>d.LicenceHolderName}</w:t>
+      </w:r>
+      <w:r>
+        <w:t>, {d.LicenceHolderTitle}</w:t>
       </w:r>
     </w:p>
     <w:p>
@@ -115,15 +72,7 @@
       <w:bookmarkStart w:id="3" w:name="Address1"/>
       <w:bookmarkEnd w:id="3"/>
       <w:r>
-        <w:t>{</w:t>
-      </w:r>
-      <w:proofErr w:type="spellStart"/>
-      <w:r>
-        <w:t>d.MailingAddress</w:t>
-      </w:r>
-      <w:proofErr w:type="spellEnd"/>
-      <w:r>
-        <w:t>}</w:t>
+        <w:t>{d.MailingAddress}</w:t>
       </w:r>
     </w:p>
     <w:p>
@@ -135,23 +84,7 @@
       <w:bookmarkEnd w:id="4"/>
       <w:bookmarkEnd w:id="5"/>
       <w:r>
-        <w:t>{</w:t>
-      </w:r>
-      <w:proofErr w:type="spellStart"/>
-      <w:r>
-        <w:t>d.MailingCity</w:t>
-      </w:r>
-      <w:proofErr w:type="spellEnd"/>
-      <w:r>
-        <w:t>} {</w:t>
-      </w:r>
-      <w:proofErr w:type="spellStart"/>
-      <w:r>
-        <w:t>d.MailingProv</w:t>
-      </w:r>
-      <w:proofErr w:type="spellEnd"/>
-      <w:r>
-        <w:t>}</w:t>
+        <w:t>{d.MailingCity} {d.MailingProv}</w:t>
       </w:r>
     </w:p>
     <w:p>
@@ -161,15 +94,7 @@
       <w:bookmarkStart w:id="6" w:name="Postal_Code"/>
       <w:bookmarkEnd w:id="6"/>
       <w:r>
-        <w:t>{</w:t>
-      </w:r>
-      <w:proofErr w:type="spellStart"/>
-      <w:r>
-        <w:t>d.PostCode</w:t>
-      </w:r>
-      <w:proofErr w:type="spellEnd"/>
-      <w:r>
-        <w:t>}</w:t>
+        <w:t>{d.PostCode}</w:t>
       </w:r>
     </w:p>
     <w:p>
@@ -198,15 +123,7 @@
       <w:bookmarkStart w:id="7" w:name="Licence_Type"/>
       <w:bookmarkEnd w:id="7"/>
       <w:r>
-        <w:t>{</w:t>
-      </w:r>
-      <w:proofErr w:type="spellStart"/>
-      <w:r>
-        <w:t>d.LicenceName</w:t>
-      </w:r>
-      <w:proofErr w:type="spellEnd"/>
-      <w:r>
-        <w:t>}</w:t>
+        <w:t>{d.LicenceName}</w:t>
       </w:r>
       <w:r>
         <w:t xml:space="preserve"> LICENCE</w:t>
@@ -238,19 +155,11 @@
                 <w:b/>
               </w:rPr>
             </w:pPr>
-            <w:proofErr w:type="spellStart"/>
             <w:r>
               <w:rPr>
                 <w:b/>
               </w:rPr>
-              <w:t>Licence</w:t>
-            </w:r>
-            <w:proofErr w:type="spellEnd"/>
-            <w:r>
-              <w:rPr>
-                <w:b/>
-              </w:rPr>
-              <w:t xml:space="preserve"> Number:</w:t>
+              <w:t>Licence Number:</w:t>
             </w:r>
           </w:p>
         </w:tc>
@@ -267,16 +176,11 @@
             <w:r>
               <w:t>{</w:t>
             </w:r>
-            <w:proofErr w:type="spellStart"/>
             <w:r>
               <w:t>d.</w:t>
             </w:r>
             <w:r>
-              <w:t>LicenceNumber</w:t>
-            </w:r>
-            <w:proofErr w:type="spellEnd"/>
-            <w:r>
-              <w:t>}</w:t>
+              <w:t>LicenceNumber}</w:t>
             </w:r>
           </w:p>
         </w:tc>
@@ -313,15 +217,7 @@
             <w:bookmarkStart w:id="10" w:name="Issue_Date"/>
             <w:bookmarkEnd w:id="10"/>
             <w:r>
-              <w:t>{</w:t>
-            </w:r>
-            <w:proofErr w:type="spellStart"/>
-            <w:r>
-              <w:t>d.IssueDate</w:t>
-            </w:r>
-            <w:proofErr w:type="spellEnd"/>
-            <w:r>
-              <w:t>}</w:t>
+              <w:t>{d.IssueDate}</w:t>
             </w:r>
           </w:p>
         </w:tc>
@@ -362,15 +258,7 @@
             <w:bookmarkStart w:id="12" w:name="Expiry_Date"/>
             <w:bookmarkEnd w:id="12"/>
             <w:r>
-              <w:t>{</w:t>
-            </w:r>
-            <w:proofErr w:type="spellStart"/>
-            <w:r>
-              <w:t>d.ReIssueDate</w:t>
-            </w:r>
-            <w:proofErr w:type="spellEnd"/>
-            <w:r>
-              <w:t>}</w:t>
+              <w:t>{d.ReIssueDate}</w:t>
             </w:r>
           </w:p>
         </w:tc>
@@ -398,15 +286,7 @@
       <w:bookmarkStart w:id="13" w:name="Licence_Detail_Info"/>
       <w:bookmarkEnd w:id="13"/>
       <w:r>
-        <w:t>{</w:t>
-      </w:r>
-      <w:proofErr w:type="spellStart"/>
-      <w:r>
-        <w:t>d.SiteDetails</w:t>
-      </w:r>
-      <w:proofErr w:type="spellEnd"/>
-      <w:r>
-        <w:t>}</w:t>
+        <w:t>{d.SiteDetails}</w:t>
       </w:r>
     </w:p>
     <w:p>
@@ -446,14 +326,7 @@
         <w:rPr>
           <w:b/>
         </w:rPr>
-        <w:t>{</w:t>
-      </w:r>
-      <w:proofErr w:type="spellStart"/>
-      <w:r>
-        <w:rPr>
-          <w:b/>
-        </w:rPr>
-        <w:t>d.</w:t>
+        <w:t>{d.</w:t>
       </w:r>
       <w:r>
         <w:rPr>
@@ -461,21 +334,18 @@
         </w:rPr>
         <w:t>SiteInformation</w:t>
       </w:r>
-      <w:proofErr w:type="spellEnd"/>
       <w:r>
         <w:rPr>
           <w:b/>
         </w:rPr>
         <w:t>[</w:t>
       </w:r>
-      <w:proofErr w:type="spellStart"/>
       <w:r>
         <w:rPr>
           <w:b/>
         </w:rPr>
         <w:t>i</w:t>
       </w:r>
-      <w:proofErr w:type="spellEnd"/>
       <w:r>
         <w:rPr>
           <w:b/>
@@ -488,19 +358,11 @@
         </w:rPr>
         <w:t>.</w:t>
       </w:r>
-      <w:proofErr w:type="spellStart"/>
-      <w:r>
-        <w:rPr>
-          <w:b/>
-        </w:rPr>
-        <w:t>DairyTankCompany</w:t>
-      </w:r>
-      <w:proofErr w:type="spellEnd"/>
-      <w:r>
-        <w:rPr>
-          <w:b/>
-        </w:rPr>
-        <w:t>}</w:t>
+      <w:r>
+        <w:rPr>
+          <w:b/>
+        </w:rPr>
+        <w:t>DairyTankCompany}</w:t>
       </w:r>
       <w:r>
         <w:rPr>
@@ -512,14 +374,7 @@
         <w:rPr>
           <w:b/>
         </w:rPr>
-        <w:t>{</w:t>
-      </w:r>
-      <w:proofErr w:type="spellStart"/>
-      <w:r>
-        <w:rPr>
-          <w:b/>
-        </w:rPr>
-        <w:t>d.</w:t>
+        <w:t>{d.</w:t>
       </w:r>
       <w:r>
         <w:rPr>
@@ -527,21 +382,18 @@
         </w:rPr>
         <w:t>SiteInformation</w:t>
       </w:r>
-      <w:proofErr w:type="spellEnd"/>
       <w:r>
         <w:rPr>
           <w:b/>
         </w:rPr>
         <w:t>[</w:t>
       </w:r>
-      <w:proofErr w:type="spellStart"/>
       <w:r>
         <w:rPr>
           <w:b/>
         </w:rPr>
         <w:t>i</w:t>
       </w:r>
-      <w:proofErr w:type="spellEnd"/>
       <w:r>
         <w:rPr>
           <w:b/>
@@ -554,19 +406,11 @@
         </w:rPr>
         <w:t>.</w:t>
       </w:r>
-      <w:proofErr w:type="spellStart"/>
-      <w:r>
-        <w:rPr>
-          <w:b/>
-        </w:rPr>
-        <w:t>DairyTankSN</w:t>
-      </w:r>
-      <w:proofErr w:type="spellEnd"/>
-      <w:r>
-        <w:rPr>
-          <w:b/>
-        </w:rPr>
-        <w:t>}</w:t>
+      <w:r>
+        <w:rPr>
+          <w:b/>
+        </w:rPr>
+        <w:t>DairyTankSN}</w:t>
       </w:r>
       <w:r>
         <w:rPr>
@@ -578,49 +422,189 @@
         <w:rPr>
           <w:b/>
         </w:rPr>
-        <w:t>Model: {</w:t>
-      </w:r>
-      <w:proofErr w:type="spellStart"/>
-      <w:r>
-        <w:rPr>
-          <w:b/>
-        </w:rPr>
-        <w:t>d.SiteInformation</w:t>
-      </w:r>
-      <w:proofErr w:type="spellEnd"/>
+        <w:t xml:space="preserve">Model: {d.SiteInformation[i].DairyTankModel} </w:t>
+      </w:r>
+      <w:r>
+        <w:rPr>
+          <w:b/>
+        </w:rPr>
+        <w:t>Capacity:</w:t>
+      </w:r>
+      <w:r>
+        <w:rPr>
+          <w:b/>
+        </w:rPr>
+        <w:t xml:space="preserve"> </w:t>
+      </w:r>
+      <w:r>
+        <w:rPr>
+          <w:b/>
+        </w:rPr>
+        <w:t>{d.</w:t>
+      </w:r>
+      <w:r>
+        <w:rPr>
+          <w:b/>
+        </w:rPr>
+        <w:t>SiteInformation</w:t>
+      </w:r>
       <w:r>
         <w:rPr>
           <w:b/>
         </w:rPr>
         <w:t>[</w:t>
       </w:r>
-      <w:proofErr w:type="spellStart"/>
       <w:r>
         <w:rPr>
           <w:b/>
         </w:rPr>
         <w:t>i</w:t>
       </w:r>
-      <w:proofErr w:type="spellEnd"/>
-      <w:r>
-        <w:rPr>
-          <w:b/>
-        </w:rPr>
-        <w:t>].</w:t>
-      </w:r>
-      <w:proofErr w:type="spellStart"/>
-      <w:r>
-        <w:rPr>
-          <w:b/>
-        </w:rPr>
-        <w:t>DairyTankModel</w:t>
-      </w:r>
-      <w:proofErr w:type="spellEnd"/>
-      <w:r>
-        <w:rPr>
-          <w:b/>
-        </w:rPr>
-        <w:t xml:space="preserve">} </w:t>
+      <w:r>
+        <w:rPr>
+          <w:b/>
+        </w:rPr>
+        <w:t>]</w:t>
+      </w:r>
+      <w:r>
+        <w:rPr>
+          <w:b/>
+        </w:rPr>
+        <w:t>.</w:t>
+      </w:r>
+      <w:r>
+        <w:rPr>
+          <w:b/>
+        </w:rPr>
+        <w:t>DairyTankCapacity}</w:t>
+      </w:r>
+      <w:r>
+        <w:rPr>
+          <w:b/>
+        </w:rPr>
+        <w:t xml:space="preserve"> </w:t>
+      </w:r>
+      <w:r>
+        <w:rPr>
+          <w:b/>
+        </w:rPr>
+        <w:t>Calibration date:</w:t>
+      </w:r>
+      <w:r>
+        <w:rPr>
+          <w:b/>
+        </w:rPr>
+        <w:t xml:space="preserve"> </w:t>
+      </w:r>
+      <w:r>
+        <w:rPr>
+          <w:b/>
+        </w:rPr>
+        <w:t>{d.</w:t>
+      </w:r>
+      <w:r>
+        <w:rPr>
+          <w:b/>
+        </w:rPr>
+        <w:t>SiteInformation</w:t>
+      </w:r>
+      <w:r>
+        <w:rPr>
+          <w:b/>
+        </w:rPr>
+        <w:t>[</w:t>
+      </w:r>
+      <w:r>
+        <w:rPr>
+          <w:b/>
+        </w:rPr>
+        <w:t>i</w:t>
+      </w:r>
+      <w:r>
+        <w:rPr>
+          <w:b/>
+        </w:rPr>
+        <w:t>]</w:t>
+      </w:r>
+      <w:r>
+        <w:rPr>
+          <w:b/>
+        </w:rPr>
+        <w:t>.</w:t>
+      </w:r>
+      <w:r>
+        <w:rPr>
+          <w:b/>
+        </w:rPr>
+        <w:t>DairyTankCalibrationDate}</w:t>
+      </w:r>
+      <w:r>
+        <w:rPr>
+          <w:b/>
+        </w:rPr>
+        <w:t xml:space="preserve"> </w:t>
+      </w:r>
+    </w:p>
+    <w:p>
+      <w:pPr>
+        <w:rPr>
+          <w:b/>
+        </w:rPr>
+      </w:pPr>
+    </w:p>
+    <w:p>
+      <w:pPr>
+        <w:rPr>
+          <w:b/>
+        </w:rPr>
+      </w:pPr>
+      <w:r>
+        <w:rPr>
+          <w:b/>
+        </w:rPr>
+        <w:t>Tank: {d.</w:t>
+      </w:r>
+      <w:r>
+        <w:rPr>
+          <w:b/>
+        </w:rPr>
+        <w:t>SiteInformation</w:t>
+      </w:r>
+      <w:r>
+        <w:rPr>
+          <w:b/>
+        </w:rPr>
+        <w:t>[i+1].DairyTankCompany} Serial No. {d.</w:t>
+      </w:r>
+      <w:r>
+        <w:rPr>
+          <w:b/>
+        </w:rPr>
+        <w:t>SiteInformation</w:t>
+      </w:r>
+      <w:r>
+        <w:rPr>
+          <w:b/>
+        </w:rPr>
+        <w:t xml:space="preserve">[i+1].DairyTankSN} </w:t>
+      </w:r>
+      <w:r>
+        <w:rPr>
+          <w:b/>
+        </w:rPr>
+        <w:t>Model: {d.SiteInformation[i</w:t>
+      </w:r>
+      <w:r>
+        <w:rPr>
+          <w:b/>
+        </w:rPr>
+        <w:t>+1</w:t>
+      </w:r>
+      <w:r>
+        <w:rPr>
+          <w:b/>
+        </w:rPr>
+        <w:t xml:space="preserve">].DairyTankModel} </w:t>
       </w:r>
       <w:r>
         <w:rPr>
@@ -638,14 +622,7 @@
         <w:rPr>
           <w:b/>
         </w:rPr>
-        <w:t>{</w:t>
-      </w:r>
-      <w:proofErr w:type="spellStart"/>
-      <w:r>
-        <w:rPr>
-          <w:b/>
-        </w:rPr>
-        <w:t>d.</w:t>
+        <w:t>{d.</w:t>
       </w:r>
       <w:r>
         <w:rPr>
@@ -653,46 +630,11 @@
         </w:rPr>
         <w:t>SiteInformation</w:t>
       </w:r>
-      <w:proofErr w:type="spellEnd"/>
-      <w:r>
-        <w:rPr>
-          <w:b/>
-        </w:rPr>
-        <w:t>[</w:t>
-      </w:r>
-      <w:proofErr w:type="spellStart"/>
-      <w:r>
-        <w:rPr>
-          <w:b/>
-        </w:rPr>
-        <w:t>i</w:t>
-      </w:r>
-      <w:proofErr w:type="spellEnd"/>
-      <w:r>
-        <w:rPr>
-          <w:b/>
-        </w:rPr>
-        <w:t>]</w:t>
-      </w:r>
-      <w:r>
-        <w:rPr>
-          <w:b/>
-        </w:rPr>
-        <w:t>.</w:t>
-      </w:r>
-      <w:proofErr w:type="spellStart"/>
-      <w:r>
-        <w:rPr>
-          <w:b/>
-        </w:rPr>
-        <w:t>DairyTankCapacity</w:t>
-      </w:r>
-      <w:proofErr w:type="spellEnd"/>
-      <w:r>
-        <w:rPr>
-          <w:b/>
-        </w:rPr>
-        <w:t>}</w:t>
+      <w:r>
+        <w:rPr>
+          <w:b/>
+        </w:rPr>
+        <w:t>[i+1].DairyTankCapacity} Calibration date:</w:t>
       </w:r>
       <w:r>
         <w:rPr>
@@ -704,26 +646,7 @@
         <w:rPr>
           <w:b/>
         </w:rPr>
-        <w:t>Calibration date:</w:t>
-      </w:r>
-      <w:r>
-        <w:rPr>
-          <w:b/>
-        </w:rPr>
-        <w:t xml:space="preserve"> </w:t>
-      </w:r>
-      <w:r>
-        <w:rPr>
-          <w:b/>
-        </w:rPr>
-        <w:t>{</w:t>
-      </w:r>
-      <w:proofErr w:type="spellStart"/>
-      <w:r>
-        <w:rPr>
-          <w:b/>
-        </w:rPr>
-        <w:t>d.</w:t>
+        <w:t>{d.</w:t>
       </w:r>
       <w:r>
         <w:rPr>
@@ -731,292 +654,18 @@
         </w:rPr>
         <w:t>SiteInformation</w:t>
       </w:r>
-      <w:proofErr w:type="spellEnd"/>
-      <w:r>
-        <w:rPr>
-          <w:b/>
-        </w:rPr>
-        <w:t>[</w:t>
-      </w:r>
-      <w:proofErr w:type="spellStart"/>
-      <w:r>
-        <w:rPr>
-          <w:b/>
-        </w:rPr>
-        <w:t>i</w:t>
-      </w:r>
-      <w:proofErr w:type="spellEnd"/>
-      <w:r>
-        <w:rPr>
-          <w:b/>
-        </w:rPr>
-        <w:t>]</w:t>
-      </w:r>
-      <w:r>
-        <w:rPr>
-          <w:b/>
-        </w:rPr>
-        <w:t>.</w:t>
-      </w:r>
-      <w:proofErr w:type="spellStart"/>
-      <w:r>
-        <w:rPr>
-          <w:b/>
-        </w:rPr>
-        <w:t>DairyTankCalibrationDate</w:t>
-      </w:r>
-      <w:proofErr w:type="spellEnd"/>
-      <w:r>
-        <w:rPr>
-          <w:b/>
-        </w:rPr>
-        <w:t>}</w:t>
-      </w:r>
-      <w:r>
-        <w:rPr>
-          <w:b/>
-        </w:rPr>
-        <w:t xml:space="preserve"> </w:t>
-      </w:r>
-    </w:p>
-    <w:p>
-      <w:pPr>
-        <w:rPr>
-          <w:b/>
-        </w:rPr>
-      </w:pPr>
-    </w:p>
-    <w:p>
-      <w:pPr>
-        <w:rPr>
-          <w:b/>
-        </w:rPr>
-      </w:pPr>
-      <w:r>
-        <w:rPr>
-          <w:b/>
-        </w:rPr>
-        <w:t>Tank: {</w:t>
-      </w:r>
-      <w:proofErr w:type="spellStart"/>
-      <w:r>
-        <w:rPr>
-          <w:b/>
-        </w:rPr>
-        <w:t>d.</w:t>
-      </w:r>
-      <w:r>
-        <w:rPr>
-          <w:b/>
-        </w:rPr>
-        <w:t>SiteInformation</w:t>
-      </w:r>
-      <w:proofErr w:type="spellEnd"/>
-      <w:r>
-        <w:rPr>
-          <w:b/>
-        </w:rPr>
-        <w:t>[i+1].</w:t>
-      </w:r>
-      <w:proofErr w:type="spellStart"/>
-      <w:r>
-        <w:rPr>
-          <w:b/>
-        </w:rPr>
-        <w:t>DairyTankCompany</w:t>
-      </w:r>
-      <w:proofErr w:type="spellEnd"/>
-      <w:r>
-        <w:rPr>
-          <w:b/>
-        </w:rPr>
-        <w:t>} Serial No. {</w:t>
-      </w:r>
-      <w:proofErr w:type="spellStart"/>
-      <w:r>
-        <w:rPr>
-          <w:b/>
-        </w:rPr>
-        <w:t>d.</w:t>
-      </w:r>
-      <w:r>
-        <w:rPr>
-          <w:b/>
-        </w:rPr>
-        <w:t>SiteInformation</w:t>
-      </w:r>
-      <w:proofErr w:type="spellEnd"/>
-      <w:r>
-        <w:rPr>
-          <w:b/>
-        </w:rPr>
-        <w:t>[i+1].</w:t>
-      </w:r>
-      <w:proofErr w:type="spellStart"/>
-      <w:r>
-        <w:rPr>
-          <w:b/>
-        </w:rPr>
-        <w:t>DairyTankSN</w:t>
-      </w:r>
-      <w:proofErr w:type="spellEnd"/>
-      <w:r>
-        <w:rPr>
-          <w:b/>
-        </w:rPr>
-        <w:t xml:space="preserve">} </w:t>
-      </w:r>
-      <w:r>
-        <w:rPr>
-          <w:b/>
-        </w:rPr>
-        <w:t>Model: {</w:t>
-      </w:r>
-      <w:proofErr w:type="spellStart"/>
-      <w:r>
-        <w:rPr>
-          <w:b/>
-        </w:rPr>
-        <w:t>d.SiteInformation</w:t>
-      </w:r>
-      <w:proofErr w:type="spellEnd"/>
-      <w:r>
-        <w:rPr>
-          <w:b/>
-        </w:rPr>
-        <w:t>[i</w:t>
-      </w:r>
-      <w:r>
-        <w:rPr>
-          <w:b/>
-        </w:rPr>
-        <w:t>+1</w:t>
-      </w:r>
-      <w:r>
-        <w:rPr>
-          <w:b/>
-        </w:rPr>
-        <w:t>].</w:t>
-      </w:r>
-      <w:proofErr w:type="spellStart"/>
-      <w:r>
-        <w:rPr>
-          <w:b/>
-        </w:rPr>
-        <w:t>DairyTankModel</w:t>
-      </w:r>
-      <w:proofErr w:type="spellEnd"/>
-      <w:r>
-        <w:rPr>
-          <w:b/>
-        </w:rPr>
-        <w:t xml:space="preserve">} </w:t>
-      </w:r>
-      <w:r>
-        <w:rPr>
-          <w:b/>
-        </w:rPr>
-        <w:t>Capacity:</w:t>
-      </w:r>
-      <w:r>
-        <w:rPr>
-          <w:b/>
-        </w:rPr>
-        <w:t xml:space="preserve"> </w:t>
-      </w:r>
-      <w:r>
-        <w:rPr>
-          <w:b/>
-        </w:rPr>
-        <w:t>{</w:t>
-      </w:r>
-      <w:proofErr w:type="spellStart"/>
-      <w:r>
-        <w:rPr>
-          <w:b/>
-        </w:rPr>
-        <w:t>d.</w:t>
-      </w:r>
-      <w:r>
-        <w:rPr>
-          <w:b/>
-        </w:rPr>
-        <w:t>SiteInformation</w:t>
-      </w:r>
-      <w:proofErr w:type="spellEnd"/>
-      <w:r>
-        <w:rPr>
-          <w:b/>
-        </w:rPr>
-        <w:t>[i+1].</w:t>
-      </w:r>
-      <w:proofErr w:type="spellStart"/>
-      <w:r>
-        <w:rPr>
-          <w:b/>
-        </w:rPr>
-        <w:t>DairyTankCapacity</w:t>
-      </w:r>
-      <w:proofErr w:type="spellEnd"/>
-      <w:r>
-        <w:rPr>
-          <w:b/>
-        </w:rPr>
-        <w:t>} Calibration date:</w:t>
-      </w:r>
-      <w:r>
-        <w:rPr>
-          <w:b/>
-        </w:rPr>
-        <w:t xml:space="preserve"> </w:t>
-      </w:r>
-      <w:r>
-        <w:rPr>
-          <w:b/>
-        </w:rPr>
-        <w:t>{</w:t>
-      </w:r>
-      <w:proofErr w:type="spellStart"/>
-      <w:r>
-        <w:rPr>
-          <w:b/>
-        </w:rPr>
-        <w:t>d.</w:t>
-      </w:r>
-      <w:r>
-        <w:rPr>
-          <w:b/>
-        </w:rPr>
-        <w:t>SiteInformation</w:t>
-      </w:r>
-      <w:proofErr w:type="spellEnd"/>
-      <w:r>
-        <w:rPr>
-          <w:b/>
-        </w:rPr>
-        <w:t>[i+1].</w:t>
-      </w:r>
-      <w:proofErr w:type="spellStart"/>
-      <w:r>
-        <w:rPr>
-          <w:b/>
-        </w:rPr>
-        <w:t>DairyTankCalibrationDate</w:t>
-      </w:r>
-      <w:proofErr w:type="spellEnd"/>
-      <w:r>
-        <w:rPr>
-          <w:b/>
-        </w:rPr>
-        <w:t xml:space="preserve">} </w:t>
+      <w:r>
+        <w:rPr>
+          <w:b/>
+        </w:rPr>
+        <w:t xml:space="preserve">[i+1].DairyTankCalibrationDate} </w:t>
       </w:r>
     </w:p>
     <w:p>
       <w:pPr>
         <w:jc w:val="center"/>
         <w:rPr>
-          <w:sz w:val="40"/>
-          <w:szCs w:val="40"/>
+          <w:sz w:val="70"/>
         </w:rPr>
       </w:pPr>
     </w:p>
@@ -1024,37 +673,18 @@
       <w:pPr>
         <w:jc w:val="center"/>
         <w:rPr>
-          <w:sz w:val="60"/>
-          <w:szCs w:val="60"/>
+          <w:sz w:val="70"/>
         </w:rPr>
       </w:pPr>
       <w:r>
         <w:rPr>
-          <w:sz w:val="60"/>
-          <w:szCs w:val="60"/>
-        </w:rPr>
-        <w:t>{</w:t>
-      </w:r>
-      <w:proofErr w:type="spellStart"/>
-      <w:r>
-        <w:rPr>
-          <w:sz w:val="60"/>
-          <w:szCs w:val="60"/>
-        </w:rPr>
-        <w:t>d.IRMA_Num</w:t>
-      </w:r>
-      <w:proofErr w:type="spellEnd"/>
-      <w:r>
-        <w:rPr>
-          <w:sz w:val="60"/>
-          <w:szCs w:val="60"/>
-        </w:rPr>
-        <w:t>}</w:t>
-      </w:r>
-    </w:p>
-    <w:p>
-      <w:r>
-        <w:lastRenderedPageBreak/>
+          <w:sz w:val="70"/>
+        </w:rPr>
+        <w:t>{d.IRMA_Num}</w:t>
+      </w:r>
+    </w:p>
+    <w:p>
+      <w:r>
         <w:tab/>
       </w:r>
       <w:r>
@@ -1226,21 +856,25 @@
         <w:t>Dr. Theresa Burns, Chief Veterinarian</w:t>
       </w:r>
     </w:p>
+    <w:p/>
     <w:sectPr>
-      <w:headerReference w:type="first" r:id="rId9"/>
-      <w:footerReference w:type="first" r:id="rId10"/>
+      <w:headerReference w:type="even" r:id="rId9"/>
+      <w:headerReference w:type="default" r:id="rId10"/>
+      <w:footerReference w:type="even" r:id="rId11"/>
+      <w:footerReference w:type="default" r:id="rId12"/>
+      <w:headerReference w:type="first" r:id="rId13"/>
+      <w:footerReference w:type="first" r:id="rId14"/>
       <w:pgSz w:w="15842" w:h="12242" w:orient="landscape" w:code="1"/>
-      <w:pgMar w:top="567" w:right="1440" w:bottom="567" w:left="1151" w:header="113" w:footer="142" w:gutter="0"/>
+      <w:pgMar w:top="567" w:right="1440" w:bottom="567" w:left="1151" w:header="289" w:footer="142" w:gutter="0"/>
       <w:cols w:space="720"/>
       <w:titlePg/>
-      <w:docGrid w:linePitch="326"/>
     </w:sectPr>
   </w:body>
 </w:document>
 </file>
 
 <file path=word/endnotes.xml><?xml version="1.0" encoding="utf-8"?>
-<w:endnotes xmlns:wpc="http://schemas.microsoft.com/office/word/2010/wordprocessingCanvas" xmlns:cx="http://schemas.microsoft.com/office/drawing/2014/chartex" xmlns:cx1="http://schemas.microsoft.com/office/drawing/2015/9/8/chartex" xmlns:cx2="http://schemas.microsoft.com/office/drawing/2015/10/21/chartex" xmlns:cx3="http://schemas.microsoft.com/office/drawing/2016/5/9/chartex" xmlns:cx4="http://schemas.microsoft.com/office/drawing/2016/5/10/chartex" xmlns:cx5="http://schemas.microsoft.com/office/drawing/2016/5/11/chartex" xmlns:cx6="http://schemas.microsoft.com/office/drawing/2016/5/12/chartex" xmlns:cx7="http://schemas.microsoft.com/office/drawing/2016/5/13/chartex" xmlns:cx8="http://schemas.microsoft.com/office/drawing/2016/5/14/chartex" xmlns:mc="http://schemas.openxmlformats.org/markup-compatibility/2006" xmlns:aink="http://schemas.microsoft.com/office/drawing/2016/ink" xmlns:am3d="http://schemas.microsoft.com/office/drawing/2017/model3d" xmlns:o="urn:schemas-microsoft-com:office:office" xmlns:oel="http://schemas.microsoft.com/office/2019/extlst" xmlns:r="http://schemas.openxmlformats.org/officeDocument/2006/relationships" xmlns:m="http://schemas.openxmlformats.org/officeDocument/2006/math" xmlns:v="urn:schemas-microsoft-com:vml" xmlns:wp14="http://schemas.microsoft.com/office/word/2010/wordprocessingDrawing" xmlns:wp="http://schemas.openxmlformats.org/drawingml/2006/wordprocessingDrawing" xmlns:w10="urn:schemas-microsoft-com:office:word" xmlns:w="http://schemas.openxmlformats.org/wordprocessingml/2006/main" xmlns:w14="http://schemas.microsoft.com/office/word/2010/wordml" xmlns:w15="http://schemas.microsoft.com/office/word/2012/wordml" xmlns:w16cex="http://schemas.microsoft.com/office/word/2018/wordml/cex" xmlns:w16cid="http://schemas.microsoft.com/office/word/2016/wordml/cid" xmlns:w16="http://schemas.microsoft.com/office/word/2018/wordml" xmlns:w16du="http://schemas.microsoft.com/office/word/2023/wordml/word16du" xmlns:w16sdtdh="http://schemas.microsoft.com/office/word/2020/wordml/sdtdatahash" xmlns:w16se="http://schemas.microsoft.com/office/word/2015/wordml/symex" xmlns:wpg="http://schemas.microsoft.com/office/word/2010/wordprocessingGroup" xmlns:wpi="http://schemas.microsoft.com/office/word/2010/wordprocessingInk" xmlns:wne="http://schemas.microsoft.com/office/word/2006/wordml" xmlns:wps="http://schemas.microsoft.com/office/word/2010/wordprocessingShape" mc:Ignorable="w14 w15 w16se w16cid w16 w16cex w16sdtdh w16du wp14">
+<w:endnotes xmlns:wpc="http://schemas.microsoft.com/office/word/2010/wordprocessingCanvas" xmlns:cx="http://schemas.microsoft.com/office/drawing/2014/chartex" xmlns:cx1="http://schemas.microsoft.com/office/drawing/2015/9/8/chartex" xmlns:cx2="http://schemas.microsoft.com/office/drawing/2015/10/21/chartex" xmlns:cx3="http://schemas.microsoft.com/office/drawing/2016/5/9/chartex" xmlns:cx4="http://schemas.microsoft.com/office/drawing/2016/5/10/chartex" xmlns:cx5="http://schemas.microsoft.com/office/drawing/2016/5/11/chartex" xmlns:cx6="http://schemas.microsoft.com/office/drawing/2016/5/12/chartex" xmlns:cx7="http://schemas.microsoft.com/office/drawing/2016/5/13/chartex" xmlns:cx8="http://schemas.microsoft.com/office/drawing/2016/5/14/chartex" xmlns:mc="http://schemas.openxmlformats.org/markup-compatibility/2006" xmlns:aink="http://schemas.microsoft.com/office/drawing/2016/ink" xmlns:am3d="http://schemas.microsoft.com/office/drawing/2017/model3d" xmlns:o="urn:schemas-microsoft-com:office:office" xmlns:oel="http://schemas.microsoft.com/office/2019/extlst" xmlns:r="http://schemas.openxmlformats.org/officeDocument/2006/relationships" xmlns:m="http://schemas.openxmlformats.org/officeDocument/2006/math" xmlns:v="urn:schemas-microsoft-com:vml" xmlns:wp14="http://schemas.microsoft.com/office/word/2010/wordprocessingDrawing" xmlns:wp="http://schemas.openxmlformats.org/drawingml/2006/wordprocessingDrawing" xmlns:w10="urn:schemas-microsoft-com:office:word" xmlns:w="http://schemas.openxmlformats.org/wordprocessingml/2006/main" xmlns:w14="http://schemas.microsoft.com/office/word/2010/wordml" xmlns:w15="http://schemas.microsoft.com/office/word/2012/wordml" xmlns:w16cex="http://schemas.microsoft.com/office/word/2018/wordml/cex" xmlns:w16cid="http://schemas.microsoft.com/office/word/2016/wordml/cid" xmlns:w16="http://schemas.microsoft.com/office/word/2018/wordml" xmlns:w16sdtdh="http://schemas.microsoft.com/office/word/2020/wordml/sdtdatahash" xmlns:w16se="http://schemas.microsoft.com/office/word/2015/wordml/symex" xmlns:wpg="http://schemas.microsoft.com/office/word/2010/wordprocessingGroup" xmlns:wpi="http://schemas.microsoft.com/office/word/2010/wordprocessingInk" xmlns:wne="http://schemas.microsoft.com/office/word/2006/wordml" xmlns:wps="http://schemas.microsoft.com/office/word/2010/wordprocessingShape" mc:Ignorable="w14 w15 w16se w16cid w16 w16cex w16sdtdh wp14">
   <w:endnote w:type="separator" w:id="-1">
     <w:p>
       <w:r>
@@ -1259,7 +893,27 @@
 </file>
 
 <file path=word/footer1.xml><?xml version="1.0" encoding="utf-8"?>
-<w:ftr xmlns:wpc="http://schemas.microsoft.com/office/word/2010/wordprocessingCanvas" xmlns:cx="http://schemas.microsoft.com/office/drawing/2014/chartex" xmlns:cx1="http://schemas.microsoft.com/office/drawing/2015/9/8/chartex" xmlns:cx2="http://schemas.microsoft.com/office/drawing/2015/10/21/chartex" xmlns:cx3="http://schemas.microsoft.com/office/drawing/2016/5/9/chartex" xmlns:cx4="http://schemas.microsoft.com/office/drawing/2016/5/10/chartex" xmlns:cx5="http://schemas.microsoft.com/office/drawing/2016/5/11/chartex" xmlns:cx6="http://schemas.microsoft.com/office/drawing/2016/5/12/chartex" xmlns:cx7="http://schemas.microsoft.com/office/drawing/2016/5/13/chartex" xmlns:cx8="http://schemas.microsoft.com/office/drawing/2016/5/14/chartex" xmlns:mc="http://schemas.openxmlformats.org/markup-compatibility/2006" xmlns:aink="http://schemas.microsoft.com/office/drawing/2016/ink" xmlns:am3d="http://schemas.microsoft.com/office/drawing/2017/model3d" xmlns:o="urn:schemas-microsoft-com:office:office" xmlns:oel="http://schemas.microsoft.com/office/2019/extlst" xmlns:r="http://schemas.openxmlformats.org/officeDocument/2006/relationships" xmlns:m="http://schemas.openxmlformats.org/officeDocument/2006/math" xmlns:v="urn:schemas-microsoft-com:vml" xmlns:wp14="http://schemas.microsoft.com/office/word/2010/wordprocessingDrawing" xmlns:wp="http://schemas.openxmlformats.org/drawingml/2006/wordprocessingDrawing" xmlns:w10="urn:schemas-microsoft-com:office:word" xmlns:w="http://schemas.openxmlformats.org/wordprocessingml/2006/main" xmlns:w14="http://schemas.microsoft.com/office/word/2010/wordml" xmlns:w15="http://schemas.microsoft.com/office/word/2012/wordml" xmlns:w16cex="http://schemas.microsoft.com/office/word/2018/wordml/cex" xmlns:w16cid="http://schemas.microsoft.com/office/word/2016/wordml/cid" xmlns:w16="http://schemas.microsoft.com/office/word/2018/wordml" xmlns:w16du="http://schemas.microsoft.com/office/word/2023/wordml/word16du" xmlns:w16sdtdh="http://schemas.microsoft.com/office/word/2020/wordml/sdtdatahash" xmlns:w16se="http://schemas.microsoft.com/office/word/2015/wordml/symex" xmlns:wpg="http://schemas.microsoft.com/office/word/2010/wordprocessingGroup" xmlns:wpi="http://schemas.microsoft.com/office/word/2010/wordprocessingInk" xmlns:wne="http://schemas.microsoft.com/office/word/2006/wordml" xmlns:wps="http://schemas.microsoft.com/office/word/2010/wordprocessingShape" mc:Ignorable="w14 w15 w16se w16cid w16 w16cex w16sdtdh w16du wp14">
+<w:ftr xmlns:wpc="http://schemas.microsoft.com/office/word/2010/wordprocessingCanvas" xmlns:cx="http://schemas.microsoft.com/office/drawing/2014/chartex" xmlns:cx1="http://schemas.microsoft.com/office/drawing/2015/9/8/chartex" xmlns:cx2="http://schemas.microsoft.com/office/drawing/2015/10/21/chartex" xmlns:cx3="http://schemas.microsoft.com/office/drawing/2016/5/9/chartex" xmlns:cx4="http://schemas.microsoft.com/office/drawing/2016/5/10/chartex" xmlns:cx5="http://schemas.microsoft.com/office/drawing/2016/5/11/chartex" xmlns:cx6="http://schemas.microsoft.com/office/drawing/2016/5/12/chartex" xmlns:cx7="http://schemas.microsoft.com/office/drawing/2016/5/13/chartex" xmlns:cx8="http://schemas.microsoft.com/office/drawing/2016/5/14/chartex" xmlns:mc="http://schemas.openxmlformats.org/markup-compatibility/2006" xmlns:aink="http://schemas.microsoft.com/office/drawing/2016/ink" xmlns:am3d="http://schemas.microsoft.com/office/drawing/2017/model3d" xmlns:o="urn:schemas-microsoft-com:office:office" xmlns:oel="http://schemas.microsoft.com/office/2019/extlst" xmlns:r="http://schemas.openxmlformats.org/officeDocument/2006/relationships" xmlns:m="http://schemas.openxmlformats.org/officeDocument/2006/math" xmlns:v="urn:schemas-microsoft-com:vml" xmlns:wp14="http://schemas.microsoft.com/office/word/2010/wordprocessingDrawing" xmlns:wp="http://schemas.openxmlformats.org/drawingml/2006/wordprocessingDrawing" xmlns:w10="urn:schemas-microsoft-com:office:word" xmlns:w="http://schemas.openxmlformats.org/wordprocessingml/2006/main" xmlns:w14="http://schemas.microsoft.com/office/word/2010/wordml" xmlns:w15="http://schemas.microsoft.com/office/word/2012/wordml" xmlns:w16cex="http://schemas.microsoft.com/office/word/2018/wordml/cex" xmlns:w16cid="http://schemas.microsoft.com/office/word/2016/wordml/cid" xmlns:w16="http://schemas.microsoft.com/office/word/2018/wordml" xmlns:w16sdtdh="http://schemas.microsoft.com/office/word/2020/wordml/sdtdatahash" xmlns:w16se="http://schemas.microsoft.com/office/word/2015/wordml/symex" xmlns:wpg="http://schemas.microsoft.com/office/word/2010/wordprocessingGroup" xmlns:wpi="http://schemas.microsoft.com/office/word/2010/wordprocessingInk" xmlns:wne="http://schemas.microsoft.com/office/word/2006/wordml" xmlns:wps="http://schemas.microsoft.com/office/word/2010/wordprocessingShape" mc:Ignorable="w14 w15 w16se w16cid w16 w16cex w16sdtdh wp14">
+  <w:p>
+    <w:pPr>
+      <w:pStyle w:val="Footer"/>
+    </w:pPr>
+  </w:p>
+</w:ftr>
+</file>
+
+<file path=word/footer2.xml><?xml version="1.0" encoding="utf-8"?>
+<w:ftr xmlns:wpc="http://schemas.microsoft.com/office/word/2010/wordprocessingCanvas" xmlns:cx="http://schemas.microsoft.com/office/drawing/2014/chartex" xmlns:cx1="http://schemas.microsoft.com/office/drawing/2015/9/8/chartex" xmlns:cx2="http://schemas.microsoft.com/office/drawing/2015/10/21/chartex" xmlns:cx3="http://schemas.microsoft.com/office/drawing/2016/5/9/chartex" xmlns:cx4="http://schemas.microsoft.com/office/drawing/2016/5/10/chartex" xmlns:cx5="http://schemas.microsoft.com/office/drawing/2016/5/11/chartex" xmlns:cx6="http://schemas.microsoft.com/office/drawing/2016/5/12/chartex" xmlns:cx7="http://schemas.microsoft.com/office/drawing/2016/5/13/chartex" xmlns:cx8="http://schemas.microsoft.com/office/drawing/2016/5/14/chartex" xmlns:mc="http://schemas.openxmlformats.org/markup-compatibility/2006" xmlns:aink="http://schemas.microsoft.com/office/drawing/2016/ink" xmlns:am3d="http://schemas.microsoft.com/office/drawing/2017/model3d" xmlns:o="urn:schemas-microsoft-com:office:office" xmlns:oel="http://schemas.microsoft.com/office/2019/extlst" xmlns:r="http://schemas.openxmlformats.org/officeDocument/2006/relationships" xmlns:m="http://schemas.openxmlformats.org/officeDocument/2006/math" xmlns:v="urn:schemas-microsoft-com:vml" xmlns:wp14="http://schemas.microsoft.com/office/word/2010/wordprocessingDrawing" xmlns:wp="http://schemas.openxmlformats.org/drawingml/2006/wordprocessingDrawing" xmlns:w10="urn:schemas-microsoft-com:office:word" xmlns:w="http://schemas.openxmlformats.org/wordprocessingml/2006/main" xmlns:w14="http://schemas.microsoft.com/office/word/2010/wordml" xmlns:w15="http://schemas.microsoft.com/office/word/2012/wordml" xmlns:w16cex="http://schemas.microsoft.com/office/word/2018/wordml/cex" xmlns:w16cid="http://schemas.microsoft.com/office/word/2016/wordml/cid" xmlns:w16="http://schemas.microsoft.com/office/word/2018/wordml" xmlns:w16sdtdh="http://schemas.microsoft.com/office/word/2020/wordml/sdtdatahash" xmlns:w16se="http://schemas.microsoft.com/office/word/2015/wordml/symex" xmlns:wpg="http://schemas.microsoft.com/office/word/2010/wordprocessingGroup" xmlns:wpi="http://schemas.microsoft.com/office/word/2010/wordprocessingInk" xmlns:wne="http://schemas.microsoft.com/office/word/2006/wordml" xmlns:wps="http://schemas.microsoft.com/office/word/2010/wordprocessingShape" mc:Ignorable="w14 w15 w16se w16cid w16 w16cex w16sdtdh wp14">
+  <w:p>
+    <w:pPr>
+      <w:pStyle w:val="Footer"/>
+    </w:pPr>
+  </w:p>
+</w:ftr>
+</file>
+
+<file path=word/footer3.xml><?xml version="1.0" encoding="utf-8"?>
+<w:ftr xmlns:wpc="http://schemas.microsoft.com/office/word/2010/wordprocessingCanvas" xmlns:cx="http://schemas.microsoft.com/office/drawing/2014/chartex" xmlns:cx1="http://schemas.microsoft.com/office/drawing/2015/9/8/chartex" xmlns:cx2="http://schemas.microsoft.com/office/drawing/2015/10/21/chartex" xmlns:cx3="http://schemas.microsoft.com/office/drawing/2016/5/9/chartex" xmlns:cx4="http://schemas.microsoft.com/office/drawing/2016/5/10/chartex" xmlns:cx5="http://schemas.microsoft.com/office/drawing/2016/5/11/chartex" xmlns:cx6="http://schemas.microsoft.com/office/drawing/2016/5/12/chartex" xmlns:cx7="http://schemas.microsoft.com/office/drawing/2016/5/13/chartex" xmlns:cx8="http://schemas.microsoft.com/office/drawing/2016/5/14/chartex" xmlns:mc="http://schemas.openxmlformats.org/markup-compatibility/2006" xmlns:aink="http://schemas.microsoft.com/office/drawing/2016/ink" xmlns:am3d="http://schemas.microsoft.com/office/drawing/2017/model3d" xmlns:o="urn:schemas-microsoft-com:office:office" xmlns:oel="http://schemas.microsoft.com/office/2019/extlst" xmlns:r="http://schemas.openxmlformats.org/officeDocument/2006/relationships" xmlns:m="http://schemas.openxmlformats.org/officeDocument/2006/math" xmlns:v="urn:schemas-microsoft-com:vml" xmlns:wp14="http://schemas.microsoft.com/office/word/2010/wordprocessingDrawing" xmlns:wp="http://schemas.openxmlformats.org/drawingml/2006/wordprocessingDrawing" xmlns:w10="urn:schemas-microsoft-com:office:word" xmlns:w="http://schemas.openxmlformats.org/wordprocessingml/2006/main" xmlns:w14="http://schemas.microsoft.com/office/word/2010/wordml" xmlns:w15="http://schemas.microsoft.com/office/word/2012/wordml" xmlns:w16cex="http://schemas.microsoft.com/office/word/2018/wordml/cex" xmlns:w16cid="http://schemas.microsoft.com/office/word/2016/wordml/cid" xmlns:w16="http://schemas.microsoft.com/office/word/2018/wordml" xmlns:w16sdtdh="http://schemas.microsoft.com/office/word/2020/wordml/sdtdatahash" xmlns:w16se="http://schemas.microsoft.com/office/word/2015/wordml/symex" xmlns:wpg="http://schemas.microsoft.com/office/word/2010/wordprocessingGroup" xmlns:wpi="http://schemas.microsoft.com/office/word/2010/wordprocessingInk" xmlns:wne="http://schemas.microsoft.com/office/word/2006/wordml" xmlns:wps="http://schemas.microsoft.com/office/word/2010/wordprocessingShape" mc:Ignorable="w14 w15 w16se w16cid w16 w16cex w16sdtdh wp14">
   <w:p>
     <w:pPr>
       <w:pStyle w:val="Footer"/>
@@ -1283,7 +937,7 @@
 </file>
 
 <file path=word/footnotes.xml><?xml version="1.0" encoding="utf-8"?>
-<w:footnotes xmlns:wpc="http://schemas.microsoft.com/office/word/2010/wordprocessingCanvas" xmlns:cx="http://schemas.microsoft.com/office/drawing/2014/chartex" xmlns:cx1="http://schemas.microsoft.com/office/drawing/2015/9/8/chartex" xmlns:cx2="http://schemas.microsoft.com/office/drawing/2015/10/21/chartex" xmlns:cx3="http://schemas.microsoft.com/office/drawing/2016/5/9/chartex" xmlns:cx4="http://schemas.microsoft.com/office/drawing/2016/5/10/chartex" xmlns:cx5="http://schemas.microsoft.com/office/drawing/2016/5/11/chartex" xmlns:cx6="http://schemas.microsoft.com/office/drawing/2016/5/12/chartex" xmlns:cx7="http://schemas.microsoft.com/office/drawing/2016/5/13/chartex" xmlns:cx8="http://schemas.microsoft.com/office/drawing/2016/5/14/chartex" xmlns:mc="http://schemas.openxmlformats.org/markup-compatibility/2006" xmlns:aink="http://schemas.microsoft.com/office/drawing/2016/ink" xmlns:am3d="http://schemas.microsoft.com/office/drawing/2017/model3d" xmlns:o="urn:schemas-microsoft-com:office:office" xmlns:oel="http://schemas.microsoft.com/office/2019/extlst" xmlns:r="http://schemas.openxmlformats.org/officeDocument/2006/relationships" xmlns:m="http://schemas.openxmlformats.org/officeDocument/2006/math" xmlns:v="urn:schemas-microsoft-com:vml" xmlns:wp14="http://schemas.microsoft.com/office/word/2010/wordprocessingDrawing" xmlns:wp="http://schemas.openxmlformats.org/drawingml/2006/wordprocessingDrawing" xmlns:w10="urn:schemas-microsoft-com:office:word" xmlns:w="http://schemas.openxmlformats.org/wordprocessingml/2006/main" xmlns:w14="http://schemas.microsoft.com/office/word/2010/wordml" xmlns:w15="http://schemas.microsoft.com/office/word/2012/wordml" xmlns:w16cex="http://schemas.microsoft.com/office/word/2018/wordml/cex" xmlns:w16cid="http://schemas.microsoft.com/office/word/2016/wordml/cid" xmlns:w16="http://schemas.microsoft.com/office/word/2018/wordml" xmlns:w16du="http://schemas.microsoft.com/office/word/2023/wordml/word16du" xmlns:w16sdtdh="http://schemas.microsoft.com/office/word/2020/wordml/sdtdatahash" xmlns:w16se="http://schemas.microsoft.com/office/word/2015/wordml/symex" xmlns:wpg="http://schemas.microsoft.com/office/word/2010/wordprocessingGroup" xmlns:wpi="http://schemas.microsoft.com/office/word/2010/wordprocessingInk" xmlns:wne="http://schemas.microsoft.com/office/word/2006/wordml" xmlns:wps="http://schemas.microsoft.com/office/word/2010/wordprocessingShape" mc:Ignorable="w14 w15 w16se w16cid w16 w16cex w16sdtdh w16du wp14">
+<w:footnotes xmlns:wpc="http://schemas.microsoft.com/office/word/2010/wordprocessingCanvas" xmlns:cx="http://schemas.microsoft.com/office/drawing/2014/chartex" xmlns:cx1="http://schemas.microsoft.com/office/drawing/2015/9/8/chartex" xmlns:cx2="http://schemas.microsoft.com/office/drawing/2015/10/21/chartex" xmlns:cx3="http://schemas.microsoft.com/office/drawing/2016/5/9/chartex" xmlns:cx4="http://schemas.microsoft.com/office/drawing/2016/5/10/chartex" xmlns:cx5="http://schemas.microsoft.com/office/drawing/2016/5/11/chartex" xmlns:cx6="http://schemas.microsoft.com/office/drawing/2016/5/12/chartex" xmlns:cx7="http://schemas.microsoft.com/office/drawing/2016/5/13/chartex" xmlns:cx8="http://schemas.microsoft.com/office/drawing/2016/5/14/chartex" xmlns:mc="http://schemas.openxmlformats.org/markup-compatibility/2006" xmlns:aink="http://schemas.microsoft.com/office/drawing/2016/ink" xmlns:am3d="http://schemas.microsoft.com/office/drawing/2017/model3d" xmlns:o="urn:schemas-microsoft-com:office:office" xmlns:oel="http://schemas.microsoft.com/office/2019/extlst" xmlns:r="http://schemas.openxmlformats.org/officeDocument/2006/relationships" xmlns:m="http://schemas.openxmlformats.org/officeDocument/2006/math" xmlns:v="urn:schemas-microsoft-com:vml" xmlns:wp14="http://schemas.microsoft.com/office/word/2010/wordprocessingDrawing" xmlns:wp="http://schemas.openxmlformats.org/drawingml/2006/wordprocessingDrawing" xmlns:w10="urn:schemas-microsoft-com:office:word" xmlns:w="http://schemas.openxmlformats.org/wordprocessingml/2006/main" xmlns:w14="http://schemas.microsoft.com/office/word/2010/wordml" xmlns:w15="http://schemas.microsoft.com/office/word/2012/wordml" xmlns:w16cex="http://schemas.microsoft.com/office/word/2018/wordml/cex" xmlns:w16cid="http://schemas.microsoft.com/office/word/2016/wordml/cid" xmlns:w16="http://schemas.microsoft.com/office/word/2018/wordml" xmlns:w16sdtdh="http://schemas.microsoft.com/office/word/2020/wordml/sdtdatahash" xmlns:w16se="http://schemas.microsoft.com/office/word/2015/wordml/symex" xmlns:wpg="http://schemas.microsoft.com/office/word/2010/wordprocessingGroup" xmlns:wpi="http://schemas.microsoft.com/office/word/2010/wordprocessingInk" xmlns:wne="http://schemas.microsoft.com/office/word/2006/wordml" xmlns:wps="http://schemas.microsoft.com/office/word/2010/wordprocessingShape" mc:Ignorable="w14 w15 w16se w16cid w16 w16cex w16sdtdh wp14">
   <w:footnote w:type="separator" w:id="-1">
     <w:p>
       <w:r>
@@ -1302,7 +956,27 @@
 </file>
 
 <file path=word/header1.xml><?xml version="1.0" encoding="utf-8"?>
-<w:hdr xmlns:wpc="http://schemas.microsoft.com/office/word/2010/wordprocessingCanvas" xmlns:cx="http://schemas.microsoft.com/office/drawing/2014/chartex" xmlns:cx1="http://schemas.microsoft.com/office/drawing/2015/9/8/chartex" xmlns:cx2="http://schemas.microsoft.com/office/drawing/2015/10/21/chartex" xmlns:cx3="http://schemas.microsoft.com/office/drawing/2016/5/9/chartex" xmlns:cx4="http://schemas.microsoft.com/office/drawing/2016/5/10/chartex" xmlns:cx5="http://schemas.microsoft.com/office/drawing/2016/5/11/chartex" xmlns:cx6="http://schemas.microsoft.com/office/drawing/2016/5/12/chartex" xmlns:cx7="http://schemas.microsoft.com/office/drawing/2016/5/13/chartex" xmlns:cx8="http://schemas.microsoft.com/office/drawing/2016/5/14/chartex" xmlns:mc="http://schemas.openxmlformats.org/markup-compatibility/2006" xmlns:aink="http://schemas.microsoft.com/office/drawing/2016/ink" xmlns:am3d="http://schemas.microsoft.com/office/drawing/2017/model3d" xmlns:o="urn:schemas-microsoft-com:office:office" xmlns:oel="http://schemas.microsoft.com/office/2019/extlst" xmlns:r="http://schemas.openxmlformats.org/officeDocument/2006/relationships" xmlns:m="http://schemas.openxmlformats.org/officeDocument/2006/math" xmlns:v="urn:schemas-microsoft-com:vml" xmlns:wp14="http://schemas.microsoft.com/office/word/2010/wordprocessingDrawing" xmlns:wp="http://schemas.openxmlformats.org/drawingml/2006/wordprocessingDrawing" xmlns:w10="urn:schemas-microsoft-com:office:word" xmlns:w="http://schemas.openxmlformats.org/wordprocessingml/2006/main" xmlns:w14="http://schemas.microsoft.com/office/word/2010/wordml" xmlns:w15="http://schemas.microsoft.com/office/word/2012/wordml" xmlns:w16cex="http://schemas.microsoft.com/office/word/2018/wordml/cex" xmlns:w16cid="http://schemas.microsoft.com/office/word/2016/wordml/cid" xmlns:w16="http://schemas.microsoft.com/office/word/2018/wordml" xmlns:w16du="http://schemas.microsoft.com/office/word/2023/wordml/word16du" xmlns:w16sdtdh="http://schemas.microsoft.com/office/word/2020/wordml/sdtdatahash" xmlns:w16se="http://schemas.microsoft.com/office/word/2015/wordml/symex" xmlns:wpg="http://schemas.microsoft.com/office/word/2010/wordprocessingGroup" xmlns:wpi="http://schemas.microsoft.com/office/word/2010/wordprocessingInk" xmlns:wne="http://schemas.microsoft.com/office/word/2006/wordml" xmlns:wps="http://schemas.microsoft.com/office/word/2010/wordprocessingShape" mc:Ignorable="w14 w15 w16se w16cid w16 w16cex w16sdtdh w16du wp14">
+<w:hdr xmlns:wpc="http://schemas.microsoft.com/office/word/2010/wordprocessingCanvas" xmlns:cx="http://schemas.microsoft.com/office/drawing/2014/chartex" xmlns:cx1="http://schemas.microsoft.com/office/drawing/2015/9/8/chartex" xmlns:cx2="http://schemas.microsoft.com/office/drawing/2015/10/21/chartex" xmlns:cx3="http://schemas.microsoft.com/office/drawing/2016/5/9/chartex" xmlns:cx4="http://schemas.microsoft.com/office/drawing/2016/5/10/chartex" xmlns:cx5="http://schemas.microsoft.com/office/drawing/2016/5/11/chartex" xmlns:cx6="http://schemas.microsoft.com/office/drawing/2016/5/12/chartex" xmlns:cx7="http://schemas.microsoft.com/office/drawing/2016/5/13/chartex" xmlns:cx8="http://schemas.microsoft.com/office/drawing/2016/5/14/chartex" xmlns:mc="http://schemas.openxmlformats.org/markup-compatibility/2006" xmlns:aink="http://schemas.microsoft.com/office/drawing/2016/ink" xmlns:am3d="http://schemas.microsoft.com/office/drawing/2017/model3d" xmlns:o="urn:schemas-microsoft-com:office:office" xmlns:oel="http://schemas.microsoft.com/office/2019/extlst" xmlns:r="http://schemas.openxmlformats.org/officeDocument/2006/relationships" xmlns:m="http://schemas.openxmlformats.org/officeDocument/2006/math" xmlns:v="urn:schemas-microsoft-com:vml" xmlns:wp14="http://schemas.microsoft.com/office/word/2010/wordprocessingDrawing" xmlns:wp="http://schemas.openxmlformats.org/drawingml/2006/wordprocessingDrawing" xmlns:w10="urn:schemas-microsoft-com:office:word" xmlns:w="http://schemas.openxmlformats.org/wordprocessingml/2006/main" xmlns:w14="http://schemas.microsoft.com/office/word/2010/wordml" xmlns:w15="http://schemas.microsoft.com/office/word/2012/wordml" xmlns:w16cex="http://schemas.microsoft.com/office/word/2018/wordml/cex" xmlns:w16cid="http://schemas.microsoft.com/office/word/2016/wordml/cid" xmlns:w16="http://schemas.microsoft.com/office/word/2018/wordml" xmlns:w16sdtdh="http://schemas.microsoft.com/office/word/2020/wordml/sdtdatahash" xmlns:w16se="http://schemas.microsoft.com/office/word/2015/wordml/symex" xmlns:wpg="http://schemas.microsoft.com/office/word/2010/wordprocessingGroup" xmlns:wpi="http://schemas.microsoft.com/office/word/2010/wordprocessingInk" xmlns:wne="http://schemas.microsoft.com/office/word/2006/wordml" xmlns:wps="http://schemas.microsoft.com/office/word/2010/wordprocessingShape" mc:Ignorable="w14 w15 w16se w16cid w16 w16cex w16sdtdh wp14">
+  <w:p>
+    <w:pPr>
+      <w:pStyle w:val="Header"/>
+    </w:pPr>
+  </w:p>
+</w:hdr>
+</file>
+
+<file path=word/header2.xml><?xml version="1.0" encoding="utf-8"?>
+<w:hdr xmlns:wpc="http://schemas.microsoft.com/office/word/2010/wordprocessingCanvas" xmlns:cx="http://schemas.microsoft.com/office/drawing/2014/chartex" xmlns:cx1="http://schemas.microsoft.com/office/drawing/2015/9/8/chartex" xmlns:cx2="http://schemas.microsoft.com/office/drawing/2015/10/21/chartex" xmlns:cx3="http://schemas.microsoft.com/office/drawing/2016/5/9/chartex" xmlns:cx4="http://schemas.microsoft.com/office/drawing/2016/5/10/chartex" xmlns:cx5="http://schemas.microsoft.com/office/drawing/2016/5/11/chartex" xmlns:cx6="http://schemas.microsoft.com/office/drawing/2016/5/12/chartex" xmlns:cx7="http://schemas.microsoft.com/office/drawing/2016/5/13/chartex" xmlns:cx8="http://schemas.microsoft.com/office/drawing/2016/5/14/chartex" xmlns:mc="http://schemas.openxmlformats.org/markup-compatibility/2006" xmlns:aink="http://schemas.microsoft.com/office/drawing/2016/ink" xmlns:am3d="http://schemas.microsoft.com/office/drawing/2017/model3d" xmlns:o="urn:schemas-microsoft-com:office:office" xmlns:oel="http://schemas.microsoft.com/office/2019/extlst" xmlns:r="http://schemas.openxmlformats.org/officeDocument/2006/relationships" xmlns:m="http://schemas.openxmlformats.org/officeDocument/2006/math" xmlns:v="urn:schemas-microsoft-com:vml" xmlns:wp14="http://schemas.microsoft.com/office/word/2010/wordprocessingDrawing" xmlns:wp="http://schemas.openxmlformats.org/drawingml/2006/wordprocessingDrawing" xmlns:w10="urn:schemas-microsoft-com:office:word" xmlns:w="http://schemas.openxmlformats.org/wordprocessingml/2006/main" xmlns:w14="http://schemas.microsoft.com/office/word/2010/wordml" xmlns:w15="http://schemas.microsoft.com/office/word/2012/wordml" xmlns:w16cex="http://schemas.microsoft.com/office/word/2018/wordml/cex" xmlns:w16cid="http://schemas.microsoft.com/office/word/2016/wordml/cid" xmlns:w16="http://schemas.microsoft.com/office/word/2018/wordml" xmlns:w16sdtdh="http://schemas.microsoft.com/office/word/2020/wordml/sdtdatahash" xmlns:w16se="http://schemas.microsoft.com/office/word/2015/wordml/symex" xmlns:wpg="http://schemas.microsoft.com/office/word/2010/wordprocessingGroup" xmlns:wpi="http://schemas.microsoft.com/office/word/2010/wordprocessingInk" xmlns:wne="http://schemas.microsoft.com/office/word/2006/wordml" xmlns:wps="http://schemas.microsoft.com/office/word/2010/wordprocessingShape" mc:Ignorable="w14 w15 w16se w16cid w16 w16cex w16sdtdh wp14">
+  <w:p>
+    <w:pPr>
+      <w:pStyle w:val="Header"/>
+    </w:pPr>
+  </w:p>
+</w:hdr>
+</file>
+
+<file path=word/header3.xml><?xml version="1.0" encoding="utf-8"?>
+<w:hdr xmlns:wpc="http://schemas.microsoft.com/office/word/2010/wordprocessingCanvas" xmlns:cx="http://schemas.microsoft.com/office/drawing/2014/chartex" xmlns:cx1="http://schemas.microsoft.com/office/drawing/2015/9/8/chartex" xmlns:cx2="http://schemas.microsoft.com/office/drawing/2015/10/21/chartex" xmlns:cx3="http://schemas.microsoft.com/office/drawing/2016/5/9/chartex" xmlns:cx4="http://schemas.microsoft.com/office/drawing/2016/5/10/chartex" xmlns:cx5="http://schemas.microsoft.com/office/drawing/2016/5/11/chartex" xmlns:cx6="http://schemas.microsoft.com/office/drawing/2016/5/12/chartex" xmlns:cx7="http://schemas.microsoft.com/office/drawing/2016/5/13/chartex" xmlns:cx8="http://schemas.microsoft.com/office/drawing/2016/5/14/chartex" xmlns:mc="http://schemas.openxmlformats.org/markup-compatibility/2006" xmlns:aink="http://schemas.microsoft.com/office/drawing/2016/ink" xmlns:am3d="http://schemas.microsoft.com/office/drawing/2017/model3d" xmlns:o="urn:schemas-microsoft-com:office:office" xmlns:oel="http://schemas.microsoft.com/office/2019/extlst" xmlns:r="http://schemas.openxmlformats.org/officeDocument/2006/relationships" xmlns:m="http://schemas.openxmlformats.org/officeDocument/2006/math" xmlns:v="urn:schemas-microsoft-com:vml" xmlns:wp14="http://schemas.microsoft.com/office/word/2010/wordprocessingDrawing" xmlns:wp="http://schemas.openxmlformats.org/drawingml/2006/wordprocessingDrawing" xmlns:w10="urn:schemas-microsoft-com:office:word" xmlns:w="http://schemas.openxmlformats.org/wordprocessingml/2006/main" xmlns:w14="http://schemas.microsoft.com/office/word/2010/wordml" xmlns:w15="http://schemas.microsoft.com/office/word/2012/wordml" xmlns:w16cex="http://schemas.microsoft.com/office/word/2018/wordml/cex" xmlns:w16cid="http://schemas.microsoft.com/office/word/2016/wordml/cid" xmlns:w16="http://schemas.microsoft.com/office/word/2018/wordml" xmlns:w16sdtdh="http://schemas.microsoft.com/office/word/2020/wordml/sdtdatahash" xmlns:w16se="http://schemas.microsoft.com/office/word/2015/wordml/symex" xmlns:wpg="http://schemas.microsoft.com/office/word/2010/wordprocessingGroup" xmlns:wpi="http://schemas.microsoft.com/office/word/2010/wordprocessingInk" xmlns:wne="http://schemas.microsoft.com/office/word/2006/wordml" xmlns:wps="http://schemas.microsoft.com/office/word/2010/wordprocessingShape" mc:Ignorable="w14 w15 w16se w16cid w16 w16cex w16sdtdh wp14">
   <w:tbl>
     <w:tblPr>
       <w:tblW w:w="0" w:type="auto"/>
@@ -1360,9 +1034,9 @@
               <w:noProof/>
             </w:rPr>
             <w:drawing>
-              <wp:inline distT="0" distB="0" distL="0" distR="0" wp14:anchorId="6DD87C51" wp14:editId="7AD0D545">
-                <wp:extent cx="1638300" cy="826665"/>
-                <wp:effectExtent l="0" t="0" r="0" b="0"/>
+              <wp:inline distT="0" distB="0" distL="0" distR="0" wp14:anchorId="6DD87C51" wp14:editId="72F82C87">
+                <wp:extent cx="3114675" cy="1571625"/>
+                <wp:effectExtent l="0" t="0" r="9525" b="9525"/>
                 <wp:docPr id="1" name="Picture 1"/>
                 <wp:cNvGraphicFramePr>
                   <a:graphicFrameLocks xmlns:a="http://schemas.openxmlformats.org/drawingml/2006/main" noChangeAspect="1"/>
@@ -1392,7 +1066,7 @@
                       <pic:spPr bwMode="auto">
                         <a:xfrm>
                           <a:off x="0" y="0"/>
-                          <a:ext cx="1673524" cy="844438"/>
+                          <a:ext cx="3114675" cy="1571625"/>
                         </a:xfrm>
                         <a:prstGeom prst="rect">
                           <a:avLst/>
@@ -1412,18 +1086,17 @@
         <w:p>
           <w:pPr>
             <w:pStyle w:val="Header"/>
-            <w:jc w:val="center"/>
             <w:rPr>
               <w:b/>
               <w:i/>
-              <w:szCs w:val="24"/>
+              <w:sz w:val="28"/>
             </w:rPr>
           </w:pPr>
           <w:r>
             <w:rPr>
               <w:b/>
               <w:i/>
-              <w:szCs w:val="24"/>
+              <w:sz w:val="28"/>
             </w:rPr>
             <w:t>Livestock Health Management and Regulation</w:t>
           </w:r>
@@ -1440,7 +1113,7 @@
 </file>
 
 <file path=word/styles.xml><?xml version="1.0" encoding="utf-8"?>
-<w:styles xmlns:mc="http://schemas.openxmlformats.org/markup-compatibility/2006" xmlns:r="http://schemas.openxmlformats.org/officeDocument/2006/relationships" xmlns:w="http://schemas.openxmlformats.org/wordprocessingml/2006/main" xmlns:w14="http://schemas.microsoft.com/office/word/2010/wordml" xmlns:w15="http://schemas.microsoft.com/office/word/2012/wordml" xmlns:w16cex="http://schemas.microsoft.com/office/word/2018/wordml/cex" xmlns:w16cid="http://schemas.microsoft.com/office/word/2016/wordml/cid" xmlns:w16="http://schemas.microsoft.com/office/word/2018/wordml" xmlns:w16du="http://schemas.microsoft.com/office/word/2023/wordml/word16du" xmlns:w16sdtdh="http://schemas.microsoft.com/office/word/2020/wordml/sdtdatahash" xmlns:w16se="http://schemas.microsoft.com/office/word/2015/wordml/symex" mc:Ignorable="w14 w15 w16se w16cid w16 w16cex w16sdtdh w16du">
+<w:styles xmlns:mc="http://schemas.openxmlformats.org/markup-compatibility/2006" xmlns:r="http://schemas.openxmlformats.org/officeDocument/2006/relationships" xmlns:w="http://schemas.openxmlformats.org/wordprocessingml/2006/main" xmlns:w14="http://schemas.microsoft.com/office/word/2010/wordml" xmlns:w15="http://schemas.microsoft.com/office/word/2012/wordml" xmlns:w16cex="http://schemas.microsoft.com/office/word/2018/wordml/cex" xmlns:w16cid="http://schemas.microsoft.com/office/word/2016/wordml/cid" xmlns:w16="http://schemas.microsoft.com/office/word/2018/wordml" xmlns:w16sdtdh="http://schemas.microsoft.com/office/word/2020/wordml/sdtdatahash" xmlns:w16se="http://schemas.microsoft.com/office/word/2015/wordml/symex" mc:Ignorable="w14 w15 w16se w16cid w16 w16cex w16sdtdh">
   <w:docDefaults>
     <w:rPrDefault>
       <w:rPr>
@@ -2122,6 +1795,15 @@
 </file>
 
 <file path=customXml/item1.xml><?xml version="1.0" encoding="utf-8"?>
+<?mso-contentType ?>
+<FormTemplates xmlns="http://schemas.microsoft.com/sharepoint/v3/contenttype/forms">
+  <Display>DocumentLibraryForm</Display>
+  <Edit>DocumentLibraryForm</Edit>
+  <New>DocumentLibraryForm</New>
+</FormTemplates>
+</file>
+
+<file path=customXml/item2.xml><?xml version="1.0" encoding="utf-8"?>
 <ct:contentTypeSchema xmlns:ct="http://schemas.microsoft.com/office/2006/metadata/contentType" xmlns:ma="http://schemas.microsoft.com/office/2006/metadata/properties/metaAttributes" ct:_="" ma:_="" ma:contentTypeName="Document" ma:contentTypeID="0x010100B8CBF3948AF16E4A9427EB9CB0C3AFDB" ma:contentTypeVersion="11" ma:contentTypeDescription="Create a new document." ma:contentTypeScope="" ma:versionID="9fc8a81a77eeb73bda9729b3f784b8c4">
   <xsd:schema xmlns:xsd="http://www.w3.org/2001/XMLSchema" xmlns:xs="http://www.w3.org/2001/XMLSchema" xmlns:p="http://schemas.microsoft.com/office/2006/metadata/properties" xmlns:ns2="bc8b8595-9fa1-49bc-a016-2621e7bde64e" xmlns:ns3="e1c8ebbc-f196-4c28-98e9-1900bd408e79" targetNamespace="http://schemas.microsoft.com/office/2006/metadata/properties" ma:root="true" ma:fieldsID="88ad40c7f0e134defa4acd5e486d3459" ns2:_="" ns3:_="">
     <xsd:import namespace="bc8b8595-9fa1-49bc-a016-2621e7bde64e"/>
@@ -2332,16 +2014,15 @@
 </ct:contentTypeSchema>
 </file>
 
-<file path=customXml/item2.xml><?xml version="1.0" encoding="utf-8"?>
-<?mso-contentType ?>
-<FormTemplates xmlns="http://schemas.microsoft.com/sharepoint/v3/contenttype/forms">
-  <Display>DocumentLibraryForm</Display>
-  <Edit>DocumentLibraryForm</Edit>
-  <New>DocumentLibraryForm</New>
-</FormTemplates>
+<file path=customXml/itemProps1.xml><?xml version="1.0" encoding="utf-8"?>
+<ds:datastoreItem xmlns:ds="http://schemas.openxmlformats.org/officeDocument/2006/customXml" ds:itemID="{73B7E096-6967-4402-89D1-CBC83DCB857A}">
+  <ds:schemaRefs>
+    <ds:schemaRef ds:uri="http://schemas.microsoft.com/sharepoint/v3/contenttype/forms"/>
+  </ds:schemaRefs>
+</ds:datastoreItem>
 </file>
 
-<file path=customXml/itemProps1.xml><?xml version="1.0" encoding="utf-8"?>
+<file path=customXml/itemProps2.xml><?xml version="1.0" encoding="utf-8"?>
 <ds:datastoreItem xmlns:ds="http://schemas.openxmlformats.org/officeDocument/2006/customXml" ds:itemID="{FC0CDFA1-B3D9-43A4-8FCB-A9DEC620ACB3}">
   <ds:schemaRefs>
     <ds:schemaRef ds:uri="http://schemas.microsoft.com/office/2006/metadata/contentType"/>
@@ -2358,12 +2039,4 @@
     <ds:schemaRef ds:uri="http://schemas.microsoft.com/internal/obd"/>
   </ds:schemaRefs>
 </ds:datastoreItem>
-</file>
-
-<file path=customXml/itemProps2.xml><?xml version="1.0" encoding="utf-8"?>
-<ds:datastoreItem xmlns:ds="http://schemas.openxmlformats.org/officeDocument/2006/customXml" ds:itemID="{73B7E096-6967-4402-89D1-CBC83DCB857A}">
-  <ds:schemaRefs>
-    <ds:schemaRef ds:uri="http://schemas.microsoft.com/sharepoint/v3/contenttype/forms"/>
-  </ds:schemaRefs>
-</ds:datastoreItem>
 </file>
</xml_diff>

<commit_message>
Reapply "Merge pull request #477 from bcgov/MALS2-17-18-19-24"
This reverts commit e4fa36c9a47e507cdd299ed55467ccbd0a5f3168.
</commit_message>
<xml_diff>
--- a/app/server/static/templates/certificates/Dairy-Farm.docx
+++ b/app/server/static/templates/certificates/Dairy-Farm.docx
@@ -1,6 +1,6 @@
 
 <file path=word/document.xml><?xml version="1.0" encoding="utf-8"?>
-<w:document xmlns:wpc="http://schemas.microsoft.com/office/word/2010/wordprocessingCanvas" xmlns:cx="http://schemas.microsoft.com/office/drawing/2014/chartex" xmlns:cx1="http://schemas.microsoft.com/office/drawing/2015/9/8/chartex" xmlns:cx2="http://schemas.microsoft.com/office/drawing/2015/10/21/chartex" xmlns:cx3="http://schemas.microsoft.com/office/drawing/2016/5/9/chartex" xmlns:cx4="http://schemas.microsoft.com/office/drawing/2016/5/10/chartex" xmlns:cx5="http://schemas.microsoft.com/office/drawing/2016/5/11/chartex" xmlns:cx6="http://schemas.microsoft.com/office/drawing/2016/5/12/chartex" xmlns:cx7="http://schemas.microsoft.com/office/drawing/2016/5/13/chartex" xmlns:cx8="http://schemas.microsoft.com/office/drawing/2016/5/14/chartex" xmlns:mc="http://schemas.openxmlformats.org/markup-compatibility/2006" xmlns:aink="http://schemas.microsoft.com/office/drawing/2016/ink" xmlns:am3d="http://schemas.microsoft.com/office/drawing/2017/model3d" xmlns:o="urn:schemas-microsoft-com:office:office" xmlns:oel="http://schemas.microsoft.com/office/2019/extlst" xmlns:r="http://schemas.openxmlformats.org/officeDocument/2006/relationships" xmlns:m="http://schemas.openxmlformats.org/officeDocument/2006/math" xmlns:v="urn:schemas-microsoft-com:vml" xmlns:wp14="http://schemas.microsoft.com/office/word/2010/wordprocessingDrawing" xmlns:wp="http://schemas.openxmlformats.org/drawingml/2006/wordprocessingDrawing" xmlns:w10="urn:schemas-microsoft-com:office:word" xmlns:w="http://schemas.openxmlformats.org/wordprocessingml/2006/main" xmlns:w14="http://schemas.microsoft.com/office/word/2010/wordml" xmlns:w15="http://schemas.microsoft.com/office/word/2012/wordml" xmlns:w16cex="http://schemas.microsoft.com/office/word/2018/wordml/cex" xmlns:w16cid="http://schemas.microsoft.com/office/word/2016/wordml/cid" xmlns:w16="http://schemas.microsoft.com/office/word/2018/wordml" xmlns:w16sdtdh="http://schemas.microsoft.com/office/word/2020/wordml/sdtdatahash" xmlns:w16se="http://schemas.microsoft.com/office/word/2015/wordml/symex" xmlns:wpg="http://schemas.microsoft.com/office/word/2010/wordprocessingGroup" xmlns:wpi="http://schemas.microsoft.com/office/word/2010/wordprocessingInk" xmlns:wne="http://schemas.microsoft.com/office/word/2006/wordml" xmlns:wps="http://schemas.microsoft.com/office/word/2010/wordprocessingShape" mc:Ignorable="w14 w15 w16se w16cid w16 w16cex w16sdtdh wp14">
+<w:document xmlns:wpc="http://schemas.microsoft.com/office/word/2010/wordprocessingCanvas" xmlns:cx="http://schemas.microsoft.com/office/drawing/2014/chartex" xmlns:cx1="http://schemas.microsoft.com/office/drawing/2015/9/8/chartex" xmlns:cx2="http://schemas.microsoft.com/office/drawing/2015/10/21/chartex" xmlns:cx3="http://schemas.microsoft.com/office/drawing/2016/5/9/chartex" xmlns:cx4="http://schemas.microsoft.com/office/drawing/2016/5/10/chartex" xmlns:cx5="http://schemas.microsoft.com/office/drawing/2016/5/11/chartex" xmlns:cx6="http://schemas.microsoft.com/office/drawing/2016/5/12/chartex" xmlns:cx7="http://schemas.microsoft.com/office/drawing/2016/5/13/chartex" xmlns:cx8="http://schemas.microsoft.com/office/drawing/2016/5/14/chartex" xmlns:mc="http://schemas.openxmlformats.org/markup-compatibility/2006" xmlns:aink="http://schemas.microsoft.com/office/drawing/2016/ink" xmlns:am3d="http://schemas.microsoft.com/office/drawing/2017/model3d" xmlns:o="urn:schemas-microsoft-com:office:office" xmlns:oel="http://schemas.microsoft.com/office/2019/extlst" xmlns:r="http://schemas.openxmlformats.org/officeDocument/2006/relationships" xmlns:m="http://schemas.openxmlformats.org/officeDocument/2006/math" xmlns:v="urn:schemas-microsoft-com:vml" xmlns:wp14="http://schemas.microsoft.com/office/word/2010/wordprocessingDrawing" xmlns:wp="http://schemas.openxmlformats.org/drawingml/2006/wordprocessingDrawing" xmlns:w10="urn:schemas-microsoft-com:office:word" xmlns:w="http://schemas.openxmlformats.org/wordprocessingml/2006/main" xmlns:w14="http://schemas.microsoft.com/office/word/2010/wordml" xmlns:w15="http://schemas.microsoft.com/office/word/2012/wordml" xmlns:w16cex="http://schemas.microsoft.com/office/word/2018/wordml/cex" xmlns:w16cid="http://schemas.microsoft.com/office/word/2016/wordml/cid" xmlns:w16="http://schemas.microsoft.com/office/word/2018/wordml" xmlns:w16du="http://schemas.microsoft.com/office/word/2023/wordml/word16du" xmlns:w16sdtdh="http://schemas.microsoft.com/office/word/2020/wordml/sdtdatahash" xmlns:w16se="http://schemas.microsoft.com/office/word/2015/wordml/symex" xmlns:wpg="http://schemas.microsoft.com/office/word/2010/wordprocessingGroup" xmlns:wpi="http://schemas.microsoft.com/office/word/2010/wordprocessingInk" xmlns:wne="http://schemas.microsoft.com/office/word/2006/wordml" xmlns:wps="http://schemas.microsoft.com/office/word/2010/wordprocessingShape" mc:Ignorable="w14 w15 w16se w16cid w16 w16cex w16sdtdh w16du wp14">
   <w:body>
     <w:p>
       <w:pPr>
@@ -19,7 +19,21 @@
         <w:rPr>
           <w:sz w:val="20"/>
         </w:rPr>
-        <w:t>{d.ActsAndRegs}</w:t>
+        <w:t>{</w:t>
+      </w:r>
+      <w:proofErr w:type="spellStart"/>
+      <w:r>
+        <w:rPr>
+          <w:sz w:val="20"/>
+        </w:rPr>
+        <w:t>d.ActsAndRegs</w:t>
+      </w:r>
+      <w:proofErr w:type="spellEnd"/>
+      <w:r>
+        <w:rPr>
+          <w:sz w:val="20"/>
+        </w:rPr>
+        <w:t>}</w:t>
       </w:r>
     </w:p>
     <w:p>
@@ -46,7 +60,23 @@
           <w:b/>
           <w:sz w:val="32"/>
         </w:rPr>
-        <w:t>{d.LicenceHolderCompany}</w:t>
+        <w:t>{</w:t>
+      </w:r>
+      <w:proofErr w:type="spellStart"/>
+      <w:r>
+        <w:rPr>
+          <w:b/>
+          <w:sz w:val="32"/>
+        </w:rPr>
+        <w:t>d.LicenceHolderCompany</w:t>
+      </w:r>
+      <w:proofErr w:type="spellEnd"/>
+      <w:r>
+        <w:rPr>
+          <w:b/>
+          <w:sz w:val="32"/>
+        </w:rPr>
+        <w:t>}</w:t>
       </w:r>
     </w:p>
     <w:p>
@@ -58,11 +88,24 @@
       <w:r>
         <w:t>{</w:t>
       </w:r>
-      <w:r>
-        <w:t>d.LicenceHolderName}</w:t>
-      </w:r>
-      <w:r>
-        <w:t>, {d.LicenceHolderTitle}</w:t>
+      <w:proofErr w:type="spellStart"/>
+      <w:r>
+        <w:t>d.LicenceHolderName</w:t>
+      </w:r>
+      <w:proofErr w:type="spellEnd"/>
+      <w:r>
+        <w:t>}</w:t>
+      </w:r>
+      <w:r>
+        <w:t>, {</w:t>
+      </w:r>
+      <w:proofErr w:type="spellStart"/>
+      <w:r>
+        <w:t>d.LicenceHolderTitle</w:t>
+      </w:r>
+      <w:proofErr w:type="spellEnd"/>
+      <w:r>
+        <w:t>}</w:t>
       </w:r>
     </w:p>
     <w:p>
@@ -72,7 +115,15 @@
       <w:bookmarkStart w:id="3" w:name="Address1"/>
       <w:bookmarkEnd w:id="3"/>
       <w:r>
-        <w:t>{d.MailingAddress}</w:t>
+        <w:t>{</w:t>
+      </w:r>
+      <w:proofErr w:type="spellStart"/>
+      <w:r>
+        <w:t>d.MailingAddress</w:t>
+      </w:r>
+      <w:proofErr w:type="spellEnd"/>
+      <w:r>
+        <w:t>}</w:t>
       </w:r>
     </w:p>
     <w:p>
@@ -84,7 +135,23 @@
       <w:bookmarkEnd w:id="4"/>
       <w:bookmarkEnd w:id="5"/>
       <w:r>
-        <w:t>{d.MailingCity} {d.MailingProv}</w:t>
+        <w:t>{</w:t>
+      </w:r>
+      <w:proofErr w:type="spellStart"/>
+      <w:r>
+        <w:t>d.MailingCity</w:t>
+      </w:r>
+      <w:proofErr w:type="spellEnd"/>
+      <w:r>
+        <w:t>} {</w:t>
+      </w:r>
+      <w:proofErr w:type="spellStart"/>
+      <w:r>
+        <w:t>d.MailingProv</w:t>
+      </w:r>
+      <w:proofErr w:type="spellEnd"/>
+      <w:r>
+        <w:t>}</w:t>
       </w:r>
     </w:p>
     <w:p>
@@ -94,7 +161,15 @@
       <w:bookmarkStart w:id="6" w:name="Postal_Code"/>
       <w:bookmarkEnd w:id="6"/>
       <w:r>
-        <w:t>{d.PostCode}</w:t>
+        <w:t>{</w:t>
+      </w:r>
+      <w:proofErr w:type="spellStart"/>
+      <w:r>
+        <w:t>d.PostCode</w:t>
+      </w:r>
+      <w:proofErr w:type="spellEnd"/>
+      <w:r>
+        <w:t>}</w:t>
       </w:r>
     </w:p>
     <w:p>
@@ -123,7 +198,15 @@
       <w:bookmarkStart w:id="7" w:name="Licence_Type"/>
       <w:bookmarkEnd w:id="7"/>
       <w:r>
-        <w:t>{d.LicenceName}</w:t>
+        <w:t>{</w:t>
+      </w:r>
+      <w:proofErr w:type="spellStart"/>
+      <w:r>
+        <w:t>d.LicenceName</w:t>
+      </w:r>
+      <w:proofErr w:type="spellEnd"/>
+      <w:r>
+        <w:t>}</w:t>
       </w:r>
       <w:r>
         <w:t xml:space="preserve"> LICENCE</w:t>
@@ -155,11 +238,19 @@
                 <w:b/>
               </w:rPr>
             </w:pPr>
+            <w:proofErr w:type="spellStart"/>
             <w:r>
               <w:rPr>
                 <w:b/>
               </w:rPr>
-              <w:t>Licence Number:</w:t>
+              <w:t>Licence</w:t>
+            </w:r>
+            <w:proofErr w:type="spellEnd"/>
+            <w:r>
+              <w:rPr>
+                <w:b/>
+              </w:rPr>
+              <w:t xml:space="preserve"> Number:</w:t>
             </w:r>
           </w:p>
         </w:tc>
@@ -176,11 +267,16 @@
             <w:r>
               <w:t>{</w:t>
             </w:r>
+            <w:proofErr w:type="spellStart"/>
             <w:r>
               <w:t>d.</w:t>
             </w:r>
             <w:r>
-              <w:t>LicenceNumber}</w:t>
+              <w:t>LicenceNumber</w:t>
+            </w:r>
+            <w:proofErr w:type="spellEnd"/>
+            <w:r>
+              <w:t>}</w:t>
             </w:r>
           </w:p>
         </w:tc>
@@ -217,7 +313,15 @@
             <w:bookmarkStart w:id="10" w:name="Issue_Date"/>
             <w:bookmarkEnd w:id="10"/>
             <w:r>
-              <w:t>{d.IssueDate}</w:t>
+              <w:t>{</w:t>
+            </w:r>
+            <w:proofErr w:type="spellStart"/>
+            <w:r>
+              <w:t>d.IssueDate</w:t>
+            </w:r>
+            <w:proofErr w:type="spellEnd"/>
+            <w:r>
+              <w:t>}</w:t>
             </w:r>
           </w:p>
         </w:tc>
@@ -258,7 +362,15 @@
             <w:bookmarkStart w:id="12" w:name="Expiry_Date"/>
             <w:bookmarkEnd w:id="12"/>
             <w:r>
-              <w:t>{d.ReIssueDate}</w:t>
+              <w:t>{</w:t>
+            </w:r>
+            <w:proofErr w:type="spellStart"/>
+            <w:r>
+              <w:t>d.ReIssueDate</w:t>
+            </w:r>
+            <w:proofErr w:type="spellEnd"/>
+            <w:r>
+              <w:t>}</w:t>
             </w:r>
           </w:p>
         </w:tc>
@@ -286,7 +398,15 @@
       <w:bookmarkStart w:id="13" w:name="Licence_Detail_Info"/>
       <w:bookmarkEnd w:id="13"/>
       <w:r>
-        <w:t>{d.SiteDetails}</w:t>
+        <w:t>{</w:t>
+      </w:r>
+      <w:proofErr w:type="spellStart"/>
+      <w:r>
+        <w:t>d.SiteDetails</w:t>
+      </w:r>
+      <w:proofErr w:type="spellEnd"/>
+      <w:r>
+        <w:t>}</w:t>
       </w:r>
     </w:p>
     <w:p>
@@ -326,7 +446,14 @@
         <w:rPr>
           <w:b/>
         </w:rPr>
-        <w:t>{d.</w:t>
+        <w:t>{</w:t>
+      </w:r>
+      <w:proofErr w:type="spellStart"/>
+      <w:r>
+        <w:rPr>
+          <w:b/>
+        </w:rPr>
+        <w:t>d.</w:t>
       </w:r>
       <w:r>
         <w:rPr>
@@ -334,18 +461,21 @@
         </w:rPr>
         <w:t>SiteInformation</w:t>
       </w:r>
+      <w:proofErr w:type="spellEnd"/>
       <w:r>
         <w:rPr>
           <w:b/>
         </w:rPr>
         <w:t>[</w:t>
       </w:r>
+      <w:proofErr w:type="spellStart"/>
       <w:r>
         <w:rPr>
           <w:b/>
         </w:rPr>
         <w:t>i</w:t>
       </w:r>
+      <w:proofErr w:type="spellEnd"/>
       <w:r>
         <w:rPr>
           <w:b/>
@@ -358,11 +488,19 @@
         </w:rPr>
         <w:t>.</w:t>
       </w:r>
-      <w:r>
-        <w:rPr>
-          <w:b/>
-        </w:rPr>
-        <w:t>DairyTankCompany}</w:t>
+      <w:proofErr w:type="spellStart"/>
+      <w:r>
+        <w:rPr>
+          <w:b/>
+        </w:rPr>
+        <w:t>DairyTankCompany</w:t>
+      </w:r>
+      <w:proofErr w:type="spellEnd"/>
+      <w:r>
+        <w:rPr>
+          <w:b/>
+        </w:rPr>
+        <w:t>}</w:t>
       </w:r>
       <w:r>
         <w:rPr>
@@ -374,7 +512,14 @@
         <w:rPr>
           <w:b/>
         </w:rPr>
-        <w:t>{d.</w:t>
+        <w:t>{</w:t>
+      </w:r>
+      <w:proofErr w:type="spellStart"/>
+      <w:r>
+        <w:rPr>
+          <w:b/>
+        </w:rPr>
+        <w:t>d.</w:t>
       </w:r>
       <w:r>
         <w:rPr>
@@ -382,18 +527,21 @@
         </w:rPr>
         <w:t>SiteInformation</w:t>
       </w:r>
+      <w:proofErr w:type="spellEnd"/>
       <w:r>
         <w:rPr>
           <w:b/>
         </w:rPr>
         <w:t>[</w:t>
       </w:r>
+      <w:proofErr w:type="spellStart"/>
       <w:r>
         <w:rPr>
           <w:b/>
         </w:rPr>
         <w:t>i</w:t>
       </w:r>
+      <w:proofErr w:type="spellEnd"/>
       <w:r>
         <w:rPr>
           <w:b/>
@@ -406,11 +554,19 @@
         </w:rPr>
         <w:t>.</w:t>
       </w:r>
-      <w:r>
-        <w:rPr>
-          <w:b/>
-        </w:rPr>
-        <w:t>DairyTankSN}</w:t>
+      <w:proofErr w:type="spellStart"/>
+      <w:r>
+        <w:rPr>
+          <w:b/>
+        </w:rPr>
+        <w:t>DairyTankSN</w:t>
+      </w:r>
+      <w:proofErr w:type="spellEnd"/>
+      <w:r>
+        <w:rPr>
+          <w:b/>
+        </w:rPr>
+        <w:t>}</w:t>
       </w:r>
       <w:r>
         <w:rPr>
@@ -422,7 +578,49 @@
         <w:rPr>
           <w:b/>
         </w:rPr>
-        <w:t xml:space="preserve">Model: {d.SiteInformation[i].DairyTankModel} </w:t>
+        <w:t>Model: {</w:t>
+      </w:r>
+      <w:proofErr w:type="spellStart"/>
+      <w:r>
+        <w:rPr>
+          <w:b/>
+        </w:rPr>
+        <w:t>d.SiteInformation</w:t>
+      </w:r>
+      <w:proofErr w:type="spellEnd"/>
+      <w:r>
+        <w:rPr>
+          <w:b/>
+        </w:rPr>
+        <w:t>[</w:t>
+      </w:r>
+      <w:proofErr w:type="spellStart"/>
+      <w:r>
+        <w:rPr>
+          <w:b/>
+        </w:rPr>
+        <w:t>i</w:t>
+      </w:r>
+      <w:proofErr w:type="spellEnd"/>
+      <w:r>
+        <w:rPr>
+          <w:b/>
+        </w:rPr>
+        <w:t>].</w:t>
+      </w:r>
+      <w:proofErr w:type="spellStart"/>
+      <w:r>
+        <w:rPr>
+          <w:b/>
+        </w:rPr>
+        <w:t>DairyTankModel</w:t>
+      </w:r>
+      <w:proofErr w:type="spellEnd"/>
+      <w:r>
+        <w:rPr>
+          <w:b/>
+        </w:rPr>
+        <w:t xml:space="preserve">} </w:t>
       </w:r>
       <w:r>
         <w:rPr>
@@ -440,7 +638,14 @@
         <w:rPr>
           <w:b/>
         </w:rPr>
-        <w:t>{d.</w:t>
+        <w:t>{</w:t>
+      </w:r>
+      <w:proofErr w:type="spellStart"/>
+      <w:r>
+        <w:rPr>
+          <w:b/>
+        </w:rPr>
+        <w:t>d.</w:t>
       </w:r>
       <w:r>
         <w:rPr>
@@ -448,18 +653,21 @@
         </w:rPr>
         <w:t>SiteInformation</w:t>
       </w:r>
+      <w:proofErr w:type="spellEnd"/>
       <w:r>
         <w:rPr>
           <w:b/>
         </w:rPr>
         <w:t>[</w:t>
       </w:r>
+      <w:proofErr w:type="spellStart"/>
       <w:r>
         <w:rPr>
           <w:b/>
         </w:rPr>
         <w:t>i</w:t>
       </w:r>
+      <w:proofErr w:type="spellEnd"/>
       <w:r>
         <w:rPr>
           <w:b/>
@@ -472,11 +680,19 @@
         </w:rPr>
         <w:t>.</w:t>
       </w:r>
-      <w:r>
-        <w:rPr>
-          <w:b/>
-        </w:rPr>
-        <w:t>DairyTankCapacity}</w:t>
+      <w:proofErr w:type="spellStart"/>
+      <w:r>
+        <w:rPr>
+          <w:b/>
+        </w:rPr>
+        <w:t>DairyTankCapacity</w:t>
+      </w:r>
+      <w:proofErr w:type="spellEnd"/>
+      <w:r>
+        <w:rPr>
+          <w:b/>
+        </w:rPr>
+        <w:t>}</w:t>
       </w:r>
       <w:r>
         <w:rPr>
@@ -500,7 +716,14 @@
         <w:rPr>
           <w:b/>
         </w:rPr>
-        <w:t>{d.</w:t>
+        <w:t>{</w:t>
+      </w:r>
+      <w:proofErr w:type="spellStart"/>
+      <w:r>
+        <w:rPr>
+          <w:b/>
+        </w:rPr>
+        <w:t>d.</w:t>
       </w:r>
       <w:r>
         <w:rPr>
@@ -508,18 +731,21 @@
         </w:rPr>
         <w:t>SiteInformation</w:t>
       </w:r>
+      <w:proofErr w:type="spellEnd"/>
       <w:r>
         <w:rPr>
           <w:b/>
         </w:rPr>
         <w:t>[</w:t>
       </w:r>
+      <w:proofErr w:type="spellStart"/>
       <w:r>
         <w:rPr>
           <w:b/>
         </w:rPr>
         <w:t>i</w:t>
       </w:r>
+      <w:proofErr w:type="spellEnd"/>
       <w:r>
         <w:rPr>
           <w:b/>
@@ -532,11 +758,19 @@
         </w:rPr>
         <w:t>.</w:t>
       </w:r>
-      <w:r>
-        <w:rPr>
-          <w:b/>
-        </w:rPr>
-        <w:t>DairyTankCalibrationDate}</w:t>
+      <w:proofErr w:type="spellStart"/>
+      <w:r>
+        <w:rPr>
+          <w:b/>
+        </w:rPr>
+        <w:t>DairyTankCalibrationDate</w:t>
+      </w:r>
+      <w:proofErr w:type="spellEnd"/>
+      <w:r>
+        <w:rPr>
+          <w:b/>
+        </w:rPr>
+        <w:t>}</w:t>
       </w:r>
       <w:r>
         <w:rPr>
@@ -562,7 +796,14 @@
         <w:rPr>
           <w:b/>
         </w:rPr>
-        <w:t>Tank: {d.</w:t>
+        <w:t>Tank: {</w:t>
+      </w:r>
+      <w:proofErr w:type="spellStart"/>
+      <w:r>
+        <w:rPr>
+          <w:b/>
+        </w:rPr>
+        <w:t>d.</w:t>
       </w:r>
       <w:r>
         <w:rPr>
@@ -570,11 +811,33 @@
         </w:rPr>
         <w:t>SiteInformation</w:t>
       </w:r>
-      <w:r>
-        <w:rPr>
-          <w:b/>
-        </w:rPr>
-        <w:t>[i+1].DairyTankCompany} Serial No. {d.</w:t>
+      <w:proofErr w:type="spellEnd"/>
+      <w:r>
+        <w:rPr>
+          <w:b/>
+        </w:rPr>
+        <w:t>[i+1].</w:t>
+      </w:r>
+      <w:proofErr w:type="spellStart"/>
+      <w:r>
+        <w:rPr>
+          <w:b/>
+        </w:rPr>
+        <w:t>DairyTankCompany</w:t>
+      </w:r>
+      <w:proofErr w:type="spellEnd"/>
+      <w:r>
+        <w:rPr>
+          <w:b/>
+        </w:rPr>
+        <w:t>} Serial No. {</w:t>
+      </w:r>
+      <w:proofErr w:type="spellStart"/>
+      <w:r>
+        <w:rPr>
+          <w:b/>
+        </w:rPr>
+        <w:t>d.</w:t>
       </w:r>
       <w:r>
         <w:rPr>
@@ -582,17 +845,46 @@
         </w:rPr>
         <w:t>SiteInformation</w:t>
       </w:r>
-      <w:r>
-        <w:rPr>
-          <w:b/>
-        </w:rPr>
-        <w:t xml:space="preserve">[i+1].DairyTankSN} </w:t>
-      </w:r>
-      <w:r>
-        <w:rPr>
-          <w:b/>
-        </w:rPr>
-        <w:t>Model: {d.SiteInformation[i</w:t>
+      <w:proofErr w:type="spellEnd"/>
+      <w:r>
+        <w:rPr>
+          <w:b/>
+        </w:rPr>
+        <w:t>[i+1].</w:t>
+      </w:r>
+      <w:proofErr w:type="spellStart"/>
+      <w:r>
+        <w:rPr>
+          <w:b/>
+        </w:rPr>
+        <w:t>DairyTankSN</w:t>
+      </w:r>
+      <w:proofErr w:type="spellEnd"/>
+      <w:r>
+        <w:rPr>
+          <w:b/>
+        </w:rPr>
+        <w:t xml:space="preserve">} </w:t>
+      </w:r>
+      <w:r>
+        <w:rPr>
+          <w:b/>
+        </w:rPr>
+        <w:t>Model: {</w:t>
+      </w:r>
+      <w:proofErr w:type="spellStart"/>
+      <w:r>
+        <w:rPr>
+          <w:b/>
+        </w:rPr>
+        <w:t>d.SiteInformation</w:t>
+      </w:r>
+      <w:proofErr w:type="spellEnd"/>
+      <w:r>
+        <w:rPr>
+          <w:b/>
+        </w:rPr>
+        <w:t>[i</w:t>
       </w:r>
       <w:r>
         <w:rPr>
@@ -604,7 +896,21 @@
         <w:rPr>
           <w:b/>
         </w:rPr>
-        <w:t xml:space="preserve">].DairyTankModel} </w:t>
+        <w:t>].</w:t>
+      </w:r>
+      <w:proofErr w:type="spellStart"/>
+      <w:r>
+        <w:rPr>
+          <w:b/>
+        </w:rPr>
+        <w:t>DairyTankModel</w:t>
+      </w:r>
+      <w:proofErr w:type="spellEnd"/>
+      <w:r>
+        <w:rPr>
+          <w:b/>
+        </w:rPr>
+        <w:t xml:space="preserve">} </w:t>
       </w:r>
       <w:r>
         <w:rPr>
@@ -622,7 +928,14 @@
         <w:rPr>
           <w:b/>
         </w:rPr>
-        <w:t>{d.</w:t>
+        <w:t>{</w:t>
+      </w:r>
+      <w:proofErr w:type="spellStart"/>
+      <w:r>
+        <w:rPr>
+          <w:b/>
+        </w:rPr>
+        <w:t>d.</w:t>
       </w:r>
       <w:r>
         <w:rPr>
@@ -630,11 +943,26 @@
         </w:rPr>
         <w:t>SiteInformation</w:t>
       </w:r>
-      <w:r>
-        <w:rPr>
-          <w:b/>
-        </w:rPr>
-        <w:t>[i+1].DairyTankCapacity} Calibration date:</w:t>
+      <w:proofErr w:type="spellEnd"/>
+      <w:r>
+        <w:rPr>
+          <w:b/>
+        </w:rPr>
+        <w:t>[i+1].</w:t>
+      </w:r>
+      <w:proofErr w:type="spellStart"/>
+      <w:r>
+        <w:rPr>
+          <w:b/>
+        </w:rPr>
+        <w:t>DairyTankCapacity</w:t>
+      </w:r>
+      <w:proofErr w:type="spellEnd"/>
+      <w:r>
+        <w:rPr>
+          <w:b/>
+        </w:rPr>
+        <w:t>} Calibration date:</w:t>
       </w:r>
       <w:r>
         <w:rPr>
@@ -646,7 +974,14 @@
         <w:rPr>
           <w:b/>
         </w:rPr>
-        <w:t>{d.</w:t>
+        <w:t>{</w:t>
+      </w:r>
+      <w:proofErr w:type="spellStart"/>
+      <w:r>
+        <w:rPr>
+          <w:b/>
+        </w:rPr>
+        <w:t>d.</w:t>
       </w:r>
       <w:r>
         <w:rPr>
@@ -654,18 +989,34 @@
         </w:rPr>
         <w:t>SiteInformation</w:t>
       </w:r>
-      <w:r>
-        <w:rPr>
-          <w:b/>
-        </w:rPr>
-        <w:t xml:space="preserve">[i+1].DairyTankCalibrationDate} </w:t>
+      <w:proofErr w:type="spellEnd"/>
+      <w:r>
+        <w:rPr>
+          <w:b/>
+        </w:rPr>
+        <w:t>[i+1].</w:t>
+      </w:r>
+      <w:proofErr w:type="spellStart"/>
+      <w:r>
+        <w:rPr>
+          <w:b/>
+        </w:rPr>
+        <w:t>DairyTankCalibrationDate</w:t>
+      </w:r>
+      <w:proofErr w:type="spellEnd"/>
+      <w:r>
+        <w:rPr>
+          <w:b/>
+        </w:rPr>
+        <w:t xml:space="preserve">} </w:t>
       </w:r>
     </w:p>
     <w:p>
       <w:pPr>
         <w:jc w:val="center"/>
         <w:rPr>
-          <w:sz w:val="70"/>
+          <w:sz w:val="40"/>
+          <w:szCs w:val="40"/>
         </w:rPr>
       </w:pPr>
     </w:p>
@@ -673,18 +1024,37 @@
       <w:pPr>
         <w:jc w:val="center"/>
         <w:rPr>
-          <w:sz w:val="70"/>
+          <w:sz w:val="60"/>
+          <w:szCs w:val="60"/>
         </w:rPr>
       </w:pPr>
       <w:r>
         <w:rPr>
-          <w:sz w:val="70"/>
-        </w:rPr>
-        <w:t>{d.IRMA_Num}</w:t>
+          <w:sz w:val="60"/>
+          <w:szCs w:val="60"/>
+        </w:rPr>
+        <w:t>{</w:t>
+      </w:r>
+      <w:proofErr w:type="spellStart"/>
+      <w:r>
+        <w:rPr>
+          <w:sz w:val="60"/>
+          <w:szCs w:val="60"/>
+        </w:rPr>
+        <w:t>d.IRMA_Num</w:t>
+      </w:r>
+      <w:proofErr w:type="spellEnd"/>
+      <w:r>
+        <w:rPr>
+          <w:sz w:val="60"/>
+          <w:szCs w:val="60"/>
+        </w:rPr>
+        <w:t>}</w:t>
       </w:r>
     </w:p>
     <w:p>
       <w:r>
+        <w:lastRenderedPageBreak/>
         <w:tab/>
       </w:r>
       <w:r>
@@ -856,25 +1226,21 @@
         <w:t>Dr. Theresa Burns, Chief Veterinarian</w:t>
       </w:r>
     </w:p>
-    <w:p/>
     <w:sectPr>
-      <w:headerReference w:type="even" r:id="rId9"/>
-      <w:headerReference w:type="default" r:id="rId10"/>
-      <w:footerReference w:type="even" r:id="rId11"/>
-      <w:footerReference w:type="default" r:id="rId12"/>
-      <w:headerReference w:type="first" r:id="rId13"/>
-      <w:footerReference w:type="first" r:id="rId14"/>
+      <w:headerReference w:type="first" r:id="rId9"/>
+      <w:footerReference w:type="first" r:id="rId10"/>
       <w:pgSz w:w="15842" w:h="12242" w:orient="landscape" w:code="1"/>
-      <w:pgMar w:top="567" w:right="1440" w:bottom="567" w:left="1151" w:header="289" w:footer="142" w:gutter="0"/>
+      <w:pgMar w:top="567" w:right="1440" w:bottom="567" w:left="1151" w:header="113" w:footer="142" w:gutter="0"/>
       <w:cols w:space="720"/>
       <w:titlePg/>
+      <w:docGrid w:linePitch="326"/>
     </w:sectPr>
   </w:body>
 </w:document>
 </file>
 
 <file path=word/endnotes.xml><?xml version="1.0" encoding="utf-8"?>
-<w:endnotes xmlns:wpc="http://schemas.microsoft.com/office/word/2010/wordprocessingCanvas" xmlns:cx="http://schemas.microsoft.com/office/drawing/2014/chartex" xmlns:cx1="http://schemas.microsoft.com/office/drawing/2015/9/8/chartex" xmlns:cx2="http://schemas.microsoft.com/office/drawing/2015/10/21/chartex" xmlns:cx3="http://schemas.microsoft.com/office/drawing/2016/5/9/chartex" xmlns:cx4="http://schemas.microsoft.com/office/drawing/2016/5/10/chartex" xmlns:cx5="http://schemas.microsoft.com/office/drawing/2016/5/11/chartex" xmlns:cx6="http://schemas.microsoft.com/office/drawing/2016/5/12/chartex" xmlns:cx7="http://schemas.microsoft.com/office/drawing/2016/5/13/chartex" xmlns:cx8="http://schemas.microsoft.com/office/drawing/2016/5/14/chartex" xmlns:mc="http://schemas.openxmlformats.org/markup-compatibility/2006" xmlns:aink="http://schemas.microsoft.com/office/drawing/2016/ink" xmlns:am3d="http://schemas.microsoft.com/office/drawing/2017/model3d" xmlns:o="urn:schemas-microsoft-com:office:office" xmlns:oel="http://schemas.microsoft.com/office/2019/extlst" xmlns:r="http://schemas.openxmlformats.org/officeDocument/2006/relationships" xmlns:m="http://schemas.openxmlformats.org/officeDocument/2006/math" xmlns:v="urn:schemas-microsoft-com:vml" xmlns:wp14="http://schemas.microsoft.com/office/word/2010/wordprocessingDrawing" xmlns:wp="http://schemas.openxmlformats.org/drawingml/2006/wordprocessingDrawing" xmlns:w10="urn:schemas-microsoft-com:office:word" xmlns:w="http://schemas.openxmlformats.org/wordprocessingml/2006/main" xmlns:w14="http://schemas.microsoft.com/office/word/2010/wordml" xmlns:w15="http://schemas.microsoft.com/office/word/2012/wordml" xmlns:w16cex="http://schemas.microsoft.com/office/word/2018/wordml/cex" xmlns:w16cid="http://schemas.microsoft.com/office/word/2016/wordml/cid" xmlns:w16="http://schemas.microsoft.com/office/word/2018/wordml" xmlns:w16sdtdh="http://schemas.microsoft.com/office/word/2020/wordml/sdtdatahash" xmlns:w16se="http://schemas.microsoft.com/office/word/2015/wordml/symex" xmlns:wpg="http://schemas.microsoft.com/office/word/2010/wordprocessingGroup" xmlns:wpi="http://schemas.microsoft.com/office/word/2010/wordprocessingInk" xmlns:wne="http://schemas.microsoft.com/office/word/2006/wordml" xmlns:wps="http://schemas.microsoft.com/office/word/2010/wordprocessingShape" mc:Ignorable="w14 w15 w16se w16cid w16 w16cex w16sdtdh wp14">
+<w:endnotes xmlns:wpc="http://schemas.microsoft.com/office/word/2010/wordprocessingCanvas" xmlns:cx="http://schemas.microsoft.com/office/drawing/2014/chartex" xmlns:cx1="http://schemas.microsoft.com/office/drawing/2015/9/8/chartex" xmlns:cx2="http://schemas.microsoft.com/office/drawing/2015/10/21/chartex" xmlns:cx3="http://schemas.microsoft.com/office/drawing/2016/5/9/chartex" xmlns:cx4="http://schemas.microsoft.com/office/drawing/2016/5/10/chartex" xmlns:cx5="http://schemas.microsoft.com/office/drawing/2016/5/11/chartex" xmlns:cx6="http://schemas.microsoft.com/office/drawing/2016/5/12/chartex" xmlns:cx7="http://schemas.microsoft.com/office/drawing/2016/5/13/chartex" xmlns:cx8="http://schemas.microsoft.com/office/drawing/2016/5/14/chartex" xmlns:mc="http://schemas.openxmlformats.org/markup-compatibility/2006" xmlns:aink="http://schemas.microsoft.com/office/drawing/2016/ink" xmlns:am3d="http://schemas.microsoft.com/office/drawing/2017/model3d" xmlns:o="urn:schemas-microsoft-com:office:office" xmlns:oel="http://schemas.microsoft.com/office/2019/extlst" xmlns:r="http://schemas.openxmlformats.org/officeDocument/2006/relationships" xmlns:m="http://schemas.openxmlformats.org/officeDocument/2006/math" xmlns:v="urn:schemas-microsoft-com:vml" xmlns:wp14="http://schemas.microsoft.com/office/word/2010/wordprocessingDrawing" xmlns:wp="http://schemas.openxmlformats.org/drawingml/2006/wordprocessingDrawing" xmlns:w10="urn:schemas-microsoft-com:office:word" xmlns:w="http://schemas.openxmlformats.org/wordprocessingml/2006/main" xmlns:w14="http://schemas.microsoft.com/office/word/2010/wordml" xmlns:w15="http://schemas.microsoft.com/office/word/2012/wordml" xmlns:w16cex="http://schemas.microsoft.com/office/word/2018/wordml/cex" xmlns:w16cid="http://schemas.microsoft.com/office/word/2016/wordml/cid" xmlns:w16="http://schemas.microsoft.com/office/word/2018/wordml" xmlns:w16du="http://schemas.microsoft.com/office/word/2023/wordml/word16du" xmlns:w16sdtdh="http://schemas.microsoft.com/office/word/2020/wordml/sdtdatahash" xmlns:w16se="http://schemas.microsoft.com/office/word/2015/wordml/symex" xmlns:wpg="http://schemas.microsoft.com/office/word/2010/wordprocessingGroup" xmlns:wpi="http://schemas.microsoft.com/office/word/2010/wordprocessingInk" xmlns:wne="http://schemas.microsoft.com/office/word/2006/wordml" xmlns:wps="http://schemas.microsoft.com/office/word/2010/wordprocessingShape" mc:Ignorable="w14 w15 w16se w16cid w16 w16cex w16sdtdh w16du wp14">
   <w:endnote w:type="separator" w:id="-1">
     <w:p>
       <w:r>
@@ -893,27 +1259,7 @@
 </file>
 
 <file path=word/footer1.xml><?xml version="1.0" encoding="utf-8"?>
-<w:ftr xmlns:wpc="http://schemas.microsoft.com/office/word/2010/wordprocessingCanvas" xmlns:cx="http://schemas.microsoft.com/office/drawing/2014/chartex" xmlns:cx1="http://schemas.microsoft.com/office/drawing/2015/9/8/chartex" xmlns:cx2="http://schemas.microsoft.com/office/drawing/2015/10/21/chartex" xmlns:cx3="http://schemas.microsoft.com/office/drawing/2016/5/9/chartex" xmlns:cx4="http://schemas.microsoft.com/office/drawing/2016/5/10/chartex" xmlns:cx5="http://schemas.microsoft.com/office/drawing/2016/5/11/chartex" xmlns:cx6="http://schemas.microsoft.com/office/drawing/2016/5/12/chartex" xmlns:cx7="http://schemas.microsoft.com/office/drawing/2016/5/13/chartex" xmlns:cx8="http://schemas.microsoft.com/office/drawing/2016/5/14/chartex" xmlns:mc="http://schemas.openxmlformats.org/markup-compatibility/2006" xmlns:aink="http://schemas.microsoft.com/office/drawing/2016/ink" xmlns:am3d="http://schemas.microsoft.com/office/drawing/2017/model3d" xmlns:o="urn:schemas-microsoft-com:office:office" xmlns:oel="http://schemas.microsoft.com/office/2019/extlst" xmlns:r="http://schemas.openxmlformats.org/officeDocument/2006/relationships" xmlns:m="http://schemas.openxmlformats.org/officeDocument/2006/math" xmlns:v="urn:schemas-microsoft-com:vml" xmlns:wp14="http://schemas.microsoft.com/office/word/2010/wordprocessingDrawing" xmlns:wp="http://schemas.openxmlformats.org/drawingml/2006/wordprocessingDrawing" xmlns:w10="urn:schemas-microsoft-com:office:word" xmlns:w="http://schemas.openxmlformats.org/wordprocessingml/2006/main" xmlns:w14="http://schemas.microsoft.com/office/word/2010/wordml" xmlns:w15="http://schemas.microsoft.com/office/word/2012/wordml" xmlns:w16cex="http://schemas.microsoft.com/office/word/2018/wordml/cex" xmlns:w16cid="http://schemas.microsoft.com/office/word/2016/wordml/cid" xmlns:w16="http://schemas.microsoft.com/office/word/2018/wordml" xmlns:w16sdtdh="http://schemas.microsoft.com/office/word/2020/wordml/sdtdatahash" xmlns:w16se="http://schemas.microsoft.com/office/word/2015/wordml/symex" xmlns:wpg="http://schemas.microsoft.com/office/word/2010/wordprocessingGroup" xmlns:wpi="http://schemas.microsoft.com/office/word/2010/wordprocessingInk" xmlns:wne="http://schemas.microsoft.com/office/word/2006/wordml" xmlns:wps="http://schemas.microsoft.com/office/word/2010/wordprocessingShape" mc:Ignorable="w14 w15 w16se w16cid w16 w16cex w16sdtdh wp14">
-  <w:p>
-    <w:pPr>
-      <w:pStyle w:val="Footer"/>
-    </w:pPr>
-  </w:p>
-</w:ftr>
-</file>
-
-<file path=word/footer2.xml><?xml version="1.0" encoding="utf-8"?>
-<w:ftr xmlns:wpc="http://schemas.microsoft.com/office/word/2010/wordprocessingCanvas" xmlns:cx="http://schemas.microsoft.com/office/drawing/2014/chartex" xmlns:cx1="http://schemas.microsoft.com/office/drawing/2015/9/8/chartex" xmlns:cx2="http://schemas.microsoft.com/office/drawing/2015/10/21/chartex" xmlns:cx3="http://schemas.microsoft.com/office/drawing/2016/5/9/chartex" xmlns:cx4="http://schemas.microsoft.com/office/drawing/2016/5/10/chartex" xmlns:cx5="http://schemas.microsoft.com/office/drawing/2016/5/11/chartex" xmlns:cx6="http://schemas.microsoft.com/office/drawing/2016/5/12/chartex" xmlns:cx7="http://schemas.microsoft.com/office/drawing/2016/5/13/chartex" xmlns:cx8="http://schemas.microsoft.com/office/drawing/2016/5/14/chartex" xmlns:mc="http://schemas.openxmlformats.org/markup-compatibility/2006" xmlns:aink="http://schemas.microsoft.com/office/drawing/2016/ink" xmlns:am3d="http://schemas.microsoft.com/office/drawing/2017/model3d" xmlns:o="urn:schemas-microsoft-com:office:office" xmlns:oel="http://schemas.microsoft.com/office/2019/extlst" xmlns:r="http://schemas.openxmlformats.org/officeDocument/2006/relationships" xmlns:m="http://schemas.openxmlformats.org/officeDocument/2006/math" xmlns:v="urn:schemas-microsoft-com:vml" xmlns:wp14="http://schemas.microsoft.com/office/word/2010/wordprocessingDrawing" xmlns:wp="http://schemas.openxmlformats.org/drawingml/2006/wordprocessingDrawing" xmlns:w10="urn:schemas-microsoft-com:office:word" xmlns:w="http://schemas.openxmlformats.org/wordprocessingml/2006/main" xmlns:w14="http://schemas.microsoft.com/office/word/2010/wordml" xmlns:w15="http://schemas.microsoft.com/office/word/2012/wordml" xmlns:w16cex="http://schemas.microsoft.com/office/word/2018/wordml/cex" xmlns:w16cid="http://schemas.microsoft.com/office/word/2016/wordml/cid" xmlns:w16="http://schemas.microsoft.com/office/word/2018/wordml" xmlns:w16sdtdh="http://schemas.microsoft.com/office/word/2020/wordml/sdtdatahash" xmlns:w16se="http://schemas.microsoft.com/office/word/2015/wordml/symex" xmlns:wpg="http://schemas.microsoft.com/office/word/2010/wordprocessingGroup" xmlns:wpi="http://schemas.microsoft.com/office/word/2010/wordprocessingInk" xmlns:wne="http://schemas.microsoft.com/office/word/2006/wordml" xmlns:wps="http://schemas.microsoft.com/office/word/2010/wordprocessingShape" mc:Ignorable="w14 w15 w16se w16cid w16 w16cex w16sdtdh wp14">
-  <w:p>
-    <w:pPr>
-      <w:pStyle w:val="Footer"/>
-    </w:pPr>
-  </w:p>
-</w:ftr>
-</file>
-
-<file path=word/footer3.xml><?xml version="1.0" encoding="utf-8"?>
-<w:ftr xmlns:wpc="http://schemas.microsoft.com/office/word/2010/wordprocessingCanvas" xmlns:cx="http://schemas.microsoft.com/office/drawing/2014/chartex" xmlns:cx1="http://schemas.microsoft.com/office/drawing/2015/9/8/chartex" xmlns:cx2="http://schemas.microsoft.com/office/drawing/2015/10/21/chartex" xmlns:cx3="http://schemas.microsoft.com/office/drawing/2016/5/9/chartex" xmlns:cx4="http://schemas.microsoft.com/office/drawing/2016/5/10/chartex" xmlns:cx5="http://schemas.microsoft.com/office/drawing/2016/5/11/chartex" xmlns:cx6="http://schemas.microsoft.com/office/drawing/2016/5/12/chartex" xmlns:cx7="http://schemas.microsoft.com/office/drawing/2016/5/13/chartex" xmlns:cx8="http://schemas.microsoft.com/office/drawing/2016/5/14/chartex" xmlns:mc="http://schemas.openxmlformats.org/markup-compatibility/2006" xmlns:aink="http://schemas.microsoft.com/office/drawing/2016/ink" xmlns:am3d="http://schemas.microsoft.com/office/drawing/2017/model3d" xmlns:o="urn:schemas-microsoft-com:office:office" xmlns:oel="http://schemas.microsoft.com/office/2019/extlst" xmlns:r="http://schemas.openxmlformats.org/officeDocument/2006/relationships" xmlns:m="http://schemas.openxmlformats.org/officeDocument/2006/math" xmlns:v="urn:schemas-microsoft-com:vml" xmlns:wp14="http://schemas.microsoft.com/office/word/2010/wordprocessingDrawing" xmlns:wp="http://schemas.openxmlformats.org/drawingml/2006/wordprocessingDrawing" xmlns:w10="urn:schemas-microsoft-com:office:word" xmlns:w="http://schemas.openxmlformats.org/wordprocessingml/2006/main" xmlns:w14="http://schemas.microsoft.com/office/word/2010/wordml" xmlns:w15="http://schemas.microsoft.com/office/word/2012/wordml" xmlns:w16cex="http://schemas.microsoft.com/office/word/2018/wordml/cex" xmlns:w16cid="http://schemas.microsoft.com/office/word/2016/wordml/cid" xmlns:w16="http://schemas.microsoft.com/office/word/2018/wordml" xmlns:w16sdtdh="http://schemas.microsoft.com/office/word/2020/wordml/sdtdatahash" xmlns:w16se="http://schemas.microsoft.com/office/word/2015/wordml/symex" xmlns:wpg="http://schemas.microsoft.com/office/word/2010/wordprocessingGroup" xmlns:wpi="http://schemas.microsoft.com/office/word/2010/wordprocessingInk" xmlns:wne="http://schemas.microsoft.com/office/word/2006/wordml" xmlns:wps="http://schemas.microsoft.com/office/word/2010/wordprocessingShape" mc:Ignorable="w14 w15 w16se w16cid w16 w16cex w16sdtdh wp14">
+<w:ftr xmlns:wpc="http://schemas.microsoft.com/office/word/2010/wordprocessingCanvas" xmlns:cx="http://schemas.microsoft.com/office/drawing/2014/chartex" xmlns:cx1="http://schemas.microsoft.com/office/drawing/2015/9/8/chartex" xmlns:cx2="http://schemas.microsoft.com/office/drawing/2015/10/21/chartex" xmlns:cx3="http://schemas.microsoft.com/office/drawing/2016/5/9/chartex" xmlns:cx4="http://schemas.microsoft.com/office/drawing/2016/5/10/chartex" xmlns:cx5="http://schemas.microsoft.com/office/drawing/2016/5/11/chartex" xmlns:cx6="http://schemas.microsoft.com/office/drawing/2016/5/12/chartex" xmlns:cx7="http://schemas.microsoft.com/office/drawing/2016/5/13/chartex" xmlns:cx8="http://schemas.microsoft.com/office/drawing/2016/5/14/chartex" xmlns:mc="http://schemas.openxmlformats.org/markup-compatibility/2006" xmlns:aink="http://schemas.microsoft.com/office/drawing/2016/ink" xmlns:am3d="http://schemas.microsoft.com/office/drawing/2017/model3d" xmlns:o="urn:schemas-microsoft-com:office:office" xmlns:oel="http://schemas.microsoft.com/office/2019/extlst" xmlns:r="http://schemas.openxmlformats.org/officeDocument/2006/relationships" xmlns:m="http://schemas.openxmlformats.org/officeDocument/2006/math" xmlns:v="urn:schemas-microsoft-com:vml" xmlns:wp14="http://schemas.microsoft.com/office/word/2010/wordprocessingDrawing" xmlns:wp="http://schemas.openxmlformats.org/drawingml/2006/wordprocessingDrawing" xmlns:w10="urn:schemas-microsoft-com:office:word" xmlns:w="http://schemas.openxmlformats.org/wordprocessingml/2006/main" xmlns:w14="http://schemas.microsoft.com/office/word/2010/wordml" xmlns:w15="http://schemas.microsoft.com/office/word/2012/wordml" xmlns:w16cex="http://schemas.microsoft.com/office/word/2018/wordml/cex" xmlns:w16cid="http://schemas.microsoft.com/office/word/2016/wordml/cid" xmlns:w16="http://schemas.microsoft.com/office/word/2018/wordml" xmlns:w16du="http://schemas.microsoft.com/office/word/2023/wordml/word16du" xmlns:w16sdtdh="http://schemas.microsoft.com/office/word/2020/wordml/sdtdatahash" xmlns:w16se="http://schemas.microsoft.com/office/word/2015/wordml/symex" xmlns:wpg="http://schemas.microsoft.com/office/word/2010/wordprocessingGroup" xmlns:wpi="http://schemas.microsoft.com/office/word/2010/wordprocessingInk" xmlns:wne="http://schemas.microsoft.com/office/word/2006/wordml" xmlns:wps="http://schemas.microsoft.com/office/word/2010/wordprocessingShape" mc:Ignorable="w14 w15 w16se w16cid w16 w16cex w16sdtdh w16du wp14">
   <w:p>
     <w:pPr>
       <w:pStyle w:val="Footer"/>
@@ -937,7 +1283,7 @@
 </file>
 
 <file path=word/footnotes.xml><?xml version="1.0" encoding="utf-8"?>
-<w:footnotes xmlns:wpc="http://schemas.microsoft.com/office/word/2010/wordprocessingCanvas" xmlns:cx="http://schemas.microsoft.com/office/drawing/2014/chartex" xmlns:cx1="http://schemas.microsoft.com/office/drawing/2015/9/8/chartex" xmlns:cx2="http://schemas.microsoft.com/office/drawing/2015/10/21/chartex" xmlns:cx3="http://schemas.microsoft.com/office/drawing/2016/5/9/chartex" xmlns:cx4="http://schemas.microsoft.com/office/drawing/2016/5/10/chartex" xmlns:cx5="http://schemas.microsoft.com/office/drawing/2016/5/11/chartex" xmlns:cx6="http://schemas.microsoft.com/office/drawing/2016/5/12/chartex" xmlns:cx7="http://schemas.microsoft.com/office/drawing/2016/5/13/chartex" xmlns:cx8="http://schemas.microsoft.com/office/drawing/2016/5/14/chartex" xmlns:mc="http://schemas.openxmlformats.org/markup-compatibility/2006" xmlns:aink="http://schemas.microsoft.com/office/drawing/2016/ink" xmlns:am3d="http://schemas.microsoft.com/office/drawing/2017/model3d" xmlns:o="urn:schemas-microsoft-com:office:office" xmlns:oel="http://schemas.microsoft.com/office/2019/extlst" xmlns:r="http://schemas.openxmlformats.org/officeDocument/2006/relationships" xmlns:m="http://schemas.openxmlformats.org/officeDocument/2006/math" xmlns:v="urn:schemas-microsoft-com:vml" xmlns:wp14="http://schemas.microsoft.com/office/word/2010/wordprocessingDrawing" xmlns:wp="http://schemas.openxmlformats.org/drawingml/2006/wordprocessingDrawing" xmlns:w10="urn:schemas-microsoft-com:office:word" xmlns:w="http://schemas.openxmlformats.org/wordprocessingml/2006/main" xmlns:w14="http://schemas.microsoft.com/office/word/2010/wordml" xmlns:w15="http://schemas.microsoft.com/office/word/2012/wordml" xmlns:w16cex="http://schemas.microsoft.com/office/word/2018/wordml/cex" xmlns:w16cid="http://schemas.microsoft.com/office/word/2016/wordml/cid" xmlns:w16="http://schemas.microsoft.com/office/word/2018/wordml" xmlns:w16sdtdh="http://schemas.microsoft.com/office/word/2020/wordml/sdtdatahash" xmlns:w16se="http://schemas.microsoft.com/office/word/2015/wordml/symex" xmlns:wpg="http://schemas.microsoft.com/office/word/2010/wordprocessingGroup" xmlns:wpi="http://schemas.microsoft.com/office/word/2010/wordprocessingInk" xmlns:wne="http://schemas.microsoft.com/office/word/2006/wordml" xmlns:wps="http://schemas.microsoft.com/office/word/2010/wordprocessingShape" mc:Ignorable="w14 w15 w16se w16cid w16 w16cex w16sdtdh wp14">
+<w:footnotes xmlns:wpc="http://schemas.microsoft.com/office/word/2010/wordprocessingCanvas" xmlns:cx="http://schemas.microsoft.com/office/drawing/2014/chartex" xmlns:cx1="http://schemas.microsoft.com/office/drawing/2015/9/8/chartex" xmlns:cx2="http://schemas.microsoft.com/office/drawing/2015/10/21/chartex" xmlns:cx3="http://schemas.microsoft.com/office/drawing/2016/5/9/chartex" xmlns:cx4="http://schemas.microsoft.com/office/drawing/2016/5/10/chartex" xmlns:cx5="http://schemas.microsoft.com/office/drawing/2016/5/11/chartex" xmlns:cx6="http://schemas.microsoft.com/office/drawing/2016/5/12/chartex" xmlns:cx7="http://schemas.microsoft.com/office/drawing/2016/5/13/chartex" xmlns:cx8="http://schemas.microsoft.com/office/drawing/2016/5/14/chartex" xmlns:mc="http://schemas.openxmlformats.org/markup-compatibility/2006" xmlns:aink="http://schemas.microsoft.com/office/drawing/2016/ink" xmlns:am3d="http://schemas.microsoft.com/office/drawing/2017/model3d" xmlns:o="urn:schemas-microsoft-com:office:office" xmlns:oel="http://schemas.microsoft.com/office/2019/extlst" xmlns:r="http://schemas.openxmlformats.org/officeDocument/2006/relationships" xmlns:m="http://schemas.openxmlformats.org/officeDocument/2006/math" xmlns:v="urn:schemas-microsoft-com:vml" xmlns:wp14="http://schemas.microsoft.com/office/word/2010/wordprocessingDrawing" xmlns:wp="http://schemas.openxmlformats.org/drawingml/2006/wordprocessingDrawing" xmlns:w10="urn:schemas-microsoft-com:office:word" xmlns:w="http://schemas.openxmlformats.org/wordprocessingml/2006/main" xmlns:w14="http://schemas.microsoft.com/office/word/2010/wordml" xmlns:w15="http://schemas.microsoft.com/office/word/2012/wordml" xmlns:w16cex="http://schemas.microsoft.com/office/word/2018/wordml/cex" xmlns:w16cid="http://schemas.microsoft.com/office/word/2016/wordml/cid" xmlns:w16="http://schemas.microsoft.com/office/word/2018/wordml" xmlns:w16du="http://schemas.microsoft.com/office/word/2023/wordml/word16du" xmlns:w16sdtdh="http://schemas.microsoft.com/office/word/2020/wordml/sdtdatahash" xmlns:w16se="http://schemas.microsoft.com/office/word/2015/wordml/symex" xmlns:wpg="http://schemas.microsoft.com/office/word/2010/wordprocessingGroup" xmlns:wpi="http://schemas.microsoft.com/office/word/2010/wordprocessingInk" xmlns:wne="http://schemas.microsoft.com/office/word/2006/wordml" xmlns:wps="http://schemas.microsoft.com/office/word/2010/wordprocessingShape" mc:Ignorable="w14 w15 w16se w16cid w16 w16cex w16sdtdh w16du wp14">
   <w:footnote w:type="separator" w:id="-1">
     <w:p>
       <w:r>
@@ -956,27 +1302,7 @@
 </file>
 
 <file path=word/header1.xml><?xml version="1.0" encoding="utf-8"?>
-<w:hdr xmlns:wpc="http://schemas.microsoft.com/office/word/2010/wordprocessingCanvas" xmlns:cx="http://schemas.microsoft.com/office/drawing/2014/chartex" xmlns:cx1="http://schemas.microsoft.com/office/drawing/2015/9/8/chartex" xmlns:cx2="http://schemas.microsoft.com/office/drawing/2015/10/21/chartex" xmlns:cx3="http://schemas.microsoft.com/office/drawing/2016/5/9/chartex" xmlns:cx4="http://schemas.microsoft.com/office/drawing/2016/5/10/chartex" xmlns:cx5="http://schemas.microsoft.com/office/drawing/2016/5/11/chartex" xmlns:cx6="http://schemas.microsoft.com/office/drawing/2016/5/12/chartex" xmlns:cx7="http://schemas.microsoft.com/office/drawing/2016/5/13/chartex" xmlns:cx8="http://schemas.microsoft.com/office/drawing/2016/5/14/chartex" xmlns:mc="http://schemas.openxmlformats.org/markup-compatibility/2006" xmlns:aink="http://schemas.microsoft.com/office/drawing/2016/ink" xmlns:am3d="http://schemas.microsoft.com/office/drawing/2017/model3d" xmlns:o="urn:schemas-microsoft-com:office:office" xmlns:oel="http://schemas.microsoft.com/office/2019/extlst" xmlns:r="http://schemas.openxmlformats.org/officeDocument/2006/relationships" xmlns:m="http://schemas.openxmlformats.org/officeDocument/2006/math" xmlns:v="urn:schemas-microsoft-com:vml" xmlns:wp14="http://schemas.microsoft.com/office/word/2010/wordprocessingDrawing" xmlns:wp="http://schemas.openxmlformats.org/drawingml/2006/wordprocessingDrawing" xmlns:w10="urn:schemas-microsoft-com:office:word" xmlns:w="http://schemas.openxmlformats.org/wordprocessingml/2006/main" xmlns:w14="http://schemas.microsoft.com/office/word/2010/wordml" xmlns:w15="http://schemas.microsoft.com/office/word/2012/wordml" xmlns:w16cex="http://schemas.microsoft.com/office/word/2018/wordml/cex" xmlns:w16cid="http://schemas.microsoft.com/office/word/2016/wordml/cid" xmlns:w16="http://schemas.microsoft.com/office/word/2018/wordml" xmlns:w16sdtdh="http://schemas.microsoft.com/office/word/2020/wordml/sdtdatahash" xmlns:w16se="http://schemas.microsoft.com/office/word/2015/wordml/symex" xmlns:wpg="http://schemas.microsoft.com/office/word/2010/wordprocessingGroup" xmlns:wpi="http://schemas.microsoft.com/office/word/2010/wordprocessingInk" xmlns:wne="http://schemas.microsoft.com/office/word/2006/wordml" xmlns:wps="http://schemas.microsoft.com/office/word/2010/wordprocessingShape" mc:Ignorable="w14 w15 w16se w16cid w16 w16cex w16sdtdh wp14">
-  <w:p>
-    <w:pPr>
-      <w:pStyle w:val="Header"/>
-    </w:pPr>
-  </w:p>
-</w:hdr>
-</file>
-
-<file path=word/header2.xml><?xml version="1.0" encoding="utf-8"?>
-<w:hdr xmlns:wpc="http://schemas.microsoft.com/office/word/2010/wordprocessingCanvas" xmlns:cx="http://schemas.microsoft.com/office/drawing/2014/chartex" xmlns:cx1="http://schemas.microsoft.com/office/drawing/2015/9/8/chartex" xmlns:cx2="http://schemas.microsoft.com/office/drawing/2015/10/21/chartex" xmlns:cx3="http://schemas.microsoft.com/office/drawing/2016/5/9/chartex" xmlns:cx4="http://schemas.microsoft.com/office/drawing/2016/5/10/chartex" xmlns:cx5="http://schemas.microsoft.com/office/drawing/2016/5/11/chartex" xmlns:cx6="http://schemas.microsoft.com/office/drawing/2016/5/12/chartex" xmlns:cx7="http://schemas.microsoft.com/office/drawing/2016/5/13/chartex" xmlns:cx8="http://schemas.microsoft.com/office/drawing/2016/5/14/chartex" xmlns:mc="http://schemas.openxmlformats.org/markup-compatibility/2006" xmlns:aink="http://schemas.microsoft.com/office/drawing/2016/ink" xmlns:am3d="http://schemas.microsoft.com/office/drawing/2017/model3d" xmlns:o="urn:schemas-microsoft-com:office:office" xmlns:oel="http://schemas.microsoft.com/office/2019/extlst" xmlns:r="http://schemas.openxmlformats.org/officeDocument/2006/relationships" xmlns:m="http://schemas.openxmlformats.org/officeDocument/2006/math" xmlns:v="urn:schemas-microsoft-com:vml" xmlns:wp14="http://schemas.microsoft.com/office/word/2010/wordprocessingDrawing" xmlns:wp="http://schemas.openxmlformats.org/drawingml/2006/wordprocessingDrawing" xmlns:w10="urn:schemas-microsoft-com:office:word" xmlns:w="http://schemas.openxmlformats.org/wordprocessingml/2006/main" xmlns:w14="http://schemas.microsoft.com/office/word/2010/wordml" xmlns:w15="http://schemas.microsoft.com/office/word/2012/wordml" xmlns:w16cex="http://schemas.microsoft.com/office/word/2018/wordml/cex" xmlns:w16cid="http://schemas.microsoft.com/office/word/2016/wordml/cid" xmlns:w16="http://schemas.microsoft.com/office/word/2018/wordml" xmlns:w16sdtdh="http://schemas.microsoft.com/office/word/2020/wordml/sdtdatahash" xmlns:w16se="http://schemas.microsoft.com/office/word/2015/wordml/symex" xmlns:wpg="http://schemas.microsoft.com/office/word/2010/wordprocessingGroup" xmlns:wpi="http://schemas.microsoft.com/office/word/2010/wordprocessingInk" xmlns:wne="http://schemas.microsoft.com/office/word/2006/wordml" xmlns:wps="http://schemas.microsoft.com/office/word/2010/wordprocessingShape" mc:Ignorable="w14 w15 w16se w16cid w16 w16cex w16sdtdh wp14">
-  <w:p>
-    <w:pPr>
-      <w:pStyle w:val="Header"/>
-    </w:pPr>
-  </w:p>
-</w:hdr>
-</file>
-
-<file path=word/header3.xml><?xml version="1.0" encoding="utf-8"?>
-<w:hdr xmlns:wpc="http://schemas.microsoft.com/office/word/2010/wordprocessingCanvas" xmlns:cx="http://schemas.microsoft.com/office/drawing/2014/chartex" xmlns:cx1="http://schemas.microsoft.com/office/drawing/2015/9/8/chartex" xmlns:cx2="http://schemas.microsoft.com/office/drawing/2015/10/21/chartex" xmlns:cx3="http://schemas.microsoft.com/office/drawing/2016/5/9/chartex" xmlns:cx4="http://schemas.microsoft.com/office/drawing/2016/5/10/chartex" xmlns:cx5="http://schemas.microsoft.com/office/drawing/2016/5/11/chartex" xmlns:cx6="http://schemas.microsoft.com/office/drawing/2016/5/12/chartex" xmlns:cx7="http://schemas.microsoft.com/office/drawing/2016/5/13/chartex" xmlns:cx8="http://schemas.microsoft.com/office/drawing/2016/5/14/chartex" xmlns:mc="http://schemas.openxmlformats.org/markup-compatibility/2006" xmlns:aink="http://schemas.microsoft.com/office/drawing/2016/ink" xmlns:am3d="http://schemas.microsoft.com/office/drawing/2017/model3d" xmlns:o="urn:schemas-microsoft-com:office:office" xmlns:oel="http://schemas.microsoft.com/office/2019/extlst" xmlns:r="http://schemas.openxmlformats.org/officeDocument/2006/relationships" xmlns:m="http://schemas.openxmlformats.org/officeDocument/2006/math" xmlns:v="urn:schemas-microsoft-com:vml" xmlns:wp14="http://schemas.microsoft.com/office/word/2010/wordprocessingDrawing" xmlns:wp="http://schemas.openxmlformats.org/drawingml/2006/wordprocessingDrawing" xmlns:w10="urn:schemas-microsoft-com:office:word" xmlns:w="http://schemas.openxmlformats.org/wordprocessingml/2006/main" xmlns:w14="http://schemas.microsoft.com/office/word/2010/wordml" xmlns:w15="http://schemas.microsoft.com/office/word/2012/wordml" xmlns:w16cex="http://schemas.microsoft.com/office/word/2018/wordml/cex" xmlns:w16cid="http://schemas.microsoft.com/office/word/2016/wordml/cid" xmlns:w16="http://schemas.microsoft.com/office/word/2018/wordml" xmlns:w16sdtdh="http://schemas.microsoft.com/office/word/2020/wordml/sdtdatahash" xmlns:w16se="http://schemas.microsoft.com/office/word/2015/wordml/symex" xmlns:wpg="http://schemas.microsoft.com/office/word/2010/wordprocessingGroup" xmlns:wpi="http://schemas.microsoft.com/office/word/2010/wordprocessingInk" xmlns:wne="http://schemas.microsoft.com/office/word/2006/wordml" xmlns:wps="http://schemas.microsoft.com/office/word/2010/wordprocessingShape" mc:Ignorable="w14 w15 w16se w16cid w16 w16cex w16sdtdh wp14">
+<w:hdr xmlns:wpc="http://schemas.microsoft.com/office/word/2010/wordprocessingCanvas" xmlns:cx="http://schemas.microsoft.com/office/drawing/2014/chartex" xmlns:cx1="http://schemas.microsoft.com/office/drawing/2015/9/8/chartex" xmlns:cx2="http://schemas.microsoft.com/office/drawing/2015/10/21/chartex" xmlns:cx3="http://schemas.microsoft.com/office/drawing/2016/5/9/chartex" xmlns:cx4="http://schemas.microsoft.com/office/drawing/2016/5/10/chartex" xmlns:cx5="http://schemas.microsoft.com/office/drawing/2016/5/11/chartex" xmlns:cx6="http://schemas.microsoft.com/office/drawing/2016/5/12/chartex" xmlns:cx7="http://schemas.microsoft.com/office/drawing/2016/5/13/chartex" xmlns:cx8="http://schemas.microsoft.com/office/drawing/2016/5/14/chartex" xmlns:mc="http://schemas.openxmlformats.org/markup-compatibility/2006" xmlns:aink="http://schemas.microsoft.com/office/drawing/2016/ink" xmlns:am3d="http://schemas.microsoft.com/office/drawing/2017/model3d" xmlns:o="urn:schemas-microsoft-com:office:office" xmlns:oel="http://schemas.microsoft.com/office/2019/extlst" xmlns:r="http://schemas.openxmlformats.org/officeDocument/2006/relationships" xmlns:m="http://schemas.openxmlformats.org/officeDocument/2006/math" xmlns:v="urn:schemas-microsoft-com:vml" xmlns:wp14="http://schemas.microsoft.com/office/word/2010/wordprocessingDrawing" xmlns:wp="http://schemas.openxmlformats.org/drawingml/2006/wordprocessingDrawing" xmlns:w10="urn:schemas-microsoft-com:office:word" xmlns:w="http://schemas.openxmlformats.org/wordprocessingml/2006/main" xmlns:w14="http://schemas.microsoft.com/office/word/2010/wordml" xmlns:w15="http://schemas.microsoft.com/office/word/2012/wordml" xmlns:w16cex="http://schemas.microsoft.com/office/word/2018/wordml/cex" xmlns:w16cid="http://schemas.microsoft.com/office/word/2016/wordml/cid" xmlns:w16="http://schemas.microsoft.com/office/word/2018/wordml" xmlns:w16du="http://schemas.microsoft.com/office/word/2023/wordml/word16du" xmlns:w16sdtdh="http://schemas.microsoft.com/office/word/2020/wordml/sdtdatahash" xmlns:w16se="http://schemas.microsoft.com/office/word/2015/wordml/symex" xmlns:wpg="http://schemas.microsoft.com/office/word/2010/wordprocessingGroup" xmlns:wpi="http://schemas.microsoft.com/office/word/2010/wordprocessingInk" xmlns:wne="http://schemas.microsoft.com/office/word/2006/wordml" xmlns:wps="http://schemas.microsoft.com/office/word/2010/wordprocessingShape" mc:Ignorable="w14 w15 w16se w16cid w16 w16cex w16sdtdh w16du wp14">
   <w:tbl>
     <w:tblPr>
       <w:tblW w:w="0" w:type="auto"/>
@@ -1034,9 +1360,9 @@
               <w:noProof/>
             </w:rPr>
             <w:drawing>
-              <wp:inline distT="0" distB="0" distL="0" distR="0" wp14:anchorId="6DD87C51" wp14:editId="72F82C87">
-                <wp:extent cx="3114675" cy="1571625"/>
-                <wp:effectExtent l="0" t="0" r="9525" b="9525"/>
+              <wp:inline distT="0" distB="0" distL="0" distR="0" wp14:anchorId="6DD87C51" wp14:editId="7AD0D545">
+                <wp:extent cx="1638300" cy="826665"/>
+                <wp:effectExtent l="0" t="0" r="0" b="0"/>
                 <wp:docPr id="1" name="Picture 1"/>
                 <wp:cNvGraphicFramePr>
                   <a:graphicFrameLocks xmlns:a="http://schemas.openxmlformats.org/drawingml/2006/main" noChangeAspect="1"/>
@@ -1066,7 +1392,7 @@
                       <pic:spPr bwMode="auto">
                         <a:xfrm>
                           <a:off x="0" y="0"/>
-                          <a:ext cx="3114675" cy="1571625"/>
+                          <a:ext cx="1673524" cy="844438"/>
                         </a:xfrm>
                         <a:prstGeom prst="rect">
                           <a:avLst/>
@@ -1086,17 +1412,18 @@
         <w:p>
           <w:pPr>
             <w:pStyle w:val="Header"/>
+            <w:jc w:val="center"/>
             <w:rPr>
               <w:b/>
               <w:i/>
-              <w:sz w:val="28"/>
+              <w:szCs w:val="24"/>
             </w:rPr>
           </w:pPr>
           <w:r>
             <w:rPr>
               <w:b/>
               <w:i/>
-              <w:sz w:val="28"/>
+              <w:szCs w:val="24"/>
             </w:rPr>
             <w:t>Livestock Health Management and Regulation</w:t>
           </w:r>
@@ -1113,7 +1440,7 @@
 </file>
 
 <file path=word/styles.xml><?xml version="1.0" encoding="utf-8"?>
-<w:styles xmlns:mc="http://schemas.openxmlformats.org/markup-compatibility/2006" xmlns:r="http://schemas.openxmlformats.org/officeDocument/2006/relationships" xmlns:w="http://schemas.openxmlformats.org/wordprocessingml/2006/main" xmlns:w14="http://schemas.microsoft.com/office/word/2010/wordml" xmlns:w15="http://schemas.microsoft.com/office/word/2012/wordml" xmlns:w16cex="http://schemas.microsoft.com/office/word/2018/wordml/cex" xmlns:w16cid="http://schemas.microsoft.com/office/word/2016/wordml/cid" xmlns:w16="http://schemas.microsoft.com/office/word/2018/wordml" xmlns:w16sdtdh="http://schemas.microsoft.com/office/word/2020/wordml/sdtdatahash" xmlns:w16se="http://schemas.microsoft.com/office/word/2015/wordml/symex" mc:Ignorable="w14 w15 w16se w16cid w16 w16cex w16sdtdh">
+<w:styles xmlns:mc="http://schemas.openxmlformats.org/markup-compatibility/2006" xmlns:r="http://schemas.openxmlformats.org/officeDocument/2006/relationships" xmlns:w="http://schemas.openxmlformats.org/wordprocessingml/2006/main" xmlns:w14="http://schemas.microsoft.com/office/word/2010/wordml" xmlns:w15="http://schemas.microsoft.com/office/word/2012/wordml" xmlns:w16cex="http://schemas.microsoft.com/office/word/2018/wordml/cex" xmlns:w16cid="http://schemas.microsoft.com/office/word/2016/wordml/cid" xmlns:w16="http://schemas.microsoft.com/office/word/2018/wordml" xmlns:w16du="http://schemas.microsoft.com/office/word/2023/wordml/word16du" xmlns:w16sdtdh="http://schemas.microsoft.com/office/word/2020/wordml/sdtdatahash" xmlns:w16se="http://schemas.microsoft.com/office/word/2015/wordml/symex" mc:Ignorable="w14 w15 w16se w16cid w16 w16cex w16sdtdh w16du">
   <w:docDefaults>
     <w:rPrDefault>
       <w:rPr>
@@ -1795,15 +2122,6 @@
 </file>
 
 <file path=customXml/item1.xml><?xml version="1.0" encoding="utf-8"?>
-<?mso-contentType ?>
-<FormTemplates xmlns="http://schemas.microsoft.com/sharepoint/v3/contenttype/forms">
-  <Display>DocumentLibraryForm</Display>
-  <Edit>DocumentLibraryForm</Edit>
-  <New>DocumentLibraryForm</New>
-</FormTemplates>
-</file>
-
-<file path=customXml/item2.xml><?xml version="1.0" encoding="utf-8"?>
 <ct:contentTypeSchema xmlns:ct="http://schemas.microsoft.com/office/2006/metadata/contentType" xmlns:ma="http://schemas.microsoft.com/office/2006/metadata/properties/metaAttributes" ct:_="" ma:_="" ma:contentTypeName="Document" ma:contentTypeID="0x010100B8CBF3948AF16E4A9427EB9CB0C3AFDB" ma:contentTypeVersion="11" ma:contentTypeDescription="Create a new document." ma:contentTypeScope="" ma:versionID="9fc8a81a77eeb73bda9729b3f784b8c4">
   <xsd:schema xmlns:xsd="http://www.w3.org/2001/XMLSchema" xmlns:xs="http://www.w3.org/2001/XMLSchema" xmlns:p="http://schemas.microsoft.com/office/2006/metadata/properties" xmlns:ns2="bc8b8595-9fa1-49bc-a016-2621e7bde64e" xmlns:ns3="e1c8ebbc-f196-4c28-98e9-1900bd408e79" targetNamespace="http://schemas.microsoft.com/office/2006/metadata/properties" ma:root="true" ma:fieldsID="88ad40c7f0e134defa4acd5e486d3459" ns2:_="" ns3:_="">
     <xsd:import namespace="bc8b8595-9fa1-49bc-a016-2621e7bde64e"/>
@@ -2014,15 +2332,16 @@
 </ct:contentTypeSchema>
 </file>
 
-<file path=customXml/itemProps1.xml><?xml version="1.0" encoding="utf-8"?>
-<ds:datastoreItem xmlns:ds="http://schemas.openxmlformats.org/officeDocument/2006/customXml" ds:itemID="{73B7E096-6967-4402-89D1-CBC83DCB857A}">
-  <ds:schemaRefs>
-    <ds:schemaRef ds:uri="http://schemas.microsoft.com/sharepoint/v3/contenttype/forms"/>
-  </ds:schemaRefs>
-</ds:datastoreItem>
+<file path=customXml/item2.xml><?xml version="1.0" encoding="utf-8"?>
+<?mso-contentType ?>
+<FormTemplates xmlns="http://schemas.microsoft.com/sharepoint/v3/contenttype/forms">
+  <Display>DocumentLibraryForm</Display>
+  <Edit>DocumentLibraryForm</Edit>
+  <New>DocumentLibraryForm</New>
+</FormTemplates>
 </file>
 
-<file path=customXml/itemProps2.xml><?xml version="1.0" encoding="utf-8"?>
+<file path=customXml/itemProps1.xml><?xml version="1.0" encoding="utf-8"?>
 <ds:datastoreItem xmlns:ds="http://schemas.openxmlformats.org/officeDocument/2006/customXml" ds:itemID="{FC0CDFA1-B3D9-43A4-8FCB-A9DEC620ACB3}">
   <ds:schemaRefs>
     <ds:schemaRef ds:uri="http://schemas.microsoft.com/office/2006/metadata/contentType"/>
@@ -2039,4 +2358,12 @@
     <ds:schemaRef ds:uri="http://schemas.microsoft.com/internal/obd"/>
   </ds:schemaRefs>
 </ds:datastoreItem>
+</file>
+
+<file path=customXml/itemProps2.xml><?xml version="1.0" encoding="utf-8"?>
+<ds:datastoreItem xmlns:ds="http://schemas.openxmlformats.org/officeDocument/2006/customXml" ds:itemID="{73B7E096-6967-4402-89D1-CBC83DCB857A}">
+  <ds:schemaRefs>
+    <ds:schemaRef ds:uri="http://schemas.microsoft.com/sharepoint/v3/contenttype/forms"/>
+  </ds:schemaRefs>
+</ds:datastoreItem>
 </file>
</xml_diff>

<commit_message>
add 5.5 changes back in
</commit_message>
<xml_diff>
--- a/app/server/static/templates/certificates/Dairy-Farm.docx
+++ b/app/server/static/templates/certificates/Dairy-Farm.docx
@@ -1,6 +1,6 @@
 
 <file path=word/document.xml><?xml version="1.0" encoding="utf-8"?>
-<w:document xmlns:wpc="http://schemas.microsoft.com/office/word/2010/wordprocessingCanvas" xmlns:cx="http://schemas.microsoft.com/office/drawing/2014/chartex" xmlns:cx1="http://schemas.microsoft.com/office/drawing/2015/9/8/chartex" xmlns:cx2="http://schemas.microsoft.com/office/drawing/2015/10/21/chartex" xmlns:cx3="http://schemas.microsoft.com/office/drawing/2016/5/9/chartex" xmlns:cx4="http://schemas.microsoft.com/office/drawing/2016/5/10/chartex" xmlns:cx5="http://schemas.microsoft.com/office/drawing/2016/5/11/chartex" xmlns:cx6="http://schemas.microsoft.com/office/drawing/2016/5/12/chartex" xmlns:cx7="http://schemas.microsoft.com/office/drawing/2016/5/13/chartex" xmlns:cx8="http://schemas.microsoft.com/office/drawing/2016/5/14/chartex" xmlns:mc="http://schemas.openxmlformats.org/markup-compatibility/2006" xmlns:aink="http://schemas.microsoft.com/office/drawing/2016/ink" xmlns:am3d="http://schemas.microsoft.com/office/drawing/2017/model3d" xmlns:o="urn:schemas-microsoft-com:office:office" xmlns:oel="http://schemas.microsoft.com/office/2019/extlst" xmlns:r="http://schemas.openxmlformats.org/officeDocument/2006/relationships" xmlns:m="http://schemas.openxmlformats.org/officeDocument/2006/math" xmlns:v="urn:schemas-microsoft-com:vml" xmlns:wp14="http://schemas.microsoft.com/office/word/2010/wordprocessingDrawing" xmlns:wp="http://schemas.openxmlformats.org/drawingml/2006/wordprocessingDrawing" xmlns:w10="urn:schemas-microsoft-com:office:word" xmlns:w="http://schemas.openxmlformats.org/wordprocessingml/2006/main" xmlns:w14="http://schemas.microsoft.com/office/word/2010/wordml" xmlns:w15="http://schemas.microsoft.com/office/word/2012/wordml" xmlns:w16cex="http://schemas.microsoft.com/office/word/2018/wordml/cex" xmlns:w16cid="http://schemas.microsoft.com/office/word/2016/wordml/cid" xmlns:w16="http://schemas.microsoft.com/office/word/2018/wordml" xmlns:w16sdtdh="http://schemas.microsoft.com/office/word/2020/wordml/sdtdatahash" xmlns:w16se="http://schemas.microsoft.com/office/word/2015/wordml/symex" xmlns:wpg="http://schemas.microsoft.com/office/word/2010/wordprocessingGroup" xmlns:wpi="http://schemas.microsoft.com/office/word/2010/wordprocessingInk" xmlns:wne="http://schemas.microsoft.com/office/word/2006/wordml" xmlns:wps="http://schemas.microsoft.com/office/word/2010/wordprocessingShape" mc:Ignorable="w14 w15 w16se w16cid w16 w16cex w16sdtdh wp14">
+<w:document xmlns:wpc="http://schemas.microsoft.com/office/word/2010/wordprocessingCanvas" xmlns:cx="http://schemas.microsoft.com/office/drawing/2014/chartex" xmlns:cx1="http://schemas.microsoft.com/office/drawing/2015/9/8/chartex" xmlns:cx2="http://schemas.microsoft.com/office/drawing/2015/10/21/chartex" xmlns:cx3="http://schemas.microsoft.com/office/drawing/2016/5/9/chartex" xmlns:cx4="http://schemas.microsoft.com/office/drawing/2016/5/10/chartex" xmlns:cx5="http://schemas.microsoft.com/office/drawing/2016/5/11/chartex" xmlns:cx6="http://schemas.microsoft.com/office/drawing/2016/5/12/chartex" xmlns:cx7="http://schemas.microsoft.com/office/drawing/2016/5/13/chartex" xmlns:cx8="http://schemas.microsoft.com/office/drawing/2016/5/14/chartex" xmlns:mc="http://schemas.openxmlformats.org/markup-compatibility/2006" xmlns:aink="http://schemas.microsoft.com/office/drawing/2016/ink" xmlns:am3d="http://schemas.microsoft.com/office/drawing/2017/model3d" xmlns:o="urn:schemas-microsoft-com:office:office" xmlns:oel="http://schemas.microsoft.com/office/2019/extlst" xmlns:r="http://schemas.openxmlformats.org/officeDocument/2006/relationships" xmlns:m="http://schemas.openxmlformats.org/officeDocument/2006/math" xmlns:v="urn:schemas-microsoft-com:vml" xmlns:wp14="http://schemas.microsoft.com/office/word/2010/wordprocessingDrawing" xmlns:wp="http://schemas.openxmlformats.org/drawingml/2006/wordprocessingDrawing" xmlns:w10="urn:schemas-microsoft-com:office:word" xmlns:w="http://schemas.openxmlformats.org/wordprocessingml/2006/main" xmlns:w14="http://schemas.microsoft.com/office/word/2010/wordml" xmlns:w15="http://schemas.microsoft.com/office/word/2012/wordml" xmlns:w16cex="http://schemas.microsoft.com/office/word/2018/wordml/cex" xmlns:w16cid="http://schemas.microsoft.com/office/word/2016/wordml/cid" xmlns:w16="http://schemas.microsoft.com/office/word/2018/wordml" xmlns:w16du="http://schemas.microsoft.com/office/word/2023/wordml/word16du" xmlns:w16sdtdh="http://schemas.microsoft.com/office/word/2020/wordml/sdtdatahash" xmlns:w16se="http://schemas.microsoft.com/office/word/2015/wordml/symex" xmlns:wpg="http://schemas.microsoft.com/office/word/2010/wordprocessingGroup" xmlns:wpi="http://schemas.microsoft.com/office/word/2010/wordprocessingInk" xmlns:wne="http://schemas.microsoft.com/office/word/2006/wordml" xmlns:wps="http://schemas.microsoft.com/office/word/2010/wordprocessingShape" mc:Ignorable="w14 w15 w16se w16cid w16 w16cex w16sdtdh w16du wp14">
   <w:body>
     <w:p>
       <w:pPr>
@@ -19,7 +19,21 @@
         <w:rPr>
           <w:sz w:val="20"/>
         </w:rPr>
-        <w:t>{d.ActsAndRegs}</w:t>
+        <w:t>{</w:t>
+      </w:r>
+      <w:proofErr w:type="spellStart"/>
+      <w:r>
+        <w:rPr>
+          <w:sz w:val="20"/>
+        </w:rPr>
+        <w:t>d.ActsAndRegs</w:t>
+      </w:r>
+      <w:proofErr w:type="spellEnd"/>
+      <w:r>
+        <w:rPr>
+          <w:sz w:val="20"/>
+        </w:rPr>
+        <w:t>}</w:t>
       </w:r>
     </w:p>
     <w:p>
@@ -46,7 +60,23 @@
           <w:b/>
           <w:sz w:val="32"/>
         </w:rPr>
-        <w:t>{d.LicenceHolderCompany}</w:t>
+        <w:t>{</w:t>
+      </w:r>
+      <w:proofErr w:type="spellStart"/>
+      <w:r>
+        <w:rPr>
+          <w:b/>
+          <w:sz w:val="32"/>
+        </w:rPr>
+        <w:t>d.LicenceHolderCompany</w:t>
+      </w:r>
+      <w:proofErr w:type="spellEnd"/>
+      <w:r>
+        <w:rPr>
+          <w:b/>
+          <w:sz w:val="32"/>
+        </w:rPr>
+        <w:t>}</w:t>
       </w:r>
     </w:p>
     <w:p>
@@ -58,11 +88,24 @@
       <w:r>
         <w:t>{</w:t>
       </w:r>
-      <w:r>
-        <w:t>d.LicenceHolderName}</w:t>
-      </w:r>
-      <w:r>
-        <w:t>, {d.LicenceHolderTitle}</w:t>
+      <w:proofErr w:type="spellStart"/>
+      <w:r>
+        <w:t>d.LicenceHolderName</w:t>
+      </w:r>
+      <w:proofErr w:type="spellEnd"/>
+      <w:r>
+        <w:t>}</w:t>
+      </w:r>
+      <w:r>
+        <w:t>, {</w:t>
+      </w:r>
+      <w:proofErr w:type="spellStart"/>
+      <w:r>
+        <w:t>d.LicenceHolderTitle</w:t>
+      </w:r>
+      <w:proofErr w:type="spellEnd"/>
+      <w:r>
+        <w:t>}</w:t>
       </w:r>
     </w:p>
     <w:p>
@@ -72,7 +115,15 @@
       <w:bookmarkStart w:id="3" w:name="Address1"/>
       <w:bookmarkEnd w:id="3"/>
       <w:r>
-        <w:t>{d.MailingAddress}</w:t>
+        <w:t>{</w:t>
+      </w:r>
+      <w:proofErr w:type="spellStart"/>
+      <w:r>
+        <w:t>d.MailingAddress</w:t>
+      </w:r>
+      <w:proofErr w:type="spellEnd"/>
+      <w:r>
+        <w:t>}</w:t>
       </w:r>
     </w:p>
     <w:p>
@@ -84,7 +135,23 @@
       <w:bookmarkEnd w:id="4"/>
       <w:bookmarkEnd w:id="5"/>
       <w:r>
-        <w:t>{d.MailingCity} {d.MailingProv}</w:t>
+        <w:t>{</w:t>
+      </w:r>
+      <w:proofErr w:type="spellStart"/>
+      <w:r>
+        <w:t>d.MailingCity</w:t>
+      </w:r>
+      <w:proofErr w:type="spellEnd"/>
+      <w:r>
+        <w:t>} {</w:t>
+      </w:r>
+      <w:proofErr w:type="spellStart"/>
+      <w:r>
+        <w:t>d.MailingProv</w:t>
+      </w:r>
+      <w:proofErr w:type="spellEnd"/>
+      <w:r>
+        <w:t>}</w:t>
       </w:r>
     </w:p>
     <w:p>
@@ -94,7 +161,15 @@
       <w:bookmarkStart w:id="6" w:name="Postal_Code"/>
       <w:bookmarkEnd w:id="6"/>
       <w:r>
-        <w:t>{d.PostCode}</w:t>
+        <w:t>{</w:t>
+      </w:r>
+      <w:proofErr w:type="spellStart"/>
+      <w:r>
+        <w:t>d.PostCode</w:t>
+      </w:r>
+      <w:proofErr w:type="spellEnd"/>
+      <w:r>
+        <w:t>}</w:t>
       </w:r>
     </w:p>
     <w:p>
@@ -123,7 +198,15 @@
       <w:bookmarkStart w:id="7" w:name="Licence_Type"/>
       <w:bookmarkEnd w:id="7"/>
       <w:r>
-        <w:t>{d.LicenceName}</w:t>
+        <w:t>{</w:t>
+      </w:r>
+      <w:proofErr w:type="spellStart"/>
+      <w:r>
+        <w:t>d.LicenceName</w:t>
+      </w:r>
+      <w:proofErr w:type="spellEnd"/>
+      <w:r>
+        <w:t>}</w:t>
       </w:r>
       <w:r>
         <w:t xml:space="preserve"> LICENCE</w:t>
@@ -155,11 +238,19 @@
                 <w:b/>
               </w:rPr>
             </w:pPr>
+            <w:proofErr w:type="spellStart"/>
             <w:r>
               <w:rPr>
                 <w:b/>
               </w:rPr>
-              <w:t>Licence Number:</w:t>
+              <w:t>Licence</w:t>
+            </w:r>
+            <w:proofErr w:type="spellEnd"/>
+            <w:r>
+              <w:rPr>
+                <w:b/>
+              </w:rPr>
+              <w:t xml:space="preserve"> Number:</w:t>
             </w:r>
           </w:p>
         </w:tc>
@@ -176,11 +267,16 @@
             <w:r>
               <w:t>{</w:t>
             </w:r>
+            <w:proofErr w:type="spellStart"/>
             <w:r>
               <w:t>d.</w:t>
             </w:r>
             <w:r>
-              <w:t>LicenceNumber}</w:t>
+              <w:t>LicenceNumber</w:t>
+            </w:r>
+            <w:proofErr w:type="spellEnd"/>
+            <w:r>
+              <w:t>}</w:t>
             </w:r>
           </w:p>
         </w:tc>
@@ -217,7 +313,15 @@
             <w:bookmarkStart w:id="10" w:name="Issue_Date"/>
             <w:bookmarkEnd w:id="10"/>
             <w:r>
-              <w:t>{d.IssueDate}</w:t>
+              <w:t>{</w:t>
+            </w:r>
+            <w:proofErr w:type="spellStart"/>
+            <w:r>
+              <w:t>d.IssueDate</w:t>
+            </w:r>
+            <w:proofErr w:type="spellEnd"/>
+            <w:r>
+              <w:t>}</w:t>
             </w:r>
           </w:p>
         </w:tc>
@@ -258,7 +362,15 @@
             <w:bookmarkStart w:id="12" w:name="Expiry_Date"/>
             <w:bookmarkEnd w:id="12"/>
             <w:r>
-              <w:t>{d.ReIssueDate}</w:t>
+              <w:t>{</w:t>
+            </w:r>
+            <w:proofErr w:type="spellStart"/>
+            <w:r>
+              <w:t>d.ReIssueDate</w:t>
+            </w:r>
+            <w:proofErr w:type="spellEnd"/>
+            <w:r>
+              <w:t>}</w:t>
             </w:r>
           </w:p>
         </w:tc>
@@ -286,7 +398,15 @@
       <w:bookmarkStart w:id="13" w:name="Licence_Detail_Info"/>
       <w:bookmarkEnd w:id="13"/>
       <w:r>
-        <w:t>{d.SiteDetails}</w:t>
+        <w:t>{</w:t>
+      </w:r>
+      <w:proofErr w:type="spellStart"/>
+      <w:r>
+        <w:t>d.SiteDetails</w:t>
+      </w:r>
+      <w:proofErr w:type="spellEnd"/>
+      <w:r>
+        <w:t>}</w:t>
       </w:r>
     </w:p>
     <w:p>
@@ -326,7 +446,14 @@
         <w:rPr>
           <w:b/>
         </w:rPr>
-        <w:t>{d.</w:t>
+        <w:t>{</w:t>
+      </w:r>
+      <w:proofErr w:type="spellStart"/>
+      <w:r>
+        <w:rPr>
+          <w:b/>
+        </w:rPr>
+        <w:t>d.</w:t>
       </w:r>
       <w:r>
         <w:rPr>
@@ -334,18 +461,21 @@
         </w:rPr>
         <w:t>SiteInformation</w:t>
       </w:r>
+      <w:proofErr w:type="spellEnd"/>
       <w:r>
         <w:rPr>
           <w:b/>
         </w:rPr>
         <w:t>[</w:t>
       </w:r>
+      <w:proofErr w:type="spellStart"/>
       <w:r>
         <w:rPr>
           <w:b/>
         </w:rPr>
         <w:t>i</w:t>
       </w:r>
+      <w:proofErr w:type="spellEnd"/>
       <w:r>
         <w:rPr>
           <w:b/>
@@ -358,11 +488,19 @@
         </w:rPr>
         <w:t>.</w:t>
       </w:r>
-      <w:r>
-        <w:rPr>
-          <w:b/>
-        </w:rPr>
-        <w:t>DairyTankCompany}</w:t>
+      <w:proofErr w:type="spellStart"/>
+      <w:r>
+        <w:rPr>
+          <w:b/>
+        </w:rPr>
+        <w:t>DairyTankCompany</w:t>
+      </w:r>
+      <w:proofErr w:type="spellEnd"/>
+      <w:r>
+        <w:rPr>
+          <w:b/>
+        </w:rPr>
+        <w:t>}</w:t>
       </w:r>
       <w:r>
         <w:rPr>
@@ -374,7 +512,14 @@
         <w:rPr>
           <w:b/>
         </w:rPr>
-        <w:t>{d.</w:t>
+        <w:t>{</w:t>
+      </w:r>
+      <w:proofErr w:type="spellStart"/>
+      <w:r>
+        <w:rPr>
+          <w:b/>
+        </w:rPr>
+        <w:t>d.</w:t>
       </w:r>
       <w:r>
         <w:rPr>
@@ -382,18 +527,21 @@
         </w:rPr>
         <w:t>SiteInformation</w:t>
       </w:r>
+      <w:proofErr w:type="spellEnd"/>
       <w:r>
         <w:rPr>
           <w:b/>
         </w:rPr>
         <w:t>[</w:t>
       </w:r>
+      <w:proofErr w:type="spellStart"/>
       <w:r>
         <w:rPr>
           <w:b/>
         </w:rPr>
         <w:t>i</w:t>
       </w:r>
+      <w:proofErr w:type="spellEnd"/>
       <w:r>
         <w:rPr>
           <w:b/>
@@ -406,11 +554,19 @@
         </w:rPr>
         <w:t>.</w:t>
       </w:r>
-      <w:r>
-        <w:rPr>
-          <w:b/>
-        </w:rPr>
-        <w:t>DairyTankSN}</w:t>
+      <w:proofErr w:type="spellStart"/>
+      <w:r>
+        <w:rPr>
+          <w:b/>
+        </w:rPr>
+        <w:t>DairyTankSN</w:t>
+      </w:r>
+      <w:proofErr w:type="spellEnd"/>
+      <w:r>
+        <w:rPr>
+          <w:b/>
+        </w:rPr>
+        <w:t>}</w:t>
       </w:r>
       <w:r>
         <w:rPr>
@@ -422,7 +578,49 @@
         <w:rPr>
           <w:b/>
         </w:rPr>
-        <w:t xml:space="preserve">Model: {d.SiteInformation[i].DairyTankModel} </w:t>
+        <w:t>Model: {</w:t>
+      </w:r>
+      <w:proofErr w:type="spellStart"/>
+      <w:r>
+        <w:rPr>
+          <w:b/>
+        </w:rPr>
+        <w:t>d.SiteInformation</w:t>
+      </w:r>
+      <w:proofErr w:type="spellEnd"/>
+      <w:r>
+        <w:rPr>
+          <w:b/>
+        </w:rPr>
+        <w:t>[</w:t>
+      </w:r>
+      <w:proofErr w:type="spellStart"/>
+      <w:r>
+        <w:rPr>
+          <w:b/>
+        </w:rPr>
+        <w:t>i</w:t>
+      </w:r>
+      <w:proofErr w:type="spellEnd"/>
+      <w:r>
+        <w:rPr>
+          <w:b/>
+        </w:rPr>
+        <w:t>].</w:t>
+      </w:r>
+      <w:proofErr w:type="spellStart"/>
+      <w:r>
+        <w:rPr>
+          <w:b/>
+        </w:rPr>
+        <w:t>DairyTankModel</w:t>
+      </w:r>
+      <w:proofErr w:type="spellEnd"/>
+      <w:r>
+        <w:rPr>
+          <w:b/>
+        </w:rPr>
+        <w:t xml:space="preserve">} </w:t>
       </w:r>
       <w:r>
         <w:rPr>
@@ -440,7 +638,14 @@
         <w:rPr>
           <w:b/>
         </w:rPr>
-        <w:t>{d.</w:t>
+        <w:t>{</w:t>
+      </w:r>
+      <w:proofErr w:type="spellStart"/>
+      <w:r>
+        <w:rPr>
+          <w:b/>
+        </w:rPr>
+        <w:t>d.</w:t>
       </w:r>
       <w:r>
         <w:rPr>
@@ -448,18 +653,21 @@
         </w:rPr>
         <w:t>SiteInformation</w:t>
       </w:r>
+      <w:proofErr w:type="spellEnd"/>
       <w:r>
         <w:rPr>
           <w:b/>
         </w:rPr>
         <w:t>[</w:t>
       </w:r>
+      <w:proofErr w:type="spellStart"/>
       <w:r>
         <w:rPr>
           <w:b/>
         </w:rPr>
         <w:t>i</w:t>
       </w:r>
+      <w:proofErr w:type="spellEnd"/>
       <w:r>
         <w:rPr>
           <w:b/>
@@ -472,11 +680,19 @@
         </w:rPr>
         <w:t>.</w:t>
       </w:r>
-      <w:r>
-        <w:rPr>
-          <w:b/>
-        </w:rPr>
-        <w:t>DairyTankCapacity}</w:t>
+      <w:proofErr w:type="spellStart"/>
+      <w:r>
+        <w:rPr>
+          <w:b/>
+        </w:rPr>
+        <w:t>DairyTankCapacity</w:t>
+      </w:r>
+      <w:proofErr w:type="spellEnd"/>
+      <w:r>
+        <w:rPr>
+          <w:b/>
+        </w:rPr>
+        <w:t>}</w:t>
       </w:r>
       <w:r>
         <w:rPr>
@@ -500,7 +716,14 @@
         <w:rPr>
           <w:b/>
         </w:rPr>
-        <w:t>{d.</w:t>
+        <w:t>{</w:t>
+      </w:r>
+      <w:proofErr w:type="spellStart"/>
+      <w:r>
+        <w:rPr>
+          <w:b/>
+        </w:rPr>
+        <w:t>d.</w:t>
       </w:r>
       <w:r>
         <w:rPr>
@@ -508,18 +731,21 @@
         </w:rPr>
         <w:t>SiteInformation</w:t>
       </w:r>
+      <w:proofErr w:type="spellEnd"/>
       <w:r>
         <w:rPr>
           <w:b/>
         </w:rPr>
         <w:t>[</w:t>
       </w:r>
+      <w:proofErr w:type="spellStart"/>
       <w:r>
         <w:rPr>
           <w:b/>
         </w:rPr>
         <w:t>i</w:t>
       </w:r>
+      <w:proofErr w:type="spellEnd"/>
       <w:r>
         <w:rPr>
           <w:b/>
@@ -532,11 +758,19 @@
         </w:rPr>
         <w:t>.</w:t>
       </w:r>
-      <w:r>
-        <w:rPr>
-          <w:b/>
-        </w:rPr>
-        <w:t>DairyTankCalibrationDate}</w:t>
+      <w:proofErr w:type="spellStart"/>
+      <w:r>
+        <w:rPr>
+          <w:b/>
+        </w:rPr>
+        <w:t>DairyTankCalibrationDate</w:t>
+      </w:r>
+      <w:proofErr w:type="spellEnd"/>
+      <w:r>
+        <w:rPr>
+          <w:b/>
+        </w:rPr>
+        <w:t>}</w:t>
       </w:r>
       <w:r>
         <w:rPr>
@@ -562,7 +796,14 @@
         <w:rPr>
           <w:b/>
         </w:rPr>
-        <w:t>Tank: {d.</w:t>
+        <w:t>Tank: {</w:t>
+      </w:r>
+      <w:proofErr w:type="spellStart"/>
+      <w:r>
+        <w:rPr>
+          <w:b/>
+        </w:rPr>
+        <w:t>d.</w:t>
       </w:r>
       <w:r>
         <w:rPr>
@@ -570,11 +811,33 @@
         </w:rPr>
         <w:t>SiteInformation</w:t>
       </w:r>
-      <w:r>
-        <w:rPr>
-          <w:b/>
-        </w:rPr>
-        <w:t>[i+1].DairyTankCompany} Serial No. {d.</w:t>
+      <w:proofErr w:type="spellEnd"/>
+      <w:r>
+        <w:rPr>
+          <w:b/>
+        </w:rPr>
+        <w:t>[i+1].</w:t>
+      </w:r>
+      <w:proofErr w:type="spellStart"/>
+      <w:r>
+        <w:rPr>
+          <w:b/>
+        </w:rPr>
+        <w:t>DairyTankCompany</w:t>
+      </w:r>
+      <w:proofErr w:type="spellEnd"/>
+      <w:r>
+        <w:rPr>
+          <w:b/>
+        </w:rPr>
+        <w:t>} Serial No. {</w:t>
+      </w:r>
+      <w:proofErr w:type="spellStart"/>
+      <w:r>
+        <w:rPr>
+          <w:b/>
+        </w:rPr>
+        <w:t>d.</w:t>
       </w:r>
       <w:r>
         <w:rPr>
@@ -582,17 +845,46 @@
         </w:rPr>
         <w:t>SiteInformation</w:t>
       </w:r>
-      <w:r>
-        <w:rPr>
-          <w:b/>
-        </w:rPr>
-        <w:t xml:space="preserve">[i+1].DairyTankSN} </w:t>
-      </w:r>
-      <w:r>
-        <w:rPr>
-          <w:b/>
-        </w:rPr>
-        <w:t>Model: {d.SiteInformation[i</w:t>
+      <w:proofErr w:type="spellEnd"/>
+      <w:r>
+        <w:rPr>
+          <w:b/>
+        </w:rPr>
+        <w:t>[i+1].</w:t>
+      </w:r>
+      <w:proofErr w:type="spellStart"/>
+      <w:r>
+        <w:rPr>
+          <w:b/>
+        </w:rPr>
+        <w:t>DairyTankSN</w:t>
+      </w:r>
+      <w:proofErr w:type="spellEnd"/>
+      <w:r>
+        <w:rPr>
+          <w:b/>
+        </w:rPr>
+        <w:t xml:space="preserve">} </w:t>
+      </w:r>
+      <w:r>
+        <w:rPr>
+          <w:b/>
+        </w:rPr>
+        <w:t>Model: {</w:t>
+      </w:r>
+      <w:proofErr w:type="spellStart"/>
+      <w:r>
+        <w:rPr>
+          <w:b/>
+        </w:rPr>
+        <w:t>d.SiteInformation</w:t>
+      </w:r>
+      <w:proofErr w:type="spellEnd"/>
+      <w:r>
+        <w:rPr>
+          <w:b/>
+        </w:rPr>
+        <w:t>[i</w:t>
       </w:r>
       <w:r>
         <w:rPr>
@@ -604,7 +896,21 @@
         <w:rPr>
           <w:b/>
         </w:rPr>
-        <w:t xml:space="preserve">].DairyTankModel} </w:t>
+        <w:t>].</w:t>
+      </w:r>
+      <w:proofErr w:type="spellStart"/>
+      <w:r>
+        <w:rPr>
+          <w:b/>
+        </w:rPr>
+        <w:t>DairyTankModel</w:t>
+      </w:r>
+      <w:proofErr w:type="spellEnd"/>
+      <w:r>
+        <w:rPr>
+          <w:b/>
+        </w:rPr>
+        <w:t xml:space="preserve">} </w:t>
       </w:r>
       <w:r>
         <w:rPr>
@@ -622,7 +928,14 @@
         <w:rPr>
           <w:b/>
         </w:rPr>
-        <w:t>{d.</w:t>
+        <w:t>{</w:t>
+      </w:r>
+      <w:proofErr w:type="spellStart"/>
+      <w:r>
+        <w:rPr>
+          <w:b/>
+        </w:rPr>
+        <w:t>d.</w:t>
       </w:r>
       <w:r>
         <w:rPr>
@@ -630,11 +943,26 @@
         </w:rPr>
         <w:t>SiteInformation</w:t>
       </w:r>
-      <w:r>
-        <w:rPr>
-          <w:b/>
-        </w:rPr>
-        <w:t>[i+1].DairyTankCapacity} Calibration date:</w:t>
+      <w:proofErr w:type="spellEnd"/>
+      <w:r>
+        <w:rPr>
+          <w:b/>
+        </w:rPr>
+        <w:t>[i+1].</w:t>
+      </w:r>
+      <w:proofErr w:type="spellStart"/>
+      <w:r>
+        <w:rPr>
+          <w:b/>
+        </w:rPr>
+        <w:t>DairyTankCapacity</w:t>
+      </w:r>
+      <w:proofErr w:type="spellEnd"/>
+      <w:r>
+        <w:rPr>
+          <w:b/>
+        </w:rPr>
+        <w:t>} Calibration date:</w:t>
       </w:r>
       <w:r>
         <w:rPr>
@@ -646,7 +974,14 @@
         <w:rPr>
           <w:b/>
         </w:rPr>
-        <w:t>{d.</w:t>
+        <w:t>{</w:t>
+      </w:r>
+      <w:proofErr w:type="spellStart"/>
+      <w:r>
+        <w:rPr>
+          <w:b/>
+        </w:rPr>
+        <w:t>d.</w:t>
       </w:r>
       <w:r>
         <w:rPr>
@@ -654,18 +989,34 @@
         </w:rPr>
         <w:t>SiteInformation</w:t>
       </w:r>
-      <w:r>
-        <w:rPr>
-          <w:b/>
-        </w:rPr>
-        <w:t xml:space="preserve">[i+1].DairyTankCalibrationDate} </w:t>
+      <w:proofErr w:type="spellEnd"/>
+      <w:r>
+        <w:rPr>
+          <w:b/>
+        </w:rPr>
+        <w:t>[i+1].</w:t>
+      </w:r>
+      <w:proofErr w:type="spellStart"/>
+      <w:r>
+        <w:rPr>
+          <w:b/>
+        </w:rPr>
+        <w:t>DairyTankCalibrationDate</w:t>
+      </w:r>
+      <w:proofErr w:type="spellEnd"/>
+      <w:r>
+        <w:rPr>
+          <w:b/>
+        </w:rPr>
+        <w:t xml:space="preserve">} </w:t>
       </w:r>
     </w:p>
     <w:p>
       <w:pPr>
         <w:jc w:val="center"/>
         <w:rPr>
-          <w:sz w:val="70"/>
+          <w:sz w:val="40"/>
+          <w:szCs w:val="40"/>
         </w:rPr>
       </w:pPr>
     </w:p>
@@ -673,18 +1024,37 @@
       <w:pPr>
         <w:jc w:val="center"/>
         <w:rPr>
-          <w:sz w:val="70"/>
+          <w:sz w:val="60"/>
+          <w:szCs w:val="60"/>
         </w:rPr>
       </w:pPr>
       <w:r>
         <w:rPr>
-          <w:sz w:val="70"/>
-        </w:rPr>
-        <w:t>{d.IRMA_Num}</w:t>
+          <w:sz w:val="60"/>
+          <w:szCs w:val="60"/>
+        </w:rPr>
+        <w:t>{</w:t>
+      </w:r>
+      <w:proofErr w:type="spellStart"/>
+      <w:r>
+        <w:rPr>
+          <w:sz w:val="60"/>
+          <w:szCs w:val="60"/>
+        </w:rPr>
+        <w:t>d.IRMA_Num</w:t>
+      </w:r>
+      <w:proofErr w:type="spellEnd"/>
+      <w:r>
+        <w:rPr>
+          <w:sz w:val="60"/>
+          <w:szCs w:val="60"/>
+        </w:rPr>
+        <w:t>}</w:t>
       </w:r>
     </w:p>
     <w:p>
       <w:r>
+        <w:lastRenderedPageBreak/>
         <w:tab/>
       </w:r>
       <w:r>
@@ -856,25 +1226,21 @@
         <w:t>Dr. Theresa Burns, Chief Veterinarian</w:t>
       </w:r>
     </w:p>
-    <w:p/>
     <w:sectPr>
-      <w:headerReference w:type="even" r:id="rId9"/>
-      <w:headerReference w:type="default" r:id="rId10"/>
-      <w:footerReference w:type="even" r:id="rId11"/>
-      <w:footerReference w:type="default" r:id="rId12"/>
-      <w:headerReference w:type="first" r:id="rId13"/>
-      <w:footerReference w:type="first" r:id="rId14"/>
+      <w:headerReference w:type="first" r:id="rId9"/>
+      <w:footerReference w:type="first" r:id="rId10"/>
       <w:pgSz w:w="15842" w:h="12242" w:orient="landscape" w:code="1"/>
-      <w:pgMar w:top="567" w:right="1440" w:bottom="567" w:left="1151" w:header="289" w:footer="142" w:gutter="0"/>
+      <w:pgMar w:top="567" w:right="1440" w:bottom="567" w:left="1151" w:header="113" w:footer="142" w:gutter="0"/>
       <w:cols w:space="720"/>
       <w:titlePg/>
+      <w:docGrid w:linePitch="326"/>
     </w:sectPr>
   </w:body>
 </w:document>
 </file>
 
 <file path=word/endnotes.xml><?xml version="1.0" encoding="utf-8"?>
-<w:endnotes xmlns:wpc="http://schemas.microsoft.com/office/word/2010/wordprocessingCanvas" xmlns:cx="http://schemas.microsoft.com/office/drawing/2014/chartex" xmlns:cx1="http://schemas.microsoft.com/office/drawing/2015/9/8/chartex" xmlns:cx2="http://schemas.microsoft.com/office/drawing/2015/10/21/chartex" xmlns:cx3="http://schemas.microsoft.com/office/drawing/2016/5/9/chartex" xmlns:cx4="http://schemas.microsoft.com/office/drawing/2016/5/10/chartex" xmlns:cx5="http://schemas.microsoft.com/office/drawing/2016/5/11/chartex" xmlns:cx6="http://schemas.microsoft.com/office/drawing/2016/5/12/chartex" xmlns:cx7="http://schemas.microsoft.com/office/drawing/2016/5/13/chartex" xmlns:cx8="http://schemas.microsoft.com/office/drawing/2016/5/14/chartex" xmlns:mc="http://schemas.openxmlformats.org/markup-compatibility/2006" xmlns:aink="http://schemas.microsoft.com/office/drawing/2016/ink" xmlns:am3d="http://schemas.microsoft.com/office/drawing/2017/model3d" xmlns:o="urn:schemas-microsoft-com:office:office" xmlns:oel="http://schemas.microsoft.com/office/2019/extlst" xmlns:r="http://schemas.openxmlformats.org/officeDocument/2006/relationships" xmlns:m="http://schemas.openxmlformats.org/officeDocument/2006/math" xmlns:v="urn:schemas-microsoft-com:vml" xmlns:wp14="http://schemas.microsoft.com/office/word/2010/wordprocessingDrawing" xmlns:wp="http://schemas.openxmlformats.org/drawingml/2006/wordprocessingDrawing" xmlns:w10="urn:schemas-microsoft-com:office:word" xmlns:w="http://schemas.openxmlformats.org/wordprocessingml/2006/main" xmlns:w14="http://schemas.microsoft.com/office/word/2010/wordml" xmlns:w15="http://schemas.microsoft.com/office/word/2012/wordml" xmlns:w16cex="http://schemas.microsoft.com/office/word/2018/wordml/cex" xmlns:w16cid="http://schemas.microsoft.com/office/word/2016/wordml/cid" xmlns:w16="http://schemas.microsoft.com/office/word/2018/wordml" xmlns:w16sdtdh="http://schemas.microsoft.com/office/word/2020/wordml/sdtdatahash" xmlns:w16se="http://schemas.microsoft.com/office/word/2015/wordml/symex" xmlns:wpg="http://schemas.microsoft.com/office/word/2010/wordprocessingGroup" xmlns:wpi="http://schemas.microsoft.com/office/word/2010/wordprocessingInk" xmlns:wne="http://schemas.microsoft.com/office/word/2006/wordml" xmlns:wps="http://schemas.microsoft.com/office/word/2010/wordprocessingShape" mc:Ignorable="w14 w15 w16se w16cid w16 w16cex w16sdtdh wp14">
+<w:endnotes xmlns:wpc="http://schemas.microsoft.com/office/word/2010/wordprocessingCanvas" xmlns:cx="http://schemas.microsoft.com/office/drawing/2014/chartex" xmlns:cx1="http://schemas.microsoft.com/office/drawing/2015/9/8/chartex" xmlns:cx2="http://schemas.microsoft.com/office/drawing/2015/10/21/chartex" xmlns:cx3="http://schemas.microsoft.com/office/drawing/2016/5/9/chartex" xmlns:cx4="http://schemas.microsoft.com/office/drawing/2016/5/10/chartex" xmlns:cx5="http://schemas.microsoft.com/office/drawing/2016/5/11/chartex" xmlns:cx6="http://schemas.microsoft.com/office/drawing/2016/5/12/chartex" xmlns:cx7="http://schemas.microsoft.com/office/drawing/2016/5/13/chartex" xmlns:cx8="http://schemas.microsoft.com/office/drawing/2016/5/14/chartex" xmlns:mc="http://schemas.openxmlformats.org/markup-compatibility/2006" xmlns:aink="http://schemas.microsoft.com/office/drawing/2016/ink" xmlns:am3d="http://schemas.microsoft.com/office/drawing/2017/model3d" xmlns:o="urn:schemas-microsoft-com:office:office" xmlns:oel="http://schemas.microsoft.com/office/2019/extlst" xmlns:r="http://schemas.openxmlformats.org/officeDocument/2006/relationships" xmlns:m="http://schemas.openxmlformats.org/officeDocument/2006/math" xmlns:v="urn:schemas-microsoft-com:vml" xmlns:wp14="http://schemas.microsoft.com/office/word/2010/wordprocessingDrawing" xmlns:wp="http://schemas.openxmlformats.org/drawingml/2006/wordprocessingDrawing" xmlns:w10="urn:schemas-microsoft-com:office:word" xmlns:w="http://schemas.openxmlformats.org/wordprocessingml/2006/main" xmlns:w14="http://schemas.microsoft.com/office/word/2010/wordml" xmlns:w15="http://schemas.microsoft.com/office/word/2012/wordml" xmlns:w16cex="http://schemas.microsoft.com/office/word/2018/wordml/cex" xmlns:w16cid="http://schemas.microsoft.com/office/word/2016/wordml/cid" xmlns:w16="http://schemas.microsoft.com/office/word/2018/wordml" xmlns:w16du="http://schemas.microsoft.com/office/word/2023/wordml/word16du" xmlns:w16sdtdh="http://schemas.microsoft.com/office/word/2020/wordml/sdtdatahash" xmlns:w16se="http://schemas.microsoft.com/office/word/2015/wordml/symex" xmlns:wpg="http://schemas.microsoft.com/office/word/2010/wordprocessingGroup" xmlns:wpi="http://schemas.microsoft.com/office/word/2010/wordprocessingInk" xmlns:wne="http://schemas.microsoft.com/office/word/2006/wordml" xmlns:wps="http://schemas.microsoft.com/office/word/2010/wordprocessingShape" mc:Ignorable="w14 w15 w16se w16cid w16 w16cex w16sdtdh w16du wp14">
   <w:endnote w:type="separator" w:id="-1">
     <w:p>
       <w:r>
@@ -893,27 +1259,7 @@
 </file>
 
 <file path=word/footer1.xml><?xml version="1.0" encoding="utf-8"?>
-<w:ftr xmlns:wpc="http://schemas.microsoft.com/office/word/2010/wordprocessingCanvas" xmlns:cx="http://schemas.microsoft.com/office/drawing/2014/chartex" xmlns:cx1="http://schemas.microsoft.com/office/drawing/2015/9/8/chartex" xmlns:cx2="http://schemas.microsoft.com/office/drawing/2015/10/21/chartex" xmlns:cx3="http://schemas.microsoft.com/office/drawing/2016/5/9/chartex" xmlns:cx4="http://schemas.microsoft.com/office/drawing/2016/5/10/chartex" xmlns:cx5="http://schemas.microsoft.com/office/drawing/2016/5/11/chartex" xmlns:cx6="http://schemas.microsoft.com/office/drawing/2016/5/12/chartex" xmlns:cx7="http://schemas.microsoft.com/office/drawing/2016/5/13/chartex" xmlns:cx8="http://schemas.microsoft.com/office/drawing/2016/5/14/chartex" xmlns:mc="http://schemas.openxmlformats.org/markup-compatibility/2006" xmlns:aink="http://schemas.microsoft.com/office/drawing/2016/ink" xmlns:am3d="http://schemas.microsoft.com/office/drawing/2017/model3d" xmlns:o="urn:schemas-microsoft-com:office:office" xmlns:oel="http://schemas.microsoft.com/office/2019/extlst" xmlns:r="http://schemas.openxmlformats.org/officeDocument/2006/relationships" xmlns:m="http://schemas.openxmlformats.org/officeDocument/2006/math" xmlns:v="urn:schemas-microsoft-com:vml" xmlns:wp14="http://schemas.microsoft.com/office/word/2010/wordprocessingDrawing" xmlns:wp="http://schemas.openxmlformats.org/drawingml/2006/wordprocessingDrawing" xmlns:w10="urn:schemas-microsoft-com:office:word" xmlns:w="http://schemas.openxmlformats.org/wordprocessingml/2006/main" xmlns:w14="http://schemas.microsoft.com/office/word/2010/wordml" xmlns:w15="http://schemas.microsoft.com/office/word/2012/wordml" xmlns:w16cex="http://schemas.microsoft.com/office/word/2018/wordml/cex" xmlns:w16cid="http://schemas.microsoft.com/office/word/2016/wordml/cid" xmlns:w16="http://schemas.microsoft.com/office/word/2018/wordml" xmlns:w16sdtdh="http://schemas.microsoft.com/office/word/2020/wordml/sdtdatahash" xmlns:w16se="http://schemas.microsoft.com/office/word/2015/wordml/symex" xmlns:wpg="http://schemas.microsoft.com/office/word/2010/wordprocessingGroup" xmlns:wpi="http://schemas.microsoft.com/office/word/2010/wordprocessingInk" xmlns:wne="http://schemas.microsoft.com/office/word/2006/wordml" xmlns:wps="http://schemas.microsoft.com/office/word/2010/wordprocessingShape" mc:Ignorable="w14 w15 w16se w16cid w16 w16cex w16sdtdh wp14">
-  <w:p>
-    <w:pPr>
-      <w:pStyle w:val="Footer"/>
-    </w:pPr>
-  </w:p>
-</w:ftr>
-</file>
-
-<file path=word/footer2.xml><?xml version="1.0" encoding="utf-8"?>
-<w:ftr xmlns:wpc="http://schemas.microsoft.com/office/word/2010/wordprocessingCanvas" xmlns:cx="http://schemas.microsoft.com/office/drawing/2014/chartex" xmlns:cx1="http://schemas.microsoft.com/office/drawing/2015/9/8/chartex" xmlns:cx2="http://schemas.microsoft.com/office/drawing/2015/10/21/chartex" xmlns:cx3="http://schemas.microsoft.com/office/drawing/2016/5/9/chartex" xmlns:cx4="http://schemas.microsoft.com/office/drawing/2016/5/10/chartex" xmlns:cx5="http://schemas.microsoft.com/office/drawing/2016/5/11/chartex" xmlns:cx6="http://schemas.microsoft.com/office/drawing/2016/5/12/chartex" xmlns:cx7="http://schemas.microsoft.com/office/drawing/2016/5/13/chartex" xmlns:cx8="http://schemas.microsoft.com/office/drawing/2016/5/14/chartex" xmlns:mc="http://schemas.openxmlformats.org/markup-compatibility/2006" xmlns:aink="http://schemas.microsoft.com/office/drawing/2016/ink" xmlns:am3d="http://schemas.microsoft.com/office/drawing/2017/model3d" xmlns:o="urn:schemas-microsoft-com:office:office" xmlns:oel="http://schemas.microsoft.com/office/2019/extlst" xmlns:r="http://schemas.openxmlformats.org/officeDocument/2006/relationships" xmlns:m="http://schemas.openxmlformats.org/officeDocument/2006/math" xmlns:v="urn:schemas-microsoft-com:vml" xmlns:wp14="http://schemas.microsoft.com/office/word/2010/wordprocessingDrawing" xmlns:wp="http://schemas.openxmlformats.org/drawingml/2006/wordprocessingDrawing" xmlns:w10="urn:schemas-microsoft-com:office:word" xmlns:w="http://schemas.openxmlformats.org/wordprocessingml/2006/main" xmlns:w14="http://schemas.microsoft.com/office/word/2010/wordml" xmlns:w15="http://schemas.microsoft.com/office/word/2012/wordml" xmlns:w16cex="http://schemas.microsoft.com/office/word/2018/wordml/cex" xmlns:w16cid="http://schemas.microsoft.com/office/word/2016/wordml/cid" xmlns:w16="http://schemas.microsoft.com/office/word/2018/wordml" xmlns:w16sdtdh="http://schemas.microsoft.com/office/word/2020/wordml/sdtdatahash" xmlns:w16se="http://schemas.microsoft.com/office/word/2015/wordml/symex" xmlns:wpg="http://schemas.microsoft.com/office/word/2010/wordprocessingGroup" xmlns:wpi="http://schemas.microsoft.com/office/word/2010/wordprocessingInk" xmlns:wne="http://schemas.microsoft.com/office/word/2006/wordml" xmlns:wps="http://schemas.microsoft.com/office/word/2010/wordprocessingShape" mc:Ignorable="w14 w15 w16se w16cid w16 w16cex w16sdtdh wp14">
-  <w:p>
-    <w:pPr>
-      <w:pStyle w:val="Footer"/>
-    </w:pPr>
-  </w:p>
-</w:ftr>
-</file>
-
-<file path=word/footer3.xml><?xml version="1.0" encoding="utf-8"?>
-<w:ftr xmlns:wpc="http://schemas.microsoft.com/office/word/2010/wordprocessingCanvas" xmlns:cx="http://schemas.microsoft.com/office/drawing/2014/chartex" xmlns:cx1="http://schemas.microsoft.com/office/drawing/2015/9/8/chartex" xmlns:cx2="http://schemas.microsoft.com/office/drawing/2015/10/21/chartex" xmlns:cx3="http://schemas.microsoft.com/office/drawing/2016/5/9/chartex" xmlns:cx4="http://schemas.microsoft.com/office/drawing/2016/5/10/chartex" xmlns:cx5="http://schemas.microsoft.com/office/drawing/2016/5/11/chartex" xmlns:cx6="http://schemas.microsoft.com/office/drawing/2016/5/12/chartex" xmlns:cx7="http://schemas.microsoft.com/office/drawing/2016/5/13/chartex" xmlns:cx8="http://schemas.microsoft.com/office/drawing/2016/5/14/chartex" xmlns:mc="http://schemas.openxmlformats.org/markup-compatibility/2006" xmlns:aink="http://schemas.microsoft.com/office/drawing/2016/ink" xmlns:am3d="http://schemas.microsoft.com/office/drawing/2017/model3d" xmlns:o="urn:schemas-microsoft-com:office:office" xmlns:oel="http://schemas.microsoft.com/office/2019/extlst" xmlns:r="http://schemas.openxmlformats.org/officeDocument/2006/relationships" xmlns:m="http://schemas.openxmlformats.org/officeDocument/2006/math" xmlns:v="urn:schemas-microsoft-com:vml" xmlns:wp14="http://schemas.microsoft.com/office/word/2010/wordprocessingDrawing" xmlns:wp="http://schemas.openxmlformats.org/drawingml/2006/wordprocessingDrawing" xmlns:w10="urn:schemas-microsoft-com:office:word" xmlns:w="http://schemas.openxmlformats.org/wordprocessingml/2006/main" xmlns:w14="http://schemas.microsoft.com/office/word/2010/wordml" xmlns:w15="http://schemas.microsoft.com/office/word/2012/wordml" xmlns:w16cex="http://schemas.microsoft.com/office/word/2018/wordml/cex" xmlns:w16cid="http://schemas.microsoft.com/office/word/2016/wordml/cid" xmlns:w16="http://schemas.microsoft.com/office/word/2018/wordml" xmlns:w16sdtdh="http://schemas.microsoft.com/office/word/2020/wordml/sdtdatahash" xmlns:w16se="http://schemas.microsoft.com/office/word/2015/wordml/symex" xmlns:wpg="http://schemas.microsoft.com/office/word/2010/wordprocessingGroup" xmlns:wpi="http://schemas.microsoft.com/office/word/2010/wordprocessingInk" xmlns:wne="http://schemas.microsoft.com/office/word/2006/wordml" xmlns:wps="http://schemas.microsoft.com/office/word/2010/wordprocessingShape" mc:Ignorable="w14 w15 w16se w16cid w16 w16cex w16sdtdh wp14">
+<w:ftr xmlns:wpc="http://schemas.microsoft.com/office/word/2010/wordprocessingCanvas" xmlns:cx="http://schemas.microsoft.com/office/drawing/2014/chartex" xmlns:cx1="http://schemas.microsoft.com/office/drawing/2015/9/8/chartex" xmlns:cx2="http://schemas.microsoft.com/office/drawing/2015/10/21/chartex" xmlns:cx3="http://schemas.microsoft.com/office/drawing/2016/5/9/chartex" xmlns:cx4="http://schemas.microsoft.com/office/drawing/2016/5/10/chartex" xmlns:cx5="http://schemas.microsoft.com/office/drawing/2016/5/11/chartex" xmlns:cx6="http://schemas.microsoft.com/office/drawing/2016/5/12/chartex" xmlns:cx7="http://schemas.microsoft.com/office/drawing/2016/5/13/chartex" xmlns:cx8="http://schemas.microsoft.com/office/drawing/2016/5/14/chartex" xmlns:mc="http://schemas.openxmlformats.org/markup-compatibility/2006" xmlns:aink="http://schemas.microsoft.com/office/drawing/2016/ink" xmlns:am3d="http://schemas.microsoft.com/office/drawing/2017/model3d" xmlns:o="urn:schemas-microsoft-com:office:office" xmlns:oel="http://schemas.microsoft.com/office/2019/extlst" xmlns:r="http://schemas.openxmlformats.org/officeDocument/2006/relationships" xmlns:m="http://schemas.openxmlformats.org/officeDocument/2006/math" xmlns:v="urn:schemas-microsoft-com:vml" xmlns:wp14="http://schemas.microsoft.com/office/word/2010/wordprocessingDrawing" xmlns:wp="http://schemas.openxmlformats.org/drawingml/2006/wordprocessingDrawing" xmlns:w10="urn:schemas-microsoft-com:office:word" xmlns:w="http://schemas.openxmlformats.org/wordprocessingml/2006/main" xmlns:w14="http://schemas.microsoft.com/office/word/2010/wordml" xmlns:w15="http://schemas.microsoft.com/office/word/2012/wordml" xmlns:w16cex="http://schemas.microsoft.com/office/word/2018/wordml/cex" xmlns:w16cid="http://schemas.microsoft.com/office/word/2016/wordml/cid" xmlns:w16="http://schemas.microsoft.com/office/word/2018/wordml" xmlns:w16du="http://schemas.microsoft.com/office/word/2023/wordml/word16du" xmlns:w16sdtdh="http://schemas.microsoft.com/office/word/2020/wordml/sdtdatahash" xmlns:w16se="http://schemas.microsoft.com/office/word/2015/wordml/symex" xmlns:wpg="http://schemas.microsoft.com/office/word/2010/wordprocessingGroup" xmlns:wpi="http://schemas.microsoft.com/office/word/2010/wordprocessingInk" xmlns:wne="http://schemas.microsoft.com/office/word/2006/wordml" xmlns:wps="http://schemas.microsoft.com/office/word/2010/wordprocessingShape" mc:Ignorable="w14 w15 w16se w16cid w16 w16cex w16sdtdh w16du wp14">
   <w:p>
     <w:pPr>
       <w:pStyle w:val="Footer"/>
@@ -937,7 +1283,7 @@
 </file>
 
 <file path=word/footnotes.xml><?xml version="1.0" encoding="utf-8"?>
-<w:footnotes xmlns:wpc="http://schemas.microsoft.com/office/word/2010/wordprocessingCanvas" xmlns:cx="http://schemas.microsoft.com/office/drawing/2014/chartex" xmlns:cx1="http://schemas.microsoft.com/office/drawing/2015/9/8/chartex" xmlns:cx2="http://schemas.microsoft.com/office/drawing/2015/10/21/chartex" xmlns:cx3="http://schemas.microsoft.com/office/drawing/2016/5/9/chartex" xmlns:cx4="http://schemas.microsoft.com/office/drawing/2016/5/10/chartex" xmlns:cx5="http://schemas.microsoft.com/office/drawing/2016/5/11/chartex" xmlns:cx6="http://schemas.microsoft.com/office/drawing/2016/5/12/chartex" xmlns:cx7="http://schemas.microsoft.com/office/drawing/2016/5/13/chartex" xmlns:cx8="http://schemas.microsoft.com/office/drawing/2016/5/14/chartex" xmlns:mc="http://schemas.openxmlformats.org/markup-compatibility/2006" xmlns:aink="http://schemas.microsoft.com/office/drawing/2016/ink" xmlns:am3d="http://schemas.microsoft.com/office/drawing/2017/model3d" xmlns:o="urn:schemas-microsoft-com:office:office" xmlns:oel="http://schemas.microsoft.com/office/2019/extlst" xmlns:r="http://schemas.openxmlformats.org/officeDocument/2006/relationships" xmlns:m="http://schemas.openxmlformats.org/officeDocument/2006/math" xmlns:v="urn:schemas-microsoft-com:vml" xmlns:wp14="http://schemas.microsoft.com/office/word/2010/wordprocessingDrawing" xmlns:wp="http://schemas.openxmlformats.org/drawingml/2006/wordprocessingDrawing" xmlns:w10="urn:schemas-microsoft-com:office:word" xmlns:w="http://schemas.openxmlformats.org/wordprocessingml/2006/main" xmlns:w14="http://schemas.microsoft.com/office/word/2010/wordml" xmlns:w15="http://schemas.microsoft.com/office/word/2012/wordml" xmlns:w16cex="http://schemas.microsoft.com/office/word/2018/wordml/cex" xmlns:w16cid="http://schemas.microsoft.com/office/word/2016/wordml/cid" xmlns:w16="http://schemas.microsoft.com/office/word/2018/wordml" xmlns:w16sdtdh="http://schemas.microsoft.com/office/word/2020/wordml/sdtdatahash" xmlns:w16se="http://schemas.microsoft.com/office/word/2015/wordml/symex" xmlns:wpg="http://schemas.microsoft.com/office/word/2010/wordprocessingGroup" xmlns:wpi="http://schemas.microsoft.com/office/word/2010/wordprocessingInk" xmlns:wne="http://schemas.microsoft.com/office/word/2006/wordml" xmlns:wps="http://schemas.microsoft.com/office/word/2010/wordprocessingShape" mc:Ignorable="w14 w15 w16se w16cid w16 w16cex w16sdtdh wp14">
+<w:footnotes xmlns:wpc="http://schemas.microsoft.com/office/word/2010/wordprocessingCanvas" xmlns:cx="http://schemas.microsoft.com/office/drawing/2014/chartex" xmlns:cx1="http://schemas.microsoft.com/office/drawing/2015/9/8/chartex" xmlns:cx2="http://schemas.microsoft.com/office/drawing/2015/10/21/chartex" xmlns:cx3="http://schemas.microsoft.com/office/drawing/2016/5/9/chartex" xmlns:cx4="http://schemas.microsoft.com/office/drawing/2016/5/10/chartex" xmlns:cx5="http://schemas.microsoft.com/office/drawing/2016/5/11/chartex" xmlns:cx6="http://schemas.microsoft.com/office/drawing/2016/5/12/chartex" xmlns:cx7="http://schemas.microsoft.com/office/drawing/2016/5/13/chartex" xmlns:cx8="http://schemas.microsoft.com/office/drawing/2016/5/14/chartex" xmlns:mc="http://schemas.openxmlformats.org/markup-compatibility/2006" xmlns:aink="http://schemas.microsoft.com/office/drawing/2016/ink" xmlns:am3d="http://schemas.microsoft.com/office/drawing/2017/model3d" xmlns:o="urn:schemas-microsoft-com:office:office" xmlns:oel="http://schemas.microsoft.com/office/2019/extlst" xmlns:r="http://schemas.openxmlformats.org/officeDocument/2006/relationships" xmlns:m="http://schemas.openxmlformats.org/officeDocument/2006/math" xmlns:v="urn:schemas-microsoft-com:vml" xmlns:wp14="http://schemas.microsoft.com/office/word/2010/wordprocessingDrawing" xmlns:wp="http://schemas.openxmlformats.org/drawingml/2006/wordprocessingDrawing" xmlns:w10="urn:schemas-microsoft-com:office:word" xmlns:w="http://schemas.openxmlformats.org/wordprocessingml/2006/main" xmlns:w14="http://schemas.microsoft.com/office/word/2010/wordml" xmlns:w15="http://schemas.microsoft.com/office/word/2012/wordml" xmlns:w16cex="http://schemas.microsoft.com/office/word/2018/wordml/cex" xmlns:w16cid="http://schemas.microsoft.com/office/word/2016/wordml/cid" xmlns:w16="http://schemas.microsoft.com/office/word/2018/wordml" xmlns:w16du="http://schemas.microsoft.com/office/word/2023/wordml/word16du" xmlns:w16sdtdh="http://schemas.microsoft.com/office/word/2020/wordml/sdtdatahash" xmlns:w16se="http://schemas.microsoft.com/office/word/2015/wordml/symex" xmlns:wpg="http://schemas.microsoft.com/office/word/2010/wordprocessingGroup" xmlns:wpi="http://schemas.microsoft.com/office/word/2010/wordprocessingInk" xmlns:wne="http://schemas.microsoft.com/office/word/2006/wordml" xmlns:wps="http://schemas.microsoft.com/office/word/2010/wordprocessingShape" mc:Ignorable="w14 w15 w16se w16cid w16 w16cex w16sdtdh w16du wp14">
   <w:footnote w:type="separator" w:id="-1">
     <w:p>
       <w:r>
@@ -956,27 +1302,7 @@
 </file>
 
 <file path=word/header1.xml><?xml version="1.0" encoding="utf-8"?>
-<w:hdr xmlns:wpc="http://schemas.microsoft.com/office/word/2010/wordprocessingCanvas" xmlns:cx="http://schemas.microsoft.com/office/drawing/2014/chartex" xmlns:cx1="http://schemas.microsoft.com/office/drawing/2015/9/8/chartex" xmlns:cx2="http://schemas.microsoft.com/office/drawing/2015/10/21/chartex" xmlns:cx3="http://schemas.microsoft.com/office/drawing/2016/5/9/chartex" xmlns:cx4="http://schemas.microsoft.com/office/drawing/2016/5/10/chartex" xmlns:cx5="http://schemas.microsoft.com/office/drawing/2016/5/11/chartex" xmlns:cx6="http://schemas.microsoft.com/office/drawing/2016/5/12/chartex" xmlns:cx7="http://schemas.microsoft.com/office/drawing/2016/5/13/chartex" xmlns:cx8="http://schemas.microsoft.com/office/drawing/2016/5/14/chartex" xmlns:mc="http://schemas.openxmlformats.org/markup-compatibility/2006" xmlns:aink="http://schemas.microsoft.com/office/drawing/2016/ink" xmlns:am3d="http://schemas.microsoft.com/office/drawing/2017/model3d" xmlns:o="urn:schemas-microsoft-com:office:office" xmlns:oel="http://schemas.microsoft.com/office/2019/extlst" xmlns:r="http://schemas.openxmlformats.org/officeDocument/2006/relationships" xmlns:m="http://schemas.openxmlformats.org/officeDocument/2006/math" xmlns:v="urn:schemas-microsoft-com:vml" xmlns:wp14="http://schemas.microsoft.com/office/word/2010/wordprocessingDrawing" xmlns:wp="http://schemas.openxmlformats.org/drawingml/2006/wordprocessingDrawing" xmlns:w10="urn:schemas-microsoft-com:office:word" xmlns:w="http://schemas.openxmlformats.org/wordprocessingml/2006/main" xmlns:w14="http://schemas.microsoft.com/office/word/2010/wordml" xmlns:w15="http://schemas.microsoft.com/office/word/2012/wordml" xmlns:w16cex="http://schemas.microsoft.com/office/word/2018/wordml/cex" xmlns:w16cid="http://schemas.microsoft.com/office/word/2016/wordml/cid" xmlns:w16="http://schemas.microsoft.com/office/word/2018/wordml" xmlns:w16sdtdh="http://schemas.microsoft.com/office/word/2020/wordml/sdtdatahash" xmlns:w16se="http://schemas.microsoft.com/office/word/2015/wordml/symex" xmlns:wpg="http://schemas.microsoft.com/office/word/2010/wordprocessingGroup" xmlns:wpi="http://schemas.microsoft.com/office/word/2010/wordprocessingInk" xmlns:wne="http://schemas.microsoft.com/office/word/2006/wordml" xmlns:wps="http://schemas.microsoft.com/office/word/2010/wordprocessingShape" mc:Ignorable="w14 w15 w16se w16cid w16 w16cex w16sdtdh wp14">
-  <w:p>
-    <w:pPr>
-      <w:pStyle w:val="Header"/>
-    </w:pPr>
-  </w:p>
-</w:hdr>
-</file>
-
-<file path=word/header2.xml><?xml version="1.0" encoding="utf-8"?>
-<w:hdr xmlns:wpc="http://schemas.microsoft.com/office/word/2010/wordprocessingCanvas" xmlns:cx="http://schemas.microsoft.com/office/drawing/2014/chartex" xmlns:cx1="http://schemas.microsoft.com/office/drawing/2015/9/8/chartex" xmlns:cx2="http://schemas.microsoft.com/office/drawing/2015/10/21/chartex" xmlns:cx3="http://schemas.microsoft.com/office/drawing/2016/5/9/chartex" xmlns:cx4="http://schemas.microsoft.com/office/drawing/2016/5/10/chartex" xmlns:cx5="http://schemas.microsoft.com/office/drawing/2016/5/11/chartex" xmlns:cx6="http://schemas.microsoft.com/office/drawing/2016/5/12/chartex" xmlns:cx7="http://schemas.microsoft.com/office/drawing/2016/5/13/chartex" xmlns:cx8="http://schemas.microsoft.com/office/drawing/2016/5/14/chartex" xmlns:mc="http://schemas.openxmlformats.org/markup-compatibility/2006" xmlns:aink="http://schemas.microsoft.com/office/drawing/2016/ink" xmlns:am3d="http://schemas.microsoft.com/office/drawing/2017/model3d" xmlns:o="urn:schemas-microsoft-com:office:office" xmlns:oel="http://schemas.microsoft.com/office/2019/extlst" xmlns:r="http://schemas.openxmlformats.org/officeDocument/2006/relationships" xmlns:m="http://schemas.openxmlformats.org/officeDocument/2006/math" xmlns:v="urn:schemas-microsoft-com:vml" xmlns:wp14="http://schemas.microsoft.com/office/word/2010/wordprocessingDrawing" xmlns:wp="http://schemas.openxmlformats.org/drawingml/2006/wordprocessingDrawing" xmlns:w10="urn:schemas-microsoft-com:office:word" xmlns:w="http://schemas.openxmlformats.org/wordprocessingml/2006/main" xmlns:w14="http://schemas.microsoft.com/office/word/2010/wordml" xmlns:w15="http://schemas.microsoft.com/office/word/2012/wordml" xmlns:w16cex="http://schemas.microsoft.com/office/word/2018/wordml/cex" xmlns:w16cid="http://schemas.microsoft.com/office/word/2016/wordml/cid" xmlns:w16="http://schemas.microsoft.com/office/word/2018/wordml" xmlns:w16sdtdh="http://schemas.microsoft.com/office/word/2020/wordml/sdtdatahash" xmlns:w16se="http://schemas.microsoft.com/office/word/2015/wordml/symex" xmlns:wpg="http://schemas.microsoft.com/office/word/2010/wordprocessingGroup" xmlns:wpi="http://schemas.microsoft.com/office/word/2010/wordprocessingInk" xmlns:wne="http://schemas.microsoft.com/office/word/2006/wordml" xmlns:wps="http://schemas.microsoft.com/office/word/2010/wordprocessingShape" mc:Ignorable="w14 w15 w16se w16cid w16 w16cex w16sdtdh wp14">
-  <w:p>
-    <w:pPr>
-      <w:pStyle w:val="Header"/>
-    </w:pPr>
-  </w:p>
-</w:hdr>
-</file>
-
-<file path=word/header3.xml><?xml version="1.0" encoding="utf-8"?>
-<w:hdr xmlns:wpc="http://schemas.microsoft.com/office/word/2010/wordprocessingCanvas" xmlns:cx="http://schemas.microsoft.com/office/drawing/2014/chartex" xmlns:cx1="http://schemas.microsoft.com/office/drawing/2015/9/8/chartex" xmlns:cx2="http://schemas.microsoft.com/office/drawing/2015/10/21/chartex" xmlns:cx3="http://schemas.microsoft.com/office/drawing/2016/5/9/chartex" xmlns:cx4="http://schemas.microsoft.com/office/drawing/2016/5/10/chartex" xmlns:cx5="http://schemas.microsoft.com/office/drawing/2016/5/11/chartex" xmlns:cx6="http://schemas.microsoft.com/office/drawing/2016/5/12/chartex" xmlns:cx7="http://schemas.microsoft.com/office/drawing/2016/5/13/chartex" xmlns:cx8="http://schemas.microsoft.com/office/drawing/2016/5/14/chartex" xmlns:mc="http://schemas.openxmlformats.org/markup-compatibility/2006" xmlns:aink="http://schemas.microsoft.com/office/drawing/2016/ink" xmlns:am3d="http://schemas.microsoft.com/office/drawing/2017/model3d" xmlns:o="urn:schemas-microsoft-com:office:office" xmlns:oel="http://schemas.microsoft.com/office/2019/extlst" xmlns:r="http://schemas.openxmlformats.org/officeDocument/2006/relationships" xmlns:m="http://schemas.openxmlformats.org/officeDocument/2006/math" xmlns:v="urn:schemas-microsoft-com:vml" xmlns:wp14="http://schemas.microsoft.com/office/word/2010/wordprocessingDrawing" xmlns:wp="http://schemas.openxmlformats.org/drawingml/2006/wordprocessingDrawing" xmlns:w10="urn:schemas-microsoft-com:office:word" xmlns:w="http://schemas.openxmlformats.org/wordprocessingml/2006/main" xmlns:w14="http://schemas.microsoft.com/office/word/2010/wordml" xmlns:w15="http://schemas.microsoft.com/office/word/2012/wordml" xmlns:w16cex="http://schemas.microsoft.com/office/word/2018/wordml/cex" xmlns:w16cid="http://schemas.microsoft.com/office/word/2016/wordml/cid" xmlns:w16="http://schemas.microsoft.com/office/word/2018/wordml" xmlns:w16sdtdh="http://schemas.microsoft.com/office/word/2020/wordml/sdtdatahash" xmlns:w16se="http://schemas.microsoft.com/office/word/2015/wordml/symex" xmlns:wpg="http://schemas.microsoft.com/office/word/2010/wordprocessingGroup" xmlns:wpi="http://schemas.microsoft.com/office/word/2010/wordprocessingInk" xmlns:wne="http://schemas.microsoft.com/office/word/2006/wordml" xmlns:wps="http://schemas.microsoft.com/office/word/2010/wordprocessingShape" mc:Ignorable="w14 w15 w16se w16cid w16 w16cex w16sdtdh wp14">
+<w:hdr xmlns:wpc="http://schemas.microsoft.com/office/word/2010/wordprocessingCanvas" xmlns:cx="http://schemas.microsoft.com/office/drawing/2014/chartex" xmlns:cx1="http://schemas.microsoft.com/office/drawing/2015/9/8/chartex" xmlns:cx2="http://schemas.microsoft.com/office/drawing/2015/10/21/chartex" xmlns:cx3="http://schemas.microsoft.com/office/drawing/2016/5/9/chartex" xmlns:cx4="http://schemas.microsoft.com/office/drawing/2016/5/10/chartex" xmlns:cx5="http://schemas.microsoft.com/office/drawing/2016/5/11/chartex" xmlns:cx6="http://schemas.microsoft.com/office/drawing/2016/5/12/chartex" xmlns:cx7="http://schemas.microsoft.com/office/drawing/2016/5/13/chartex" xmlns:cx8="http://schemas.microsoft.com/office/drawing/2016/5/14/chartex" xmlns:mc="http://schemas.openxmlformats.org/markup-compatibility/2006" xmlns:aink="http://schemas.microsoft.com/office/drawing/2016/ink" xmlns:am3d="http://schemas.microsoft.com/office/drawing/2017/model3d" xmlns:o="urn:schemas-microsoft-com:office:office" xmlns:oel="http://schemas.microsoft.com/office/2019/extlst" xmlns:r="http://schemas.openxmlformats.org/officeDocument/2006/relationships" xmlns:m="http://schemas.openxmlformats.org/officeDocument/2006/math" xmlns:v="urn:schemas-microsoft-com:vml" xmlns:wp14="http://schemas.microsoft.com/office/word/2010/wordprocessingDrawing" xmlns:wp="http://schemas.openxmlformats.org/drawingml/2006/wordprocessingDrawing" xmlns:w10="urn:schemas-microsoft-com:office:word" xmlns:w="http://schemas.openxmlformats.org/wordprocessingml/2006/main" xmlns:w14="http://schemas.microsoft.com/office/word/2010/wordml" xmlns:w15="http://schemas.microsoft.com/office/word/2012/wordml" xmlns:w16cex="http://schemas.microsoft.com/office/word/2018/wordml/cex" xmlns:w16cid="http://schemas.microsoft.com/office/word/2016/wordml/cid" xmlns:w16="http://schemas.microsoft.com/office/word/2018/wordml" xmlns:w16du="http://schemas.microsoft.com/office/word/2023/wordml/word16du" xmlns:w16sdtdh="http://schemas.microsoft.com/office/word/2020/wordml/sdtdatahash" xmlns:w16se="http://schemas.microsoft.com/office/word/2015/wordml/symex" xmlns:wpg="http://schemas.microsoft.com/office/word/2010/wordprocessingGroup" xmlns:wpi="http://schemas.microsoft.com/office/word/2010/wordprocessingInk" xmlns:wne="http://schemas.microsoft.com/office/word/2006/wordml" xmlns:wps="http://schemas.microsoft.com/office/word/2010/wordprocessingShape" mc:Ignorable="w14 w15 w16se w16cid w16 w16cex w16sdtdh w16du wp14">
   <w:tbl>
     <w:tblPr>
       <w:tblW w:w="0" w:type="auto"/>
@@ -1034,9 +1360,9 @@
               <w:noProof/>
             </w:rPr>
             <w:drawing>
-              <wp:inline distT="0" distB="0" distL="0" distR="0" wp14:anchorId="6DD87C51" wp14:editId="72F82C87">
-                <wp:extent cx="3114675" cy="1571625"/>
-                <wp:effectExtent l="0" t="0" r="9525" b="9525"/>
+              <wp:inline distT="0" distB="0" distL="0" distR="0" wp14:anchorId="6DD87C51" wp14:editId="6D92CF8B">
+                <wp:extent cx="2209800" cy="1115036"/>
+                <wp:effectExtent l="0" t="0" r="0" b="9525"/>
                 <wp:docPr id="1" name="Picture 1"/>
                 <wp:cNvGraphicFramePr>
                   <a:graphicFrameLocks xmlns:a="http://schemas.openxmlformats.org/drawingml/2006/main" noChangeAspect="1"/>
@@ -1066,7 +1392,7 @@
                       <pic:spPr bwMode="auto">
                         <a:xfrm>
                           <a:off x="0" y="0"/>
-                          <a:ext cx="3114675" cy="1571625"/>
+                          <a:ext cx="2281222" cy="1151075"/>
                         </a:xfrm>
                         <a:prstGeom prst="rect">
                           <a:avLst/>
@@ -1086,17 +1412,18 @@
         <w:p>
           <w:pPr>
             <w:pStyle w:val="Header"/>
+            <w:jc w:val="center"/>
             <w:rPr>
               <w:b/>
               <w:i/>
-              <w:sz w:val="28"/>
+              <w:szCs w:val="24"/>
             </w:rPr>
           </w:pPr>
           <w:r>
             <w:rPr>
               <w:b/>
               <w:i/>
-              <w:sz w:val="28"/>
+              <w:szCs w:val="24"/>
             </w:rPr>
             <w:t>Livestock Health Management and Regulation</w:t>
           </w:r>
@@ -1113,7 +1440,7 @@
 </file>
 
 <file path=word/styles.xml><?xml version="1.0" encoding="utf-8"?>
-<w:styles xmlns:mc="http://schemas.openxmlformats.org/markup-compatibility/2006" xmlns:r="http://schemas.openxmlformats.org/officeDocument/2006/relationships" xmlns:w="http://schemas.openxmlformats.org/wordprocessingml/2006/main" xmlns:w14="http://schemas.microsoft.com/office/word/2010/wordml" xmlns:w15="http://schemas.microsoft.com/office/word/2012/wordml" xmlns:w16cex="http://schemas.microsoft.com/office/word/2018/wordml/cex" xmlns:w16cid="http://schemas.microsoft.com/office/word/2016/wordml/cid" xmlns:w16="http://schemas.microsoft.com/office/word/2018/wordml" xmlns:w16sdtdh="http://schemas.microsoft.com/office/word/2020/wordml/sdtdatahash" xmlns:w16se="http://schemas.microsoft.com/office/word/2015/wordml/symex" mc:Ignorable="w14 w15 w16se w16cid w16 w16cex w16sdtdh">
+<w:styles xmlns:mc="http://schemas.openxmlformats.org/markup-compatibility/2006" xmlns:r="http://schemas.openxmlformats.org/officeDocument/2006/relationships" xmlns:w="http://schemas.openxmlformats.org/wordprocessingml/2006/main" xmlns:w14="http://schemas.microsoft.com/office/word/2010/wordml" xmlns:w15="http://schemas.microsoft.com/office/word/2012/wordml" xmlns:w16cex="http://schemas.microsoft.com/office/word/2018/wordml/cex" xmlns:w16cid="http://schemas.microsoft.com/office/word/2016/wordml/cid" xmlns:w16="http://schemas.microsoft.com/office/word/2018/wordml" xmlns:w16du="http://schemas.microsoft.com/office/word/2023/wordml/word16du" xmlns:w16sdtdh="http://schemas.microsoft.com/office/word/2020/wordml/sdtdatahash" xmlns:w16se="http://schemas.microsoft.com/office/word/2015/wordml/symex" mc:Ignorable="w14 w15 w16se w16cid w16 w16cex w16sdtdh w16du">
   <w:docDefaults>
     <w:rPrDefault>
       <w:rPr>
@@ -1795,15 +2122,6 @@
 </file>
 
 <file path=customXml/item1.xml><?xml version="1.0" encoding="utf-8"?>
-<?mso-contentType ?>
-<FormTemplates xmlns="http://schemas.microsoft.com/sharepoint/v3/contenttype/forms">
-  <Display>DocumentLibraryForm</Display>
-  <Edit>DocumentLibraryForm</Edit>
-  <New>DocumentLibraryForm</New>
-</FormTemplates>
-</file>
-
-<file path=customXml/item2.xml><?xml version="1.0" encoding="utf-8"?>
 <ct:contentTypeSchema xmlns:ct="http://schemas.microsoft.com/office/2006/metadata/contentType" xmlns:ma="http://schemas.microsoft.com/office/2006/metadata/properties/metaAttributes" ct:_="" ma:_="" ma:contentTypeName="Document" ma:contentTypeID="0x010100B8CBF3948AF16E4A9427EB9CB0C3AFDB" ma:contentTypeVersion="11" ma:contentTypeDescription="Create a new document." ma:contentTypeScope="" ma:versionID="9fc8a81a77eeb73bda9729b3f784b8c4">
   <xsd:schema xmlns:xsd="http://www.w3.org/2001/XMLSchema" xmlns:xs="http://www.w3.org/2001/XMLSchema" xmlns:p="http://schemas.microsoft.com/office/2006/metadata/properties" xmlns:ns2="bc8b8595-9fa1-49bc-a016-2621e7bde64e" xmlns:ns3="e1c8ebbc-f196-4c28-98e9-1900bd408e79" targetNamespace="http://schemas.microsoft.com/office/2006/metadata/properties" ma:root="true" ma:fieldsID="88ad40c7f0e134defa4acd5e486d3459" ns2:_="" ns3:_="">
     <xsd:import namespace="bc8b8595-9fa1-49bc-a016-2621e7bde64e"/>
@@ -2014,15 +2332,16 @@
 </ct:contentTypeSchema>
 </file>
 
-<file path=customXml/itemProps1.xml><?xml version="1.0" encoding="utf-8"?>
-<ds:datastoreItem xmlns:ds="http://schemas.openxmlformats.org/officeDocument/2006/customXml" ds:itemID="{73B7E096-6967-4402-89D1-CBC83DCB857A}">
-  <ds:schemaRefs>
-    <ds:schemaRef ds:uri="http://schemas.microsoft.com/sharepoint/v3/contenttype/forms"/>
-  </ds:schemaRefs>
-</ds:datastoreItem>
+<file path=customXml/item2.xml><?xml version="1.0" encoding="utf-8"?>
+<?mso-contentType ?>
+<FormTemplates xmlns="http://schemas.microsoft.com/sharepoint/v3/contenttype/forms">
+  <Display>DocumentLibraryForm</Display>
+  <Edit>DocumentLibraryForm</Edit>
+  <New>DocumentLibraryForm</New>
+</FormTemplates>
 </file>
 
-<file path=customXml/itemProps2.xml><?xml version="1.0" encoding="utf-8"?>
+<file path=customXml/itemProps1.xml><?xml version="1.0" encoding="utf-8"?>
 <ds:datastoreItem xmlns:ds="http://schemas.openxmlformats.org/officeDocument/2006/customXml" ds:itemID="{FC0CDFA1-B3D9-43A4-8FCB-A9DEC620ACB3}">
   <ds:schemaRefs>
     <ds:schemaRef ds:uri="http://schemas.microsoft.com/office/2006/metadata/contentType"/>
@@ -2039,4 +2358,12 @@
     <ds:schemaRef ds:uri="http://schemas.microsoft.com/internal/obd"/>
   </ds:schemaRefs>
 </ds:datastoreItem>
+</file>
+
+<file path=customXml/itemProps2.xml><?xml version="1.0" encoding="utf-8"?>
+<ds:datastoreItem xmlns:ds="http://schemas.openxmlformats.org/officeDocument/2006/customXml" ds:itemID="{73B7E096-6967-4402-89D1-CBC83DCB857A}">
+  <ds:schemaRefs>
+    <ds:schemaRef ds:uri="http://schemas.microsoft.com/sharepoint/v3/contenttype/forms"/>
+  </ds:schemaRefs>
+</ds:datastoreItem>
 </file>
</xml_diff>

<commit_message>
Revert "Merge pull request #490 from bcgov/bf-revert-5.5-2"
This reverts commit d28dd6b98b9c1d9c84f7d42e8645fbf1594d1b84, reversing
changes made to 3ab5d9c80c57fa083252d021ff2ce60e5e23f4e4.
</commit_message>
<xml_diff>
--- a/app/server/static/templates/certificates/Dairy-Farm.docx
+++ b/app/server/static/templates/certificates/Dairy-Farm.docx
@@ -1,6 +1,6 @@
 
 <file path=word/document.xml><?xml version="1.0" encoding="utf-8"?>
-<w:document xmlns:wpc="http://schemas.microsoft.com/office/word/2010/wordprocessingCanvas" xmlns:cx="http://schemas.microsoft.com/office/drawing/2014/chartex" xmlns:cx1="http://schemas.microsoft.com/office/drawing/2015/9/8/chartex" xmlns:cx2="http://schemas.microsoft.com/office/drawing/2015/10/21/chartex" xmlns:cx3="http://schemas.microsoft.com/office/drawing/2016/5/9/chartex" xmlns:cx4="http://schemas.microsoft.com/office/drawing/2016/5/10/chartex" xmlns:cx5="http://schemas.microsoft.com/office/drawing/2016/5/11/chartex" xmlns:cx6="http://schemas.microsoft.com/office/drawing/2016/5/12/chartex" xmlns:cx7="http://schemas.microsoft.com/office/drawing/2016/5/13/chartex" xmlns:cx8="http://schemas.microsoft.com/office/drawing/2016/5/14/chartex" xmlns:mc="http://schemas.openxmlformats.org/markup-compatibility/2006" xmlns:aink="http://schemas.microsoft.com/office/drawing/2016/ink" xmlns:am3d="http://schemas.microsoft.com/office/drawing/2017/model3d" xmlns:o="urn:schemas-microsoft-com:office:office" xmlns:oel="http://schemas.microsoft.com/office/2019/extlst" xmlns:r="http://schemas.openxmlformats.org/officeDocument/2006/relationships" xmlns:m="http://schemas.openxmlformats.org/officeDocument/2006/math" xmlns:v="urn:schemas-microsoft-com:vml" xmlns:wp14="http://schemas.microsoft.com/office/word/2010/wordprocessingDrawing" xmlns:wp="http://schemas.openxmlformats.org/drawingml/2006/wordprocessingDrawing" xmlns:w10="urn:schemas-microsoft-com:office:word" xmlns:w="http://schemas.openxmlformats.org/wordprocessingml/2006/main" xmlns:w14="http://schemas.microsoft.com/office/word/2010/wordml" xmlns:w15="http://schemas.microsoft.com/office/word/2012/wordml" xmlns:w16cex="http://schemas.microsoft.com/office/word/2018/wordml/cex" xmlns:w16cid="http://schemas.microsoft.com/office/word/2016/wordml/cid" xmlns:w16="http://schemas.microsoft.com/office/word/2018/wordml" xmlns:w16sdtdh="http://schemas.microsoft.com/office/word/2020/wordml/sdtdatahash" xmlns:w16se="http://schemas.microsoft.com/office/word/2015/wordml/symex" xmlns:wpg="http://schemas.microsoft.com/office/word/2010/wordprocessingGroup" xmlns:wpi="http://schemas.microsoft.com/office/word/2010/wordprocessingInk" xmlns:wne="http://schemas.microsoft.com/office/word/2006/wordml" xmlns:wps="http://schemas.microsoft.com/office/word/2010/wordprocessingShape" mc:Ignorable="w14 w15 w16se w16cid w16 w16cex w16sdtdh wp14">
+<w:document xmlns:wpc="http://schemas.microsoft.com/office/word/2010/wordprocessingCanvas" xmlns:cx="http://schemas.microsoft.com/office/drawing/2014/chartex" xmlns:cx1="http://schemas.microsoft.com/office/drawing/2015/9/8/chartex" xmlns:cx2="http://schemas.microsoft.com/office/drawing/2015/10/21/chartex" xmlns:cx3="http://schemas.microsoft.com/office/drawing/2016/5/9/chartex" xmlns:cx4="http://schemas.microsoft.com/office/drawing/2016/5/10/chartex" xmlns:cx5="http://schemas.microsoft.com/office/drawing/2016/5/11/chartex" xmlns:cx6="http://schemas.microsoft.com/office/drawing/2016/5/12/chartex" xmlns:cx7="http://schemas.microsoft.com/office/drawing/2016/5/13/chartex" xmlns:cx8="http://schemas.microsoft.com/office/drawing/2016/5/14/chartex" xmlns:mc="http://schemas.openxmlformats.org/markup-compatibility/2006" xmlns:aink="http://schemas.microsoft.com/office/drawing/2016/ink" xmlns:am3d="http://schemas.microsoft.com/office/drawing/2017/model3d" xmlns:o="urn:schemas-microsoft-com:office:office" xmlns:oel="http://schemas.microsoft.com/office/2019/extlst" xmlns:r="http://schemas.openxmlformats.org/officeDocument/2006/relationships" xmlns:m="http://schemas.openxmlformats.org/officeDocument/2006/math" xmlns:v="urn:schemas-microsoft-com:vml" xmlns:wp14="http://schemas.microsoft.com/office/word/2010/wordprocessingDrawing" xmlns:wp="http://schemas.openxmlformats.org/drawingml/2006/wordprocessingDrawing" xmlns:w10="urn:schemas-microsoft-com:office:word" xmlns:w="http://schemas.openxmlformats.org/wordprocessingml/2006/main" xmlns:w14="http://schemas.microsoft.com/office/word/2010/wordml" xmlns:w15="http://schemas.microsoft.com/office/word/2012/wordml" xmlns:w16cex="http://schemas.microsoft.com/office/word/2018/wordml/cex" xmlns:w16cid="http://schemas.microsoft.com/office/word/2016/wordml/cid" xmlns:w16="http://schemas.microsoft.com/office/word/2018/wordml" xmlns:w16du="http://schemas.microsoft.com/office/word/2023/wordml/word16du" xmlns:w16sdtdh="http://schemas.microsoft.com/office/word/2020/wordml/sdtdatahash" xmlns:w16se="http://schemas.microsoft.com/office/word/2015/wordml/symex" xmlns:wpg="http://schemas.microsoft.com/office/word/2010/wordprocessingGroup" xmlns:wpi="http://schemas.microsoft.com/office/word/2010/wordprocessingInk" xmlns:wne="http://schemas.microsoft.com/office/word/2006/wordml" xmlns:wps="http://schemas.microsoft.com/office/word/2010/wordprocessingShape" mc:Ignorable="w14 w15 w16se w16cid w16 w16cex w16sdtdh w16du wp14">
   <w:body>
     <w:p>
       <w:pPr>
@@ -19,7 +19,21 @@
         <w:rPr>
           <w:sz w:val="20"/>
         </w:rPr>
-        <w:t>{d.ActsAndRegs}</w:t>
+        <w:t>{</w:t>
+      </w:r>
+      <w:proofErr w:type="spellStart"/>
+      <w:r>
+        <w:rPr>
+          <w:sz w:val="20"/>
+        </w:rPr>
+        <w:t>d.ActsAndRegs</w:t>
+      </w:r>
+      <w:proofErr w:type="spellEnd"/>
+      <w:r>
+        <w:rPr>
+          <w:sz w:val="20"/>
+        </w:rPr>
+        <w:t>}</w:t>
       </w:r>
     </w:p>
     <w:p>
@@ -46,7 +60,23 @@
           <w:b/>
           <w:sz w:val="32"/>
         </w:rPr>
-        <w:t>{d.LicenceHolderCompany}</w:t>
+        <w:t>{</w:t>
+      </w:r>
+      <w:proofErr w:type="spellStart"/>
+      <w:r>
+        <w:rPr>
+          <w:b/>
+          <w:sz w:val="32"/>
+        </w:rPr>
+        <w:t>d.LicenceHolderCompany</w:t>
+      </w:r>
+      <w:proofErr w:type="spellEnd"/>
+      <w:r>
+        <w:rPr>
+          <w:b/>
+          <w:sz w:val="32"/>
+        </w:rPr>
+        <w:t>}</w:t>
       </w:r>
     </w:p>
     <w:p>
@@ -58,11 +88,24 @@
       <w:r>
         <w:t>{</w:t>
       </w:r>
-      <w:r>
-        <w:t>d.LicenceHolderName}</w:t>
-      </w:r>
-      <w:r>
-        <w:t>, {d.LicenceHolderTitle}</w:t>
+      <w:proofErr w:type="spellStart"/>
+      <w:r>
+        <w:t>d.LicenceHolderName</w:t>
+      </w:r>
+      <w:proofErr w:type="spellEnd"/>
+      <w:r>
+        <w:t>}</w:t>
+      </w:r>
+      <w:r>
+        <w:t>, {</w:t>
+      </w:r>
+      <w:proofErr w:type="spellStart"/>
+      <w:r>
+        <w:t>d.LicenceHolderTitle</w:t>
+      </w:r>
+      <w:proofErr w:type="spellEnd"/>
+      <w:r>
+        <w:t>}</w:t>
       </w:r>
     </w:p>
     <w:p>
@@ -72,7 +115,15 @@
       <w:bookmarkStart w:id="3" w:name="Address1"/>
       <w:bookmarkEnd w:id="3"/>
       <w:r>
-        <w:t>{d.MailingAddress}</w:t>
+        <w:t>{</w:t>
+      </w:r>
+      <w:proofErr w:type="spellStart"/>
+      <w:r>
+        <w:t>d.MailingAddress</w:t>
+      </w:r>
+      <w:proofErr w:type="spellEnd"/>
+      <w:r>
+        <w:t>}</w:t>
       </w:r>
     </w:p>
     <w:p>
@@ -84,7 +135,23 @@
       <w:bookmarkEnd w:id="4"/>
       <w:bookmarkEnd w:id="5"/>
       <w:r>
-        <w:t>{d.MailingCity} {d.MailingProv}</w:t>
+        <w:t>{</w:t>
+      </w:r>
+      <w:proofErr w:type="spellStart"/>
+      <w:r>
+        <w:t>d.MailingCity</w:t>
+      </w:r>
+      <w:proofErr w:type="spellEnd"/>
+      <w:r>
+        <w:t>} {</w:t>
+      </w:r>
+      <w:proofErr w:type="spellStart"/>
+      <w:r>
+        <w:t>d.MailingProv</w:t>
+      </w:r>
+      <w:proofErr w:type="spellEnd"/>
+      <w:r>
+        <w:t>}</w:t>
       </w:r>
     </w:p>
     <w:p>
@@ -94,7 +161,15 @@
       <w:bookmarkStart w:id="6" w:name="Postal_Code"/>
       <w:bookmarkEnd w:id="6"/>
       <w:r>
-        <w:t>{d.PostCode}</w:t>
+        <w:t>{</w:t>
+      </w:r>
+      <w:proofErr w:type="spellStart"/>
+      <w:r>
+        <w:t>d.PostCode</w:t>
+      </w:r>
+      <w:proofErr w:type="spellEnd"/>
+      <w:r>
+        <w:t>}</w:t>
       </w:r>
     </w:p>
     <w:p>
@@ -123,7 +198,15 @@
       <w:bookmarkStart w:id="7" w:name="Licence_Type"/>
       <w:bookmarkEnd w:id="7"/>
       <w:r>
-        <w:t>{d.LicenceName}</w:t>
+        <w:t>{</w:t>
+      </w:r>
+      <w:proofErr w:type="spellStart"/>
+      <w:r>
+        <w:t>d.LicenceName</w:t>
+      </w:r>
+      <w:proofErr w:type="spellEnd"/>
+      <w:r>
+        <w:t>}</w:t>
       </w:r>
       <w:r>
         <w:t xml:space="preserve"> LICENCE</w:t>
@@ -155,11 +238,19 @@
                 <w:b/>
               </w:rPr>
             </w:pPr>
+            <w:proofErr w:type="spellStart"/>
             <w:r>
               <w:rPr>
                 <w:b/>
               </w:rPr>
-              <w:t>Licence Number:</w:t>
+              <w:t>Licence</w:t>
+            </w:r>
+            <w:proofErr w:type="spellEnd"/>
+            <w:r>
+              <w:rPr>
+                <w:b/>
+              </w:rPr>
+              <w:t xml:space="preserve"> Number:</w:t>
             </w:r>
           </w:p>
         </w:tc>
@@ -176,11 +267,16 @@
             <w:r>
               <w:t>{</w:t>
             </w:r>
+            <w:proofErr w:type="spellStart"/>
             <w:r>
               <w:t>d.</w:t>
             </w:r>
             <w:r>
-              <w:t>LicenceNumber}</w:t>
+              <w:t>LicenceNumber</w:t>
+            </w:r>
+            <w:proofErr w:type="spellEnd"/>
+            <w:r>
+              <w:t>}</w:t>
             </w:r>
           </w:p>
         </w:tc>
@@ -217,7 +313,15 @@
             <w:bookmarkStart w:id="10" w:name="Issue_Date"/>
             <w:bookmarkEnd w:id="10"/>
             <w:r>
-              <w:t>{d.IssueDate}</w:t>
+              <w:t>{</w:t>
+            </w:r>
+            <w:proofErr w:type="spellStart"/>
+            <w:r>
+              <w:t>d.IssueDate</w:t>
+            </w:r>
+            <w:proofErr w:type="spellEnd"/>
+            <w:r>
+              <w:t>}</w:t>
             </w:r>
           </w:p>
         </w:tc>
@@ -258,7 +362,15 @@
             <w:bookmarkStart w:id="12" w:name="Expiry_Date"/>
             <w:bookmarkEnd w:id="12"/>
             <w:r>
-              <w:t>{d.ReIssueDate}</w:t>
+              <w:t>{</w:t>
+            </w:r>
+            <w:proofErr w:type="spellStart"/>
+            <w:r>
+              <w:t>d.ReIssueDate</w:t>
+            </w:r>
+            <w:proofErr w:type="spellEnd"/>
+            <w:r>
+              <w:t>}</w:t>
             </w:r>
           </w:p>
         </w:tc>
@@ -286,7 +398,15 @@
       <w:bookmarkStart w:id="13" w:name="Licence_Detail_Info"/>
       <w:bookmarkEnd w:id="13"/>
       <w:r>
-        <w:t>{d.SiteDetails}</w:t>
+        <w:t>{</w:t>
+      </w:r>
+      <w:proofErr w:type="spellStart"/>
+      <w:r>
+        <w:t>d.SiteDetails</w:t>
+      </w:r>
+      <w:proofErr w:type="spellEnd"/>
+      <w:r>
+        <w:t>}</w:t>
       </w:r>
     </w:p>
     <w:p>
@@ -326,7 +446,14 @@
         <w:rPr>
           <w:b/>
         </w:rPr>
-        <w:t>{d.</w:t>
+        <w:t>{</w:t>
+      </w:r>
+      <w:proofErr w:type="spellStart"/>
+      <w:r>
+        <w:rPr>
+          <w:b/>
+        </w:rPr>
+        <w:t>d.</w:t>
       </w:r>
       <w:r>
         <w:rPr>
@@ -334,18 +461,21 @@
         </w:rPr>
         <w:t>SiteInformation</w:t>
       </w:r>
+      <w:proofErr w:type="spellEnd"/>
       <w:r>
         <w:rPr>
           <w:b/>
         </w:rPr>
         <w:t>[</w:t>
       </w:r>
+      <w:proofErr w:type="spellStart"/>
       <w:r>
         <w:rPr>
           <w:b/>
         </w:rPr>
         <w:t>i</w:t>
       </w:r>
+      <w:proofErr w:type="spellEnd"/>
       <w:r>
         <w:rPr>
           <w:b/>
@@ -358,11 +488,19 @@
         </w:rPr>
         <w:t>.</w:t>
       </w:r>
-      <w:r>
-        <w:rPr>
-          <w:b/>
-        </w:rPr>
-        <w:t>DairyTankCompany}</w:t>
+      <w:proofErr w:type="spellStart"/>
+      <w:r>
+        <w:rPr>
+          <w:b/>
+        </w:rPr>
+        <w:t>DairyTankCompany</w:t>
+      </w:r>
+      <w:proofErr w:type="spellEnd"/>
+      <w:r>
+        <w:rPr>
+          <w:b/>
+        </w:rPr>
+        <w:t>}</w:t>
       </w:r>
       <w:r>
         <w:rPr>
@@ -374,7 +512,14 @@
         <w:rPr>
           <w:b/>
         </w:rPr>
-        <w:t>{d.</w:t>
+        <w:t>{</w:t>
+      </w:r>
+      <w:proofErr w:type="spellStart"/>
+      <w:r>
+        <w:rPr>
+          <w:b/>
+        </w:rPr>
+        <w:t>d.</w:t>
       </w:r>
       <w:r>
         <w:rPr>
@@ -382,18 +527,21 @@
         </w:rPr>
         <w:t>SiteInformation</w:t>
       </w:r>
+      <w:proofErr w:type="spellEnd"/>
       <w:r>
         <w:rPr>
           <w:b/>
         </w:rPr>
         <w:t>[</w:t>
       </w:r>
+      <w:proofErr w:type="spellStart"/>
       <w:r>
         <w:rPr>
           <w:b/>
         </w:rPr>
         <w:t>i</w:t>
       </w:r>
+      <w:proofErr w:type="spellEnd"/>
       <w:r>
         <w:rPr>
           <w:b/>
@@ -406,11 +554,19 @@
         </w:rPr>
         <w:t>.</w:t>
       </w:r>
-      <w:r>
-        <w:rPr>
-          <w:b/>
-        </w:rPr>
-        <w:t>DairyTankSN}</w:t>
+      <w:proofErr w:type="spellStart"/>
+      <w:r>
+        <w:rPr>
+          <w:b/>
+        </w:rPr>
+        <w:t>DairyTankSN</w:t>
+      </w:r>
+      <w:proofErr w:type="spellEnd"/>
+      <w:r>
+        <w:rPr>
+          <w:b/>
+        </w:rPr>
+        <w:t>}</w:t>
       </w:r>
       <w:r>
         <w:rPr>
@@ -422,7 +578,49 @@
         <w:rPr>
           <w:b/>
         </w:rPr>
-        <w:t xml:space="preserve">Model: {d.SiteInformation[i].DairyTankModel} </w:t>
+        <w:t>Model: {</w:t>
+      </w:r>
+      <w:proofErr w:type="spellStart"/>
+      <w:r>
+        <w:rPr>
+          <w:b/>
+        </w:rPr>
+        <w:t>d.SiteInformation</w:t>
+      </w:r>
+      <w:proofErr w:type="spellEnd"/>
+      <w:r>
+        <w:rPr>
+          <w:b/>
+        </w:rPr>
+        <w:t>[</w:t>
+      </w:r>
+      <w:proofErr w:type="spellStart"/>
+      <w:r>
+        <w:rPr>
+          <w:b/>
+        </w:rPr>
+        <w:t>i</w:t>
+      </w:r>
+      <w:proofErr w:type="spellEnd"/>
+      <w:r>
+        <w:rPr>
+          <w:b/>
+        </w:rPr>
+        <w:t>].</w:t>
+      </w:r>
+      <w:proofErr w:type="spellStart"/>
+      <w:r>
+        <w:rPr>
+          <w:b/>
+        </w:rPr>
+        <w:t>DairyTankModel</w:t>
+      </w:r>
+      <w:proofErr w:type="spellEnd"/>
+      <w:r>
+        <w:rPr>
+          <w:b/>
+        </w:rPr>
+        <w:t xml:space="preserve">} </w:t>
       </w:r>
       <w:r>
         <w:rPr>
@@ -440,7 +638,14 @@
         <w:rPr>
           <w:b/>
         </w:rPr>
-        <w:t>{d.</w:t>
+        <w:t>{</w:t>
+      </w:r>
+      <w:proofErr w:type="spellStart"/>
+      <w:r>
+        <w:rPr>
+          <w:b/>
+        </w:rPr>
+        <w:t>d.</w:t>
       </w:r>
       <w:r>
         <w:rPr>
@@ -448,18 +653,21 @@
         </w:rPr>
         <w:t>SiteInformation</w:t>
       </w:r>
+      <w:proofErr w:type="spellEnd"/>
       <w:r>
         <w:rPr>
           <w:b/>
         </w:rPr>
         <w:t>[</w:t>
       </w:r>
+      <w:proofErr w:type="spellStart"/>
       <w:r>
         <w:rPr>
           <w:b/>
         </w:rPr>
         <w:t>i</w:t>
       </w:r>
+      <w:proofErr w:type="spellEnd"/>
       <w:r>
         <w:rPr>
           <w:b/>
@@ -472,11 +680,19 @@
         </w:rPr>
         <w:t>.</w:t>
       </w:r>
-      <w:r>
-        <w:rPr>
-          <w:b/>
-        </w:rPr>
-        <w:t>DairyTankCapacity}</w:t>
+      <w:proofErr w:type="spellStart"/>
+      <w:r>
+        <w:rPr>
+          <w:b/>
+        </w:rPr>
+        <w:t>DairyTankCapacity</w:t>
+      </w:r>
+      <w:proofErr w:type="spellEnd"/>
+      <w:r>
+        <w:rPr>
+          <w:b/>
+        </w:rPr>
+        <w:t>}</w:t>
       </w:r>
       <w:r>
         <w:rPr>
@@ -500,7 +716,14 @@
         <w:rPr>
           <w:b/>
         </w:rPr>
-        <w:t>{d.</w:t>
+        <w:t>{</w:t>
+      </w:r>
+      <w:proofErr w:type="spellStart"/>
+      <w:r>
+        <w:rPr>
+          <w:b/>
+        </w:rPr>
+        <w:t>d.</w:t>
       </w:r>
       <w:r>
         <w:rPr>
@@ -508,18 +731,21 @@
         </w:rPr>
         <w:t>SiteInformation</w:t>
       </w:r>
+      <w:proofErr w:type="spellEnd"/>
       <w:r>
         <w:rPr>
           <w:b/>
         </w:rPr>
         <w:t>[</w:t>
       </w:r>
+      <w:proofErr w:type="spellStart"/>
       <w:r>
         <w:rPr>
           <w:b/>
         </w:rPr>
         <w:t>i</w:t>
       </w:r>
+      <w:proofErr w:type="spellEnd"/>
       <w:r>
         <w:rPr>
           <w:b/>
@@ -532,11 +758,19 @@
         </w:rPr>
         <w:t>.</w:t>
       </w:r>
-      <w:r>
-        <w:rPr>
-          <w:b/>
-        </w:rPr>
-        <w:t>DairyTankCalibrationDate}</w:t>
+      <w:proofErr w:type="spellStart"/>
+      <w:r>
+        <w:rPr>
+          <w:b/>
+        </w:rPr>
+        <w:t>DairyTankCalibrationDate</w:t>
+      </w:r>
+      <w:proofErr w:type="spellEnd"/>
+      <w:r>
+        <w:rPr>
+          <w:b/>
+        </w:rPr>
+        <w:t>}</w:t>
       </w:r>
       <w:r>
         <w:rPr>
@@ -562,7 +796,14 @@
         <w:rPr>
           <w:b/>
         </w:rPr>
-        <w:t>Tank: {d.</w:t>
+        <w:t>Tank: {</w:t>
+      </w:r>
+      <w:proofErr w:type="spellStart"/>
+      <w:r>
+        <w:rPr>
+          <w:b/>
+        </w:rPr>
+        <w:t>d.</w:t>
       </w:r>
       <w:r>
         <w:rPr>
@@ -570,11 +811,33 @@
         </w:rPr>
         <w:t>SiteInformation</w:t>
       </w:r>
-      <w:r>
-        <w:rPr>
-          <w:b/>
-        </w:rPr>
-        <w:t>[i+1].DairyTankCompany} Serial No. {d.</w:t>
+      <w:proofErr w:type="spellEnd"/>
+      <w:r>
+        <w:rPr>
+          <w:b/>
+        </w:rPr>
+        <w:t>[i+1].</w:t>
+      </w:r>
+      <w:proofErr w:type="spellStart"/>
+      <w:r>
+        <w:rPr>
+          <w:b/>
+        </w:rPr>
+        <w:t>DairyTankCompany</w:t>
+      </w:r>
+      <w:proofErr w:type="spellEnd"/>
+      <w:r>
+        <w:rPr>
+          <w:b/>
+        </w:rPr>
+        <w:t>} Serial No. {</w:t>
+      </w:r>
+      <w:proofErr w:type="spellStart"/>
+      <w:r>
+        <w:rPr>
+          <w:b/>
+        </w:rPr>
+        <w:t>d.</w:t>
       </w:r>
       <w:r>
         <w:rPr>
@@ -582,17 +845,46 @@
         </w:rPr>
         <w:t>SiteInformation</w:t>
       </w:r>
-      <w:r>
-        <w:rPr>
-          <w:b/>
-        </w:rPr>
-        <w:t xml:space="preserve">[i+1].DairyTankSN} </w:t>
-      </w:r>
-      <w:r>
-        <w:rPr>
-          <w:b/>
-        </w:rPr>
-        <w:t>Model: {d.SiteInformation[i</w:t>
+      <w:proofErr w:type="spellEnd"/>
+      <w:r>
+        <w:rPr>
+          <w:b/>
+        </w:rPr>
+        <w:t>[i+1].</w:t>
+      </w:r>
+      <w:proofErr w:type="spellStart"/>
+      <w:r>
+        <w:rPr>
+          <w:b/>
+        </w:rPr>
+        <w:t>DairyTankSN</w:t>
+      </w:r>
+      <w:proofErr w:type="spellEnd"/>
+      <w:r>
+        <w:rPr>
+          <w:b/>
+        </w:rPr>
+        <w:t xml:space="preserve">} </w:t>
+      </w:r>
+      <w:r>
+        <w:rPr>
+          <w:b/>
+        </w:rPr>
+        <w:t>Model: {</w:t>
+      </w:r>
+      <w:proofErr w:type="spellStart"/>
+      <w:r>
+        <w:rPr>
+          <w:b/>
+        </w:rPr>
+        <w:t>d.SiteInformation</w:t>
+      </w:r>
+      <w:proofErr w:type="spellEnd"/>
+      <w:r>
+        <w:rPr>
+          <w:b/>
+        </w:rPr>
+        <w:t>[i</w:t>
       </w:r>
       <w:r>
         <w:rPr>
@@ -604,7 +896,21 @@
         <w:rPr>
           <w:b/>
         </w:rPr>
-        <w:t xml:space="preserve">].DairyTankModel} </w:t>
+        <w:t>].</w:t>
+      </w:r>
+      <w:proofErr w:type="spellStart"/>
+      <w:r>
+        <w:rPr>
+          <w:b/>
+        </w:rPr>
+        <w:t>DairyTankModel</w:t>
+      </w:r>
+      <w:proofErr w:type="spellEnd"/>
+      <w:r>
+        <w:rPr>
+          <w:b/>
+        </w:rPr>
+        <w:t xml:space="preserve">} </w:t>
       </w:r>
       <w:r>
         <w:rPr>
@@ -622,7 +928,14 @@
         <w:rPr>
           <w:b/>
         </w:rPr>
-        <w:t>{d.</w:t>
+        <w:t>{</w:t>
+      </w:r>
+      <w:proofErr w:type="spellStart"/>
+      <w:r>
+        <w:rPr>
+          <w:b/>
+        </w:rPr>
+        <w:t>d.</w:t>
       </w:r>
       <w:r>
         <w:rPr>
@@ -630,11 +943,26 @@
         </w:rPr>
         <w:t>SiteInformation</w:t>
       </w:r>
-      <w:r>
-        <w:rPr>
-          <w:b/>
-        </w:rPr>
-        <w:t>[i+1].DairyTankCapacity} Calibration date:</w:t>
+      <w:proofErr w:type="spellEnd"/>
+      <w:r>
+        <w:rPr>
+          <w:b/>
+        </w:rPr>
+        <w:t>[i+1].</w:t>
+      </w:r>
+      <w:proofErr w:type="spellStart"/>
+      <w:r>
+        <w:rPr>
+          <w:b/>
+        </w:rPr>
+        <w:t>DairyTankCapacity</w:t>
+      </w:r>
+      <w:proofErr w:type="spellEnd"/>
+      <w:r>
+        <w:rPr>
+          <w:b/>
+        </w:rPr>
+        <w:t>} Calibration date:</w:t>
       </w:r>
       <w:r>
         <w:rPr>
@@ -646,7 +974,14 @@
         <w:rPr>
           <w:b/>
         </w:rPr>
-        <w:t>{d.</w:t>
+        <w:t>{</w:t>
+      </w:r>
+      <w:proofErr w:type="spellStart"/>
+      <w:r>
+        <w:rPr>
+          <w:b/>
+        </w:rPr>
+        <w:t>d.</w:t>
       </w:r>
       <w:r>
         <w:rPr>
@@ -654,18 +989,34 @@
         </w:rPr>
         <w:t>SiteInformation</w:t>
       </w:r>
-      <w:r>
-        <w:rPr>
-          <w:b/>
-        </w:rPr>
-        <w:t xml:space="preserve">[i+1].DairyTankCalibrationDate} </w:t>
+      <w:proofErr w:type="spellEnd"/>
+      <w:r>
+        <w:rPr>
+          <w:b/>
+        </w:rPr>
+        <w:t>[i+1].</w:t>
+      </w:r>
+      <w:proofErr w:type="spellStart"/>
+      <w:r>
+        <w:rPr>
+          <w:b/>
+        </w:rPr>
+        <w:t>DairyTankCalibrationDate</w:t>
+      </w:r>
+      <w:proofErr w:type="spellEnd"/>
+      <w:r>
+        <w:rPr>
+          <w:b/>
+        </w:rPr>
+        <w:t xml:space="preserve">} </w:t>
       </w:r>
     </w:p>
     <w:p>
       <w:pPr>
         <w:jc w:val="center"/>
         <w:rPr>
-          <w:sz w:val="70"/>
+          <w:sz w:val="40"/>
+          <w:szCs w:val="40"/>
         </w:rPr>
       </w:pPr>
     </w:p>
@@ -673,18 +1024,37 @@
       <w:pPr>
         <w:jc w:val="center"/>
         <w:rPr>
-          <w:sz w:val="70"/>
+          <w:sz w:val="60"/>
+          <w:szCs w:val="60"/>
         </w:rPr>
       </w:pPr>
       <w:r>
         <w:rPr>
-          <w:sz w:val="70"/>
-        </w:rPr>
-        <w:t>{d.IRMA_Num}</w:t>
+          <w:sz w:val="60"/>
+          <w:szCs w:val="60"/>
+        </w:rPr>
+        <w:t>{</w:t>
+      </w:r>
+      <w:proofErr w:type="spellStart"/>
+      <w:r>
+        <w:rPr>
+          <w:sz w:val="60"/>
+          <w:szCs w:val="60"/>
+        </w:rPr>
+        <w:t>d.IRMA_Num</w:t>
+      </w:r>
+      <w:proofErr w:type="spellEnd"/>
+      <w:r>
+        <w:rPr>
+          <w:sz w:val="60"/>
+          <w:szCs w:val="60"/>
+        </w:rPr>
+        <w:t>}</w:t>
       </w:r>
     </w:p>
     <w:p>
       <w:r>
+        <w:lastRenderedPageBreak/>
         <w:tab/>
       </w:r>
       <w:r>
@@ -856,25 +1226,21 @@
         <w:t>Dr. Theresa Burns, Chief Veterinarian</w:t>
       </w:r>
     </w:p>
-    <w:p/>
     <w:sectPr>
-      <w:headerReference w:type="even" r:id="rId9"/>
-      <w:headerReference w:type="default" r:id="rId10"/>
-      <w:footerReference w:type="even" r:id="rId11"/>
-      <w:footerReference w:type="default" r:id="rId12"/>
-      <w:headerReference w:type="first" r:id="rId13"/>
-      <w:footerReference w:type="first" r:id="rId14"/>
+      <w:headerReference w:type="first" r:id="rId9"/>
+      <w:footerReference w:type="first" r:id="rId10"/>
       <w:pgSz w:w="15842" w:h="12242" w:orient="landscape" w:code="1"/>
-      <w:pgMar w:top="567" w:right="1440" w:bottom="567" w:left="1151" w:header="289" w:footer="142" w:gutter="0"/>
+      <w:pgMar w:top="567" w:right="1440" w:bottom="567" w:left="1151" w:header="113" w:footer="142" w:gutter="0"/>
       <w:cols w:space="720"/>
       <w:titlePg/>
+      <w:docGrid w:linePitch="326"/>
     </w:sectPr>
   </w:body>
 </w:document>
 </file>
 
 <file path=word/endnotes.xml><?xml version="1.0" encoding="utf-8"?>
-<w:endnotes xmlns:wpc="http://schemas.microsoft.com/office/word/2010/wordprocessingCanvas" xmlns:cx="http://schemas.microsoft.com/office/drawing/2014/chartex" xmlns:cx1="http://schemas.microsoft.com/office/drawing/2015/9/8/chartex" xmlns:cx2="http://schemas.microsoft.com/office/drawing/2015/10/21/chartex" xmlns:cx3="http://schemas.microsoft.com/office/drawing/2016/5/9/chartex" xmlns:cx4="http://schemas.microsoft.com/office/drawing/2016/5/10/chartex" xmlns:cx5="http://schemas.microsoft.com/office/drawing/2016/5/11/chartex" xmlns:cx6="http://schemas.microsoft.com/office/drawing/2016/5/12/chartex" xmlns:cx7="http://schemas.microsoft.com/office/drawing/2016/5/13/chartex" xmlns:cx8="http://schemas.microsoft.com/office/drawing/2016/5/14/chartex" xmlns:mc="http://schemas.openxmlformats.org/markup-compatibility/2006" xmlns:aink="http://schemas.microsoft.com/office/drawing/2016/ink" xmlns:am3d="http://schemas.microsoft.com/office/drawing/2017/model3d" xmlns:o="urn:schemas-microsoft-com:office:office" xmlns:oel="http://schemas.microsoft.com/office/2019/extlst" xmlns:r="http://schemas.openxmlformats.org/officeDocument/2006/relationships" xmlns:m="http://schemas.openxmlformats.org/officeDocument/2006/math" xmlns:v="urn:schemas-microsoft-com:vml" xmlns:wp14="http://schemas.microsoft.com/office/word/2010/wordprocessingDrawing" xmlns:wp="http://schemas.openxmlformats.org/drawingml/2006/wordprocessingDrawing" xmlns:w10="urn:schemas-microsoft-com:office:word" xmlns:w="http://schemas.openxmlformats.org/wordprocessingml/2006/main" xmlns:w14="http://schemas.microsoft.com/office/word/2010/wordml" xmlns:w15="http://schemas.microsoft.com/office/word/2012/wordml" xmlns:w16cex="http://schemas.microsoft.com/office/word/2018/wordml/cex" xmlns:w16cid="http://schemas.microsoft.com/office/word/2016/wordml/cid" xmlns:w16="http://schemas.microsoft.com/office/word/2018/wordml" xmlns:w16sdtdh="http://schemas.microsoft.com/office/word/2020/wordml/sdtdatahash" xmlns:w16se="http://schemas.microsoft.com/office/word/2015/wordml/symex" xmlns:wpg="http://schemas.microsoft.com/office/word/2010/wordprocessingGroup" xmlns:wpi="http://schemas.microsoft.com/office/word/2010/wordprocessingInk" xmlns:wne="http://schemas.microsoft.com/office/word/2006/wordml" xmlns:wps="http://schemas.microsoft.com/office/word/2010/wordprocessingShape" mc:Ignorable="w14 w15 w16se w16cid w16 w16cex w16sdtdh wp14">
+<w:endnotes xmlns:wpc="http://schemas.microsoft.com/office/word/2010/wordprocessingCanvas" xmlns:cx="http://schemas.microsoft.com/office/drawing/2014/chartex" xmlns:cx1="http://schemas.microsoft.com/office/drawing/2015/9/8/chartex" xmlns:cx2="http://schemas.microsoft.com/office/drawing/2015/10/21/chartex" xmlns:cx3="http://schemas.microsoft.com/office/drawing/2016/5/9/chartex" xmlns:cx4="http://schemas.microsoft.com/office/drawing/2016/5/10/chartex" xmlns:cx5="http://schemas.microsoft.com/office/drawing/2016/5/11/chartex" xmlns:cx6="http://schemas.microsoft.com/office/drawing/2016/5/12/chartex" xmlns:cx7="http://schemas.microsoft.com/office/drawing/2016/5/13/chartex" xmlns:cx8="http://schemas.microsoft.com/office/drawing/2016/5/14/chartex" xmlns:mc="http://schemas.openxmlformats.org/markup-compatibility/2006" xmlns:aink="http://schemas.microsoft.com/office/drawing/2016/ink" xmlns:am3d="http://schemas.microsoft.com/office/drawing/2017/model3d" xmlns:o="urn:schemas-microsoft-com:office:office" xmlns:oel="http://schemas.microsoft.com/office/2019/extlst" xmlns:r="http://schemas.openxmlformats.org/officeDocument/2006/relationships" xmlns:m="http://schemas.openxmlformats.org/officeDocument/2006/math" xmlns:v="urn:schemas-microsoft-com:vml" xmlns:wp14="http://schemas.microsoft.com/office/word/2010/wordprocessingDrawing" xmlns:wp="http://schemas.openxmlformats.org/drawingml/2006/wordprocessingDrawing" xmlns:w10="urn:schemas-microsoft-com:office:word" xmlns:w="http://schemas.openxmlformats.org/wordprocessingml/2006/main" xmlns:w14="http://schemas.microsoft.com/office/word/2010/wordml" xmlns:w15="http://schemas.microsoft.com/office/word/2012/wordml" xmlns:w16cex="http://schemas.microsoft.com/office/word/2018/wordml/cex" xmlns:w16cid="http://schemas.microsoft.com/office/word/2016/wordml/cid" xmlns:w16="http://schemas.microsoft.com/office/word/2018/wordml" xmlns:w16du="http://schemas.microsoft.com/office/word/2023/wordml/word16du" xmlns:w16sdtdh="http://schemas.microsoft.com/office/word/2020/wordml/sdtdatahash" xmlns:w16se="http://schemas.microsoft.com/office/word/2015/wordml/symex" xmlns:wpg="http://schemas.microsoft.com/office/word/2010/wordprocessingGroup" xmlns:wpi="http://schemas.microsoft.com/office/word/2010/wordprocessingInk" xmlns:wne="http://schemas.microsoft.com/office/word/2006/wordml" xmlns:wps="http://schemas.microsoft.com/office/word/2010/wordprocessingShape" mc:Ignorable="w14 w15 w16se w16cid w16 w16cex w16sdtdh w16du wp14">
   <w:endnote w:type="separator" w:id="-1">
     <w:p>
       <w:r>
@@ -893,27 +1259,7 @@
 </file>
 
 <file path=word/footer1.xml><?xml version="1.0" encoding="utf-8"?>
-<w:ftr xmlns:wpc="http://schemas.microsoft.com/office/word/2010/wordprocessingCanvas" xmlns:cx="http://schemas.microsoft.com/office/drawing/2014/chartex" xmlns:cx1="http://schemas.microsoft.com/office/drawing/2015/9/8/chartex" xmlns:cx2="http://schemas.microsoft.com/office/drawing/2015/10/21/chartex" xmlns:cx3="http://schemas.microsoft.com/office/drawing/2016/5/9/chartex" xmlns:cx4="http://schemas.microsoft.com/office/drawing/2016/5/10/chartex" xmlns:cx5="http://schemas.microsoft.com/office/drawing/2016/5/11/chartex" xmlns:cx6="http://schemas.microsoft.com/office/drawing/2016/5/12/chartex" xmlns:cx7="http://schemas.microsoft.com/office/drawing/2016/5/13/chartex" xmlns:cx8="http://schemas.microsoft.com/office/drawing/2016/5/14/chartex" xmlns:mc="http://schemas.openxmlformats.org/markup-compatibility/2006" xmlns:aink="http://schemas.microsoft.com/office/drawing/2016/ink" xmlns:am3d="http://schemas.microsoft.com/office/drawing/2017/model3d" xmlns:o="urn:schemas-microsoft-com:office:office" xmlns:oel="http://schemas.microsoft.com/office/2019/extlst" xmlns:r="http://schemas.openxmlformats.org/officeDocument/2006/relationships" xmlns:m="http://schemas.openxmlformats.org/officeDocument/2006/math" xmlns:v="urn:schemas-microsoft-com:vml" xmlns:wp14="http://schemas.microsoft.com/office/word/2010/wordprocessingDrawing" xmlns:wp="http://schemas.openxmlformats.org/drawingml/2006/wordprocessingDrawing" xmlns:w10="urn:schemas-microsoft-com:office:word" xmlns:w="http://schemas.openxmlformats.org/wordprocessingml/2006/main" xmlns:w14="http://schemas.microsoft.com/office/word/2010/wordml" xmlns:w15="http://schemas.microsoft.com/office/word/2012/wordml" xmlns:w16cex="http://schemas.microsoft.com/office/word/2018/wordml/cex" xmlns:w16cid="http://schemas.microsoft.com/office/word/2016/wordml/cid" xmlns:w16="http://schemas.microsoft.com/office/word/2018/wordml" xmlns:w16sdtdh="http://schemas.microsoft.com/office/word/2020/wordml/sdtdatahash" xmlns:w16se="http://schemas.microsoft.com/office/word/2015/wordml/symex" xmlns:wpg="http://schemas.microsoft.com/office/word/2010/wordprocessingGroup" xmlns:wpi="http://schemas.microsoft.com/office/word/2010/wordprocessingInk" xmlns:wne="http://schemas.microsoft.com/office/word/2006/wordml" xmlns:wps="http://schemas.microsoft.com/office/word/2010/wordprocessingShape" mc:Ignorable="w14 w15 w16se w16cid w16 w16cex w16sdtdh wp14">
-  <w:p>
-    <w:pPr>
-      <w:pStyle w:val="Footer"/>
-    </w:pPr>
-  </w:p>
-</w:ftr>
-</file>
-
-<file path=word/footer2.xml><?xml version="1.0" encoding="utf-8"?>
-<w:ftr xmlns:wpc="http://schemas.microsoft.com/office/word/2010/wordprocessingCanvas" xmlns:cx="http://schemas.microsoft.com/office/drawing/2014/chartex" xmlns:cx1="http://schemas.microsoft.com/office/drawing/2015/9/8/chartex" xmlns:cx2="http://schemas.microsoft.com/office/drawing/2015/10/21/chartex" xmlns:cx3="http://schemas.microsoft.com/office/drawing/2016/5/9/chartex" xmlns:cx4="http://schemas.microsoft.com/office/drawing/2016/5/10/chartex" xmlns:cx5="http://schemas.microsoft.com/office/drawing/2016/5/11/chartex" xmlns:cx6="http://schemas.microsoft.com/office/drawing/2016/5/12/chartex" xmlns:cx7="http://schemas.microsoft.com/office/drawing/2016/5/13/chartex" xmlns:cx8="http://schemas.microsoft.com/office/drawing/2016/5/14/chartex" xmlns:mc="http://schemas.openxmlformats.org/markup-compatibility/2006" xmlns:aink="http://schemas.microsoft.com/office/drawing/2016/ink" xmlns:am3d="http://schemas.microsoft.com/office/drawing/2017/model3d" xmlns:o="urn:schemas-microsoft-com:office:office" xmlns:oel="http://schemas.microsoft.com/office/2019/extlst" xmlns:r="http://schemas.openxmlformats.org/officeDocument/2006/relationships" xmlns:m="http://schemas.openxmlformats.org/officeDocument/2006/math" xmlns:v="urn:schemas-microsoft-com:vml" xmlns:wp14="http://schemas.microsoft.com/office/word/2010/wordprocessingDrawing" xmlns:wp="http://schemas.openxmlformats.org/drawingml/2006/wordprocessingDrawing" xmlns:w10="urn:schemas-microsoft-com:office:word" xmlns:w="http://schemas.openxmlformats.org/wordprocessingml/2006/main" xmlns:w14="http://schemas.microsoft.com/office/word/2010/wordml" xmlns:w15="http://schemas.microsoft.com/office/word/2012/wordml" xmlns:w16cex="http://schemas.microsoft.com/office/word/2018/wordml/cex" xmlns:w16cid="http://schemas.microsoft.com/office/word/2016/wordml/cid" xmlns:w16="http://schemas.microsoft.com/office/word/2018/wordml" xmlns:w16sdtdh="http://schemas.microsoft.com/office/word/2020/wordml/sdtdatahash" xmlns:w16se="http://schemas.microsoft.com/office/word/2015/wordml/symex" xmlns:wpg="http://schemas.microsoft.com/office/word/2010/wordprocessingGroup" xmlns:wpi="http://schemas.microsoft.com/office/word/2010/wordprocessingInk" xmlns:wne="http://schemas.microsoft.com/office/word/2006/wordml" xmlns:wps="http://schemas.microsoft.com/office/word/2010/wordprocessingShape" mc:Ignorable="w14 w15 w16se w16cid w16 w16cex w16sdtdh wp14">
-  <w:p>
-    <w:pPr>
-      <w:pStyle w:val="Footer"/>
-    </w:pPr>
-  </w:p>
-</w:ftr>
-</file>
-
-<file path=word/footer3.xml><?xml version="1.0" encoding="utf-8"?>
-<w:ftr xmlns:wpc="http://schemas.microsoft.com/office/word/2010/wordprocessingCanvas" xmlns:cx="http://schemas.microsoft.com/office/drawing/2014/chartex" xmlns:cx1="http://schemas.microsoft.com/office/drawing/2015/9/8/chartex" xmlns:cx2="http://schemas.microsoft.com/office/drawing/2015/10/21/chartex" xmlns:cx3="http://schemas.microsoft.com/office/drawing/2016/5/9/chartex" xmlns:cx4="http://schemas.microsoft.com/office/drawing/2016/5/10/chartex" xmlns:cx5="http://schemas.microsoft.com/office/drawing/2016/5/11/chartex" xmlns:cx6="http://schemas.microsoft.com/office/drawing/2016/5/12/chartex" xmlns:cx7="http://schemas.microsoft.com/office/drawing/2016/5/13/chartex" xmlns:cx8="http://schemas.microsoft.com/office/drawing/2016/5/14/chartex" xmlns:mc="http://schemas.openxmlformats.org/markup-compatibility/2006" xmlns:aink="http://schemas.microsoft.com/office/drawing/2016/ink" xmlns:am3d="http://schemas.microsoft.com/office/drawing/2017/model3d" xmlns:o="urn:schemas-microsoft-com:office:office" xmlns:oel="http://schemas.microsoft.com/office/2019/extlst" xmlns:r="http://schemas.openxmlformats.org/officeDocument/2006/relationships" xmlns:m="http://schemas.openxmlformats.org/officeDocument/2006/math" xmlns:v="urn:schemas-microsoft-com:vml" xmlns:wp14="http://schemas.microsoft.com/office/word/2010/wordprocessingDrawing" xmlns:wp="http://schemas.openxmlformats.org/drawingml/2006/wordprocessingDrawing" xmlns:w10="urn:schemas-microsoft-com:office:word" xmlns:w="http://schemas.openxmlformats.org/wordprocessingml/2006/main" xmlns:w14="http://schemas.microsoft.com/office/word/2010/wordml" xmlns:w15="http://schemas.microsoft.com/office/word/2012/wordml" xmlns:w16cex="http://schemas.microsoft.com/office/word/2018/wordml/cex" xmlns:w16cid="http://schemas.microsoft.com/office/word/2016/wordml/cid" xmlns:w16="http://schemas.microsoft.com/office/word/2018/wordml" xmlns:w16sdtdh="http://schemas.microsoft.com/office/word/2020/wordml/sdtdatahash" xmlns:w16se="http://schemas.microsoft.com/office/word/2015/wordml/symex" xmlns:wpg="http://schemas.microsoft.com/office/word/2010/wordprocessingGroup" xmlns:wpi="http://schemas.microsoft.com/office/word/2010/wordprocessingInk" xmlns:wne="http://schemas.microsoft.com/office/word/2006/wordml" xmlns:wps="http://schemas.microsoft.com/office/word/2010/wordprocessingShape" mc:Ignorable="w14 w15 w16se w16cid w16 w16cex w16sdtdh wp14">
+<w:ftr xmlns:wpc="http://schemas.microsoft.com/office/word/2010/wordprocessingCanvas" xmlns:cx="http://schemas.microsoft.com/office/drawing/2014/chartex" xmlns:cx1="http://schemas.microsoft.com/office/drawing/2015/9/8/chartex" xmlns:cx2="http://schemas.microsoft.com/office/drawing/2015/10/21/chartex" xmlns:cx3="http://schemas.microsoft.com/office/drawing/2016/5/9/chartex" xmlns:cx4="http://schemas.microsoft.com/office/drawing/2016/5/10/chartex" xmlns:cx5="http://schemas.microsoft.com/office/drawing/2016/5/11/chartex" xmlns:cx6="http://schemas.microsoft.com/office/drawing/2016/5/12/chartex" xmlns:cx7="http://schemas.microsoft.com/office/drawing/2016/5/13/chartex" xmlns:cx8="http://schemas.microsoft.com/office/drawing/2016/5/14/chartex" xmlns:mc="http://schemas.openxmlformats.org/markup-compatibility/2006" xmlns:aink="http://schemas.microsoft.com/office/drawing/2016/ink" xmlns:am3d="http://schemas.microsoft.com/office/drawing/2017/model3d" xmlns:o="urn:schemas-microsoft-com:office:office" xmlns:oel="http://schemas.microsoft.com/office/2019/extlst" xmlns:r="http://schemas.openxmlformats.org/officeDocument/2006/relationships" xmlns:m="http://schemas.openxmlformats.org/officeDocument/2006/math" xmlns:v="urn:schemas-microsoft-com:vml" xmlns:wp14="http://schemas.microsoft.com/office/word/2010/wordprocessingDrawing" xmlns:wp="http://schemas.openxmlformats.org/drawingml/2006/wordprocessingDrawing" xmlns:w10="urn:schemas-microsoft-com:office:word" xmlns:w="http://schemas.openxmlformats.org/wordprocessingml/2006/main" xmlns:w14="http://schemas.microsoft.com/office/word/2010/wordml" xmlns:w15="http://schemas.microsoft.com/office/word/2012/wordml" xmlns:w16cex="http://schemas.microsoft.com/office/word/2018/wordml/cex" xmlns:w16cid="http://schemas.microsoft.com/office/word/2016/wordml/cid" xmlns:w16="http://schemas.microsoft.com/office/word/2018/wordml" xmlns:w16du="http://schemas.microsoft.com/office/word/2023/wordml/word16du" xmlns:w16sdtdh="http://schemas.microsoft.com/office/word/2020/wordml/sdtdatahash" xmlns:w16se="http://schemas.microsoft.com/office/word/2015/wordml/symex" xmlns:wpg="http://schemas.microsoft.com/office/word/2010/wordprocessingGroup" xmlns:wpi="http://schemas.microsoft.com/office/word/2010/wordprocessingInk" xmlns:wne="http://schemas.microsoft.com/office/word/2006/wordml" xmlns:wps="http://schemas.microsoft.com/office/word/2010/wordprocessingShape" mc:Ignorable="w14 w15 w16se w16cid w16 w16cex w16sdtdh w16du wp14">
   <w:p>
     <w:pPr>
       <w:pStyle w:val="Footer"/>
@@ -937,7 +1283,7 @@
 </file>
 
 <file path=word/footnotes.xml><?xml version="1.0" encoding="utf-8"?>
-<w:footnotes xmlns:wpc="http://schemas.microsoft.com/office/word/2010/wordprocessingCanvas" xmlns:cx="http://schemas.microsoft.com/office/drawing/2014/chartex" xmlns:cx1="http://schemas.microsoft.com/office/drawing/2015/9/8/chartex" xmlns:cx2="http://schemas.microsoft.com/office/drawing/2015/10/21/chartex" xmlns:cx3="http://schemas.microsoft.com/office/drawing/2016/5/9/chartex" xmlns:cx4="http://schemas.microsoft.com/office/drawing/2016/5/10/chartex" xmlns:cx5="http://schemas.microsoft.com/office/drawing/2016/5/11/chartex" xmlns:cx6="http://schemas.microsoft.com/office/drawing/2016/5/12/chartex" xmlns:cx7="http://schemas.microsoft.com/office/drawing/2016/5/13/chartex" xmlns:cx8="http://schemas.microsoft.com/office/drawing/2016/5/14/chartex" xmlns:mc="http://schemas.openxmlformats.org/markup-compatibility/2006" xmlns:aink="http://schemas.microsoft.com/office/drawing/2016/ink" xmlns:am3d="http://schemas.microsoft.com/office/drawing/2017/model3d" xmlns:o="urn:schemas-microsoft-com:office:office" xmlns:oel="http://schemas.microsoft.com/office/2019/extlst" xmlns:r="http://schemas.openxmlformats.org/officeDocument/2006/relationships" xmlns:m="http://schemas.openxmlformats.org/officeDocument/2006/math" xmlns:v="urn:schemas-microsoft-com:vml" xmlns:wp14="http://schemas.microsoft.com/office/word/2010/wordprocessingDrawing" xmlns:wp="http://schemas.openxmlformats.org/drawingml/2006/wordprocessingDrawing" xmlns:w10="urn:schemas-microsoft-com:office:word" xmlns:w="http://schemas.openxmlformats.org/wordprocessingml/2006/main" xmlns:w14="http://schemas.microsoft.com/office/word/2010/wordml" xmlns:w15="http://schemas.microsoft.com/office/word/2012/wordml" xmlns:w16cex="http://schemas.microsoft.com/office/word/2018/wordml/cex" xmlns:w16cid="http://schemas.microsoft.com/office/word/2016/wordml/cid" xmlns:w16="http://schemas.microsoft.com/office/word/2018/wordml" xmlns:w16sdtdh="http://schemas.microsoft.com/office/word/2020/wordml/sdtdatahash" xmlns:w16se="http://schemas.microsoft.com/office/word/2015/wordml/symex" xmlns:wpg="http://schemas.microsoft.com/office/word/2010/wordprocessingGroup" xmlns:wpi="http://schemas.microsoft.com/office/word/2010/wordprocessingInk" xmlns:wne="http://schemas.microsoft.com/office/word/2006/wordml" xmlns:wps="http://schemas.microsoft.com/office/word/2010/wordprocessingShape" mc:Ignorable="w14 w15 w16se w16cid w16 w16cex w16sdtdh wp14">
+<w:footnotes xmlns:wpc="http://schemas.microsoft.com/office/word/2010/wordprocessingCanvas" xmlns:cx="http://schemas.microsoft.com/office/drawing/2014/chartex" xmlns:cx1="http://schemas.microsoft.com/office/drawing/2015/9/8/chartex" xmlns:cx2="http://schemas.microsoft.com/office/drawing/2015/10/21/chartex" xmlns:cx3="http://schemas.microsoft.com/office/drawing/2016/5/9/chartex" xmlns:cx4="http://schemas.microsoft.com/office/drawing/2016/5/10/chartex" xmlns:cx5="http://schemas.microsoft.com/office/drawing/2016/5/11/chartex" xmlns:cx6="http://schemas.microsoft.com/office/drawing/2016/5/12/chartex" xmlns:cx7="http://schemas.microsoft.com/office/drawing/2016/5/13/chartex" xmlns:cx8="http://schemas.microsoft.com/office/drawing/2016/5/14/chartex" xmlns:mc="http://schemas.openxmlformats.org/markup-compatibility/2006" xmlns:aink="http://schemas.microsoft.com/office/drawing/2016/ink" xmlns:am3d="http://schemas.microsoft.com/office/drawing/2017/model3d" xmlns:o="urn:schemas-microsoft-com:office:office" xmlns:oel="http://schemas.microsoft.com/office/2019/extlst" xmlns:r="http://schemas.openxmlformats.org/officeDocument/2006/relationships" xmlns:m="http://schemas.openxmlformats.org/officeDocument/2006/math" xmlns:v="urn:schemas-microsoft-com:vml" xmlns:wp14="http://schemas.microsoft.com/office/word/2010/wordprocessingDrawing" xmlns:wp="http://schemas.openxmlformats.org/drawingml/2006/wordprocessingDrawing" xmlns:w10="urn:schemas-microsoft-com:office:word" xmlns:w="http://schemas.openxmlformats.org/wordprocessingml/2006/main" xmlns:w14="http://schemas.microsoft.com/office/word/2010/wordml" xmlns:w15="http://schemas.microsoft.com/office/word/2012/wordml" xmlns:w16cex="http://schemas.microsoft.com/office/word/2018/wordml/cex" xmlns:w16cid="http://schemas.microsoft.com/office/word/2016/wordml/cid" xmlns:w16="http://schemas.microsoft.com/office/word/2018/wordml" xmlns:w16du="http://schemas.microsoft.com/office/word/2023/wordml/word16du" xmlns:w16sdtdh="http://schemas.microsoft.com/office/word/2020/wordml/sdtdatahash" xmlns:w16se="http://schemas.microsoft.com/office/word/2015/wordml/symex" xmlns:wpg="http://schemas.microsoft.com/office/word/2010/wordprocessingGroup" xmlns:wpi="http://schemas.microsoft.com/office/word/2010/wordprocessingInk" xmlns:wne="http://schemas.microsoft.com/office/word/2006/wordml" xmlns:wps="http://schemas.microsoft.com/office/word/2010/wordprocessingShape" mc:Ignorable="w14 w15 w16se w16cid w16 w16cex w16sdtdh w16du wp14">
   <w:footnote w:type="separator" w:id="-1">
     <w:p>
       <w:r>
@@ -956,27 +1302,7 @@
 </file>
 
 <file path=word/header1.xml><?xml version="1.0" encoding="utf-8"?>
-<w:hdr xmlns:wpc="http://schemas.microsoft.com/office/word/2010/wordprocessingCanvas" xmlns:cx="http://schemas.microsoft.com/office/drawing/2014/chartex" xmlns:cx1="http://schemas.microsoft.com/office/drawing/2015/9/8/chartex" xmlns:cx2="http://schemas.microsoft.com/office/drawing/2015/10/21/chartex" xmlns:cx3="http://schemas.microsoft.com/office/drawing/2016/5/9/chartex" xmlns:cx4="http://schemas.microsoft.com/office/drawing/2016/5/10/chartex" xmlns:cx5="http://schemas.microsoft.com/office/drawing/2016/5/11/chartex" xmlns:cx6="http://schemas.microsoft.com/office/drawing/2016/5/12/chartex" xmlns:cx7="http://schemas.microsoft.com/office/drawing/2016/5/13/chartex" xmlns:cx8="http://schemas.microsoft.com/office/drawing/2016/5/14/chartex" xmlns:mc="http://schemas.openxmlformats.org/markup-compatibility/2006" xmlns:aink="http://schemas.microsoft.com/office/drawing/2016/ink" xmlns:am3d="http://schemas.microsoft.com/office/drawing/2017/model3d" xmlns:o="urn:schemas-microsoft-com:office:office" xmlns:oel="http://schemas.microsoft.com/office/2019/extlst" xmlns:r="http://schemas.openxmlformats.org/officeDocument/2006/relationships" xmlns:m="http://schemas.openxmlformats.org/officeDocument/2006/math" xmlns:v="urn:schemas-microsoft-com:vml" xmlns:wp14="http://schemas.microsoft.com/office/word/2010/wordprocessingDrawing" xmlns:wp="http://schemas.openxmlformats.org/drawingml/2006/wordprocessingDrawing" xmlns:w10="urn:schemas-microsoft-com:office:word" xmlns:w="http://schemas.openxmlformats.org/wordprocessingml/2006/main" xmlns:w14="http://schemas.microsoft.com/office/word/2010/wordml" xmlns:w15="http://schemas.microsoft.com/office/word/2012/wordml" xmlns:w16cex="http://schemas.microsoft.com/office/word/2018/wordml/cex" xmlns:w16cid="http://schemas.microsoft.com/office/word/2016/wordml/cid" xmlns:w16="http://schemas.microsoft.com/office/word/2018/wordml" xmlns:w16sdtdh="http://schemas.microsoft.com/office/word/2020/wordml/sdtdatahash" xmlns:w16se="http://schemas.microsoft.com/office/word/2015/wordml/symex" xmlns:wpg="http://schemas.microsoft.com/office/word/2010/wordprocessingGroup" xmlns:wpi="http://schemas.microsoft.com/office/word/2010/wordprocessingInk" xmlns:wne="http://schemas.microsoft.com/office/word/2006/wordml" xmlns:wps="http://schemas.microsoft.com/office/word/2010/wordprocessingShape" mc:Ignorable="w14 w15 w16se w16cid w16 w16cex w16sdtdh wp14">
-  <w:p>
-    <w:pPr>
-      <w:pStyle w:val="Header"/>
-    </w:pPr>
-  </w:p>
-</w:hdr>
-</file>
-
-<file path=word/header2.xml><?xml version="1.0" encoding="utf-8"?>
-<w:hdr xmlns:wpc="http://schemas.microsoft.com/office/word/2010/wordprocessingCanvas" xmlns:cx="http://schemas.microsoft.com/office/drawing/2014/chartex" xmlns:cx1="http://schemas.microsoft.com/office/drawing/2015/9/8/chartex" xmlns:cx2="http://schemas.microsoft.com/office/drawing/2015/10/21/chartex" xmlns:cx3="http://schemas.microsoft.com/office/drawing/2016/5/9/chartex" xmlns:cx4="http://schemas.microsoft.com/office/drawing/2016/5/10/chartex" xmlns:cx5="http://schemas.microsoft.com/office/drawing/2016/5/11/chartex" xmlns:cx6="http://schemas.microsoft.com/office/drawing/2016/5/12/chartex" xmlns:cx7="http://schemas.microsoft.com/office/drawing/2016/5/13/chartex" xmlns:cx8="http://schemas.microsoft.com/office/drawing/2016/5/14/chartex" xmlns:mc="http://schemas.openxmlformats.org/markup-compatibility/2006" xmlns:aink="http://schemas.microsoft.com/office/drawing/2016/ink" xmlns:am3d="http://schemas.microsoft.com/office/drawing/2017/model3d" xmlns:o="urn:schemas-microsoft-com:office:office" xmlns:oel="http://schemas.microsoft.com/office/2019/extlst" xmlns:r="http://schemas.openxmlformats.org/officeDocument/2006/relationships" xmlns:m="http://schemas.openxmlformats.org/officeDocument/2006/math" xmlns:v="urn:schemas-microsoft-com:vml" xmlns:wp14="http://schemas.microsoft.com/office/word/2010/wordprocessingDrawing" xmlns:wp="http://schemas.openxmlformats.org/drawingml/2006/wordprocessingDrawing" xmlns:w10="urn:schemas-microsoft-com:office:word" xmlns:w="http://schemas.openxmlformats.org/wordprocessingml/2006/main" xmlns:w14="http://schemas.microsoft.com/office/word/2010/wordml" xmlns:w15="http://schemas.microsoft.com/office/word/2012/wordml" xmlns:w16cex="http://schemas.microsoft.com/office/word/2018/wordml/cex" xmlns:w16cid="http://schemas.microsoft.com/office/word/2016/wordml/cid" xmlns:w16="http://schemas.microsoft.com/office/word/2018/wordml" xmlns:w16sdtdh="http://schemas.microsoft.com/office/word/2020/wordml/sdtdatahash" xmlns:w16se="http://schemas.microsoft.com/office/word/2015/wordml/symex" xmlns:wpg="http://schemas.microsoft.com/office/word/2010/wordprocessingGroup" xmlns:wpi="http://schemas.microsoft.com/office/word/2010/wordprocessingInk" xmlns:wne="http://schemas.microsoft.com/office/word/2006/wordml" xmlns:wps="http://schemas.microsoft.com/office/word/2010/wordprocessingShape" mc:Ignorable="w14 w15 w16se w16cid w16 w16cex w16sdtdh wp14">
-  <w:p>
-    <w:pPr>
-      <w:pStyle w:val="Header"/>
-    </w:pPr>
-  </w:p>
-</w:hdr>
-</file>
-
-<file path=word/header3.xml><?xml version="1.0" encoding="utf-8"?>
-<w:hdr xmlns:wpc="http://schemas.microsoft.com/office/word/2010/wordprocessingCanvas" xmlns:cx="http://schemas.microsoft.com/office/drawing/2014/chartex" xmlns:cx1="http://schemas.microsoft.com/office/drawing/2015/9/8/chartex" xmlns:cx2="http://schemas.microsoft.com/office/drawing/2015/10/21/chartex" xmlns:cx3="http://schemas.microsoft.com/office/drawing/2016/5/9/chartex" xmlns:cx4="http://schemas.microsoft.com/office/drawing/2016/5/10/chartex" xmlns:cx5="http://schemas.microsoft.com/office/drawing/2016/5/11/chartex" xmlns:cx6="http://schemas.microsoft.com/office/drawing/2016/5/12/chartex" xmlns:cx7="http://schemas.microsoft.com/office/drawing/2016/5/13/chartex" xmlns:cx8="http://schemas.microsoft.com/office/drawing/2016/5/14/chartex" xmlns:mc="http://schemas.openxmlformats.org/markup-compatibility/2006" xmlns:aink="http://schemas.microsoft.com/office/drawing/2016/ink" xmlns:am3d="http://schemas.microsoft.com/office/drawing/2017/model3d" xmlns:o="urn:schemas-microsoft-com:office:office" xmlns:oel="http://schemas.microsoft.com/office/2019/extlst" xmlns:r="http://schemas.openxmlformats.org/officeDocument/2006/relationships" xmlns:m="http://schemas.openxmlformats.org/officeDocument/2006/math" xmlns:v="urn:schemas-microsoft-com:vml" xmlns:wp14="http://schemas.microsoft.com/office/word/2010/wordprocessingDrawing" xmlns:wp="http://schemas.openxmlformats.org/drawingml/2006/wordprocessingDrawing" xmlns:w10="urn:schemas-microsoft-com:office:word" xmlns:w="http://schemas.openxmlformats.org/wordprocessingml/2006/main" xmlns:w14="http://schemas.microsoft.com/office/word/2010/wordml" xmlns:w15="http://schemas.microsoft.com/office/word/2012/wordml" xmlns:w16cex="http://schemas.microsoft.com/office/word/2018/wordml/cex" xmlns:w16cid="http://schemas.microsoft.com/office/word/2016/wordml/cid" xmlns:w16="http://schemas.microsoft.com/office/word/2018/wordml" xmlns:w16sdtdh="http://schemas.microsoft.com/office/word/2020/wordml/sdtdatahash" xmlns:w16se="http://schemas.microsoft.com/office/word/2015/wordml/symex" xmlns:wpg="http://schemas.microsoft.com/office/word/2010/wordprocessingGroup" xmlns:wpi="http://schemas.microsoft.com/office/word/2010/wordprocessingInk" xmlns:wne="http://schemas.microsoft.com/office/word/2006/wordml" xmlns:wps="http://schemas.microsoft.com/office/word/2010/wordprocessingShape" mc:Ignorable="w14 w15 w16se w16cid w16 w16cex w16sdtdh wp14">
+<w:hdr xmlns:wpc="http://schemas.microsoft.com/office/word/2010/wordprocessingCanvas" xmlns:cx="http://schemas.microsoft.com/office/drawing/2014/chartex" xmlns:cx1="http://schemas.microsoft.com/office/drawing/2015/9/8/chartex" xmlns:cx2="http://schemas.microsoft.com/office/drawing/2015/10/21/chartex" xmlns:cx3="http://schemas.microsoft.com/office/drawing/2016/5/9/chartex" xmlns:cx4="http://schemas.microsoft.com/office/drawing/2016/5/10/chartex" xmlns:cx5="http://schemas.microsoft.com/office/drawing/2016/5/11/chartex" xmlns:cx6="http://schemas.microsoft.com/office/drawing/2016/5/12/chartex" xmlns:cx7="http://schemas.microsoft.com/office/drawing/2016/5/13/chartex" xmlns:cx8="http://schemas.microsoft.com/office/drawing/2016/5/14/chartex" xmlns:mc="http://schemas.openxmlformats.org/markup-compatibility/2006" xmlns:aink="http://schemas.microsoft.com/office/drawing/2016/ink" xmlns:am3d="http://schemas.microsoft.com/office/drawing/2017/model3d" xmlns:o="urn:schemas-microsoft-com:office:office" xmlns:oel="http://schemas.microsoft.com/office/2019/extlst" xmlns:r="http://schemas.openxmlformats.org/officeDocument/2006/relationships" xmlns:m="http://schemas.openxmlformats.org/officeDocument/2006/math" xmlns:v="urn:schemas-microsoft-com:vml" xmlns:wp14="http://schemas.microsoft.com/office/word/2010/wordprocessingDrawing" xmlns:wp="http://schemas.openxmlformats.org/drawingml/2006/wordprocessingDrawing" xmlns:w10="urn:schemas-microsoft-com:office:word" xmlns:w="http://schemas.openxmlformats.org/wordprocessingml/2006/main" xmlns:w14="http://schemas.microsoft.com/office/word/2010/wordml" xmlns:w15="http://schemas.microsoft.com/office/word/2012/wordml" xmlns:w16cex="http://schemas.microsoft.com/office/word/2018/wordml/cex" xmlns:w16cid="http://schemas.microsoft.com/office/word/2016/wordml/cid" xmlns:w16="http://schemas.microsoft.com/office/word/2018/wordml" xmlns:w16du="http://schemas.microsoft.com/office/word/2023/wordml/word16du" xmlns:w16sdtdh="http://schemas.microsoft.com/office/word/2020/wordml/sdtdatahash" xmlns:w16se="http://schemas.microsoft.com/office/word/2015/wordml/symex" xmlns:wpg="http://schemas.microsoft.com/office/word/2010/wordprocessingGroup" xmlns:wpi="http://schemas.microsoft.com/office/word/2010/wordprocessingInk" xmlns:wne="http://schemas.microsoft.com/office/word/2006/wordml" xmlns:wps="http://schemas.microsoft.com/office/word/2010/wordprocessingShape" mc:Ignorable="w14 w15 w16se w16cid w16 w16cex w16sdtdh w16du wp14">
   <w:tbl>
     <w:tblPr>
       <w:tblW w:w="0" w:type="auto"/>
@@ -1034,9 +1360,9 @@
               <w:noProof/>
             </w:rPr>
             <w:drawing>
-              <wp:inline distT="0" distB="0" distL="0" distR="0" wp14:anchorId="6DD87C51" wp14:editId="72F82C87">
-                <wp:extent cx="3114675" cy="1571625"/>
-                <wp:effectExtent l="0" t="0" r="9525" b="9525"/>
+              <wp:inline distT="0" distB="0" distL="0" distR="0" wp14:anchorId="6DD87C51" wp14:editId="6D92CF8B">
+                <wp:extent cx="2209800" cy="1115036"/>
+                <wp:effectExtent l="0" t="0" r="0" b="9525"/>
                 <wp:docPr id="1" name="Picture 1"/>
                 <wp:cNvGraphicFramePr>
                   <a:graphicFrameLocks xmlns:a="http://schemas.openxmlformats.org/drawingml/2006/main" noChangeAspect="1"/>
@@ -1066,7 +1392,7 @@
                       <pic:spPr bwMode="auto">
                         <a:xfrm>
                           <a:off x="0" y="0"/>
-                          <a:ext cx="3114675" cy="1571625"/>
+                          <a:ext cx="2281222" cy="1151075"/>
                         </a:xfrm>
                         <a:prstGeom prst="rect">
                           <a:avLst/>
@@ -1086,17 +1412,18 @@
         <w:p>
           <w:pPr>
             <w:pStyle w:val="Header"/>
+            <w:jc w:val="center"/>
             <w:rPr>
               <w:b/>
               <w:i/>
-              <w:sz w:val="28"/>
+              <w:szCs w:val="24"/>
             </w:rPr>
           </w:pPr>
           <w:r>
             <w:rPr>
               <w:b/>
               <w:i/>
-              <w:sz w:val="28"/>
+              <w:szCs w:val="24"/>
             </w:rPr>
             <w:t>Livestock Health Management and Regulation</w:t>
           </w:r>
@@ -1113,7 +1440,7 @@
 </file>
 
 <file path=word/styles.xml><?xml version="1.0" encoding="utf-8"?>
-<w:styles xmlns:mc="http://schemas.openxmlformats.org/markup-compatibility/2006" xmlns:r="http://schemas.openxmlformats.org/officeDocument/2006/relationships" xmlns:w="http://schemas.openxmlformats.org/wordprocessingml/2006/main" xmlns:w14="http://schemas.microsoft.com/office/word/2010/wordml" xmlns:w15="http://schemas.microsoft.com/office/word/2012/wordml" xmlns:w16cex="http://schemas.microsoft.com/office/word/2018/wordml/cex" xmlns:w16cid="http://schemas.microsoft.com/office/word/2016/wordml/cid" xmlns:w16="http://schemas.microsoft.com/office/word/2018/wordml" xmlns:w16sdtdh="http://schemas.microsoft.com/office/word/2020/wordml/sdtdatahash" xmlns:w16se="http://schemas.microsoft.com/office/word/2015/wordml/symex" mc:Ignorable="w14 w15 w16se w16cid w16 w16cex w16sdtdh">
+<w:styles xmlns:mc="http://schemas.openxmlformats.org/markup-compatibility/2006" xmlns:r="http://schemas.openxmlformats.org/officeDocument/2006/relationships" xmlns:w="http://schemas.openxmlformats.org/wordprocessingml/2006/main" xmlns:w14="http://schemas.microsoft.com/office/word/2010/wordml" xmlns:w15="http://schemas.microsoft.com/office/word/2012/wordml" xmlns:w16cex="http://schemas.microsoft.com/office/word/2018/wordml/cex" xmlns:w16cid="http://schemas.microsoft.com/office/word/2016/wordml/cid" xmlns:w16="http://schemas.microsoft.com/office/word/2018/wordml" xmlns:w16du="http://schemas.microsoft.com/office/word/2023/wordml/word16du" xmlns:w16sdtdh="http://schemas.microsoft.com/office/word/2020/wordml/sdtdatahash" xmlns:w16se="http://schemas.microsoft.com/office/word/2015/wordml/symex" mc:Ignorable="w14 w15 w16se w16cid w16 w16cex w16sdtdh w16du">
   <w:docDefaults>
     <w:rPrDefault>
       <w:rPr>
@@ -1795,15 +2122,6 @@
 </file>
 
 <file path=customXml/item1.xml><?xml version="1.0" encoding="utf-8"?>
-<?mso-contentType ?>
-<FormTemplates xmlns="http://schemas.microsoft.com/sharepoint/v3/contenttype/forms">
-  <Display>DocumentLibraryForm</Display>
-  <Edit>DocumentLibraryForm</Edit>
-  <New>DocumentLibraryForm</New>
-</FormTemplates>
-</file>
-
-<file path=customXml/item2.xml><?xml version="1.0" encoding="utf-8"?>
 <ct:contentTypeSchema xmlns:ct="http://schemas.microsoft.com/office/2006/metadata/contentType" xmlns:ma="http://schemas.microsoft.com/office/2006/metadata/properties/metaAttributes" ct:_="" ma:_="" ma:contentTypeName="Document" ma:contentTypeID="0x010100B8CBF3948AF16E4A9427EB9CB0C3AFDB" ma:contentTypeVersion="11" ma:contentTypeDescription="Create a new document." ma:contentTypeScope="" ma:versionID="9fc8a81a77eeb73bda9729b3f784b8c4">
   <xsd:schema xmlns:xsd="http://www.w3.org/2001/XMLSchema" xmlns:xs="http://www.w3.org/2001/XMLSchema" xmlns:p="http://schemas.microsoft.com/office/2006/metadata/properties" xmlns:ns2="bc8b8595-9fa1-49bc-a016-2621e7bde64e" xmlns:ns3="e1c8ebbc-f196-4c28-98e9-1900bd408e79" targetNamespace="http://schemas.microsoft.com/office/2006/metadata/properties" ma:root="true" ma:fieldsID="88ad40c7f0e134defa4acd5e486d3459" ns2:_="" ns3:_="">
     <xsd:import namespace="bc8b8595-9fa1-49bc-a016-2621e7bde64e"/>
@@ -2014,15 +2332,16 @@
 </ct:contentTypeSchema>
 </file>
 
-<file path=customXml/itemProps1.xml><?xml version="1.0" encoding="utf-8"?>
-<ds:datastoreItem xmlns:ds="http://schemas.openxmlformats.org/officeDocument/2006/customXml" ds:itemID="{73B7E096-6967-4402-89D1-CBC83DCB857A}">
-  <ds:schemaRefs>
-    <ds:schemaRef ds:uri="http://schemas.microsoft.com/sharepoint/v3/contenttype/forms"/>
-  </ds:schemaRefs>
-</ds:datastoreItem>
+<file path=customXml/item2.xml><?xml version="1.0" encoding="utf-8"?>
+<?mso-contentType ?>
+<FormTemplates xmlns="http://schemas.microsoft.com/sharepoint/v3/contenttype/forms">
+  <Display>DocumentLibraryForm</Display>
+  <Edit>DocumentLibraryForm</Edit>
+  <New>DocumentLibraryForm</New>
+</FormTemplates>
 </file>
 
-<file path=customXml/itemProps2.xml><?xml version="1.0" encoding="utf-8"?>
+<file path=customXml/itemProps1.xml><?xml version="1.0" encoding="utf-8"?>
 <ds:datastoreItem xmlns:ds="http://schemas.openxmlformats.org/officeDocument/2006/customXml" ds:itemID="{FC0CDFA1-B3D9-43A4-8FCB-A9DEC620ACB3}">
   <ds:schemaRefs>
     <ds:schemaRef ds:uri="http://schemas.microsoft.com/office/2006/metadata/contentType"/>
@@ -2039,4 +2358,12 @@
     <ds:schemaRef ds:uri="http://schemas.microsoft.com/internal/obd"/>
   </ds:schemaRefs>
 </ds:datastoreItem>
+</file>
+
+<file path=customXml/itemProps2.xml><?xml version="1.0" encoding="utf-8"?>
+<ds:datastoreItem xmlns:ds="http://schemas.openxmlformats.org/officeDocument/2006/customXml" ds:itemID="{73B7E096-6967-4402-89D1-CBC83DCB857A}">
+  <ds:schemaRefs>
+    <ds:schemaRef ds:uri="http://schemas.microsoft.com/sharepoint/v3/contenttype/forms"/>
+  </ds:schemaRefs>
+</ds:datastoreItem>
 </file>
</xml_diff>

<commit_message>
Revert "Merge pull request #491 from bcgov/reapply-5.5-2"
This reverts commit d2937a9fc4c57dabb4a0a3d4115024e86b3fc4fe, reversing
changes made to d28dd6b98b9c1d9c84f7d42e8645fbf1594d1b84.
</commit_message>
<xml_diff>
--- a/app/server/static/templates/certificates/Dairy-Farm.docx
+++ b/app/server/static/templates/certificates/Dairy-Farm.docx
@@ -1,6 +1,6 @@
 
 <file path=word/document.xml><?xml version="1.0" encoding="utf-8"?>
-<w:document xmlns:wpc="http://schemas.microsoft.com/office/word/2010/wordprocessingCanvas" xmlns:cx="http://schemas.microsoft.com/office/drawing/2014/chartex" xmlns:cx1="http://schemas.microsoft.com/office/drawing/2015/9/8/chartex" xmlns:cx2="http://schemas.microsoft.com/office/drawing/2015/10/21/chartex" xmlns:cx3="http://schemas.microsoft.com/office/drawing/2016/5/9/chartex" xmlns:cx4="http://schemas.microsoft.com/office/drawing/2016/5/10/chartex" xmlns:cx5="http://schemas.microsoft.com/office/drawing/2016/5/11/chartex" xmlns:cx6="http://schemas.microsoft.com/office/drawing/2016/5/12/chartex" xmlns:cx7="http://schemas.microsoft.com/office/drawing/2016/5/13/chartex" xmlns:cx8="http://schemas.microsoft.com/office/drawing/2016/5/14/chartex" xmlns:mc="http://schemas.openxmlformats.org/markup-compatibility/2006" xmlns:aink="http://schemas.microsoft.com/office/drawing/2016/ink" xmlns:am3d="http://schemas.microsoft.com/office/drawing/2017/model3d" xmlns:o="urn:schemas-microsoft-com:office:office" xmlns:oel="http://schemas.microsoft.com/office/2019/extlst" xmlns:r="http://schemas.openxmlformats.org/officeDocument/2006/relationships" xmlns:m="http://schemas.openxmlformats.org/officeDocument/2006/math" xmlns:v="urn:schemas-microsoft-com:vml" xmlns:wp14="http://schemas.microsoft.com/office/word/2010/wordprocessingDrawing" xmlns:wp="http://schemas.openxmlformats.org/drawingml/2006/wordprocessingDrawing" xmlns:w10="urn:schemas-microsoft-com:office:word" xmlns:w="http://schemas.openxmlformats.org/wordprocessingml/2006/main" xmlns:w14="http://schemas.microsoft.com/office/word/2010/wordml" xmlns:w15="http://schemas.microsoft.com/office/word/2012/wordml" xmlns:w16cex="http://schemas.microsoft.com/office/word/2018/wordml/cex" xmlns:w16cid="http://schemas.microsoft.com/office/word/2016/wordml/cid" xmlns:w16="http://schemas.microsoft.com/office/word/2018/wordml" xmlns:w16du="http://schemas.microsoft.com/office/word/2023/wordml/word16du" xmlns:w16sdtdh="http://schemas.microsoft.com/office/word/2020/wordml/sdtdatahash" xmlns:w16se="http://schemas.microsoft.com/office/word/2015/wordml/symex" xmlns:wpg="http://schemas.microsoft.com/office/word/2010/wordprocessingGroup" xmlns:wpi="http://schemas.microsoft.com/office/word/2010/wordprocessingInk" xmlns:wne="http://schemas.microsoft.com/office/word/2006/wordml" xmlns:wps="http://schemas.microsoft.com/office/word/2010/wordprocessingShape" mc:Ignorable="w14 w15 w16se w16cid w16 w16cex w16sdtdh w16du wp14">
+<w:document xmlns:wpc="http://schemas.microsoft.com/office/word/2010/wordprocessingCanvas" xmlns:cx="http://schemas.microsoft.com/office/drawing/2014/chartex" xmlns:cx1="http://schemas.microsoft.com/office/drawing/2015/9/8/chartex" xmlns:cx2="http://schemas.microsoft.com/office/drawing/2015/10/21/chartex" xmlns:cx3="http://schemas.microsoft.com/office/drawing/2016/5/9/chartex" xmlns:cx4="http://schemas.microsoft.com/office/drawing/2016/5/10/chartex" xmlns:cx5="http://schemas.microsoft.com/office/drawing/2016/5/11/chartex" xmlns:cx6="http://schemas.microsoft.com/office/drawing/2016/5/12/chartex" xmlns:cx7="http://schemas.microsoft.com/office/drawing/2016/5/13/chartex" xmlns:cx8="http://schemas.microsoft.com/office/drawing/2016/5/14/chartex" xmlns:mc="http://schemas.openxmlformats.org/markup-compatibility/2006" xmlns:aink="http://schemas.microsoft.com/office/drawing/2016/ink" xmlns:am3d="http://schemas.microsoft.com/office/drawing/2017/model3d" xmlns:o="urn:schemas-microsoft-com:office:office" xmlns:oel="http://schemas.microsoft.com/office/2019/extlst" xmlns:r="http://schemas.openxmlformats.org/officeDocument/2006/relationships" xmlns:m="http://schemas.openxmlformats.org/officeDocument/2006/math" xmlns:v="urn:schemas-microsoft-com:vml" xmlns:wp14="http://schemas.microsoft.com/office/word/2010/wordprocessingDrawing" xmlns:wp="http://schemas.openxmlformats.org/drawingml/2006/wordprocessingDrawing" xmlns:w10="urn:schemas-microsoft-com:office:word" xmlns:w="http://schemas.openxmlformats.org/wordprocessingml/2006/main" xmlns:w14="http://schemas.microsoft.com/office/word/2010/wordml" xmlns:w15="http://schemas.microsoft.com/office/word/2012/wordml" xmlns:w16cex="http://schemas.microsoft.com/office/word/2018/wordml/cex" xmlns:w16cid="http://schemas.microsoft.com/office/word/2016/wordml/cid" xmlns:w16="http://schemas.microsoft.com/office/word/2018/wordml" xmlns:w16sdtdh="http://schemas.microsoft.com/office/word/2020/wordml/sdtdatahash" xmlns:w16se="http://schemas.microsoft.com/office/word/2015/wordml/symex" xmlns:wpg="http://schemas.microsoft.com/office/word/2010/wordprocessingGroup" xmlns:wpi="http://schemas.microsoft.com/office/word/2010/wordprocessingInk" xmlns:wne="http://schemas.microsoft.com/office/word/2006/wordml" xmlns:wps="http://schemas.microsoft.com/office/word/2010/wordprocessingShape" mc:Ignorable="w14 w15 w16se w16cid w16 w16cex w16sdtdh wp14">
   <w:body>
     <w:p>
       <w:pPr>
@@ -19,21 +19,7 @@
         <w:rPr>
           <w:sz w:val="20"/>
         </w:rPr>
-        <w:t>{</w:t>
-      </w:r>
-      <w:proofErr w:type="spellStart"/>
-      <w:r>
-        <w:rPr>
-          <w:sz w:val="20"/>
-        </w:rPr>
-        <w:t>d.ActsAndRegs</w:t>
-      </w:r>
-      <w:proofErr w:type="spellEnd"/>
-      <w:r>
-        <w:rPr>
-          <w:sz w:val="20"/>
-        </w:rPr>
-        <w:t>}</w:t>
+        <w:t>{d.ActsAndRegs}</w:t>
       </w:r>
     </w:p>
     <w:p>
@@ -60,23 +46,7 @@
           <w:b/>
           <w:sz w:val="32"/>
         </w:rPr>
-        <w:t>{</w:t>
-      </w:r>
-      <w:proofErr w:type="spellStart"/>
-      <w:r>
-        <w:rPr>
-          <w:b/>
-          <w:sz w:val="32"/>
-        </w:rPr>
-        <w:t>d.LicenceHolderCompany</w:t>
-      </w:r>
-      <w:proofErr w:type="spellEnd"/>
-      <w:r>
-        <w:rPr>
-          <w:b/>
-          <w:sz w:val="32"/>
-        </w:rPr>
-        <w:t>}</w:t>
+        <w:t>{d.LicenceHolderCompany}</w:t>
       </w:r>
     </w:p>
     <w:p>
@@ -88,24 +58,11 @@
       <w:r>
         <w:t>{</w:t>
       </w:r>
-      <w:proofErr w:type="spellStart"/>
-      <w:r>
-        <w:t>d.LicenceHolderName</w:t>
-      </w:r>
-      <w:proofErr w:type="spellEnd"/>
-      <w:r>
-        <w:t>}</w:t>
-      </w:r>
-      <w:r>
-        <w:t>, {</w:t>
-      </w:r>
-      <w:proofErr w:type="spellStart"/>
-      <w:r>
-        <w:t>d.LicenceHolderTitle</w:t>
-      </w:r>
-      <w:proofErr w:type="spellEnd"/>
-      <w:r>
-        <w:t>}</w:t>
+      <w:r>
+        <w:t>d.LicenceHolderName}</w:t>
+      </w:r>
+      <w:r>
+        <w:t>, {d.LicenceHolderTitle}</w:t>
       </w:r>
     </w:p>
     <w:p>
@@ -115,15 +72,7 @@
       <w:bookmarkStart w:id="3" w:name="Address1"/>
       <w:bookmarkEnd w:id="3"/>
       <w:r>
-        <w:t>{</w:t>
-      </w:r>
-      <w:proofErr w:type="spellStart"/>
-      <w:r>
-        <w:t>d.MailingAddress</w:t>
-      </w:r>
-      <w:proofErr w:type="spellEnd"/>
-      <w:r>
-        <w:t>}</w:t>
+        <w:t>{d.MailingAddress}</w:t>
       </w:r>
     </w:p>
     <w:p>
@@ -135,23 +84,7 @@
       <w:bookmarkEnd w:id="4"/>
       <w:bookmarkEnd w:id="5"/>
       <w:r>
-        <w:t>{</w:t>
-      </w:r>
-      <w:proofErr w:type="spellStart"/>
-      <w:r>
-        <w:t>d.MailingCity</w:t>
-      </w:r>
-      <w:proofErr w:type="spellEnd"/>
-      <w:r>
-        <w:t>} {</w:t>
-      </w:r>
-      <w:proofErr w:type="spellStart"/>
-      <w:r>
-        <w:t>d.MailingProv</w:t>
-      </w:r>
-      <w:proofErr w:type="spellEnd"/>
-      <w:r>
-        <w:t>}</w:t>
+        <w:t>{d.MailingCity} {d.MailingProv}</w:t>
       </w:r>
     </w:p>
     <w:p>
@@ -161,15 +94,7 @@
       <w:bookmarkStart w:id="6" w:name="Postal_Code"/>
       <w:bookmarkEnd w:id="6"/>
       <w:r>
-        <w:t>{</w:t>
-      </w:r>
-      <w:proofErr w:type="spellStart"/>
-      <w:r>
-        <w:t>d.PostCode</w:t>
-      </w:r>
-      <w:proofErr w:type="spellEnd"/>
-      <w:r>
-        <w:t>}</w:t>
+        <w:t>{d.PostCode}</w:t>
       </w:r>
     </w:p>
     <w:p>
@@ -198,15 +123,7 @@
       <w:bookmarkStart w:id="7" w:name="Licence_Type"/>
       <w:bookmarkEnd w:id="7"/>
       <w:r>
-        <w:t>{</w:t>
-      </w:r>
-      <w:proofErr w:type="spellStart"/>
-      <w:r>
-        <w:t>d.LicenceName</w:t>
-      </w:r>
-      <w:proofErr w:type="spellEnd"/>
-      <w:r>
-        <w:t>}</w:t>
+        <w:t>{d.LicenceName}</w:t>
       </w:r>
       <w:r>
         <w:t xml:space="preserve"> LICENCE</w:t>
@@ -238,19 +155,11 @@
                 <w:b/>
               </w:rPr>
             </w:pPr>
-            <w:proofErr w:type="spellStart"/>
             <w:r>
               <w:rPr>
                 <w:b/>
               </w:rPr>
-              <w:t>Licence</w:t>
-            </w:r>
-            <w:proofErr w:type="spellEnd"/>
-            <w:r>
-              <w:rPr>
-                <w:b/>
-              </w:rPr>
-              <w:t xml:space="preserve"> Number:</w:t>
+              <w:t>Licence Number:</w:t>
             </w:r>
           </w:p>
         </w:tc>
@@ -267,16 +176,11 @@
             <w:r>
               <w:t>{</w:t>
             </w:r>
-            <w:proofErr w:type="spellStart"/>
             <w:r>
               <w:t>d.</w:t>
             </w:r>
             <w:r>
-              <w:t>LicenceNumber</w:t>
-            </w:r>
-            <w:proofErr w:type="spellEnd"/>
-            <w:r>
-              <w:t>}</w:t>
+              <w:t>LicenceNumber}</w:t>
             </w:r>
           </w:p>
         </w:tc>
@@ -313,15 +217,7 @@
             <w:bookmarkStart w:id="10" w:name="Issue_Date"/>
             <w:bookmarkEnd w:id="10"/>
             <w:r>
-              <w:t>{</w:t>
-            </w:r>
-            <w:proofErr w:type="spellStart"/>
-            <w:r>
-              <w:t>d.IssueDate</w:t>
-            </w:r>
-            <w:proofErr w:type="spellEnd"/>
-            <w:r>
-              <w:t>}</w:t>
+              <w:t>{d.IssueDate}</w:t>
             </w:r>
           </w:p>
         </w:tc>
@@ -362,15 +258,7 @@
             <w:bookmarkStart w:id="12" w:name="Expiry_Date"/>
             <w:bookmarkEnd w:id="12"/>
             <w:r>
-              <w:t>{</w:t>
-            </w:r>
-            <w:proofErr w:type="spellStart"/>
-            <w:r>
-              <w:t>d.ReIssueDate</w:t>
-            </w:r>
-            <w:proofErr w:type="spellEnd"/>
-            <w:r>
-              <w:t>}</w:t>
+              <w:t>{d.ReIssueDate}</w:t>
             </w:r>
           </w:p>
         </w:tc>
@@ -398,15 +286,7 @@
       <w:bookmarkStart w:id="13" w:name="Licence_Detail_Info"/>
       <w:bookmarkEnd w:id="13"/>
       <w:r>
-        <w:t>{</w:t>
-      </w:r>
-      <w:proofErr w:type="spellStart"/>
-      <w:r>
-        <w:t>d.SiteDetails</w:t>
-      </w:r>
-      <w:proofErr w:type="spellEnd"/>
-      <w:r>
-        <w:t>}</w:t>
+        <w:t>{d.SiteDetails}</w:t>
       </w:r>
     </w:p>
     <w:p>
@@ -446,14 +326,7 @@
         <w:rPr>
           <w:b/>
         </w:rPr>
-        <w:t>{</w:t>
-      </w:r>
-      <w:proofErr w:type="spellStart"/>
-      <w:r>
-        <w:rPr>
-          <w:b/>
-        </w:rPr>
-        <w:t>d.</w:t>
+        <w:t>{d.</w:t>
       </w:r>
       <w:r>
         <w:rPr>
@@ -461,21 +334,18 @@
         </w:rPr>
         <w:t>SiteInformation</w:t>
       </w:r>
-      <w:proofErr w:type="spellEnd"/>
       <w:r>
         <w:rPr>
           <w:b/>
         </w:rPr>
         <w:t>[</w:t>
       </w:r>
-      <w:proofErr w:type="spellStart"/>
       <w:r>
         <w:rPr>
           <w:b/>
         </w:rPr>
         <w:t>i</w:t>
       </w:r>
-      <w:proofErr w:type="spellEnd"/>
       <w:r>
         <w:rPr>
           <w:b/>
@@ -488,19 +358,11 @@
         </w:rPr>
         <w:t>.</w:t>
       </w:r>
-      <w:proofErr w:type="spellStart"/>
-      <w:r>
-        <w:rPr>
-          <w:b/>
-        </w:rPr>
-        <w:t>DairyTankCompany</w:t>
-      </w:r>
-      <w:proofErr w:type="spellEnd"/>
-      <w:r>
-        <w:rPr>
-          <w:b/>
-        </w:rPr>
-        <w:t>}</w:t>
+      <w:r>
+        <w:rPr>
+          <w:b/>
+        </w:rPr>
+        <w:t>DairyTankCompany}</w:t>
       </w:r>
       <w:r>
         <w:rPr>
@@ -512,14 +374,7 @@
         <w:rPr>
           <w:b/>
         </w:rPr>
-        <w:t>{</w:t>
-      </w:r>
-      <w:proofErr w:type="spellStart"/>
-      <w:r>
-        <w:rPr>
-          <w:b/>
-        </w:rPr>
-        <w:t>d.</w:t>
+        <w:t>{d.</w:t>
       </w:r>
       <w:r>
         <w:rPr>
@@ -527,21 +382,18 @@
         </w:rPr>
         <w:t>SiteInformation</w:t>
       </w:r>
-      <w:proofErr w:type="spellEnd"/>
       <w:r>
         <w:rPr>
           <w:b/>
         </w:rPr>
         <w:t>[</w:t>
       </w:r>
-      <w:proofErr w:type="spellStart"/>
       <w:r>
         <w:rPr>
           <w:b/>
         </w:rPr>
         <w:t>i</w:t>
       </w:r>
-      <w:proofErr w:type="spellEnd"/>
       <w:r>
         <w:rPr>
           <w:b/>
@@ -554,19 +406,11 @@
         </w:rPr>
         <w:t>.</w:t>
       </w:r>
-      <w:proofErr w:type="spellStart"/>
-      <w:r>
-        <w:rPr>
-          <w:b/>
-        </w:rPr>
-        <w:t>DairyTankSN</w:t>
-      </w:r>
-      <w:proofErr w:type="spellEnd"/>
-      <w:r>
-        <w:rPr>
-          <w:b/>
-        </w:rPr>
-        <w:t>}</w:t>
+      <w:r>
+        <w:rPr>
+          <w:b/>
+        </w:rPr>
+        <w:t>DairyTankSN}</w:t>
       </w:r>
       <w:r>
         <w:rPr>
@@ -578,49 +422,189 @@
         <w:rPr>
           <w:b/>
         </w:rPr>
-        <w:t>Model: {</w:t>
-      </w:r>
-      <w:proofErr w:type="spellStart"/>
-      <w:r>
-        <w:rPr>
-          <w:b/>
-        </w:rPr>
-        <w:t>d.SiteInformation</w:t>
-      </w:r>
-      <w:proofErr w:type="spellEnd"/>
+        <w:t xml:space="preserve">Model: {d.SiteInformation[i].DairyTankModel} </w:t>
+      </w:r>
+      <w:r>
+        <w:rPr>
+          <w:b/>
+        </w:rPr>
+        <w:t>Capacity:</w:t>
+      </w:r>
+      <w:r>
+        <w:rPr>
+          <w:b/>
+        </w:rPr>
+        <w:t xml:space="preserve"> </w:t>
+      </w:r>
+      <w:r>
+        <w:rPr>
+          <w:b/>
+        </w:rPr>
+        <w:t>{d.</w:t>
+      </w:r>
+      <w:r>
+        <w:rPr>
+          <w:b/>
+        </w:rPr>
+        <w:t>SiteInformation</w:t>
+      </w:r>
       <w:r>
         <w:rPr>
           <w:b/>
         </w:rPr>
         <w:t>[</w:t>
       </w:r>
-      <w:proofErr w:type="spellStart"/>
       <w:r>
         <w:rPr>
           <w:b/>
         </w:rPr>
         <w:t>i</w:t>
       </w:r>
-      <w:proofErr w:type="spellEnd"/>
-      <w:r>
-        <w:rPr>
-          <w:b/>
-        </w:rPr>
-        <w:t>].</w:t>
-      </w:r>
-      <w:proofErr w:type="spellStart"/>
-      <w:r>
-        <w:rPr>
-          <w:b/>
-        </w:rPr>
-        <w:t>DairyTankModel</w:t>
-      </w:r>
-      <w:proofErr w:type="spellEnd"/>
-      <w:r>
-        <w:rPr>
-          <w:b/>
-        </w:rPr>
-        <w:t xml:space="preserve">} </w:t>
+      <w:r>
+        <w:rPr>
+          <w:b/>
+        </w:rPr>
+        <w:t>]</w:t>
+      </w:r>
+      <w:r>
+        <w:rPr>
+          <w:b/>
+        </w:rPr>
+        <w:t>.</w:t>
+      </w:r>
+      <w:r>
+        <w:rPr>
+          <w:b/>
+        </w:rPr>
+        <w:t>DairyTankCapacity}</w:t>
+      </w:r>
+      <w:r>
+        <w:rPr>
+          <w:b/>
+        </w:rPr>
+        <w:t xml:space="preserve"> </w:t>
+      </w:r>
+      <w:r>
+        <w:rPr>
+          <w:b/>
+        </w:rPr>
+        <w:t>Calibration date:</w:t>
+      </w:r>
+      <w:r>
+        <w:rPr>
+          <w:b/>
+        </w:rPr>
+        <w:t xml:space="preserve"> </w:t>
+      </w:r>
+      <w:r>
+        <w:rPr>
+          <w:b/>
+        </w:rPr>
+        <w:t>{d.</w:t>
+      </w:r>
+      <w:r>
+        <w:rPr>
+          <w:b/>
+        </w:rPr>
+        <w:t>SiteInformation</w:t>
+      </w:r>
+      <w:r>
+        <w:rPr>
+          <w:b/>
+        </w:rPr>
+        <w:t>[</w:t>
+      </w:r>
+      <w:r>
+        <w:rPr>
+          <w:b/>
+        </w:rPr>
+        <w:t>i</w:t>
+      </w:r>
+      <w:r>
+        <w:rPr>
+          <w:b/>
+        </w:rPr>
+        <w:t>]</w:t>
+      </w:r>
+      <w:r>
+        <w:rPr>
+          <w:b/>
+        </w:rPr>
+        <w:t>.</w:t>
+      </w:r>
+      <w:r>
+        <w:rPr>
+          <w:b/>
+        </w:rPr>
+        <w:t>DairyTankCalibrationDate}</w:t>
+      </w:r>
+      <w:r>
+        <w:rPr>
+          <w:b/>
+        </w:rPr>
+        <w:t xml:space="preserve"> </w:t>
+      </w:r>
+    </w:p>
+    <w:p>
+      <w:pPr>
+        <w:rPr>
+          <w:b/>
+        </w:rPr>
+      </w:pPr>
+    </w:p>
+    <w:p>
+      <w:pPr>
+        <w:rPr>
+          <w:b/>
+        </w:rPr>
+      </w:pPr>
+      <w:r>
+        <w:rPr>
+          <w:b/>
+        </w:rPr>
+        <w:t>Tank: {d.</w:t>
+      </w:r>
+      <w:r>
+        <w:rPr>
+          <w:b/>
+        </w:rPr>
+        <w:t>SiteInformation</w:t>
+      </w:r>
+      <w:r>
+        <w:rPr>
+          <w:b/>
+        </w:rPr>
+        <w:t>[i+1].DairyTankCompany} Serial No. {d.</w:t>
+      </w:r>
+      <w:r>
+        <w:rPr>
+          <w:b/>
+        </w:rPr>
+        <w:t>SiteInformation</w:t>
+      </w:r>
+      <w:r>
+        <w:rPr>
+          <w:b/>
+        </w:rPr>
+        <w:t xml:space="preserve">[i+1].DairyTankSN} </w:t>
+      </w:r>
+      <w:r>
+        <w:rPr>
+          <w:b/>
+        </w:rPr>
+        <w:t>Model: {d.SiteInformation[i</w:t>
+      </w:r>
+      <w:r>
+        <w:rPr>
+          <w:b/>
+        </w:rPr>
+        <w:t>+1</w:t>
+      </w:r>
+      <w:r>
+        <w:rPr>
+          <w:b/>
+        </w:rPr>
+        <w:t xml:space="preserve">].DairyTankModel} </w:t>
       </w:r>
       <w:r>
         <w:rPr>
@@ -638,14 +622,7 @@
         <w:rPr>
           <w:b/>
         </w:rPr>
-        <w:t>{</w:t>
-      </w:r>
-      <w:proofErr w:type="spellStart"/>
-      <w:r>
-        <w:rPr>
-          <w:b/>
-        </w:rPr>
-        <w:t>d.</w:t>
+        <w:t>{d.</w:t>
       </w:r>
       <w:r>
         <w:rPr>
@@ -653,46 +630,11 @@
         </w:rPr>
         <w:t>SiteInformation</w:t>
       </w:r>
-      <w:proofErr w:type="spellEnd"/>
-      <w:r>
-        <w:rPr>
-          <w:b/>
-        </w:rPr>
-        <w:t>[</w:t>
-      </w:r>
-      <w:proofErr w:type="spellStart"/>
-      <w:r>
-        <w:rPr>
-          <w:b/>
-        </w:rPr>
-        <w:t>i</w:t>
-      </w:r>
-      <w:proofErr w:type="spellEnd"/>
-      <w:r>
-        <w:rPr>
-          <w:b/>
-        </w:rPr>
-        <w:t>]</w:t>
-      </w:r>
-      <w:r>
-        <w:rPr>
-          <w:b/>
-        </w:rPr>
-        <w:t>.</w:t>
-      </w:r>
-      <w:proofErr w:type="spellStart"/>
-      <w:r>
-        <w:rPr>
-          <w:b/>
-        </w:rPr>
-        <w:t>DairyTankCapacity</w:t>
-      </w:r>
-      <w:proofErr w:type="spellEnd"/>
-      <w:r>
-        <w:rPr>
-          <w:b/>
-        </w:rPr>
-        <w:t>}</w:t>
+      <w:r>
+        <w:rPr>
+          <w:b/>
+        </w:rPr>
+        <w:t>[i+1].DairyTankCapacity} Calibration date:</w:t>
       </w:r>
       <w:r>
         <w:rPr>
@@ -704,26 +646,7 @@
         <w:rPr>
           <w:b/>
         </w:rPr>
-        <w:t>Calibration date:</w:t>
-      </w:r>
-      <w:r>
-        <w:rPr>
-          <w:b/>
-        </w:rPr>
-        <w:t xml:space="preserve"> </w:t>
-      </w:r>
-      <w:r>
-        <w:rPr>
-          <w:b/>
-        </w:rPr>
-        <w:t>{</w:t>
-      </w:r>
-      <w:proofErr w:type="spellStart"/>
-      <w:r>
-        <w:rPr>
-          <w:b/>
-        </w:rPr>
-        <w:t>d.</w:t>
+        <w:t>{d.</w:t>
       </w:r>
       <w:r>
         <w:rPr>
@@ -731,292 +654,18 @@
         </w:rPr>
         <w:t>SiteInformation</w:t>
       </w:r>
-      <w:proofErr w:type="spellEnd"/>
-      <w:r>
-        <w:rPr>
-          <w:b/>
-        </w:rPr>
-        <w:t>[</w:t>
-      </w:r>
-      <w:proofErr w:type="spellStart"/>
-      <w:r>
-        <w:rPr>
-          <w:b/>
-        </w:rPr>
-        <w:t>i</w:t>
-      </w:r>
-      <w:proofErr w:type="spellEnd"/>
-      <w:r>
-        <w:rPr>
-          <w:b/>
-        </w:rPr>
-        <w:t>]</w:t>
-      </w:r>
-      <w:r>
-        <w:rPr>
-          <w:b/>
-        </w:rPr>
-        <w:t>.</w:t>
-      </w:r>
-      <w:proofErr w:type="spellStart"/>
-      <w:r>
-        <w:rPr>
-          <w:b/>
-        </w:rPr>
-        <w:t>DairyTankCalibrationDate</w:t>
-      </w:r>
-      <w:proofErr w:type="spellEnd"/>
-      <w:r>
-        <w:rPr>
-          <w:b/>
-        </w:rPr>
-        <w:t>}</w:t>
-      </w:r>
-      <w:r>
-        <w:rPr>
-          <w:b/>
-        </w:rPr>
-        <w:t xml:space="preserve"> </w:t>
-      </w:r>
-    </w:p>
-    <w:p>
-      <w:pPr>
-        <w:rPr>
-          <w:b/>
-        </w:rPr>
-      </w:pPr>
-    </w:p>
-    <w:p>
-      <w:pPr>
-        <w:rPr>
-          <w:b/>
-        </w:rPr>
-      </w:pPr>
-      <w:r>
-        <w:rPr>
-          <w:b/>
-        </w:rPr>
-        <w:t>Tank: {</w:t>
-      </w:r>
-      <w:proofErr w:type="spellStart"/>
-      <w:r>
-        <w:rPr>
-          <w:b/>
-        </w:rPr>
-        <w:t>d.</w:t>
-      </w:r>
-      <w:r>
-        <w:rPr>
-          <w:b/>
-        </w:rPr>
-        <w:t>SiteInformation</w:t>
-      </w:r>
-      <w:proofErr w:type="spellEnd"/>
-      <w:r>
-        <w:rPr>
-          <w:b/>
-        </w:rPr>
-        <w:t>[i+1].</w:t>
-      </w:r>
-      <w:proofErr w:type="spellStart"/>
-      <w:r>
-        <w:rPr>
-          <w:b/>
-        </w:rPr>
-        <w:t>DairyTankCompany</w:t>
-      </w:r>
-      <w:proofErr w:type="spellEnd"/>
-      <w:r>
-        <w:rPr>
-          <w:b/>
-        </w:rPr>
-        <w:t>} Serial No. {</w:t>
-      </w:r>
-      <w:proofErr w:type="spellStart"/>
-      <w:r>
-        <w:rPr>
-          <w:b/>
-        </w:rPr>
-        <w:t>d.</w:t>
-      </w:r>
-      <w:r>
-        <w:rPr>
-          <w:b/>
-        </w:rPr>
-        <w:t>SiteInformation</w:t>
-      </w:r>
-      <w:proofErr w:type="spellEnd"/>
-      <w:r>
-        <w:rPr>
-          <w:b/>
-        </w:rPr>
-        <w:t>[i+1].</w:t>
-      </w:r>
-      <w:proofErr w:type="spellStart"/>
-      <w:r>
-        <w:rPr>
-          <w:b/>
-        </w:rPr>
-        <w:t>DairyTankSN</w:t>
-      </w:r>
-      <w:proofErr w:type="spellEnd"/>
-      <w:r>
-        <w:rPr>
-          <w:b/>
-        </w:rPr>
-        <w:t xml:space="preserve">} </w:t>
-      </w:r>
-      <w:r>
-        <w:rPr>
-          <w:b/>
-        </w:rPr>
-        <w:t>Model: {</w:t>
-      </w:r>
-      <w:proofErr w:type="spellStart"/>
-      <w:r>
-        <w:rPr>
-          <w:b/>
-        </w:rPr>
-        <w:t>d.SiteInformation</w:t>
-      </w:r>
-      <w:proofErr w:type="spellEnd"/>
-      <w:r>
-        <w:rPr>
-          <w:b/>
-        </w:rPr>
-        <w:t>[i</w:t>
-      </w:r>
-      <w:r>
-        <w:rPr>
-          <w:b/>
-        </w:rPr>
-        <w:t>+1</w:t>
-      </w:r>
-      <w:r>
-        <w:rPr>
-          <w:b/>
-        </w:rPr>
-        <w:t>].</w:t>
-      </w:r>
-      <w:proofErr w:type="spellStart"/>
-      <w:r>
-        <w:rPr>
-          <w:b/>
-        </w:rPr>
-        <w:t>DairyTankModel</w:t>
-      </w:r>
-      <w:proofErr w:type="spellEnd"/>
-      <w:r>
-        <w:rPr>
-          <w:b/>
-        </w:rPr>
-        <w:t xml:space="preserve">} </w:t>
-      </w:r>
-      <w:r>
-        <w:rPr>
-          <w:b/>
-        </w:rPr>
-        <w:t>Capacity:</w:t>
-      </w:r>
-      <w:r>
-        <w:rPr>
-          <w:b/>
-        </w:rPr>
-        <w:t xml:space="preserve"> </w:t>
-      </w:r>
-      <w:r>
-        <w:rPr>
-          <w:b/>
-        </w:rPr>
-        <w:t>{</w:t>
-      </w:r>
-      <w:proofErr w:type="spellStart"/>
-      <w:r>
-        <w:rPr>
-          <w:b/>
-        </w:rPr>
-        <w:t>d.</w:t>
-      </w:r>
-      <w:r>
-        <w:rPr>
-          <w:b/>
-        </w:rPr>
-        <w:t>SiteInformation</w:t>
-      </w:r>
-      <w:proofErr w:type="spellEnd"/>
-      <w:r>
-        <w:rPr>
-          <w:b/>
-        </w:rPr>
-        <w:t>[i+1].</w:t>
-      </w:r>
-      <w:proofErr w:type="spellStart"/>
-      <w:r>
-        <w:rPr>
-          <w:b/>
-        </w:rPr>
-        <w:t>DairyTankCapacity</w:t>
-      </w:r>
-      <w:proofErr w:type="spellEnd"/>
-      <w:r>
-        <w:rPr>
-          <w:b/>
-        </w:rPr>
-        <w:t>} Calibration date:</w:t>
-      </w:r>
-      <w:r>
-        <w:rPr>
-          <w:b/>
-        </w:rPr>
-        <w:t xml:space="preserve"> </w:t>
-      </w:r>
-      <w:r>
-        <w:rPr>
-          <w:b/>
-        </w:rPr>
-        <w:t>{</w:t>
-      </w:r>
-      <w:proofErr w:type="spellStart"/>
-      <w:r>
-        <w:rPr>
-          <w:b/>
-        </w:rPr>
-        <w:t>d.</w:t>
-      </w:r>
-      <w:r>
-        <w:rPr>
-          <w:b/>
-        </w:rPr>
-        <w:t>SiteInformation</w:t>
-      </w:r>
-      <w:proofErr w:type="spellEnd"/>
-      <w:r>
-        <w:rPr>
-          <w:b/>
-        </w:rPr>
-        <w:t>[i+1].</w:t>
-      </w:r>
-      <w:proofErr w:type="spellStart"/>
-      <w:r>
-        <w:rPr>
-          <w:b/>
-        </w:rPr>
-        <w:t>DairyTankCalibrationDate</w:t>
-      </w:r>
-      <w:proofErr w:type="spellEnd"/>
-      <w:r>
-        <w:rPr>
-          <w:b/>
-        </w:rPr>
-        <w:t xml:space="preserve">} </w:t>
+      <w:r>
+        <w:rPr>
+          <w:b/>
+        </w:rPr>
+        <w:t xml:space="preserve">[i+1].DairyTankCalibrationDate} </w:t>
       </w:r>
     </w:p>
     <w:p>
       <w:pPr>
         <w:jc w:val="center"/>
         <w:rPr>
-          <w:sz w:val="40"/>
-          <w:szCs w:val="40"/>
+          <w:sz w:val="70"/>
         </w:rPr>
       </w:pPr>
     </w:p>
@@ -1024,37 +673,18 @@
       <w:pPr>
         <w:jc w:val="center"/>
         <w:rPr>
-          <w:sz w:val="60"/>
-          <w:szCs w:val="60"/>
+          <w:sz w:val="70"/>
         </w:rPr>
       </w:pPr>
       <w:r>
         <w:rPr>
-          <w:sz w:val="60"/>
-          <w:szCs w:val="60"/>
-        </w:rPr>
-        <w:t>{</w:t>
-      </w:r>
-      <w:proofErr w:type="spellStart"/>
-      <w:r>
-        <w:rPr>
-          <w:sz w:val="60"/>
-          <w:szCs w:val="60"/>
-        </w:rPr>
-        <w:t>d.IRMA_Num</w:t>
-      </w:r>
-      <w:proofErr w:type="spellEnd"/>
-      <w:r>
-        <w:rPr>
-          <w:sz w:val="60"/>
-          <w:szCs w:val="60"/>
-        </w:rPr>
-        <w:t>}</w:t>
-      </w:r>
-    </w:p>
-    <w:p>
-      <w:r>
-        <w:lastRenderedPageBreak/>
+          <w:sz w:val="70"/>
+        </w:rPr>
+        <w:t>{d.IRMA_Num}</w:t>
+      </w:r>
+    </w:p>
+    <w:p>
+      <w:r>
         <w:tab/>
       </w:r>
       <w:r>
@@ -1226,21 +856,25 @@
         <w:t>Dr. Theresa Burns, Chief Veterinarian</w:t>
       </w:r>
     </w:p>
+    <w:p/>
     <w:sectPr>
-      <w:headerReference w:type="first" r:id="rId9"/>
-      <w:footerReference w:type="first" r:id="rId10"/>
+      <w:headerReference w:type="even" r:id="rId9"/>
+      <w:headerReference w:type="default" r:id="rId10"/>
+      <w:footerReference w:type="even" r:id="rId11"/>
+      <w:footerReference w:type="default" r:id="rId12"/>
+      <w:headerReference w:type="first" r:id="rId13"/>
+      <w:footerReference w:type="first" r:id="rId14"/>
       <w:pgSz w:w="15842" w:h="12242" w:orient="landscape" w:code="1"/>
-      <w:pgMar w:top="567" w:right="1440" w:bottom="567" w:left="1151" w:header="113" w:footer="142" w:gutter="0"/>
+      <w:pgMar w:top="567" w:right="1440" w:bottom="567" w:left="1151" w:header="289" w:footer="142" w:gutter="0"/>
       <w:cols w:space="720"/>
       <w:titlePg/>
-      <w:docGrid w:linePitch="326"/>
     </w:sectPr>
   </w:body>
 </w:document>
 </file>
 
 <file path=word/endnotes.xml><?xml version="1.0" encoding="utf-8"?>
-<w:endnotes xmlns:wpc="http://schemas.microsoft.com/office/word/2010/wordprocessingCanvas" xmlns:cx="http://schemas.microsoft.com/office/drawing/2014/chartex" xmlns:cx1="http://schemas.microsoft.com/office/drawing/2015/9/8/chartex" xmlns:cx2="http://schemas.microsoft.com/office/drawing/2015/10/21/chartex" xmlns:cx3="http://schemas.microsoft.com/office/drawing/2016/5/9/chartex" xmlns:cx4="http://schemas.microsoft.com/office/drawing/2016/5/10/chartex" xmlns:cx5="http://schemas.microsoft.com/office/drawing/2016/5/11/chartex" xmlns:cx6="http://schemas.microsoft.com/office/drawing/2016/5/12/chartex" xmlns:cx7="http://schemas.microsoft.com/office/drawing/2016/5/13/chartex" xmlns:cx8="http://schemas.microsoft.com/office/drawing/2016/5/14/chartex" xmlns:mc="http://schemas.openxmlformats.org/markup-compatibility/2006" xmlns:aink="http://schemas.microsoft.com/office/drawing/2016/ink" xmlns:am3d="http://schemas.microsoft.com/office/drawing/2017/model3d" xmlns:o="urn:schemas-microsoft-com:office:office" xmlns:oel="http://schemas.microsoft.com/office/2019/extlst" xmlns:r="http://schemas.openxmlformats.org/officeDocument/2006/relationships" xmlns:m="http://schemas.openxmlformats.org/officeDocument/2006/math" xmlns:v="urn:schemas-microsoft-com:vml" xmlns:wp14="http://schemas.microsoft.com/office/word/2010/wordprocessingDrawing" xmlns:wp="http://schemas.openxmlformats.org/drawingml/2006/wordprocessingDrawing" xmlns:w10="urn:schemas-microsoft-com:office:word" xmlns:w="http://schemas.openxmlformats.org/wordprocessingml/2006/main" xmlns:w14="http://schemas.microsoft.com/office/word/2010/wordml" xmlns:w15="http://schemas.microsoft.com/office/word/2012/wordml" xmlns:w16cex="http://schemas.microsoft.com/office/word/2018/wordml/cex" xmlns:w16cid="http://schemas.microsoft.com/office/word/2016/wordml/cid" xmlns:w16="http://schemas.microsoft.com/office/word/2018/wordml" xmlns:w16du="http://schemas.microsoft.com/office/word/2023/wordml/word16du" xmlns:w16sdtdh="http://schemas.microsoft.com/office/word/2020/wordml/sdtdatahash" xmlns:w16se="http://schemas.microsoft.com/office/word/2015/wordml/symex" xmlns:wpg="http://schemas.microsoft.com/office/word/2010/wordprocessingGroup" xmlns:wpi="http://schemas.microsoft.com/office/word/2010/wordprocessingInk" xmlns:wne="http://schemas.microsoft.com/office/word/2006/wordml" xmlns:wps="http://schemas.microsoft.com/office/word/2010/wordprocessingShape" mc:Ignorable="w14 w15 w16se w16cid w16 w16cex w16sdtdh w16du wp14">
+<w:endnotes xmlns:wpc="http://schemas.microsoft.com/office/word/2010/wordprocessingCanvas" xmlns:cx="http://schemas.microsoft.com/office/drawing/2014/chartex" xmlns:cx1="http://schemas.microsoft.com/office/drawing/2015/9/8/chartex" xmlns:cx2="http://schemas.microsoft.com/office/drawing/2015/10/21/chartex" xmlns:cx3="http://schemas.microsoft.com/office/drawing/2016/5/9/chartex" xmlns:cx4="http://schemas.microsoft.com/office/drawing/2016/5/10/chartex" xmlns:cx5="http://schemas.microsoft.com/office/drawing/2016/5/11/chartex" xmlns:cx6="http://schemas.microsoft.com/office/drawing/2016/5/12/chartex" xmlns:cx7="http://schemas.microsoft.com/office/drawing/2016/5/13/chartex" xmlns:cx8="http://schemas.microsoft.com/office/drawing/2016/5/14/chartex" xmlns:mc="http://schemas.openxmlformats.org/markup-compatibility/2006" xmlns:aink="http://schemas.microsoft.com/office/drawing/2016/ink" xmlns:am3d="http://schemas.microsoft.com/office/drawing/2017/model3d" xmlns:o="urn:schemas-microsoft-com:office:office" xmlns:oel="http://schemas.microsoft.com/office/2019/extlst" xmlns:r="http://schemas.openxmlformats.org/officeDocument/2006/relationships" xmlns:m="http://schemas.openxmlformats.org/officeDocument/2006/math" xmlns:v="urn:schemas-microsoft-com:vml" xmlns:wp14="http://schemas.microsoft.com/office/word/2010/wordprocessingDrawing" xmlns:wp="http://schemas.openxmlformats.org/drawingml/2006/wordprocessingDrawing" xmlns:w10="urn:schemas-microsoft-com:office:word" xmlns:w="http://schemas.openxmlformats.org/wordprocessingml/2006/main" xmlns:w14="http://schemas.microsoft.com/office/word/2010/wordml" xmlns:w15="http://schemas.microsoft.com/office/word/2012/wordml" xmlns:w16cex="http://schemas.microsoft.com/office/word/2018/wordml/cex" xmlns:w16cid="http://schemas.microsoft.com/office/word/2016/wordml/cid" xmlns:w16="http://schemas.microsoft.com/office/word/2018/wordml" xmlns:w16sdtdh="http://schemas.microsoft.com/office/word/2020/wordml/sdtdatahash" xmlns:w16se="http://schemas.microsoft.com/office/word/2015/wordml/symex" xmlns:wpg="http://schemas.microsoft.com/office/word/2010/wordprocessingGroup" xmlns:wpi="http://schemas.microsoft.com/office/word/2010/wordprocessingInk" xmlns:wne="http://schemas.microsoft.com/office/word/2006/wordml" xmlns:wps="http://schemas.microsoft.com/office/word/2010/wordprocessingShape" mc:Ignorable="w14 w15 w16se w16cid w16 w16cex w16sdtdh wp14">
   <w:endnote w:type="separator" w:id="-1">
     <w:p>
       <w:r>
@@ -1259,7 +893,27 @@
 </file>
 
 <file path=word/footer1.xml><?xml version="1.0" encoding="utf-8"?>
-<w:ftr xmlns:wpc="http://schemas.microsoft.com/office/word/2010/wordprocessingCanvas" xmlns:cx="http://schemas.microsoft.com/office/drawing/2014/chartex" xmlns:cx1="http://schemas.microsoft.com/office/drawing/2015/9/8/chartex" xmlns:cx2="http://schemas.microsoft.com/office/drawing/2015/10/21/chartex" xmlns:cx3="http://schemas.microsoft.com/office/drawing/2016/5/9/chartex" xmlns:cx4="http://schemas.microsoft.com/office/drawing/2016/5/10/chartex" xmlns:cx5="http://schemas.microsoft.com/office/drawing/2016/5/11/chartex" xmlns:cx6="http://schemas.microsoft.com/office/drawing/2016/5/12/chartex" xmlns:cx7="http://schemas.microsoft.com/office/drawing/2016/5/13/chartex" xmlns:cx8="http://schemas.microsoft.com/office/drawing/2016/5/14/chartex" xmlns:mc="http://schemas.openxmlformats.org/markup-compatibility/2006" xmlns:aink="http://schemas.microsoft.com/office/drawing/2016/ink" xmlns:am3d="http://schemas.microsoft.com/office/drawing/2017/model3d" xmlns:o="urn:schemas-microsoft-com:office:office" xmlns:oel="http://schemas.microsoft.com/office/2019/extlst" xmlns:r="http://schemas.openxmlformats.org/officeDocument/2006/relationships" xmlns:m="http://schemas.openxmlformats.org/officeDocument/2006/math" xmlns:v="urn:schemas-microsoft-com:vml" xmlns:wp14="http://schemas.microsoft.com/office/word/2010/wordprocessingDrawing" xmlns:wp="http://schemas.openxmlformats.org/drawingml/2006/wordprocessingDrawing" xmlns:w10="urn:schemas-microsoft-com:office:word" xmlns:w="http://schemas.openxmlformats.org/wordprocessingml/2006/main" xmlns:w14="http://schemas.microsoft.com/office/word/2010/wordml" xmlns:w15="http://schemas.microsoft.com/office/word/2012/wordml" xmlns:w16cex="http://schemas.microsoft.com/office/word/2018/wordml/cex" xmlns:w16cid="http://schemas.microsoft.com/office/word/2016/wordml/cid" xmlns:w16="http://schemas.microsoft.com/office/word/2018/wordml" xmlns:w16du="http://schemas.microsoft.com/office/word/2023/wordml/word16du" xmlns:w16sdtdh="http://schemas.microsoft.com/office/word/2020/wordml/sdtdatahash" xmlns:w16se="http://schemas.microsoft.com/office/word/2015/wordml/symex" xmlns:wpg="http://schemas.microsoft.com/office/word/2010/wordprocessingGroup" xmlns:wpi="http://schemas.microsoft.com/office/word/2010/wordprocessingInk" xmlns:wne="http://schemas.microsoft.com/office/word/2006/wordml" xmlns:wps="http://schemas.microsoft.com/office/word/2010/wordprocessingShape" mc:Ignorable="w14 w15 w16se w16cid w16 w16cex w16sdtdh w16du wp14">
+<w:ftr xmlns:wpc="http://schemas.microsoft.com/office/word/2010/wordprocessingCanvas" xmlns:cx="http://schemas.microsoft.com/office/drawing/2014/chartex" xmlns:cx1="http://schemas.microsoft.com/office/drawing/2015/9/8/chartex" xmlns:cx2="http://schemas.microsoft.com/office/drawing/2015/10/21/chartex" xmlns:cx3="http://schemas.microsoft.com/office/drawing/2016/5/9/chartex" xmlns:cx4="http://schemas.microsoft.com/office/drawing/2016/5/10/chartex" xmlns:cx5="http://schemas.microsoft.com/office/drawing/2016/5/11/chartex" xmlns:cx6="http://schemas.microsoft.com/office/drawing/2016/5/12/chartex" xmlns:cx7="http://schemas.microsoft.com/office/drawing/2016/5/13/chartex" xmlns:cx8="http://schemas.microsoft.com/office/drawing/2016/5/14/chartex" xmlns:mc="http://schemas.openxmlformats.org/markup-compatibility/2006" xmlns:aink="http://schemas.microsoft.com/office/drawing/2016/ink" xmlns:am3d="http://schemas.microsoft.com/office/drawing/2017/model3d" xmlns:o="urn:schemas-microsoft-com:office:office" xmlns:oel="http://schemas.microsoft.com/office/2019/extlst" xmlns:r="http://schemas.openxmlformats.org/officeDocument/2006/relationships" xmlns:m="http://schemas.openxmlformats.org/officeDocument/2006/math" xmlns:v="urn:schemas-microsoft-com:vml" xmlns:wp14="http://schemas.microsoft.com/office/word/2010/wordprocessingDrawing" xmlns:wp="http://schemas.openxmlformats.org/drawingml/2006/wordprocessingDrawing" xmlns:w10="urn:schemas-microsoft-com:office:word" xmlns:w="http://schemas.openxmlformats.org/wordprocessingml/2006/main" xmlns:w14="http://schemas.microsoft.com/office/word/2010/wordml" xmlns:w15="http://schemas.microsoft.com/office/word/2012/wordml" xmlns:w16cex="http://schemas.microsoft.com/office/word/2018/wordml/cex" xmlns:w16cid="http://schemas.microsoft.com/office/word/2016/wordml/cid" xmlns:w16="http://schemas.microsoft.com/office/word/2018/wordml" xmlns:w16sdtdh="http://schemas.microsoft.com/office/word/2020/wordml/sdtdatahash" xmlns:w16se="http://schemas.microsoft.com/office/word/2015/wordml/symex" xmlns:wpg="http://schemas.microsoft.com/office/word/2010/wordprocessingGroup" xmlns:wpi="http://schemas.microsoft.com/office/word/2010/wordprocessingInk" xmlns:wne="http://schemas.microsoft.com/office/word/2006/wordml" xmlns:wps="http://schemas.microsoft.com/office/word/2010/wordprocessingShape" mc:Ignorable="w14 w15 w16se w16cid w16 w16cex w16sdtdh wp14">
+  <w:p>
+    <w:pPr>
+      <w:pStyle w:val="Footer"/>
+    </w:pPr>
+  </w:p>
+</w:ftr>
+</file>
+
+<file path=word/footer2.xml><?xml version="1.0" encoding="utf-8"?>
+<w:ftr xmlns:wpc="http://schemas.microsoft.com/office/word/2010/wordprocessingCanvas" xmlns:cx="http://schemas.microsoft.com/office/drawing/2014/chartex" xmlns:cx1="http://schemas.microsoft.com/office/drawing/2015/9/8/chartex" xmlns:cx2="http://schemas.microsoft.com/office/drawing/2015/10/21/chartex" xmlns:cx3="http://schemas.microsoft.com/office/drawing/2016/5/9/chartex" xmlns:cx4="http://schemas.microsoft.com/office/drawing/2016/5/10/chartex" xmlns:cx5="http://schemas.microsoft.com/office/drawing/2016/5/11/chartex" xmlns:cx6="http://schemas.microsoft.com/office/drawing/2016/5/12/chartex" xmlns:cx7="http://schemas.microsoft.com/office/drawing/2016/5/13/chartex" xmlns:cx8="http://schemas.microsoft.com/office/drawing/2016/5/14/chartex" xmlns:mc="http://schemas.openxmlformats.org/markup-compatibility/2006" xmlns:aink="http://schemas.microsoft.com/office/drawing/2016/ink" xmlns:am3d="http://schemas.microsoft.com/office/drawing/2017/model3d" xmlns:o="urn:schemas-microsoft-com:office:office" xmlns:oel="http://schemas.microsoft.com/office/2019/extlst" xmlns:r="http://schemas.openxmlformats.org/officeDocument/2006/relationships" xmlns:m="http://schemas.openxmlformats.org/officeDocument/2006/math" xmlns:v="urn:schemas-microsoft-com:vml" xmlns:wp14="http://schemas.microsoft.com/office/word/2010/wordprocessingDrawing" xmlns:wp="http://schemas.openxmlformats.org/drawingml/2006/wordprocessingDrawing" xmlns:w10="urn:schemas-microsoft-com:office:word" xmlns:w="http://schemas.openxmlformats.org/wordprocessingml/2006/main" xmlns:w14="http://schemas.microsoft.com/office/word/2010/wordml" xmlns:w15="http://schemas.microsoft.com/office/word/2012/wordml" xmlns:w16cex="http://schemas.microsoft.com/office/word/2018/wordml/cex" xmlns:w16cid="http://schemas.microsoft.com/office/word/2016/wordml/cid" xmlns:w16="http://schemas.microsoft.com/office/word/2018/wordml" xmlns:w16sdtdh="http://schemas.microsoft.com/office/word/2020/wordml/sdtdatahash" xmlns:w16se="http://schemas.microsoft.com/office/word/2015/wordml/symex" xmlns:wpg="http://schemas.microsoft.com/office/word/2010/wordprocessingGroup" xmlns:wpi="http://schemas.microsoft.com/office/word/2010/wordprocessingInk" xmlns:wne="http://schemas.microsoft.com/office/word/2006/wordml" xmlns:wps="http://schemas.microsoft.com/office/word/2010/wordprocessingShape" mc:Ignorable="w14 w15 w16se w16cid w16 w16cex w16sdtdh wp14">
+  <w:p>
+    <w:pPr>
+      <w:pStyle w:val="Footer"/>
+    </w:pPr>
+  </w:p>
+</w:ftr>
+</file>
+
+<file path=word/footer3.xml><?xml version="1.0" encoding="utf-8"?>
+<w:ftr xmlns:wpc="http://schemas.microsoft.com/office/word/2010/wordprocessingCanvas" xmlns:cx="http://schemas.microsoft.com/office/drawing/2014/chartex" xmlns:cx1="http://schemas.microsoft.com/office/drawing/2015/9/8/chartex" xmlns:cx2="http://schemas.microsoft.com/office/drawing/2015/10/21/chartex" xmlns:cx3="http://schemas.microsoft.com/office/drawing/2016/5/9/chartex" xmlns:cx4="http://schemas.microsoft.com/office/drawing/2016/5/10/chartex" xmlns:cx5="http://schemas.microsoft.com/office/drawing/2016/5/11/chartex" xmlns:cx6="http://schemas.microsoft.com/office/drawing/2016/5/12/chartex" xmlns:cx7="http://schemas.microsoft.com/office/drawing/2016/5/13/chartex" xmlns:cx8="http://schemas.microsoft.com/office/drawing/2016/5/14/chartex" xmlns:mc="http://schemas.openxmlformats.org/markup-compatibility/2006" xmlns:aink="http://schemas.microsoft.com/office/drawing/2016/ink" xmlns:am3d="http://schemas.microsoft.com/office/drawing/2017/model3d" xmlns:o="urn:schemas-microsoft-com:office:office" xmlns:oel="http://schemas.microsoft.com/office/2019/extlst" xmlns:r="http://schemas.openxmlformats.org/officeDocument/2006/relationships" xmlns:m="http://schemas.openxmlformats.org/officeDocument/2006/math" xmlns:v="urn:schemas-microsoft-com:vml" xmlns:wp14="http://schemas.microsoft.com/office/word/2010/wordprocessingDrawing" xmlns:wp="http://schemas.openxmlformats.org/drawingml/2006/wordprocessingDrawing" xmlns:w10="urn:schemas-microsoft-com:office:word" xmlns:w="http://schemas.openxmlformats.org/wordprocessingml/2006/main" xmlns:w14="http://schemas.microsoft.com/office/word/2010/wordml" xmlns:w15="http://schemas.microsoft.com/office/word/2012/wordml" xmlns:w16cex="http://schemas.microsoft.com/office/word/2018/wordml/cex" xmlns:w16cid="http://schemas.microsoft.com/office/word/2016/wordml/cid" xmlns:w16="http://schemas.microsoft.com/office/word/2018/wordml" xmlns:w16sdtdh="http://schemas.microsoft.com/office/word/2020/wordml/sdtdatahash" xmlns:w16se="http://schemas.microsoft.com/office/word/2015/wordml/symex" xmlns:wpg="http://schemas.microsoft.com/office/word/2010/wordprocessingGroup" xmlns:wpi="http://schemas.microsoft.com/office/word/2010/wordprocessingInk" xmlns:wne="http://schemas.microsoft.com/office/word/2006/wordml" xmlns:wps="http://schemas.microsoft.com/office/word/2010/wordprocessingShape" mc:Ignorable="w14 w15 w16se w16cid w16 w16cex w16sdtdh wp14">
   <w:p>
     <w:pPr>
       <w:pStyle w:val="Footer"/>
@@ -1283,7 +937,7 @@
 </file>
 
 <file path=word/footnotes.xml><?xml version="1.0" encoding="utf-8"?>
-<w:footnotes xmlns:wpc="http://schemas.microsoft.com/office/word/2010/wordprocessingCanvas" xmlns:cx="http://schemas.microsoft.com/office/drawing/2014/chartex" xmlns:cx1="http://schemas.microsoft.com/office/drawing/2015/9/8/chartex" xmlns:cx2="http://schemas.microsoft.com/office/drawing/2015/10/21/chartex" xmlns:cx3="http://schemas.microsoft.com/office/drawing/2016/5/9/chartex" xmlns:cx4="http://schemas.microsoft.com/office/drawing/2016/5/10/chartex" xmlns:cx5="http://schemas.microsoft.com/office/drawing/2016/5/11/chartex" xmlns:cx6="http://schemas.microsoft.com/office/drawing/2016/5/12/chartex" xmlns:cx7="http://schemas.microsoft.com/office/drawing/2016/5/13/chartex" xmlns:cx8="http://schemas.microsoft.com/office/drawing/2016/5/14/chartex" xmlns:mc="http://schemas.openxmlformats.org/markup-compatibility/2006" xmlns:aink="http://schemas.microsoft.com/office/drawing/2016/ink" xmlns:am3d="http://schemas.microsoft.com/office/drawing/2017/model3d" xmlns:o="urn:schemas-microsoft-com:office:office" xmlns:oel="http://schemas.microsoft.com/office/2019/extlst" xmlns:r="http://schemas.openxmlformats.org/officeDocument/2006/relationships" xmlns:m="http://schemas.openxmlformats.org/officeDocument/2006/math" xmlns:v="urn:schemas-microsoft-com:vml" xmlns:wp14="http://schemas.microsoft.com/office/word/2010/wordprocessingDrawing" xmlns:wp="http://schemas.openxmlformats.org/drawingml/2006/wordprocessingDrawing" xmlns:w10="urn:schemas-microsoft-com:office:word" xmlns:w="http://schemas.openxmlformats.org/wordprocessingml/2006/main" xmlns:w14="http://schemas.microsoft.com/office/word/2010/wordml" xmlns:w15="http://schemas.microsoft.com/office/word/2012/wordml" xmlns:w16cex="http://schemas.microsoft.com/office/word/2018/wordml/cex" xmlns:w16cid="http://schemas.microsoft.com/office/word/2016/wordml/cid" xmlns:w16="http://schemas.microsoft.com/office/word/2018/wordml" xmlns:w16du="http://schemas.microsoft.com/office/word/2023/wordml/word16du" xmlns:w16sdtdh="http://schemas.microsoft.com/office/word/2020/wordml/sdtdatahash" xmlns:w16se="http://schemas.microsoft.com/office/word/2015/wordml/symex" xmlns:wpg="http://schemas.microsoft.com/office/word/2010/wordprocessingGroup" xmlns:wpi="http://schemas.microsoft.com/office/word/2010/wordprocessingInk" xmlns:wne="http://schemas.microsoft.com/office/word/2006/wordml" xmlns:wps="http://schemas.microsoft.com/office/word/2010/wordprocessingShape" mc:Ignorable="w14 w15 w16se w16cid w16 w16cex w16sdtdh w16du wp14">
+<w:footnotes xmlns:wpc="http://schemas.microsoft.com/office/word/2010/wordprocessingCanvas" xmlns:cx="http://schemas.microsoft.com/office/drawing/2014/chartex" xmlns:cx1="http://schemas.microsoft.com/office/drawing/2015/9/8/chartex" xmlns:cx2="http://schemas.microsoft.com/office/drawing/2015/10/21/chartex" xmlns:cx3="http://schemas.microsoft.com/office/drawing/2016/5/9/chartex" xmlns:cx4="http://schemas.microsoft.com/office/drawing/2016/5/10/chartex" xmlns:cx5="http://schemas.microsoft.com/office/drawing/2016/5/11/chartex" xmlns:cx6="http://schemas.microsoft.com/office/drawing/2016/5/12/chartex" xmlns:cx7="http://schemas.microsoft.com/office/drawing/2016/5/13/chartex" xmlns:cx8="http://schemas.microsoft.com/office/drawing/2016/5/14/chartex" xmlns:mc="http://schemas.openxmlformats.org/markup-compatibility/2006" xmlns:aink="http://schemas.microsoft.com/office/drawing/2016/ink" xmlns:am3d="http://schemas.microsoft.com/office/drawing/2017/model3d" xmlns:o="urn:schemas-microsoft-com:office:office" xmlns:oel="http://schemas.microsoft.com/office/2019/extlst" xmlns:r="http://schemas.openxmlformats.org/officeDocument/2006/relationships" xmlns:m="http://schemas.openxmlformats.org/officeDocument/2006/math" xmlns:v="urn:schemas-microsoft-com:vml" xmlns:wp14="http://schemas.microsoft.com/office/word/2010/wordprocessingDrawing" xmlns:wp="http://schemas.openxmlformats.org/drawingml/2006/wordprocessingDrawing" xmlns:w10="urn:schemas-microsoft-com:office:word" xmlns:w="http://schemas.openxmlformats.org/wordprocessingml/2006/main" xmlns:w14="http://schemas.microsoft.com/office/word/2010/wordml" xmlns:w15="http://schemas.microsoft.com/office/word/2012/wordml" xmlns:w16cex="http://schemas.microsoft.com/office/word/2018/wordml/cex" xmlns:w16cid="http://schemas.microsoft.com/office/word/2016/wordml/cid" xmlns:w16="http://schemas.microsoft.com/office/word/2018/wordml" xmlns:w16sdtdh="http://schemas.microsoft.com/office/word/2020/wordml/sdtdatahash" xmlns:w16se="http://schemas.microsoft.com/office/word/2015/wordml/symex" xmlns:wpg="http://schemas.microsoft.com/office/word/2010/wordprocessingGroup" xmlns:wpi="http://schemas.microsoft.com/office/word/2010/wordprocessingInk" xmlns:wne="http://schemas.microsoft.com/office/word/2006/wordml" xmlns:wps="http://schemas.microsoft.com/office/word/2010/wordprocessingShape" mc:Ignorable="w14 w15 w16se w16cid w16 w16cex w16sdtdh wp14">
   <w:footnote w:type="separator" w:id="-1">
     <w:p>
       <w:r>
@@ -1302,7 +956,27 @@
 </file>
 
 <file path=word/header1.xml><?xml version="1.0" encoding="utf-8"?>
-<w:hdr xmlns:wpc="http://schemas.microsoft.com/office/word/2010/wordprocessingCanvas" xmlns:cx="http://schemas.microsoft.com/office/drawing/2014/chartex" xmlns:cx1="http://schemas.microsoft.com/office/drawing/2015/9/8/chartex" xmlns:cx2="http://schemas.microsoft.com/office/drawing/2015/10/21/chartex" xmlns:cx3="http://schemas.microsoft.com/office/drawing/2016/5/9/chartex" xmlns:cx4="http://schemas.microsoft.com/office/drawing/2016/5/10/chartex" xmlns:cx5="http://schemas.microsoft.com/office/drawing/2016/5/11/chartex" xmlns:cx6="http://schemas.microsoft.com/office/drawing/2016/5/12/chartex" xmlns:cx7="http://schemas.microsoft.com/office/drawing/2016/5/13/chartex" xmlns:cx8="http://schemas.microsoft.com/office/drawing/2016/5/14/chartex" xmlns:mc="http://schemas.openxmlformats.org/markup-compatibility/2006" xmlns:aink="http://schemas.microsoft.com/office/drawing/2016/ink" xmlns:am3d="http://schemas.microsoft.com/office/drawing/2017/model3d" xmlns:o="urn:schemas-microsoft-com:office:office" xmlns:oel="http://schemas.microsoft.com/office/2019/extlst" xmlns:r="http://schemas.openxmlformats.org/officeDocument/2006/relationships" xmlns:m="http://schemas.openxmlformats.org/officeDocument/2006/math" xmlns:v="urn:schemas-microsoft-com:vml" xmlns:wp14="http://schemas.microsoft.com/office/word/2010/wordprocessingDrawing" xmlns:wp="http://schemas.openxmlformats.org/drawingml/2006/wordprocessingDrawing" xmlns:w10="urn:schemas-microsoft-com:office:word" xmlns:w="http://schemas.openxmlformats.org/wordprocessingml/2006/main" xmlns:w14="http://schemas.microsoft.com/office/word/2010/wordml" xmlns:w15="http://schemas.microsoft.com/office/word/2012/wordml" xmlns:w16cex="http://schemas.microsoft.com/office/word/2018/wordml/cex" xmlns:w16cid="http://schemas.microsoft.com/office/word/2016/wordml/cid" xmlns:w16="http://schemas.microsoft.com/office/word/2018/wordml" xmlns:w16du="http://schemas.microsoft.com/office/word/2023/wordml/word16du" xmlns:w16sdtdh="http://schemas.microsoft.com/office/word/2020/wordml/sdtdatahash" xmlns:w16se="http://schemas.microsoft.com/office/word/2015/wordml/symex" xmlns:wpg="http://schemas.microsoft.com/office/word/2010/wordprocessingGroup" xmlns:wpi="http://schemas.microsoft.com/office/word/2010/wordprocessingInk" xmlns:wne="http://schemas.microsoft.com/office/word/2006/wordml" xmlns:wps="http://schemas.microsoft.com/office/word/2010/wordprocessingShape" mc:Ignorable="w14 w15 w16se w16cid w16 w16cex w16sdtdh w16du wp14">
+<w:hdr xmlns:wpc="http://schemas.microsoft.com/office/word/2010/wordprocessingCanvas" xmlns:cx="http://schemas.microsoft.com/office/drawing/2014/chartex" xmlns:cx1="http://schemas.microsoft.com/office/drawing/2015/9/8/chartex" xmlns:cx2="http://schemas.microsoft.com/office/drawing/2015/10/21/chartex" xmlns:cx3="http://schemas.microsoft.com/office/drawing/2016/5/9/chartex" xmlns:cx4="http://schemas.microsoft.com/office/drawing/2016/5/10/chartex" xmlns:cx5="http://schemas.microsoft.com/office/drawing/2016/5/11/chartex" xmlns:cx6="http://schemas.microsoft.com/office/drawing/2016/5/12/chartex" xmlns:cx7="http://schemas.microsoft.com/office/drawing/2016/5/13/chartex" xmlns:cx8="http://schemas.microsoft.com/office/drawing/2016/5/14/chartex" xmlns:mc="http://schemas.openxmlformats.org/markup-compatibility/2006" xmlns:aink="http://schemas.microsoft.com/office/drawing/2016/ink" xmlns:am3d="http://schemas.microsoft.com/office/drawing/2017/model3d" xmlns:o="urn:schemas-microsoft-com:office:office" xmlns:oel="http://schemas.microsoft.com/office/2019/extlst" xmlns:r="http://schemas.openxmlformats.org/officeDocument/2006/relationships" xmlns:m="http://schemas.openxmlformats.org/officeDocument/2006/math" xmlns:v="urn:schemas-microsoft-com:vml" xmlns:wp14="http://schemas.microsoft.com/office/word/2010/wordprocessingDrawing" xmlns:wp="http://schemas.openxmlformats.org/drawingml/2006/wordprocessingDrawing" xmlns:w10="urn:schemas-microsoft-com:office:word" xmlns:w="http://schemas.openxmlformats.org/wordprocessingml/2006/main" xmlns:w14="http://schemas.microsoft.com/office/word/2010/wordml" xmlns:w15="http://schemas.microsoft.com/office/word/2012/wordml" xmlns:w16cex="http://schemas.microsoft.com/office/word/2018/wordml/cex" xmlns:w16cid="http://schemas.microsoft.com/office/word/2016/wordml/cid" xmlns:w16="http://schemas.microsoft.com/office/word/2018/wordml" xmlns:w16sdtdh="http://schemas.microsoft.com/office/word/2020/wordml/sdtdatahash" xmlns:w16se="http://schemas.microsoft.com/office/word/2015/wordml/symex" xmlns:wpg="http://schemas.microsoft.com/office/word/2010/wordprocessingGroup" xmlns:wpi="http://schemas.microsoft.com/office/word/2010/wordprocessingInk" xmlns:wne="http://schemas.microsoft.com/office/word/2006/wordml" xmlns:wps="http://schemas.microsoft.com/office/word/2010/wordprocessingShape" mc:Ignorable="w14 w15 w16se w16cid w16 w16cex w16sdtdh wp14">
+  <w:p>
+    <w:pPr>
+      <w:pStyle w:val="Header"/>
+    </w:pPr>
+  </w:p>
+</w:hdr>
+</file>
+
+<file path=word/header2.xml><?xml version="1.0" encoding="utf-8"?>
+<w:hdr xmlns:wpc="http://schemas.microsoft.com/office/word/2010/wordprocessingCanvas" xmlns:cx="http://schemas.microsoft.com/office/drawing/2014/chartex" xmlns:cx1="http://schemas.microsoft.com/office/drawing/2015/9/8/chartex" xmlns:cx2="http://schemas.microsoft.com/office/drawing/2015/10/21/chartex" xmlns:cx3="http://schemas.microsoft.com/office/drawing/2016/5/9/chartex" xmlns:cx4="http://schemas.microsoft.com/office/drawing/2016/5/10/chartex" xmlns:cx5="http://schemas.microsoft.com/office/drawing/2016/5/11/chartex" xmlns:cx6="http://schemas.microsoft.com/office/drawing/2016/5/12/chartex" xmlns:cx7="http://schemas.microsoft.com/office/drawing/2016/5/13/chartex" xmlns:cx8="http://schemas.microsoft.com/office/drawing/2016/5/14/chartex" xmlns:mc="http://schemas.openxmlformats.org/markup-compatibility/2006" xmlns:aink="http://schemas.microsoft.com/office/drawing/2016/ink" xmlns:am3d="http://schemas.microsoft.com/office/drawing/2017/model3d" xmlns:o="urn:schemas-microsoft-com:office:office" xmlns:oel="http://schemas.microsoft.com/office/2019/extlst" xmlns:r="http://schemas.openxmlformats.org/officeDocument/2006/relationships" xmlns:m="http://schemas.openxmlformats.org/officeDocument/2006/math" xmlns:v="urn:schemas-microsoft-com:vml" xmlns:wp14="http://schemas.microsoft.com/office/word/2010/wordprocessingDrawing" xmlns:wp="http://schemas.openxmlformats.org/drawingml/2006/wordprocessingDrawing" xmlns:w10="urn:schemas-microsoft-com:office:word" xmlns:w="http://schemas.openxmlformats.org/wordprocessingml/2006/main" xmlns:w14="http://schemas.microsoft.com/office/word/2010/wordml" xmlns:w15="http://schemas.microsoft.com/office/word/2012/wordml" xmlns:w16cex="http://schemas.microsoft.com/office/word/2018/wordml/cex" xmlns:w16cid="http://schemas.microsoft.com/office/word/2016/wordml/cid" xmlns:w16="http://schemas.microsoft.com/office/word/2018/wordml" xmlns:w16sdtdh="http://schemas.microsoft.com/office/word/2020/wordml/sdtdatahash" xmlns:w16se="http://schemas.microsoft.com/office/word/2015/wordml/symex" xmlns:wpg="http://schemas.microsoft.com/office/word/2010/wordprocessingGroup" xmlns:wpi="http://schemas.microsoft.com/office/word/2010/wordprocessingInk" xmlns:wne="http://schemas.microsoft.com/office/word/2006/wordml" xmlns:wps="http://schemas.microsoft.com/office/word/2010/wordprocessingShape" mc:Ignorable="w14 w15 w16se w16cid w16 w16cex w16sdtdh wp14">
+  <w:p>
+    <w:pPr>
+      <w:pStyle w:val="Header"/>
+    </w:pPr>
+  </w:p>
+</w:hdr>
+</file>
+
+<file path=word/header3.xml><?xml version="1.0" encoding="utf-8"?>
+<w:hdr xmlns:wpc="http://schemas.microsoft.com/office/word/2010/wordprocessingCanvas" xmlns:cx="http://schemas.microsoft.com/office/drawing/2014/chartex" xmlns:cx1="http://schemas.microsoft.com/office/drawing/2015/9/8/chartex" xmlns:cx2="http://schemas.microsoft.com/office/drawing/2015/10/21/chartex" xmlns:cx3="http://schemas.microsoft.com/office/drawing/2016/5/9/chartex" xmlns:cx4="http://schemas.microsoft.com/office/drawing/2016/5/10/chartex" xmlns:cx5="http://schemas.microsoft.com/office/drawing/2016/5/11/chartex" xmlns:cx6="http://schemas.microsoft.com/office/drawing/2016/5/12/chartex" xmlns:cx7="http://schemas.microsoft.com/office/drawing/2016/5/13/chartex" xmlns:cx8="http://schemas.microsoft.com/office/drawing/2016/5/14/chartex" xmlns:mc="http://schemas.openxmlformats.org/markup-compatibility/2006" xmlns:aink="http://schemas.microsoft.com/office/drawing/2016/ink" xmlns:am3d="http://schemas.microsoft.com/office/drawing/2017/model3d" xmlns:o="urn:schemas-microsoft-com:office:office" xmlns:oel="http://schemas.microsoft.com/office/2019/extlst" xmlns:r="http://schemas.openxmlformats.org/officeDocument/2006/relationships" xmlns:m="http://schemas.openxmlformats.org/officeDocument/2006/math" xmlns:v="urn:schemas-microsoft-com:vml" xmlns:wp14="http://schemas.microsoft.com/office/word/2010/wordprocessingDrawing" xmlns:wp="http://schemas.openxmlformats.org/drawingml/2006/wordprocessingDrawing" xmlns:w10="urn:schemas-microsoft-com:office:word" xmlns:w="http://schemas.openxmlformats.org/wordprocessingml/2006/main" xmlns:w14="http://schemas.microsoft.com/office/word/2010/wordml" xmlns:w15="http://schemas.microsoft.com/office/word/2012/wordml" xmlns:w16cex="http://schemas.microsoft.com/office/word/2018/wordml/cex" xmlns:w16cid="http://schemas.microsoft.com/office/word/2016/wordml/cid" xmlns:w16="http://schemas.microsoft.com/office/word/2018/wordml" xmlns:w16sdtdh="http://schemas.microsoft.com/office/word/2020/wordml/sdtdatahash" xmlns:w16se="http://schemas.microsoft.com/office/word/2015/wordml/symex" xmlns:wpg="http://schemas.microsoft.com/office/word/2010/wordprocessingGroup" xmlns:wpi="http://schemas.microsoft.com/office/word/2010/wordprocessingInk" xmlns:wne="http://schemas.microsoft.com/office/word/2006/wordml" xmlns:wps="http://schemas.microsoft.com/office/word/2010/wordprocessingShape" mc:Ignorable="w14 w15 w16se w16cid w16 w16cex w16sdtdh wp14">
   <w:tbl>
     <w:tblPr>
       <w:tblW w:w="0" w:type="auto"/>
@@ -1360,9 +1034,9 @@
               <w:noProof/>
             </w:rPr>
             <w:drawing>
-              <wp:inline distT="0" distB="0" distL="0" distR="0" wp14:anchorId="6DD87C51" wp14:editId="6D92CF8B">
-                <wp:extent cx="2209800" cy="1115036"/>
-                <wp:effectExtent l="0" t="0" r="0" b="9525"/>
+              <wp:inline distT="0" distB="0" distL="0" distR="0" wp14:anchorId="6DD87C51" wp14:editId="72F82C87">
+                <wp:extent cx="3114675" cy="1571625"/>
+                <wp:effectExtent l="0" t="0" r="9525" b="9525"/>
                 <wp:docPr id="1" name="Picture 1"/>
                 <wp:cNvGraphicFramePr>
                   <a:graphicFrameLocks xmlns:a="http://schemas.openxmlformats.org/drawingml/2006/main" noChangeAspect="1"/>
@@ -1392,7 +1066,7 @@
                       <pic:spPr bwMode="auto">
                         <a:xfrm>
                           <a:off x="0" y="0"/>
-                          <a:ext cx="2281222" cy="1151075"/>
+                          <a:ext cx="3114675" cy="1571625"/>
                         </a:xfrm>
                         <a:prstGeom prst="rect">
                           <a:avLst/>
@@ -1412,18 +1086,17 @@
         <w:p>
           <w:pPr>
             <w:pStyle w:val="Header"/>
-            <w:jc w:val="center"/>
             <w:rPr>
               <w:b/>
               <w:i/>
-              <w:szCs w:val="24"/>
+              <w:sz w:val="28"/>
             </w:rPr>
           </w:pPr>
           <w:r>
             <w:rPr>
               <w:b/>
               <w:i/>
-              <w:szCs w:val="24"/>
+              <w:sz w:val="28"/>
             </w:rPr>
             <w:t>Livestock Health Management and Regulation</w:t>
           </w:r>
@@ -1440,7 +1113,7 @@
 </file>
 
 <file path=word/styles.xml><?xml version="1.0" encoding="utf-8"?>
-<w:styles xmlns:mc="http://schemas.openxmlformats.org/markup-compatibility/2006" xmlns:r="http://schemas.openxmlformats.org/officeDocument/2006/relationships" xmlns:w="http://schemas.openxmlformats.org/wordprocessingml/2006/main" xmlns:w14="http://schemas.microsoft.com/office/word/2010/wordml" xmlns:w15="http://schemas.microsoft.com/office/word/2012/wordml" xmlns:w16cex="http://schemas.microsoft.com/office/word/2018/wordml/cex" xmlns:w16cid="http://schemas.microsoft.com/office/word/2016/wordml/cid" xmlns:w16="http://schemas.microsoft.com/office/word/2018/wordml" xmlns:w16du="http://schemas.microsoft.com/office/word/2023/wordml/word16du" xmlns:w16sdtdh="http://schemas.microsoft.com/office/word/2020/wordml/sdtdatahash" xmlns:w16se="http://schemas.microsoft.com/office/word/2015/wordml/symex" mc:Ignorable="w14 w15 w16se w16cid w16 w16cex w16sdtdh w16du">
+<w:styles xmlns:mc="http://schemas.openxmlformats.org/markup-compatibility/2006" xmlns:r="http://schemas.openxmlformats.org/officeDocument/2006/relationships" xmlns:w="http://schemas.openxmlformats.org/wordprocessingml/2006/main" xmlns:w14="http://schemas.microsoft.com/office/word/2010/wordml" xmlns:w15="http://schemas.microsoft.com/office/word/2012/wordml" xmlns:w16cex="http://schemas.microsoft.com/office/word/2018/wordml/cex" xmlns:w16cid="http://schemas.microsoft.com/office/word/2016/wordml/cid" xmlns:w16="http://schemas.microsoft.com/office/word/2018/wordml" xmlns:w16sdtdh="http://schemas.microsoft.com/office/word/2020/wordml/sdtdatahash" xmlns:w16se="http://schemas.microsoft.com/office/word/2015/wordml/symex" mc:Ignorable="w14 w15 w16se w16cid w16 w16cex w16sdtdh">
   <w:docDefaults>
     <w:rPrDefault>
       <w:rPr>
@@ -2122,6 +1795,15 @@
 </file>
 
 <file path=customXml/item1.xml><?xml version="1.0" encoding="utf-8"?>
+<?mso-contentType ?>
+<FormTemplates xmlns="http://schemas.microsoft.com/sharepoint/v3/contenttype/forms">
+  <Display>DocumentLibraryForm</Display>
+  <Edit>DocumentLibraryForm</Edit>
+  <New>DocumentLibraryForm</New>
+</FormTemplates>
+</file>
+
+<file path=customXml/item2.xml><?xml version="1.0" encoding="utf-8"?>
 <ct:contentTypeSchema xmlns:ct="http://schemas.microsoft.com/office/2006/metadata/contentType" xmlns:ma="http://schemas.microsoft.com/office/2006/metadata/properties/metaAttributes" ct:_="" ma:_="" ma:contentTypeName="Document" ma:contentTypeID="0x010100B8CBF3948AF16E4A9427EB9CB0C3AFDB" ma:contentTypeVersion="11" ma:contentTypeDescription="Create a new document." ma:contentTypeScope="" ma:versionID="9fc8a81a77eeb73bda9729b3f784b8c4">
   <xsd:schema xmlns:xsd="http://www.w3.org/2001/XMLSchema" xmlns:xs="http://www.w3.org/2001/XMLSchema" xmlns:p="http://schemas.microsoft.com/office/2006/metadata/properties" xmlns:ns2="bc8b8595-9fa1-49bc-a016-2621e7bde64e" xmlns:ns3="e1c8ebbc-f196-4c28-98e9-1900bd408e79" targetNamespace="http://schemas.microsoft.com/office/2006/metadata/properties" ma:root="true" ma:fieldsID="88ad40c7f0e134defa4acd5e486d3459" ns2:_="" ns3:_="">
     <xsd:import namespace="bc8b8595-9fa1-49bc-a016-2621e7bde64e"/>
@@ -2332,16 +2014,15 @@
 </ct:contentTypeSchema>
 </file>
 
-<file path=customXml/item2.xml><?xml version="1.0" encoding="utf-8"?>
-<?mso-contentType ?>
-<FormTemplates xmlns="http://schemas.microsoft.com/sharepoint/v3/contenttype/forms">
-  <Display>DocumentLibraryForm</Display>
-  <Edit>DocumentLibraryForm</Edit>
-  <New>DocumentLibraryForm</New>
-</FormTemplates>
+<file path=customXml/itemProps1.xml><?xml version="1.0" encoding="utf-8"?>
+<ds:datastoreItem xmlns:ds="http://schemas.openxmlformats.org/officeDocument/2006/customXml" ds:itemID="{73B7E096-6967-4402-89D1-CBC83DCB857A}">
+  <ds:schemaRefs>
+    <ds:schemaRef ds:uri="http://schemas.microsoft.com/sharepoint/v3/contenttype/forms"/>
+  </ds:schemaRefs>
+</ds:datastoreItem>
 </file>
 
-<file path=customXml/itemProps1.xml><?xml version="1.0" encoding="utf-8"?>
+<file path=customXml/itemProps2.xml><?xml version="1.0" encoding="utf-8"?>
 <ds:datastoreItem xmlns:ds="http://schemas.openxmlformats.org/officeDocument/2006/customXml" ds:itemID="{FC0CDFA1-B3D9-43A4-8FCB-A9DEC620ACB3}">
   <ds:schemaRefs>
     <ds:schemaRef ds:uri="http://schemas.microsoft.com/office/2006/metadata/contentType"/>
@@ -2358,12 +2039,4 @@
     <ds:schemaRef ds:uri="http://schemas.microsoft.com/internal/obd"/>
   </ds:schemaRefs>
 </ds:datastoreItem>
-</file>
-
-<file path=customXml/itemProps2.xml><?xml version="1.0" encoding="utf-8"?>
-<ds:datastoreItem xmlns:ds="http://schemas.openxmlformats.org/officeDocument/2006/customXml" ds:itemID="{73B7E096-6967-4402-89D1-CBC83DCB857A}">
-  <ds:schemaRefs>
-    <ds:schemaRef ds:uri="http://schemas.microsoft.com/sharepoint/v3/contenttype/forms"/>
-  </ds:schemaRefs>
-</ds:datastoreItem>
 </file>
</xml_diff>

<commit_message>
Revert "Merge pull request #493 from bcgov/revert-5.5-again"
This reverts commit bb48ff6a98c2af0f99c52028f14b2d5c2209158c, reversing
changes made to d2937a9fc4c57dabb4a0a3d4115024e86b3fc4fe.
</commit_message>
<xml_diff>
--- a/app/server/static/templates/certificates/Dairy-Farm.docx
+++ b/app/server/static/templates/certificates/Dairy-Farm.docx
@@ -1,6 +1,6 @@
 
 <file path=word/document.xml><?xml version="1.0" encoding="utf-8"?>
-<w:document xmlns:wpc="http://schemas.microsoft.com/office/word/2010/wordprocessingCanvas" xmlns:cx="http://schemas.microsoft.com/office/drawing/2014/chartex" xmlns:cx1="http://schemas.microsoft.com/office/drawing/2015/9/8/chartex" xmlns:cx2="http://schemas.microsoft.com/office/drawing/2015/10/21/chartex" xmlns:cx3="http://schemas.microsoft.com/office/drawing/2016/5/9/chartex" xmlns:cx4="http://schemas.microsoft.com/office/drawing/2016/5/10/chartex" xmlns:cx5="http://schemas.microsoft.com/office/drawing/2016/5/11/chartex" xmlns:cx6="http://schemas.microsoft.com/office/drawing/2016/5/12/chartex" xmlns:cx7="http://schemas.microsoft.com/office/drawing/2016/5/13/chartex" xmlns:cx8="http://schemas.microsoft.com/office/drawing/2016/5/14/chartex" xmlns:mc="http://schemas.openxmlformats.org/markup-compatibility/2006" xmlns:aink="http://schemas.microsoft.com/office/drawing/2016/ink" xmlns:am3d="http://schemas.microsoft.com/office/drawing/2017/model3d" xmlns:o="urn:schemas-microsoft-com:office:office" xmlns:oel="http://schemas.microsoft.com/office/2019/extlst" xmlns:r="http://schemas.openxmlformats.org/officeDocument/2006/relationships" xmlns:m="http://schemas.openxmlformats.org/officeDocument/2006/math" xmlns:v="urn:schemas-microsoft-com:vml" xmlns:wp14="http://schemas.microsoft.com/office/word/2010/wordprocessingDrawing" xmlns:wp="http://schemas.openxmlformats.org/drawingml/2006/wordprocessingDrawing" xmlns:w10="urn:schemas-microsoft-com:office:word" xmlns:w="http://schemas.openxmlformats.org/wordprocessingml/2006/main" xmlns:w14="http://schemas.microsoft.com/office/word/2010/wordml" xmlns:w15="http://schemas.microsoft.com/office/word/2012/wordml" xmlns:w16cex="http://schemas.microsoft.com/office/word/2018/wordml/cex" xmlns:w16cid="http://schemas.microsoft.com/office/word/2016/wordml/cid" xmlns:w16="http://schemas.microsoft.com/office/word/2018/wordml" xmlns:w16sdtdh="http://schemas.microsoft.com/office/word/2020/wordml/sdtdatahash" xmlns:w16se="http://schemas.microsoft.com/office/word/2015/wordml/symex" xmlns:wpg="http://schemas.microsoft.com/office/word/2010/wordprocessingGroup" xmlns:wpi="http://schemas.microsoft.com/office/word/2010/wordprocessingInk" xmlns:wne="http://schemas.microsoft.com/office/word/2006/wordml" xmlns:wps="http://schemas.microsoft.com/office/word/2010/wordprocessingShape" mc:Ignorable="w14 w15 w16se w16cid w16 w16cex w16sdtdh wp14">
+<w:document xmlns:wpc="http://schemas.microsoft.com/office/word/2010/wordprocessingCanvas" xmlns:cx="http://schemas.microsoft.com/office/drawing/2014/chartex" xmlns:cx1="http://schemas.microsoft.com/office/drawing/2015/9/8/chartex" xmlns:cx2="http://schemas.microsoft.com/office/drawing/2015/10/21/chartex" xmlns:cx3="http://schemas.microsoft.com/office/drawing/2016/5/9/chartex" xmlns:cx4="http://schemas.microsoft.com/office/drawing/2016/5/10/chartex" xmlns:cx5="http://schemas.microsoft.com/office/drawing/2016/5/11/chartex" xmlns:cx6="http://schemas.microsoft.com/office/drawing/2016/5/12/chartex" xmlns:cx7="http://schemas.microsoft.com/office/drawing/2016/5/13/chartex" xmlns:cx8="http://schemas.microsoft.com/office/drawing/2016/5/14/chartex" xmlns:mc="http://schemas.openxmlformats.org/markup-compatibility/2006" xmlns:aink="http://schemas.microsoft.com/office/drawing/2016/ink" xmlns:am3d="http://schemas.microsoft.com/office/drawing/2017/model3d" xmlns:o="urn:schemas-microsoft-com:office:office" xmlns:oel="http://schemas.microsoft.com/office/2019/extlst" xmlns:r="http://schemas.openxmlformats.org/officeDocument/2006/relationships" xmlns:m="http://schemas.openxmlformats.org/officeDocument/2006/math" xmlns:v="urn:schemas-microsoft-com:vml" xmlns:wp14="http://schemas.microsoft.com/office/word/2010/wordprocessingDrawing" xmlns:wp="http://schemas.openxmlformats.org/drawingml/2006/wordprocessingDrawing" xmlns:w10="urn:schemas-microsoft-com:office:word" xmlns:w="http://schemas.openxmlformats.org/wordprocessingml/2006/main" xmlns:w14="http://schemas.microsoft.com/office/word/2010/wordml" xmlns:w15="http://schemas.microsoft.com/office/word/2012/wordml" xmlns:w16cex="http://schemas.microsoft.com/office/word/2018/wordml/cex" xmlns:w16cid="http://schemas.microsoft.com/office/word/2016/wordml/cid" xmlns:w16="http://schemas.microsoft.com/office/word/2018/wordml" xmlns:w16du="http://schemas.microsoft.com/office/word/2023/wordml/word16du" xmlns:w16sdtdh="http://schemas.microsoft.com/office/word/2020/wordml/sdtdatahash" xmlns:w16se="http://schemas.microsoft.com/office/word/2015/wordml/symex" xmlns:wpg="http://schemas.microsoft.com/office/word/2010/wordprocessingGroup" xmlns:wpi="http://schemas.microsoft.com/office/word/2010/wordprocessingInk" xmlns:wne="http://schemas.microsoft.com/office/word/2006/wordml" xmlns:wps="http://schemas.microsoft.com/office/word/2010/wordprocessingShape" mc:Ignorable="w14 w15 w16se w16cid w16 w16cex w16sdtdh w16du wp14">
   <w:body>
     <w:p>
       <w:pPr>
@@ -19,7 +19,21 @@
         <w:rPr>
           <w:sz w:val="20"/>
         </w:rPr>
-        <w:t>{d.ActsAndRegs}</w:t>
+        <w:t>{</w:t>
+      </w:r>
+      <w:proofErr w:type="spellStart"/>
+      <w:r>
+        <w:rPr>
+          <w:sz w:val="20"/>
+        </w:rPr>
+        <w:t>d.ActsAndRegs</w:t>
+      </w:r>
+      <w:proofErr w:type="spellEnd"/>
+      <w:r>
+        <w:rPr>
+          <w:sz w:val="20"/>
+        </w:rPr>
+        <w:t>}</w:t>
       </w:r>
     </w:p>
     <w:p>
@@ -46,7 +60,23 @@
           <w:b/>
           <w:sz w:val="32"/>
         </w:rPr>
-        <w:t>{d.LicenceHolderCompany}</w:t>
+        <w:t>{</w:t>
+      </w:r>
+      <w:proofErr w:type="spellStart"/>
+      <w:r>
+        <w:rPr>
+          <w:b/>
+          <w:sz w:val="32"/>
+        </w:rPr>
+        <w:t>d.LicenceHolderCompany</w:t>
+      </w:r>
+      <w:proofErr w:type="spellEnd"/>
+      <w:r>
+        <w:rPr>
+          <w:b/>
+          <w:sz w:val="32"/>
+        </w:rPr>
+        <w:t>}</w:t>
       </w:r>
     </w:p>
     <w:p>
@@ -58,11 +88,24 @@
       <w:r>
         <w:t>{</w:t>
       </w:r>
-      <w:r>
-        <w:t>d.LicenceHolderName}</w:t>
-      </w:r>
-      <w:r>
-        <w:t>, {d.LicenceHolderTitle}</w:t>
+      <w:proofErr w:type="spellStart"/>
+      <w:r>
+        <w:t>d.LicenceHolderName</w:t>
+      </w:r>
+      <w:proofErr w:type="spellEnd"/>
+      <w:r>
+        <w:t>}</w:t>
+      </w:r>
+      <w:r>
+        <w:t>, {</w:t>
+      </w:r>
+      <w:proofErr w:type="spellStart"/>
+      <w:r>
+        <w:t>d.LicenceHolderTitle</w:t>
+      </w:r>
+      <w:proofErr w:type="spellEnd"/>
+      <w:r>
+        <w:t>}</w:t>
       </w:r>
     </w:p>
     <w:p>
@@ -72,7 +115,15 @@
       <w:bookmarkStart w:id="3" w:name="Address1"/>
       <w:bookmarkEnd w:id="3"/>
       <w:r>
-        <w:t>{d.MailingAddress}</w:t>
+        <w:t>{</w:t>
+      </w:r>
+      <w:proofErr w:type="spellStart"/>
+      <w:r>
+        <w:t>d.MailingAddress</w:t>
+      </w:r>
+      <w:proofErr w:type="spellEnd"/>
+      <w:r>
+        <w:t>}</w:t>
       </w:r>
     </w:p>
     <w:p>
@@ -84,7 +135,23 @@
       <w:bookmarkEnd w:id="4"/>
       <w:bookmarkEnd w:id="5"/>
       <w:r>
-        <w:t>{d.MailingCity} {d.MailingProv}</w:t>
+        <w:t>{</w:t>
+      </w:r>
+      <w:proofErr w:type="spellStart"/>
+      <w:r>
+        <w:t>d.MailingCity</w:t>
+      </w:r>
+      <w:proofErr w:type="spellEnd"/>
+      <w:r>
+        <w:t>} {</w:t>
+      </w:r>
+      <w:proofErr w:type="spellStart"/>
+      <w:r>
+        <w:t>d.MailingProv</w:t>
+      </w:r>
+      <w:proofErr w:type="spellEnd"/>
+      <w:r>
+        <w:t>}</w:t>
       </w:r>
     </w:p>
     <w:p>
@@ -94,7 +161,15 @@
       <w:bookmarkStart w:id="6" w:name="Postal_Code"/>
       <w:bookmarkEnd w:id="6"/>
       <w:r>
-        <w:t>{d.PostCode}</w:t>
+        <w:t>{</w:t>
+      </w:r>
+      <w:proofErr w:type="spellStart"/>
+      <w:r>
+        <w:t>d.PostCode</w:t>
+      </w:r>
+      <w:proofErr w:type="spellEnd"/>
+      <w:r>
+        <w:t>}</w:t>
       </w:r>
     </w:p>
     <w:p>
@@ -123,7 +198,15 @@
       <w:bookmarkStart w:id="7" w:name="Licence_Type"/>
       <w:bookmarkEnd w:id="7"/>
       <w:r>
-        <w:t>{d.LicenceName}</w:t>
+        <w:t>{</w:t>
+      </w:r>
+      <w:proofErr w:type="spellStart"/>
+      <w:r>
+        <w:t>d.LicenceName</w:t>
+      </w:r>
+      <w:proofErr w:type="spellEnd"/>
+      <w:r>
+        <w:t>}</w:t>
       </w:r>
       <w:r>
         <w:t xml:space="preserve"> LICENCE</w:t>
@@ -155,11 +238,19 @@
                 <w:b/>
               </w:rPr>
             </w:pPr>
+            <w:proofErr w:type="spellStart"/>
             <w:r>
               <w:rPr>
                 <w:b/>
               </w:rPr>
-              <w:t>Licence Number:</w:t>
+              <w:t>Licence</w:t>
+            </w:r>
+            <w:proofErr w:type="spellEnd"/>
+            <w:r>
+              <w:rPr>
+                <w:b/>
+              </w:rPr>
+              <w:t xml:space="preserve"> Number:</w:t>
             </w:r>
           </w:p>
         </w:tc>
@@ -176,11 +267,16 @@
             <w:r>
               <w:t>{</w:t>
             </w:r>
+            <w:proofErr w:type="spellStart"/>
             <w:r>
               <w:t>d.</w:t>
             </w:r>
             <w:r>
-              <w:t>LicenceNumber}</w:t>
+              <w:t>LicenceNumber</w:t>
+            </w:r>
+            <w:proofErr w:type="spellEnd"/>
+            <w:r>
+              <w:t>}</w:t>
             </w:r>
           </w:p>
         </w:tc>
@@ -217,7 +313,15 @@
             <w:bookmarkStart w:id="10" w:name="Issue_Date"/>
             <w:bookmarkEnd w:id="10"/>
             <w:r>
-              <w:t>{d.IssueDate}</w:t>
+              <w:t>{</w:t>
+            </w:r>
+            <w:proofErr w:type="spellStart"/>
+            <w:r>
+              <w:t>d.IssueDate</w:t>
+            </w:r>
+            <w:proofErr w:type="spellEnd"/>
+            <w:r>
+              <w:t>}</w:t>
             </w:r>
           </w:p>
         </w:tc>
@@ -258,7 +362,15 @@
             <w:bookmarkStart w:id="12" w:name="Expiry_Date"/>
             <w:bookmarkEnd w:id="12"/>
             <w:r>
-              <w:t>{d.ReIssueDate}</w:t>
+              <w:t>{</w:t>
+            </w:r>
+            <w:proofErr w:type="spellStart"/>
+            <w:r>
+              <w:t>d.ReIssueDate</w:t>
+            </w:r>
+            <w:proofErr w:type="spellEnd"/>
+            <w:r>
+              <w:t>}</w:t>
             </w:r>
           </w:p>
         </w:tc>
@@ -286,7 +398,15 @@
       <w:bookmarkStart w:id="13" w:name="Licence_Detail_Info"/>
       <w:bookmarkEnd w:id="13"/>
       <w:r>
-        <w:t>{d.SiteDetails}</w:t>
+        <w:t>{</w:t>
+      </w:r>
+      <w:proofErr w:type="spellStart"/>
+      <w:r>
+        <w:t>d.SiteDetails</w:t>
+      </w:r>
+      <w:proofErr w:type="spellEnd"/>
+      <w:r>
+        <w:t>}</w:t>
       </w:r>
     </w:p>
     <w:p>
@@ -326,7 +446,14 @@
         <w:rPr>
           <w:b/>
         </w:rPr>
-        <w:t>{d.</w:t>
+        <w:t>{</w:t>
+      </w:r>
+      <w:proofErr w:type="spellStart"/>
+      <w:r>
+        <w:rPr>
+          <w:b/>
+        </w:rPr>
+        <w:t>d.</w:t>
       </w:r>
       <w:r>
         <w:rPr>
@@ -334,18 +461,21 @@
         </w:rPr>
         <w:t>SiteInformation</w:t>
       </w:r>
+      <w:proofErr w:type="spellEnd"/>
       <w:r>
         <w:rPr>
           <w:b/>
         </w:rPr>
         <w:t>[</w:t>
       </w:r>
+      <w:proofErr w:type="spellStart"/>
       <w:r>
         <w:rPr>
           <w:b/>
         </w:rPr>
         <w:t>i</w:t>
       </w:r>
+      <w:proofErr w:type="spellEnd"/>
       <w:r>
         <w:rPr>
           <w:b/>
@@ -358,11 +488,19 @@
         </w:rPr>
         <w:t>.</w:t>
       </w:r>
-      <w:r>
-        <w:rPr>
-          <w:b/>
-        </w:rPr>
-        <w:t>DairyTankCompany}</w:t>
+      <w:proofErr w:type="spellStart"/>
+      <w:r>
+        <w:rPr>
+          <w:b/>
+        </w:rPr>
+        <w:t>DairyTankCompany</w:t>
+      </w:r>
+      <w:proofErr w:type="spellEnd"/>
+      <w:r>
+        <w:rPr>
+          <w:b/>
+        </w:rPr>
+        <w:t>}</w:t>
       </w:r>
       <w:r>
         <w:rPr>
@@ -374,7 +512,14 @@
         <w:rPr>
           <w:b/>
         </w:rPr>
-        <w:t>{d.</w:t>
+        <w:t>{</w:t>
+      </w:r>
+      <w:proofErr w:type="spellStart"/>
+      <w:r>
+        <w:rPr>
+          <w:b/>
+        </w:rPr>
+        <w:t>d.</w:t>
       </w:r>
       <w:r>
         <w:rPr>
@@ -382,18 +527,21 @@
         </w:rPr>
         <w:t>SiteInformation</w:t>
       </w:r>
+      <w:proofErr w:type="spellEnd"/>
       <w:r>
         <w:rPr>
           <w:b/>
         </w:rPr>
         <w:t>[</w:t>
       </w:r>
+      <w:proofErr w:type="spellStart"/>
       <w:r>
         <w:rPr>
           <w:b/>
         </w:rPr>
         <w:t>i</w:t>
       </w:r>
+      <w:proofErr w:type="spellEnd"/>
       <w:r>
         <w:rPr>
           <w:b/>
@@ -406,11 +554,19 @@
         </w:rPr>
         <w:t>.</w:t>
       </w:r>
-      <w:r>
-        <w:rPr>
-          <w:b/>
-        </w:rPr>
-        <w:t>DairyTankSN}</w:t>
+      <w:proofErr w:type="spellStart"/>
+      <w:r>
+        <w:rPr>
+          <w:b/>
+        </w:rPr>
+        <w:t>DairyTankSN</w:t>
+      </w:r>
+      <w:proofErr w:type="spellEnd"/>
+      <w:r>
+        <w:rPr>
+          <w:b/>
+        </w:rPr>
+        <w:t>}</w:t>
       </w:r>
       <w:r>
         <w:rPr>
@@ -422,7 +578,49 @@
         <w:rPr>
           <w:b/>
         </w:rPr>
-        <w:t xml:space="preserve">Model: {d.SiteInformation[i].DairyTankModel} </w:t>
+        <w:t>Model: {</w:t>
+      </w:r>
+      <w:proofErr w:type="spellStart"/>
+      <w:r>
+        <w:rPr>
+          <w:b/>
+        </w:rPr>
+        <w:t>d.SiteInformation</w:t>
+      </w:r>
+      <w:proofErr w:type="spellEnd"/>
+      <w:r>
+        <w:rPr>
+          <w:b/>
+        </w:rPr>
+        <w:t>[</w:t>
+      </w:r>
+      <w:proofErr w:type="spellStart"/>
+      <w:r>
+        <w:rPr>
+          <w:b/>
+        </w:rPr>
+        <w:t>i</w:t>
+      </w:r>
+      <w:proofErr w:type="spellEnd"/>
+      <w:r>
+        <w:rPr>
+          <w:b/>
+        </w:rPr>
+        <w:t>].</w:t>
+      </w:r>
+      <w:proofErr w:type="spellStart"/>
+      <w:r>
+        <w:rPr>
+          <w:b/>
+        </w:rPr>
+        <w:t>DairyTankModel</w:t>
+      </w:r>
+      <w:proofErr w:type="spellEnd"/>
+      <w:r>
+        <w:rPr>
+          <w:b/>
+        </w:rPr>
+        <w:t xml:space="preserve">} </w:t>
       </w:r>
       <w:r>
         <w:rPr>
@@ -440,7 +638,14 @@
         <w:rPr>
           <w:b/>
         </w:rPr>
-        <w:t>{d.</w:t>
+        <w:t>{</w:t>
+      </w:r>
+      <w:proofErr w:type="spellStart"/>
+      <w:r>
+        <w:rPr>
+          <w:b/>
+        </w:rPr>
+        <w:t>d.</w:t>
       </w:r>
       <w:r>
         <w:rPr>
@@ -448,18 +653,21 @@
         </w:rPr>
         <w:t>SiteInformation</w:t>
       </w:r>
+      <w:proofErr w:type="spellEnd"/>
       <w:r>
         <w:rPr>
           <w:b/>
         </w:rPr>
         <w:t>[</w:t>
       </w:r>
+      <w:proofErr w:type="spellStart"/>
       <w:r>
         <w:rPr>
           <w:b/>
         </w:rPr>
         <w:t>i</w:t>
       </w:r>
+      <w:proofErr w:type="spellEnd"/>
       <w:r>
         <w:rPr>
           <w:b/>
@@ -472,11 +680,19 @@
         </w:rPr>
         <w:t>.</w:t>
       </w:r>
-      <w:r>
-        <w:rPr>
-          <w:b/>
-        </w:rPr>
-        <w:t>DairyTankCapacity}</w:t>
+      <w:proofErr w:type="spellStart"/>
+      <w:r>
+        <w:rPr>
+          <w:b/>
+        </w:rPr>
+        <w:t>DairyTankCapacity</w:t>
+      </w:r>
+      <w:proofErr w:type="spellEnd"/>
+      <w:r>
+        <w:rPr>
+          <w:b/>
+        </w:rPr>
+        <w:t>}</w:t>
       </w:r>
       <w:r>
         <w:rPr>
@@ -500,7 +716,14 @@
         <w:rPr>
           <w:b/>
         </w:rPr>
-        <w:t>{d.</w:t>
+        <w:t>{</w:t>
+      </w:r>
+      <w:proofErr w:type="spellStart"/>
+      <w:r>
+        <w:rPr>
+          <w:b/>
+        </w:rPr>
+        <w:t>d.</w:t>
       </w:r>
       <w:r>
         <w:rPr>
@@ -508,18 +731,21 @@
         </w:rPr>
         <w:t>SiteInformation</w:t>
       </w:r>
+      <w:proofErr w:type="spellEnd"/>
       <w:r>
         <w:rPr>
           <w:b/>
         </w:rPr>
         <w:t>[</w:t>
       </w:r>
+      <w:proofErr w:type="spellStart"/>
       <w:r>
         <w:rPr>
           <w:b/>
         </w:rPr>
         <w:t>i</w:t>
       </w:r>
+      <w:proofErr w:type="spellEnd"/>
       <w:r>
         <w:rPr>
           <w:b/>
@@ -532,11 +758,19 @@
         </w:rPr>
         <w:t>.</w:t>
       </w:r>
-      <w:r>
-        <w:rPr>
-          <w:b/>
-        </w:rPr>
-        <w:t>DairyTankCalibrationDate}</w:t>
+      <w:proofErr w:type="spellStart"/>
+      <w:r>
+        <w:rPr>
+          <w:b/>
+        </w:rPr>
+        <w:t>DairyTankCalibrationDate</w:t>
+      </w:r>
+      <w:proofErr w:type="spellEnd"/>
+      <w:r>
+        <w:rPr>
+          <w:b/>
+        </w:rPr>
+        <w:t>}</w:t>
       </w:r>
       <w:r>
         <w:rPr>
@@ -562,7 +796,14 @@
         <w:rPr>
           <w:b/>
         </w:rPr>
-        <w:t>Tank: {d.</w:t>
+        <w:t>Tank: {</w:t>
+      </w:r>
+      <w:proofErr w:type="spellStart"/>
+      <w:r>
+        <w:rPr>
+          <w:b/>
+        </w:rPr>
+        <w:t>d.</w:t>
       </w:r>
       <w:r>
         <w:rPr>
@@ -570,11 +811,33 @@
         </w:rPr>
         <w:t>SiteInformation</w:t>
       </w:r>
-      <w:r>
-        <w:rPr>
-          <w:b/>
-        </w:rPr>
-        <w:t>[i+1].DairyTankCompany} Serial No. {d.</w:t>
+      <w:proofErr w:type="spellEnd"/>
+      <w:r>
+        <w:rPr>
+          <w:b/>
+        </w:rPr>
+        <w:t>[i+1].</w:t>
+      </w:r>
+      <w:proofErr w:type="spellStart"/>
+      <w:r>
+        <w:rPr>
+          <w:b/>
+        </w:rPr>
+        <w:t>DairyTankCompany</w:t>
+      </w:r>
+      <w:proofErr w:type="spellEnd"/>
+      <w:r>
+        <w:rPr>
+          <w:b/>
+        </w:rPr>
+        <w:t>} Serial No. {</w:t>
+      </w:r>
+      <w:proofErr w:type="spellStart"/>
+      <w:r>
+        <w:rPr>
+          <w:b/>
+        </w:rPr>
+        <w:t>d.</w:t>
       </w:r>
       <w:r>
         <w:rPr>
@@ -582,17 +845,46 @@
         </w:rPr>
         <w:t>SiteInformation</w:t>
       </w:r>
-      <w:r>
-        <w:rPr>
-          <w:b/>
-        </w:rPr>
-        <w:t xml:space="preserve">[i+1].DairyTankSN} </w:t>
-      </w:r>
-      <w:r>
-        <w:rPr>
-          <w:b/>
-        </w:rPr>
-        <w:t>Model: {d.SiteInformation[i</w:t>
+      <w:proofErr w:type="spellEnd"/>
+      <w:r>
+        <w:rPr>
+          <w:b/>
+        </w:rPr>
+        <w:t>[i+1].</w:t>
+      </w:r>
+      <w:proofErr w:type="spellStart"/>
+      <w:r>
+        <w:rPr>
+          <w:b/>
+        </w:rPr>
+        <w:t>DairyTankSN</w:t>
+      </w:r>
+      <w:proofErr w:type="spellEnd"/>
+      <w:r>
+        <w:rPr>
+          <w:b/>
+        </w:rPr>
+        <w:t xml:space="preserve">} </w:t>
+      </w:r>
+      <w:r>
+        <w:rPr>
+          <w:b/>
+        </w:rPr>
+        <w:t>Model: {</w:t>
+      </w:r>
+      <w:proofErr w:type="spellStart"/>
+      <w:r>
+        <w:rPr>
+          <w:b/>
+        </w:rPr>
+        <w:t>d.SiteInformation</w:t>
+      </w:r>
+      <w:proofErr w:type="spellEnd"/>
+      <w:r>
+        <w:rPr>
+          <w:b/>
+        </w:rPr>
+        <w:t>[i</w:t>
       </w:r>
       <w:r>
         <w:rPr>
@@ -604,7 +896,21 @@
         <w:rPr>
           <w:b/>
         </w:rPr>
-        <w:t xml:space="preserve">].DairyTankModel} </w:t>
+        <w:t>].</w:t>
+      </w:r>
+      <w:proofErr w:type="spellStart"/>
+      <w:r>
+        <w:rPr>
+          <w:b/>
+        </w:rPr>
+        <w:t>DairyTankModel</w:t>
+      </w:r>
+      <w:proofErr w:type="spellEnd"/>
+      <w:r>
+        <w:rPr>
+          <w:b/>
+        </w:rPr>
+        <w:t xml:space="preserve">} </w:t>
       </w:r>
       <w:r>
         <w:rPr>
@@ -622,7 +928,14 @@
         <w:rPr>
           <w:b/>
         </w:rPr>
-        <w:t>{d.</w:t>
+        <w:t>{</w:t>
+      </w:r>
+      <w:proofErr w:type="spellStart"/>
+      <w:r>
+        <w:rPr>
+          <w:b/>
+        </w:rPr>
+        <w:t>d.</w:t>
       </w:r>
       <w:r>
         <w:rPr>
@@ -630,11 +943,26 @@
         </w:rPr>
         <w:t>SiteInformation</w:t>
       </w:r>
-      <w:r>
-        <w:rPr>
-          <w:b/>
-        </w:rPr>
-        <w:t>[i+1].DairyTankCapacity} Calibration date:</w:t>
+      <w:proofErr w:type="spellEnd"/>
+      <w:r>
+        <w:rPr>
+          <w:b/>
+        </w:rPr>
+        <w:t>[i+1].</w:t>
+      </w:r>
+      <w:proofErr w:type="spellStart"/>
+      <w:r>
+        <w:rPr>
+          <w:b/>
+        </w:rPr>
+        <w:t>DairyTankCapacity</w:t>
+      </w:r>
+      <w:proofErr w:type="spellEnd"/>
+      <w:r>
+        <w:rPr>
+          <w:b/>
+        </w:rPr>
+        <w:t>} Calibration date:</w:t>
       </w:r>
       <w:r>
         <w:rPr>
@@ -646,7 +974,14 @@
         <w:rPr>
           <w:b/>
         </w:rPr>
-        <w:t>{d.</w:t>
+        <w:t>{</w:t>
+      </w:r>
+      <w:proofErr w:type="spellStart"/>
+      <w:r>
+        <w:rPr>
+          <w:b/>
+        </w:rPr>
+        <w:t>d.</w:t>
       </w:r>
       <w:r>
         <w:rPr>
@@ -654,18 +989,34 @@
         </w:rPr>
         <w:t>SiteInformation</w:t>
       </w:r>
-      <w:r>
-        <w:rPr>
-          <w:b/>
-        </w:rPr>
-        <w:t xml:space="preserve">[i+1].DairyTankCalibrationDate} </w:t>
+      <w:proofErr w:type="spellEnd"/>
+      <w:r>
+        <w:rPr>
+          <w:b/>
+        </w:rPr>
+        <w:t>[i+1].</w:t>
+      </w:r>
+      <w:proofErr w:type="spellStart"/>
+      <w:r>
+        <w:rPr>
+          <w:b/>
+        </w:rPr>
+        <w:t>DairyTankCalibrationDate</w:t>
+      </w:r>
+      <w:proofErr w:type="spellEnd"/>
+      <w:r>
+        <w:rPr>
+          <w:b/>
+        </w:rPr>
+        <w:t xml:space="preserve">} </w:t>
       </w:r>
     </w:p>
     <w:p>
       <w:pPr>
         <w:jc w:val="center"/>
         <w:rPr>
-          <w:sz w:val="70"/>
+          <w:sz w:val="40"/>
+          <w:szCs w:val="40"/>
         </w:rPr>
       </w:pPr>
     </w:p>
@@ -673,18 +1024,37 @@
       <w:pPr>
         <w:jc w:val="center"/>
         <w:rPr>
-          <w:sz w:val="70"/>
+          <w:sz w:val="60"/>
+          <w:szCs w:val="60"/>
         </w:rPr>
       </w:pPr>
       <w:r>
         <w:rPr>
-          <w:sz w:val="70"/>
-        </w:rPr>
-        <w:t>{d.IRMA_Num}</w:t>
+          <w:sz w:val="60"/>
+          <w:szCs w:val="60"/>
+        </w:rPr>
+        <w:t>{</w:t>
+      </w:r>
+      <w:proofErr w:type="spellStart"/>
+      <w:r>
+        <w:rPr>
+          <w:sz w:val="60"/>
+          <w:szCs w:val="60"/>
+        </w:rPr>
+        <w:t>d.IRMA_Num</w:t>
+      </w:r>
+      <w:proofErr w:type="spellEnd"/>
+      <w:r>
+        <w:rPr>
+          <w:sz w:val="60"/>
+          <w:szCs w:val="60"/>
+        </w:rPr>
+        <w:t>}</w:t>
       </w:r>
     </w:p>
     <w:p>
       <w:r>
+        <w:lastRenderedPageBreak/>
         <w:tab/>
       </w:r>
       <w:r>
@@ -856,25 +1226,21 @@
         <w:t>Dr. Theresa Burns, Chief Veterinarian</w:t>
       </w:r>
     </w:p>
-    <w:p/>
     <w:sectPr>
-      <w:headerReference w:type="even" r:id="rId9"/>
-      <w:headerReference w:type="default" r:id="rId10"/>
-      <w:footerReference w:type="even" r:id="rId11"/>
-      <w:footerReference w:type="default" r:id="rId12"/>
-      <w:headerReference w:type="first" r:id="rId13"/>
-      <w:footerReference w:type="first" r:id="rId14"/>
+      <w:headerReference w:type="first" r:id="rId9"/>
+      <w:footerReference w:type="first" r:id="rId10"/>
       <w:pgSz w:w="15842" w:h="12242" w:orient="landscape" w:code="1"/>
-      <w:pgMar w:top="567" w:right="1440" w:bottom="567" w:left="1151" w:header="289" w:footer="142" w:gutter="0"/>
+      <w:pgMar w:top="567" w:right="1440" w:bottom="567" w:left="1151" w:header="113" w:footer="142" w:gutter="0"/>
       <w:cols w:space="720"/>
       <w:titlePg/>
+      <w:docGrid w:linePitch="326"/>
     </w:sectPr>
   </w:body>
 </w:document>
 </file>
 
 <file path=word/endnotes.xml><?xml version="1.0" encoding="utf-8"?>
-<w:endnotes xmlns:wpc="http://schemas.microsoft.com/office/word/2010/wordprocessingCanvas" xmlns:cx="http://schemas.microsoft.com/office/drawing/2014/chartex" xmlns:cx1="http://schemas.microsoft.com/office/drawing/2015/9/8/chartex" xmlns:cx2="http://schemas.microsoft.com/office/drawing/2015/10/21/chartex" xmlns:cx3="http://schemas.microsoft.com/office/drawing/2016/5/9/chartex" xmlns:cx4="http://schemas.microsoft.com/office/drawing/2016/5/10/chartex" xmlns:cx5="http://schemas.microsoft.com/office/drawing/2016/5/11/chartex" xmlns:cx6="http://schemas.microsoft.com/office/drawing/2016/5/12/chartex" xmlns:cx7="http://schemas.microsoft.com/office/drawing/2016/5/13/chartex" xmlns:cx8="http://schemas.microsoft.com/office/drawing/2016/5/14/chartex" xmlns:mc="http://schemas.openxmlformats.org/markup-compatibility/2006" xmlns:aink="http://schemas.microsoft.com/office/drawing/2016/ink" xmlns:am3d="http://schemas.microsoft.com/office/drawing/2017/model3d" xmlns:o="urn:schemas-microsoft-com:office:office" xmlns:oel="http://schemas.microsoft.com/office/2019/extlst" xmlns:r="http://schemas.openxmlformats.org/officeDocument/2006/relationships" xmlns:m="http://schemas.openxmlformats.org/officeDocument/2006/math" xmlns:v="urn:schemas-microsoft-com:vml" xmlns:wp14="http://schemas.microsoft.com/office/word/2010/wordprocessingDrawing" xmlns:wp="http://schemas.openxmlformats.org/drawingml/2006/wordprocessingDrawing" xmlns:w10="urn:schemas-microsoft-com:office:word" xmlns:w="http://schemas.openxmlformats.org/wordprocessingml/2006/main" xmlns:w14="http://schemas.microsoft.com/office/word/2010/wordml" xmlns:w15="http://schemas.microsoft.com/office/word/2012/wordml" xmlns:w16cex="http://schemas.microsoft.com/office/word/2018/wordml/cex" xmlns:w16cid="http://schemas.microsoft.com/office/word/2016/wordml/cid" xmlns:w16="http://schemas.microsoft.com/office/word/2018/wordml" xmlns:w16sdtdh="http://schemas.microsoft.com/office/word/2020/wordml/sdtdatahash" xmlns:w16se="http://schemas.microsoft.com/office/word/2015/wordml/symex" xmlns:wpg="http://schemas.microsoft.com/office/word/2010/wordprocessingGroup" xmlns:wpi="http://schemas.microsoft.com/office/word/2010/wordprocessingInk" xmlns:wne="http://schemas.microsoft.com/office/word/2006/wordml" xmlns:wps="http://schemas.microsoft.com/office/word/2010/wordprocessingShape" mc:Ignorable="w14 w15 w16se w16cid w16 w16cex w16sdtdh wp14">
+<w:endnotes xmlns:wpc="http://schemas.microsoft.com/office/word/2010/wordprocessingCanvas" xmlns:cx="http://schemas.microsoft.com/office/drawing/2014/chartex" xmlns:cx1="http://schemas.microsoft.com/office/drawing/2015/9/8/chartex" xmlns:cx2="http://schemas.microsoft.com/office/drawing/2015/10/21/chartex" xmlns:cx3="http://schemas.microsoft.com/office/drawing/2016/5/9/chartex" xmlns:cx4="http://schemas.microsoft.com/office/drawing/2016/5/10/chartex" xmlns:cx5="http://schemas.microsoft.com/office/drawing/2016/5/11/chartex" xmlns:cx6="http://schemas.microsoft.com/office/drawing/2016/5/12/chartex" xmlns:cx7="http://schemas.microsoft.com/office/drawing/2016/5/13/chartex" xmlns:cx8="http://schemas.microsoft.com/office/drawing/2016/5/14/chartex" xmlns:mc="http://schemas.openxmlformats.org/markup-compatibility/2006" xmlns:aink="http://schemas.microsoft.com/office/drawing/2016/ink" xmlns:am3d="http://schemas.microsoft.com/office/drawing/2017/model3d" xmlns:o="urn:schemas-microsoft-com:office:office" xmlns:oel="http://schemas.microsoft.com/office/2019/extlst" xmlns:r="http://schemas.openxmlformats.org/officeDocument/2006/relationships" xmlns:m="http://schemas.openxmlformats.org/officeDocument/2006/math" xmlns:v="urn:schemas-microsoft-com:vml" xmlns:wp14="http://schemas.microsoft.com/office/word/2010/wordprocessingDrawing" xmlns:wp="http://schemas.openxmlformats.org/drawingml/2006/wordprocessingDrawing" xmlns:w10="urn:schemas-microsoft-com:office:word" xmlns:w="http://schemas.openxmlformats.org/wordprocessingml/2006/main" xmlns:w14="http://schemas.microsoft.com/office/word/2010/wordml" xmlns:w15="http://schemas.microsoft.com/office/word/2012/wordml" xmlns:w16cex="http://schemas.microsoft.com/office/word/2018/wordml/cex" xmlns:w16cid="http://schemas.microsoft.com/office/word/2016/wordml/cid" xmlns:w16="http://schemas.microsoft.com/office/word/2018/wordml" xmlns:w16du="http://schemas.microsoft.com/office/word/2023/wordml/word16du" xmlns:w16sdtdh="http://schemas.microsoft.com/office/word/2020/wordml/sdtdatahash" xmlns:w16se="http://schemas.microsoft.com/office/word/2015/wordml/symex" xmlns:wpg="http://schemas.microsoft.com/office/word/2010/wordprocessingGroup" xmlns:wpi="http://schemas.microsoft.com/office/word/2010/wordprocessingInk" xmlns:wne="http://schemas.microsoft.com/office/word/2006/wordml" xmlns:wps="http://schemas.microsoft.com/office/word/2010/wordprocessingShape" mc:Ignorable="w14 w15 w16se w16cid w16 w16cex w16sdtdh w16du wp14">
   <w:endnote w:type="separator" w:id="-1">
     <w:p>
       <w:r>
@@ -893,27 +1259,7 @@
 </file>
 
 <file path=word/footer1.xml><?xml version="1.0" encoding="utf-8"?>
-<w:ftr xmlns:wpc="http://schemas.microsoft.com/office/word/2010/wordprocessingCanvas" xmlns:cx="http://schemas.microsoft.com/office/drawing/2014/chartex" xmlns:cx1="http://schemas.microsoft.com/office/drawing/2015/9/8/chartex" xmlns:cx2="http://schemas.microsoft.com/office/drawing/2015/10/21/chartex" xmlns:cx3="http://schemas.microsoft.com/office/drawing/2016/5/9/chartex" xmlns:cx4="http://schemas.microsoft.com/office/drawing/2016/5/10/chartex" xmlns:cx5="http://schemas.microsoft.com/office/drawing/2016/5/11/chartex" xmlns:cx6="http://schemas.microsoft.com/office/drawing/2016/5/12/chartex" xmlns:cx7="http://schemas.microsoft.com/office/drawing/2016/5/13/chartex" xmlns:cx8="http://schemas.microsoft.com/office/drawing/2016/5/14/chartex" xmlns:mc="http://schemas.openxmlformats.org/markup-compatibility/2006" xmlns:aink="http://schemas.microsoft.com/office/drawing/2016/ink" xmlns:am3d="http://schemas.microsoft.com/office/drawing/2017/model3d" xmlns:o="urn:schemas-microsoft-com:office:office" xmlns:oel="http://schemas.microsoft.com/office/2019/extlst" xmlns:r="http://schemas.openxmlformats.org/officeDocument/2006/relationships" xmlns:m="http://schemas.openxmlformats.org/officeDocument/2006/math" xmlns:v="urn:schemas-microsoft-com:vml" xmlns:wp14="http://schemas.microsoft.com/office/word/2010/wordprocessingDrawing" xmlns:wp="http://schemas.openxmlformats.org/drawingml/2006/wordprocessingDrawing" xmlns:w10="urn:schemas-microsoft-com:office:word" xmlns:w="http://schemas.openxmlformats.org/wordprocessingml/2006/main" xmlns:w14="http://schemas.microsoft.com/office/word/2010/wordml" xmlns:w15="http://schemas.microsoft.com/office/word/2012/wordml" xmlns:w16cex="http://schemas.microsoft.com/office/word/2018/wordml/cex" xmlns:w16cid="http://schemas.microsoft.com/office/word/2016/wordml/cid" xmlns:w16="http://schemas.microsoft.com/office/word/2018/wordml" xmlns:w16sdtdh="http://schemas.microsoft.com/office/word/2020/wordml/sdtdatahash" xmlns:w16se="http://schemas.microsoft.com/office/word/2015/wordml/symex" xmlns:wpg="http://schemas.microsoft.com/office/word/2010/wordprocessingGroup" xmlns:wpi="http://schemas.microsoft.com/office/word/2010/wordprocessingInk" xmlns:wne="http://schemas.microsoft.com/office/word/2006/wordml" xmlns:wps="http://schemas.microsoft.com/office/word/2010/wordprocessingShape" mc:Ignorable="w14 w15 w16se w16cid w16 w16cex w16sdtdh wp14">
-  <w:p>
-    <w:pPr>
-      <w:pStyle w:val="Footer"/>
-    </w:pPr>
-  </w:p>
-</w:ftr>
-</file>
-
-<file path=word/footer2.xml><?xml version="1.0" encoding="utf-8"?>
-<w:ftr xmlns:wpc="http://schemas.microsoft.com/office/word/2010/wordprocessingCanvas" xmlns:cx="http://schemas.microsoft.com/office/drawing/2014/chartex" xmlns:cx1="http://schemas.microsoft.com/office/drawing/2015/9/8/chartex" xmlns:cx2="http://schemas.microsoft.com/office/drawing/2015/10/21/chartex" xmlns:cx3="http://schemas.microsoft.com/office/drawing/2016/5/9/chartex" xmlns:cx4="http://schemas.microsoft.com/office/drawing/2016/5/10/chartex" xmlns:cx5="http://schemas.microsoft.com/office/drawing/2016/5/11/chartex" xmlns:cx6="http://schemas.microsoft.com/office/drawing/2016/5/12/chartex" xmlns:cx7="http://schemas.microsoft.com/office/drawing/2016/5/13/chartex" xmlns:cx8="http://schemas.microsoft.com/office/drawing/2016/5/14/chartex" xmlns:mc="http://schemas.openxmlformats.org/markup-compatibility/2006" xmlns:aink="http://schemas.microsoft.com/office/drawing/2016/ink" xmlns:am3d="http://schemas.microsoft.com/office/drawing/2017/model3d" xmlns:o="urn:schemas-microsoft-com:office:office" xmlns:oel="http://schemas.microsoft.com/office/2019/extlst" xmlns:r="http://schemas.openxmlformats.org/officeDocument/2006/relationships" xmlns:m="http://schemas.openxmlformats.org/officeDocument/2006/math" xmlns:v="urn:schemas-microsoft-com:vml" xmlns:wp14="http://schemas.microsoft.com/office/word/2010/wordprocessingDrawing" xmlns:wp="http://schemas.openxmlformats.org/drawingml/2006/wordprocessingDrawing" xmlns:w10="urn:schemas-microsoft-com:office:word" xmlns:w="http://schemas.openxmlformats.org/wordprocessingml/2006/main" xmlns:w14="http://schemas.microsoft.com/office/word/2010/wordml" xmlns:w15="http://schemas.microsoft.com/office/word/2012/wordml" xmlns:w16cex="http://schemas.microsoft.com/office/word/2018/wordml/cex" xmlns:w16cid="http://schemas.microsoft.com/office/word/2016/wordml/cid" xmlns:w16="http://schemas.microsoft.com/office/word/2018/wordml" xmlns:w16sdtdh="http://schemas.microsoft.com/office/word/2020/wordml/sdtdatahash" xmlns:w16se="http://schemas.microsoft.com/office/word/2015/wordml/symex" xmlns:wpg="http://schemas.microsoft.com/office/word/2010/wordprocessingGroup" xmlns:wpi="http://schemas.microsoft.com/office/word/2010/wordprocessingInk" xmlns:wne="http://schemas.microsoft.com/office/word/2006/wordml" xmlns:wps="http://schemas.microsoft.com/office/word/2010/wordprocessingShape" mc:Ignorable="w14 w15 w16se w16cid w16 w16cex w16sdtdh wp14">
-  <w:p>
-    <w:pPr>
-      <w:pStyle w:val="Footer"/>
-    </w:pPr>
-  </w:p>
-</w:ftr>
-</file>
-
-<file path=word/footer3.xml><?xml version="1.0" encoding="utf-8"?>
-<w:ftr xmlns:wpc="http://schemas.microsoft.com/office/word/2010/wordprocessingCanvas" xmlns:cx="http://schemas.microsoft.com/office/drawing/2014/chartex" xmlns:cx1="http://schemas.microsoft.com/office/drawing/2015/9/8/chartex" xmlns:cx2="http://schemas.microsoft.com/office/drawing/2015/10/21/chartex" xmlns:cx3="http://schemas.microsoft.com/office/drawing/2016/5/9/chartex" xmlns:cx4="http://schemas.microsoft.com/office/drawing/2016/5/10/chartex" xmlns:cx5="http://schemas.microsoft.com/office/drawing/2016/5/11/chartex" xmlns:cx6="http://schemas.microsoft.com/office/drawing/2016/5/12/chartex" xmlns:cx7="http://schemas.microsoft.com/office/drawing/2016/5/13/chartex" xmlns:cx8="http://schemas.microsoft.com/office/drawing/2016/5/14/chartex" xmlns:mc="http://schemas.openxmlformats.org/markup-compatibility/2006" xmlns:aink="http://schemas.microsoft.com/office/drawing/2016/ink" xmlns:am3d="http://schemas.microsoft.com/office/drawing/2017/model3d" xmlns:o="urn:schemas-microsoft-com:office:office" xmlns:oel="http://schemas.microsoft.com/office/2019/extlst" xmlns:r="http://schemas.openxmlformats.org/officeDocument/2006/relationships" xmlns:m="http://schemas.openxmlformats.org/officeDocument/2006/math" xmlns:v="urn:schemas-microsoft-com:vml" xmlns:wp14="http://schemas.microsoft.com/office/word/2010/wordprocessingDrawing" xmlns:wp="http://schemas.openxmlformats.org/drawingml/2006/wordprocessingDrawing" xmlns:w10="urn:schemas-microsoft-com:office:word" xmlns:w="http://schemas.openxmlformats.org/wordprocessingml/2006/main" xmlns:w14="http://schemas.microsoft.com/office/word/2010/wordml" xmlns:w15="http://schemas.microsoft.com/office/word/2012/wordml" xmlns:w16cex="http://schemas.microsoft.com/office/word/2018/wordml/cex" xmlns:w16cid="http://schemas.microsoft.com/office/word/2016/wordml/cid" xmlns:w16="http://schemas.microsoft.com/office/word/2018/wordml" xmlns:w16sdtdh="http://schemas.microsoft.com/office/word/2020/wordml/sdtdatahash" xmlns:w16se="http://schemas.microsoft.com/office/word/2015/wordml/symex" xmlns:wpg="http://schemas.microsoft.com/office/word/2010/wordprocessingGroup" xmlns:wpi="http://schemas.microsoft.com/office/word/2010/wordprocessingInk" xmlns:wne="http://schemas.microsoft.com/office/word/2006/wordml" xmlns:wps="http://schemas.microsoft.com/office/word/2010/wordprocessingShape" mc:Ignorable="w14 w15 w16se w16cid w16 w16cex w16sdtdh wp14">
+<w:ftr xmlns:wpc="http://schemas.microsoft.com/office/word/2010/wordprocessingCanvas" xmlns:cx="http://schemas.microsoft.com/office/drawing/2014/chartex" xmlns:cx1="http://schemas.microsoft.com/office/drawing/2015/9/8/chartex" xmlns:cx2="http://schemas.microsoft.com/office/drawing/2015/10/21/chartex" xmlns:cx3="http://schemas.microsoft.com/office/drawing/2016/5/9/chartex" xmlns:cx4="http://schemas.microsoft.com/office/drawing/2016/5/10/chartex" xmlns:cx5="http://schemas.microsoft.com/office/drawing/2016/5/11/chartex" xmlns:cx6="http://schemas.microsoft.com/office/drawing/2016/5/12/chartex" xmlns:cx7="http://schemas.microsoft.com/office/drawing/2016/5/13/chartex" xmlns:cx8="http://schemas.microsoft.com/office/drawing/2016/5/14/chartex" xmlns:mc="http://schemas.openxmlformats.org/markup-compatibility/2006" xmlns:aink="http://schemas.microsoft.com/office/drawing/2016/ink" xmlns:am3d="http://schemas.microsoft.com/office/drawing/2017/model3d" xmlns:o="urn:schemas-microsoft-com:office:office" xmlns:oel="http://schemas.microsoft.com/office/2019/extlst" xmlns:r="http://schemas.openxmlformats.org/officeDocument/2006/relationships" xmlns:m="http://schemas.openxmlformats.org/officeDocument/2006/math" xmlns:v="urn:schemas-microsoft-com:vml" xmlns:wp14="http://schemas.microsoft.com/office/word/2010/wordprocessingDrawing" xmlns:wp="http://schemas.openxmlformats.org/drawingml/2006/wordprocessingDrawing" xmlns:w10="urn:schemas-microsoft-com:office:word" xmlns:w="http://schemas.openxmlformats.org/wordprocessingml/2006/main" xmlns:w14="http://schemas.microsoft.com/office/word/2010/wordml" xmlns:w15="http://schemas.microsoft.com/office/word/2012/wordml" xmlns:w16cex="http://schemas.microsoft.com/office/word/2018/wordml/cex" xmlns:w16cid="http://schemas.microsoft.com/office/word/2016/wordml/cid" xmlns:w16="http://schemas.microsoft.com/office/word/2018/wordml" xmlns:w16du="http://schemas.microsoft.com/office/word/2023/wordml/word16du" xmlns:w16sdtdh="http://schemas.microsoft.com/office/word/2020/wordml/sdtdatahash" xmlns:w16se="http://schemas.microsoft.com/office/word/2015/wordml/symex" xmlns:wpg="http://schemas.microsoft.com/office/word/2010/wordprocessingGroup" xmlns:wpi="http://schemas.microsoft.com/office/word/2010/wordprocessingInk" xmlns:wne="http://schemas.microsoft.com/office/word/2006/wordml" xmlns:wps="http://schemas.microsoft.com/office/word/2010/wordprocessingShape" mc:Ignorable="w14 w15 w16se w16cid w16 w16cex w16sdtdh w16du wp14">
   <w:p>
     <w:pPr>
       <w:pStyle w:val="Footer"/>
@@ -937,7 +1283,7 @@
 </file>
 
 <file path=word/footnotes.xml><?xml version="1.0" encoding="utf-8"?>
-<w:footnotes xmlns:wpc="http://schemas.microsoft.com/office/word/2010/wordprocessingCanvas" xmlns:cx="http://schemas.microsoft.com/office/drawing/2014/chartex" xmlns:cx1="http://schemas.microsoft.com/office/drawing/2015/9/8/chartex" xmlns:cx2="http://schemas.microsoft.com/office/drawing/2015/10/21/chartex" xmlns:cx3="http://schemas.microsoft.com/office/drawing/2016/5/9/chartex" xmlns:cx4="http://schemas.microsoft.com/office/drawing/2016/5/10/chartex" xmlns:cx5="http://schemas.microsoft.com/office/drawing/2016/5/11/chartex" xmlns:cx6="http://schemas.microsoft.com/office/drawing/2016/5/12/chartex" xmlns:cx7="http://schemas.microsoft.com/office/drawing/2016/5/13/chartex" xmlns:cx8="http://schemas.microsoft.com/office/drawing/2016/5/14/chartex" xmlns:mc="http://schemas.openxmlformats.org/markup-compatibility/2006" xmlns:aink="http://schemas.microsoft.com/office/drawing/2016/ink" xmlns:am3d="http://schemas.microsoft.com/office/drawing/2017/model3d" xmlns:o="urn:schemas-microsoft-com:office:office" xmlns:oel="http://schemas.microsoft.com/office/2019/extlst" xmlns:r="http://schemas.openxmlformats.org/officeDocument/2006/relationships" xmlns:m="http://schemas.openxmlformats.org/officeDocument/2006/math" xmlns:v="urn:schemas-microsoft-com:vml" xmlns:wp14="http://schemas.microsoft.com/office/word/2010/wordprocessingDrawing" xmlns:wp="http://schemas.openxmlformats.org/drawingml/2006/wordprocessingDrawing" xmlns:w10="urn:schemas-microsoft-com:office:word" xmlns:w="http://schemas.openxmlformats.org/wordprocessingml/2006/main" xmlns:w14="http://schemas.microsoft.com/office/word/2010/wordml" xmlns:w15="http://schemas.microsoft.com/office/word/2012/wordml" xmlns:w16cex="http://schemas.microsoft.com/office/word/2018/wordml/cex" xmlns:w16cid="http://schemas.microsoft.com/office/word/2016/wordml/cid" xmlns:w16="http://schemas.microsoft.com/office/word/2018/wordml" xmlns:w16sdtdh="http://schemas.microsoft.com/office/word/2020/wordml/sdtdatahash" xmlns:w16se="http://schemas.microsoft.com/office/word/2015/wordml/symex" xmlns:wpg="http://schemas.microsoft.com/office/word/2010/wordprocessingGroup" xmlns:wpi="http://schemas.microsoft.com/office/word/2010/wordprocessingInk" xmlns:wne="http://schemas.microsoft.com/office/word/2006/wordml" xmlns:wps="http://schemas.microsoft.com/office/word/2010/wordprocessingShape" mc:Ignorable="w14 w15 w16se w16cid w16 w16cex w16sdtdh wp14">
+<w:footnotes xmlns:wpc="http://schemas.microsoft.com/office/word/2010/wordprocessingCanvas" xmlns:cx="http://schemas.microsoft.com/office/drawing/2014/chartex" xmlns:cx1="http://schemas.microsoft.com/office/drawing/2015/9/8/chartex" xmlns:cx2="http://schemas.microsoft.com/office/drawing/2015/10/21/chartex" xmlns:cx3="http://schemas.microsoft.com/office/drawing/2016/5/9/chartex" xmlns:cx4="http://schemas.microsoft.com/office/drawing/2016/5/10/chartex" xmlns:cx5="http://schemas.microsoft.com/office/drawing/2016/5/11/chartex" xmlns:cx6="http://schemas.microsoft.com/office/drawing/2016/5/12/chartex" xmlns:cx7="http://schemas.microsoft.com/office/drawing/2016/5/13/chartex" xmlns:cx8="http://schemas.microsoft.com/office/drawing/2016/5/14/chartex" xmlns:mc="http://schemas.openxmlformats.org/markup-compatibility/2006" xmlns:aink="http://schemas.microsoft.com/office/drawing/2016/ink" xmlns:am3d="http://schemas.microsoft.com/office/drawing/2017/model3d" xmlns:o="urn:schemas-microsoft-com:office:office" xmlns:oel="http://schemas.microsoft.com/office/2019/extlst" xmlns:r="http://schemas.openxmlformats.org/officeDocument/2006/relationships" xmlns:m="http://schemas.openxmlformats.org/officeDocument/2006/math" xmlns:v="urn:schemas-microsoft-com:vml" xmlns:wp14="http://schemas.microsoft.com/office/word/2010/wordprocessingDrawing" xmlns:wp="http://schemas.openxmlformats.org/drawingml/2006/wordprocessingDrawing" xmlns:w10="urn:schemas-microsoft-com:office:word" xmlns:w="http://schemas.openxmlformats.org/wordprocessingml/2006/main" xmlns:w14="http://schemas.microsoft.com/office/word/2010/wordml" xmlns:w15="http://schemas.microsoft.com/office/word/2012/wordml" xmlns:w16cex="http://schemas.microsoft.com/office/word/2018/wordml/cex" xmlns:w16cid="http://schemas.microsoft.com/office/word/2016/wordml/cid" xmlns:w16="http://schemas.microsoft.com/office/word/2018/wordml" xmlns:w16du="http://schemas.microsoft.com/office/word/2023/wordml/word16du" xmlns:w16sdtdh="http://schemas.microsoft.com/office/word/2020/wordml/sdtdatahash" xmlns:w16se="http://schemas.microsoft.com/office/word/2015/wordml/symex" xmlns:wpg="http://schemas.microsoft.com/office/word/2010/wordprocessingGroup" xmlns:wpi="http://schemas.microsoft.com/office/word/2010/wordprocessingInk" xmlns:wne="http://schemas.microsoft.com/office/word/2006/wordml" xmlns:wps="http://schemas.microsoft.com/office/word/2010/wordprocessingShape" mc:Ignorable="w14 w15 w16se w16cid w16 w16cex w16sdtdh w16du wp14">
   <w:footnote w:type="separator" w:id="-1">
     <w:p>
       <w:r>
@@ -956,27 +1302,7 @@
 </file>
 
 <file path=word/header1.xml><?xml version="1.0" encoding="utf-8"?>
-<w:hdr xmlns:wpc="http://schemas.microsoft.com/office/word/2010/wordprocessingCanvas" xmlns:cx="http://schemas.microsoft.com/office/drawing/2014/chartex" xmlns:cx1="http://schemas.microsoft.com/office/drawing/2015/9/8/chartex" xmlns:cx2="http://schemas.microsoft.com/office/drawing/2015/10/21/chartex" xmlns:cx3="http://schemas.microsoft.com/office/drawing/2016/5/9/chartex" xmlns:cx4="http://schemas.microsoft.com/office/drawing/2016/5/10/chartex" xmlns:cx5="http://schemas.microsoft.com/office/drawing/2016/5/11/chartex" xmlns:cx6="http://schemas.microsoft.com/office/drawing/2016/5/12/chartex" xmlns:cx7="http://schemas.microsoft.com/office/drawing/2016/5/13/chartex" xmlns:cx8="http://schemas.microsoft.com/office/drawing/2016/5/14/chartex" xmlns:mc="http://schemas.openxmlformats.org/markup-compatibility/2006" xmlns:aink="http://schemas.microsoft.com/office/drawing/2016/ink" xmlns:am3d="http://schemas.microsoft.com/office/drawing/2017/model3d" xmlns:o="urn:schemas-microsoft-com:office:office" xmlns:oel="http://schemas.microsoft.com/office/2019/extlst" xmlns:r="http://schemas.openxmlformats.org/officeDocument/2006/relationships" xmlns:m="http://schemas.openxmlformats.org/officeDocument/2006/math" xmlns:v="urn:schemas-microsoft-com:vml" xmlns:wp14="http://schemas.microsoft.com/office/word/2010/wordprocessingDrawing" xmlns:wp="http://schemas.openxmlformats.org/drawingml/2006/wordprocessingDrawing" xmlns:w10="urn:schemas-microsoft-com:office:word" xmlns:w="http://schemas.openxmlformats.org/wordprocessingml/2006/main" xmlns:w14="http://schemas.microsoft.com/office/word/2010/wordml" xmlns:w15="http://schemas.microsoft.com/office/word/2012/wordml" xmlns:w16cex="http://schemas.microsoft.com/office/word/2018/wordml/cex" xmlns:w16cid="http://schemas.microsoft.com/office/word/2016/wordml/cid" xmlns:w16="http://schemas.microsoft.com/office/word/2018/wordml" xmlns:w16sdtdh="http://schemas.microsoft.com/office/word/2020/wordml/sdtdatahash" xmlns:w16se="http://schemas.microsoft.com/office/word/2015/wordml/symex" xmlns:wpg="http://schemas.microsoft.com/office/word/2010/wordprocessingGroup" xmlns:wpi="http://schemas.microsoft.com/office/word/2010/wordprocessingInk" xmlns:wne="http://schemas.microsoft.com/office/word/2006/wordml" xmlns:wps="http://schemas.microsoft.com/office/word/2010/wordprocessingShape" mc:Ignorable="w14 w15 w16se w16cid w16 w16cex w16sdtdh wp14">
-  <w:p>
-    <w:pPr>
-      <w:pStyle w:val="Header"/>
-    </w:pPr>
-  </w:p>
-</w:hdr>
-</file>
-
-<file path=word/header2.xml><?xml version="1.0" encoding="utf-8"?>
-<w:hdr xmlns:wpc="http://schemas.microsoft.com/office/word/2010/wordprocessingCanvas" xmlns:cx="http://schemas.microsoft.com/office/drawing/2014/chartex" xmlns:cx1="http://schemas.microsoft.com/office/drawing/2015/9/8/chartex" xmlns:cx2="http://schemas.microsoft.com/office/drawing/2015/10/21/chartex" xmlns:cx3="http://schemas.microsoft.com/office/drawing/2016/5/9/chartex" xmlns:cx4="http://schemas.microsoft.com/office/drawing/2016/5/10/chartex" xmlns:cx5="http://schemas.microsoft.com/office/drawing/2016/5/11/chartex" xmlns:cx6="http://schemas.microsoft.com/office/drawing/2016/5/12/chartex" xmlns:cx7="http://schemas.microsoft.com/office/drawing/2016/5/13/chartex" xmlns:cx8="http://schemas.microsoft.com/office/drawing/2016/5/14/chartex" xmlns:mc="http://schemas.openxmlformats.org/markup-compatibility/2006" xmlns:aink="http://schemas.microsoft.com/office/drawing/2016/ink" xmlns:am3d="http://schemas.microsoft.com/office/drawing/2017/model3d" xmlns:o="urn:schemas-microsoft-com:office:office" xmlns:oel="http://schemas.microsoft.com/office/2019/extlst" xmlns:r="http://schemas.openxmlformats.org/officeDocument/2006/relationships" xmlns:m="http://schemas.openxmlformats.org/officeDocument/2006/math" xmlns:v="urn:schemas-microsoft-com:vml" xmlns:wp14="http://schemas.microsoft.com/office/word/2010/wordprocessingDrawing" xmlns:wp="http://schemas.openxmlformats.org/drawingml/2006/wordprocessingDrawing" xmlns:w10="urn:schemas-microsoft-com:office:word" xmlns:w="http://schemas.openxmlformats.org/wordprocessingml/2006/main" xmlns:w14="http://schemas.microsoft.com/office/word/2010/wordml" xmlns:w15="http://schemas.microsoft.com/office/word/2012/wordml" xmlns:w16cex="http://schemas.microsoft.com/office/word/2018/wordml/cex" xmlns:w16cid="http://schemas.microsoft.com/office/word/2016/wordml/cid" xmlns:w16="http://schemas.microsoft.com/office/word/2018/wordml" xmlns:w16sdtdh="http://schemas.microsoft.com/office/word/2020/wordml/sdtdatahash" xmlns:w16se="http://schemas.microsoft.com/office/word/2015/wordml/symex" xmlns:wpg="http://schemas.microsoft.com/office/word/2010/wordprocessingGroup" xmlns:wpi="http://schemas.microsoft.com/office/word/2010/wordprocessingInk" xmlns:wne="http://schemas.microsoft.com/office/word/2006/wordml" xmlns:wps="http://schemas.microsoft.com/office/word/2010/wordprocessingShape" mc:Ignorable="w14 w15 w16se w16cid w16 w16cex w16sdtdh wp14">
-  <w:p>
-    <w:pPr>
-      <w:pStyle w:val="Header"/>
-    </w:pPr>
-  </w:p>
-</w:hdr>
-</file>
-
-<file path=word/header3.xml><?xml version="1.0" encoding="utf-8"?>
-<w:hdr xmlns:wpc="http://schemas.microsoft.com/office/word/2010/wordprocessingCanvas" xmlns:cx="http://schemas.microsoft.com/office/drawing/2014/chartex" xmlns:cx1="http://schemas.microsoft.com/office/drawing/2015/9/8/chartex" xmlns:cx2="http://schemas.microsoft.com/office/drawing/2015/10/21/chartex" xmlns:cx3="http://schemas.microsoft.com/office/drawing/2016/5/9/chartex" xmlns:cx4="http://schemas.microsoft.com/office/drawing/2016/5/10/chartex" xmlns:cx5="http://schemas.microsoft.com/office/drawing/2016/5/11/chartex" xmlns:cx6="http://schemas.microsoft.com/office/drawing/2016/5/12/chartex" xmlns:cx7="http://schemas.microsoft.com/office/drawing/2016/5/13/chartex" xmlns:cx8="http://schemas.microsoft.com/office/drawing/2016/5/14/chartex" xmlns:mc="http://schemas.openxmlformats.org/markup-compatibility/2006" xmlns:aink="http://schemas.microsoft.com/office/drawing/2016/ink" xmlns:am3d="http://schemas.microsoft.com/office/drawing/2017/model3d" xmlns:o="urn:schemas-microsoft-com:office:office" xmlns:oel="http://schemas.microsoft.com/office/2019/extlst" xmlns:r="http://schemas.openxmlformats.org/officeDocument/2006/relationships" xmlns:m="http://schemas.openxmlformats.org/officeDocument/2006/math" xmlns:v="urn:schemas-microsoft-com:vml" xmlns:wp14="http://schemas.microsoft.com/office/word/2010/wordprocessingDrawing" xmlns:wp="http://schemas.openxmlformats.org/drawingml/2006/wordprocessingDrawing" xmlns:w10="urn:schemas-microsoft-com:office:word" xmlns:w="http://schemas.openxmlformats.org/wordprocessingml/2006/main" xmlns:w14="http://schemas.microsoft.com/office/word/2010/wordml" xmlns:w15="http://schemas.microsoft.com/office/word/2012/wordml" xmlns:w16cex="http://schemas.microsoft.com/office/word/2018/wordml/cex" xmlns:w16cid="http://schemas.microsoft.com/office/word/2016/wordml/cid" xmlns:w16="http://schemas.microsoft.com/office/word/2018/wordml" xmlns:w16sdtdh="http://schemas.microsoft.com/office/word/2020/wordml/sdtdatahash" xmlns:w16se="http://schemas.microsoft.com/office/word/2015/wordml/symex" xmlns:wpg="http://schemas.microsoft.com/office/word/2010/wordprocessingGroup" xmlns:wpi="http://schemas.microsoft.com/office/word/2010/wordprocessingInk" xmlns:wne="http://schemas.microsoft.com/office/word/2006/wordml" xmlns:wps="http://schemas.microsoft.com/office/word/2010/wordprocessingShape" mc:Ignorable="w14 w15 w16se w16cid w16 w16cex w16sdtdh wp14">
+<w:hdr xmlns:wpc="http://schemas.microsoft.com/office/word/2010/wordprocessingCanvas" xmlns:cx="http://schemas.microsoft.com/office/drawing/2014/chartex" xmlns:cx1="http://schemas.microsoft.com/office/drawing/2015/9/8/chartex" xmlns:cx2="http://schemas.microsoft.com/office/drawing/2015/10/21/chartex" xmlns:cx3="http://schemas.microsoft.com/office/drawing/2016/5/9/chartex" xmlns:cx4="http://schemas.microsoft.com/office/drawing/2016/5/10/chartex" xmlns:cx5="http://schemas.microsoft.com/office/drawing/2016/5/11/chartex" xmlns:cx6="http://schemas.microsoft.com/office/drawing/2016/5/12/chartex" xmlns:cx7="http://schemas.microsoft.com/office/drawing/2016/5/13/chartex" xmlns:cx8="http://schemas.microsoft.com/office/drawing/2016/5/14/chartex" xmlns:mc="http://schemas.openxmlformats.org/markup-compatibility/2006" xmlns:aink="http://schemas.microsoft.com/office/drawing/2016/ink" xmlns:am3d="http://schemas.microsoft.com/office/drawing/2017/model3d" xmlns:o="urn:schemas-microsoft-com:office:office" xmlns:oel="http://schemas.microsoft.com/office/2019/extlst" xmlns:r="http://schemas.openxmlformats.org/officeDocument/2006/relationships" xmlns:m="http://schemas.openxmlformats.org/officeDocument/2006/math" xmlns:v="urn:schemas-microsoft-com:vml" xmlns:wp14="http://schemas.microsoft.com/office/word/2010/wordprocessingDrawing" xmlns:wp="http://schemas.openxmlformats.org/drawingml/2006/wordprocessingDrawing" xmlns:w10="urn:schemas-microsoft-com:office:word" xmlns:w="http://schemas.openxmlformats.org/wordprocessingml/2006/main" xmlns:w14="http://schemas.microsoft.com/office/word/2010/wordml" xmlns:w15="http://schemas.microsoft.com/office/word/2012/wordml" xmlns:w16cex="http://schemas.microsoft.com/office/word/2018/wordml/cex" xmlns:w16cid="http://schemas.microsoft.com/office/word/2016/wordml/cid" xmlns:w16="http://schemas.microsoft.com/office/word/2018/wordml" xmlns:w16du="http://schemas.microsoft.com/office/word/2023/wordml/word16du" xmlns:w16sdtdh="http://schemas.microsoft.com/office/word/2020/wordml/sdtdatahash" xmlns:w16se="http://schemas.microsoft.com/office/word/2015/wordml/symex" xmlns:wpg="http://schemas.microsoft.com/office/word/2010/wordprocessingGroup" xmlns:wpi="http://schemas.microsoft.com/office/word/2010/wordprocessingInk" xmlns:wne="http://schemas.microsoft.com/office/word/2006/wordml" xmlns:wps="http://schemas.microsoft.com/office/word/2010/wordprocessingShape" mc:Ignorable="w14 w15 w16se w16cid w16 w16cex w16sdtdh w16du wp14">
   <w:tbl>
     <w:tblPr>
       <w:tblW w:w="0" w:type="auto"/>
@@ -1034,9 +1360,9 @@
               <w:noProof/>
             </w:rPr>
             <w:drawing>
-              <wp:inline distT="0" distB="0" distL="0" distR="0" wp14:anchorId="6DD87C51" wp14:editId="72F82C87">
-                <wp:extent cx="3114675" cy="1571625"/>
-                <wp:effectExtent l="0" t="0" r="9525" b="9525"/>
+              <wp:inline distT="0" distB="0" distL="0" distR="0" wp14:anchorId="6DD87C51" wp14:editId="6D92CF8B">
+                <wp:extent cx="2209800" cy="1115036"/>
+                <wp:effectExtent l="0" t="0" r="0" b="9525"/>
                 <wp:docPr id="1" name="Picture 1"/>
                 <wp:cNvGraphicFramePr>
                   <a:graphicFrameLocks xmlns:a="http://schemas.openxmlformats.org/drawingml/2006/main" noChangeAspect="1"/>
@@ -1066,7 +1392,7 @@
                       <pic:spPr bwMode="auto">
                         <a:xfrm>
                           <a:off x="0" y="0"/>
-                          <a:ext cx="3114675" cy="1571625"/>
+                          <a:ext cx="2281222" cy="1151075"/>
                         </a:xfrm>
                         <a:prstGeom prst="rect">
                           <a:avLst/>
@@ -1086,17 +1412,18 @@
         <w:p>
           <w:pPr>
             <w:pStyle w:val="Header"/>
+            <w:jc w:val="center"/>
             <w:rPr>
               <w:b/>
               <w:i/>
-              <w:sz w:val="28"/>
+              <w:szCs w:val="24"/>
             </w:rPr>
           </w:pPr>
           <w:r>
             <w:rPr>
               <w:b/>
               <w:i/>
-              <w:sz w:val="28"/>
+              <w:szCs w:val="24"/>
             </w:rPr>
             <w:t>Livestock Health Management and Regulation</w:t>
           </w:r>
@@ -1113,7 +1440,7 @@
 </file>
 
 <file path=word/styles.xml><?xml version="1.0" encoding="utf-8"?>
-<w:styles xmlns:mc="http://schemas.openxmlformats.org/markup-compatibility/2006" xmlns:r="http://schemas.openxmlformats.org/officeDocument/2006/relationships" xmlns:w="http://schemas.openxmlformats.org/wordprocessingml/2006/main" xmlns:w14="http://schemas.microsoft.com/office/word/2010/wordml" xmlns:w15="http://schemas.microsoft.com/office/word/2012/wordml" xmlns:w16cex="http://schemas.microsoft.com/office/word/2018/wordml/cex" xmlns:w16cid="http://schemas.microsoft.com/office/word/2016/wordml/cid" xmlns:w16="http://schemas.microsoft.com/office/word/2018/wordml" xmlns:w16sdtdh="http://schemas.microsoft.com/office/word/2020/wordml/sdtdatahash" xmlns:w16se="http://schemas.microsoft.com/office/word/2015/wordml/symex" mc:Ignorable="w14 w15 w16se w16cid w16 w16cex w16sdtdh">
+<w:styles xmlns:mc="http://schemas.openxmlformats.org/markup-compatibility/2006" xmlns:r="http://schemas.openxmlformats.org/officeDocument/2006/relationships" xmlns:w="http://schemas.openxmlformats.org/wordprocessingml/2006/main" xmlns:w14="http://schemas.microsoft.com/office/word/2010/wordml" xmlns:w15="http://schemas.microsoft.com/office/word/2012/wordml" xmlns:w16cex="http://schemas.microsoft.com/office/word/2018/wordml/cex" xmlns:w16cid="http://schemas.microsoft.com/office/word/2016/wordml/cid" xmlns:w16="http://schemas.microsoft.com/office/word/2018/wordml" xmlns:w16du="http://schemas.microsoft.com/office/word/2023/wordml/word16du" xmlns:w16sdtdh="http://schemas.microsoft.com/office/word/2020/wordml/sdtdatahash" xmlns:w16se="http://schemas.microsoft.com/office/word/2015/wordml/symex" mc:Ignorable="w14 w15 w16se w16cid w16 w16cex w16sdtdh w16du">
   <w:docDefaults>
     <w:rPrDefault>
       <w:rPr>
@@ -1795,15 +2122,6 @@
 </file>
 
 <file path=customXml/item1.xml><?xml version="1.0" encoding="utf-8"?>
-<?mso-contentType ?>
-<FormTemplates xmlns="http://schemas.microsoft.com/sharepoint/v3/contenttype/forms">
-  <Display>DocumentLibraryForm</Display>
-  <Edit>DocumentLibraryForm</Edit>
-  <New>DocumentLibraryForm</New>
-</FormTemplates>
-</file>
-
-<file path=customXml/item2.xml><?xml version="1.0" encoding="utf-8"?>
 <ct:contentTypeSchema xmlns:ct="http://schemas.microsoft.com/office/2006/metadata/contentType" xmlns:ma="http://schemas.microsoft.com/office/2006/metadata/properties/metaAttributes" ct:_="" ma:_="" ma:contentTypeName="Document" ma:contentTypeID="0x010100B8CBF3948AF16E4A9427EB9CB0C3AFDB" ma:contentTypeVersion="11" ma:contentTypeDescription="Create a new document." ma:contentTypeScope="" ma:versionID="9fc8a81a77eeb73bda9729b3f784b8c4">
   <xsd:schema xmlns:xsd="http://www.w3.org/2001/XMLSchema" xmlns:xs="http://www.w3.org/2001/XMLSchema" xmlns:p="http://schemas.microsoft.com/office/2006/metadata/properties" xmlns:ns2="bc8b8595-9fa1-49bc-a016-2621e7bde64e" xmlns:ns3="e1c8ebbc-f196-4c28-98e9-1900bd408e79" targetNamespace="http://schemas.microsoft.com/office/2006/metadata/properties" ma:root="true" ma:fieldsID="88ad40c7f0e134defa4acd5e486d3459" ns2:_="" ns3:_="">
     <xsd:import namespace="bc8b8595-9fa1-49bc-a016-2621e7bde64e"/>
@@ -2014,15 +2332,16 @@
 </ct:contentTypeSchema>
 </file>
 
-<file path=customXml/itemProps1.xml><?xml version="1.0" encoding="utf-8"?>
-<ds:datastoreItem xmlns:ds="http://schemas.openxmlformats.org/officeDocument/2006/customXml" ds:itemID="{73B7E096-6967-4402-89D1-CBC83DCB857A}">
-  <ds:schemaRefs>
-    <ds:schemaRef ds:uri="http://schemas.microsoft.com/sharepoint/v3/contenttype/forms"/>
-  </ds:schemaRefs>
-</ds:datastoreItem>
+<file path=customXml/item2.xml><?xml version="1.0" encoding="utf-8"?>
+<?mso-contentType ?>
+<FormTemplates xmlns="http://schemas.microsoft.com/sharepoint/v3/contenttype/forms">
+  <Display>DocumentLibraryForm</Display>
+  <Edit>DocumentLibraryForm</Edit>
+  <New>DocumentLibraryForm</New>
+</FormTemplates>
 </file>
 
-<file path=customXml/itemProps2.xml><?xml version="1.0" encoding="utf-8"?>
+<file path=customXml/itemProps1.xml><?xml version="1.0" encoding="utf-8"?>
 <ds:datastoreItem xmlns:ds="http://schemas.openxmlformats.org/officeDocument/2006/customXml" ds:itemID="{FC0CDFA1-B3D9-43A4-8FCB-A9DEC620ACB3}">
   <ds:schemaRefs>
     <ds:schemaRef ds:uri="http://schemas.microsoft.com/office/2006/metadata/contentType"/>
@@ -2039,4 +2358,12 @@
     <ds:schemaRef ds:uri="http://schemas.microsoft.com/internal/obd"/>
   </ds:schemaRefs>
 </ds:datastoreItem>
+</file>
+
+<file path=customXml/itemProps2.xml><?xml version="1.0" encoding="utf-8"?>
+<ds:datastoreItem xmlns:ds="http://schemas.openxmlformats.org/officeDocument/2006/customXml" ds:itemID="{73B7E096-6967-4402-89D1-CBC83DCB857A}">
+  <ds:schemaRefs>
+    <ds:schemaRef ds:uri="http://schemas.microsoft.com/sharepoint/v3/contenttype/forms"/>
+  </ds:schemaRefs>
+</ds:datastoreItem>
 </file>
</xml_diff>

<commit_message>
Reapply "Merge pull request #493 from bcgov/revert-5.5-again"
This reverts commit fdba444452404a67188ce470a6e310c054705e48.
</commit_message>
<xml_diff>
--- a/app/server/static/templates/certificates/Dairy-Farm.docx
+++ b/app/server/static/templates/certificates/Dairy-Farm.docx
@@ -1,6 +1,6 @@
 
 <file path=word/document.xml><?xml version="1.0" encoding="utf-8"?>
-<w:document xmlns:wpc="http://schemas.microsoft.com/office/word/2010/wordprocessingCanvas" xmlns:cx="http://schemas.microsoft.com/office/drawing/2014/chartex" xmlns:cx1="http://schemas.microsoft.com/office/drawing/2015/9/8/chartex" xmlns:cx2="http://schemas.microsoft.com/office/drawing/2015/10/21/chartex" xmlns:cx3="http://schemas.microsoft.com/office/drawing/2016/5/9/chartex" xmlns:cx4="http://schemas.microsoft.com/office/drawing/2016/5/10/chartex" xmlns:cx5="http://schemas.microsoft.com/office/drawing/2016/5/11/chartex" xmlns:cx6="http://schemas.microsoft.com/office/drawing/2016/5/12/chartex" xmlns:cx7="http://schemas.microsoft.com/office/drawing/2016/5/13/chartex" xmlns:cx8="http://schemas.microsoft.com/office/drawing/2016/5/14/chartex" xmlns:mc="http://schemas.openxmlformats.org/markup-compatibility/2006" xmlns:aink="http://schemas.microsoft.com/office/drawing/2016/ink" xmlns:am3d="http://schemas.microsoft.com/office/drawing/2017/model3d" xmlns:o="urn:schemas-microsoft-com:office:office" xmlns:oel="http://schemas.microsoft.com/office/2019/extlst" xmlns:r="http://schemas.openxmlformats.org/officeDocument/2006/relationships" xmlns:m="http://schemas.openxmlformats.org/officeDocument/2006/math" xmlns:v="urn:schemas-microsoft-com:vml" xmlns:wp14="http://schemas.microsoft.com/office/word/2010/wordprocessingDrawing" xmlns:wp="http://schemas.openxmlformats.org/drawingml/2006/wordprocessingDrawing" xmlns:w10="urn:schemas-microsoft-com:office:word" xmlns:w="http://schemas.openxmlformats.org/wordprocessingml/2006/main" xmlns:w14="http://schemas.microsoft.com/office/word/2010/wordml" xmlns:w15="http://schemas.microsoft.com/office/word/2012/wordml" xmlns:w16cex="http://schemas.microsoft.com/office/word/2018/wordml/cex" xmlns:w16cid="http://schemas.microsoft.com/office/word/2016/wordml/cid" xmlns:w16="http://schemas.microsoft.com/office/word/2018/wordml" xmlns:w16du="http://schemas.microsoft.com/office/word/2023/wordml/word16du" xmlns:w16sdtdh="http://schemas.microsoft.com/office/word/2020/wordml/sdtdatahash" xmlns:w16se="http://schemas.microsoft.com/office/word/2015/wordml/symex" xmlns:wpg="http://schemas.microsoft.com/office/word/2010/wordprocessingGroup" xmlns:wpi="http://schemas.microsoft.com/office/word/2010/wordprocessingInk" xmlns:wne="http://schemas.microsoft.com/office/word/2006/wordml" xmlns:wps="http://schemas.microsoft.com/office/word/2010/wordprocessingShape" mc:Ignorable="w14 w15 w16se w16cid w16 w16cex w16sdtdh w16du wp14">
+<w:document xmlns:wpc="http://schemas.microsoft.com/office/word/2010/wordprocessingCanvas" xmlns:cx="http://schemas.microsoft.com/office/drawing/2014/chartex" xmlns:cx1="http://schemas.microsoft.com/office/drawing/2015/9/8/chartex" xmlns:cx2="http://schemas.microsoft.com/office/drawing/2015/10/21/chartex" xmlns:cx3="http://schemas.microsoft.com/office/drawing/2016/5/9/chartex" xmlns:cx4="http://schemas.microsoft.com/office/drawing/2016/5/10/chartex" xmlns:cx5="http://schemas.microsoft.com/office/drawing/2016/5/11/chartex" xmlns:cx6="http://schemas.microsoft.com/office/drawing/2016/5/12/chartex" xmlns:cx7="http://schemas.microsoft.com/office/drawing/2016/5/13/chartex" xmlns:cx8="http://schemas.microsoft.com/office/drawing/2016/5/14/chartex" xmlns:mc="http://schemas.openxmlformats.org/markup-compatibility/2006" xmlns:aink="http://schemas.microsoft.com/office/drawing/2016/ink" xmlns:am3d="http://schemas.microsoft.com/office/drawing/2017/model3d" xmlns:o="urn:schemas-microsoft-com:office:office" xmlns:oel="http://schemas.microsoft.com/office/2019/extlst" xmlns:r="http://schemas.openxmlformats.org/officeDocument/2006/relationships" xmlns:m="http://schemas.openxmlformats.org/officeDocument/2006/math" xmlns:v="urn:schemas-microsoft-com:vml" xmlns:wp14="http://schemas.microsoft.com/office/word/2010/wordprocessingDrawing" xmlns:wp="http://schemas.openxmlformats.org/drawingml/2006/wordprocessingDrawing" xmlns:w10="urn:schemas-microsoft-com:office:word" xmlns:w="http://schemas.openxmlformats.org/wordprocessingml/2006/main" xmlns:w14="http://schemas.microsoft.com/office/word/2010/wordml" xmlns:w15="http://schemas.microsoft.com/office/word/2012/wordml" xmlns:w16cex="http://schemas.microsoft.com/office/word/2018/wordml/cex" xmlns:w16cid="http://schemas.microsoft.com/office/word/2016/wordml/cid" xmlns:w16="http://schemas.microsoft.com/office/word/2018/wordml" xmlns:w16sdtdh="http://schemas.microsoft.com/office/word/2020/wordml/sdtdatahash" xmlns:w16se="http://schemas.microsoft.com/office/word/2015/wordml/symex" xmlns:wpg="http://schemas.microsoft.com/office/word/2010/wordprocessingGroup" xmlns:wpi="http://schemas.microsoft.com/office/word/2010/wordprocessingInk" xmlns:wne="http://schemas.microsoft.com/office/word/2006/wordml" xmlns:wps="http://schemas.microsoft.com/office/word/2010/wordprocessingShape" mc:Ignorable="w14 w15 w16se w16cid w16 w16cex w16sdtdh wp14">
   <w:body>
     <w:p>
       <w:pPr>
@@ -19,21 +19,7 @@
         <w:rPr>
           <w:sz w:val="20"/>
         </w:rPr>
-        <w:t>{</w:t>
-      </w:r>
-      <w:proofErr w:type="spellStart"/>
-      <w:r>
-        <w:rPr>
-          <w:sz w:val="20"/>
-        </w:rPr>
-        <w:t>d.ActsAndRegs</w:t>
-      </w:r>
-      <w:proofErr w:type="spellEnd"/>
-      <w:r>
-        <w:rPr>
-          <w:sz w:val="20"/>
-        </w:rPr>
-        <w:t>}</w:t>
+        <w:t>{d.ActsAndRegs}</w:t>
       </w:r>
     </w:p>
     <w:p>
@@ -60,23 +46,7 @@
           <w:b/>
           <w:sz w:val="32"/>
         </w:rPr>
-        <w:t>{</w:t>
-      </w:r>
-      <w:proofErr w:type="spellStart"/>
-      <w:r>
-        <w:rPr>
-          <w:b/>
-          <w:sz w:val="32"/>
-        </w:rPr>
-        <w:t>d.LicenceHolderCompany</w:t>
-      </w:r>
-      <w:proofErr w:type="spellEnd"/>
-      <w:r>
-        <w:rPr>
-          <w:b/>
-          <w:sz w:val="32"/>
-        </w:rPr>
-        <w:t>}</w:t>
+        <w:t>{d.LicenceHolderCompany}</w:t>
       </w:r>
     </w:p>
     <w:p>
@@ -88,24 +58,11 @@
       <w:r>
         <w:t>{</w:t>
       </w:r>
-      <w:proofErr w:type="spellStart"/>
-      <w:r>
-        <w:t>d.LicenceHolderName</w:t>
-      </w:r>
-      <w:proofErr w:type="spellEnd"/>
-      <w:r>
-        <w:t>}</w:t>
-      </w:r>
-      <w:r>
-        <w:t>, {</w:t>
-      </w:r>
-      <w:proofErr w:type="spellStart"/>
-      <w:r>
-        <w:t>d.LicenceHolderTitle</w:t>
-      </w:r>
-      <w:proofErr w:type="spellEnd"/>
-      <w:r>
-        <w:t>}</w:t>
+      <w:r>
+        <w:t>d.LicenceHolderName}</w:t>
+      </w:r>
+      <w:r>
+        <w:t>, {d.LicenceHolderTitle}</w:t>
       </w:r>
     </w:p>
     <w:p>
@@ -115,15 +72,7 @@
       <w:bookmarkStart w:id="3" w:name="Address1"/>
       <w:bookmarkEnd w:id="3"/>
       <w:r>
-        <w:t>{</w:t>
-      </w:r>
-      <w:proofErr w:type="spellStart"/>
-      <w:r>
-        <w:t>d.MailingAddress</w:t>
-      </w:r>
-      <w:proofErr w:type="spellEnd"/>
-      <w:r>
-        <w:t>}</w:t>
+        <w:t>{d.MailingAddress}</w:t>
       </w:r>
     </w:p>
     <w:p>
@@ -135,23 +84,7 @@
       <w:bookmarkEnd w:id="4"/>
       <w:bookmarkEnd w:id="5"/>
       <w:r>
-        <w:t>{</w:t>
-      </w:r>
-      <w:proofErr w:type="spellStart"/>
-      <w:r>
-        <w:t>d.MailingCity</w:t>
-      </w:r>
-      <w:proofErr w:type="spellEnd"/>
-      <w:r>
-        <w:t>} {</w:t>
-      </w:r>
-      <w:proofErr w:type="spellStart"/>
-      <w:r>
-        <w:t>d.MailingProv</w:t>
-      </w:r>
-      <w:proofErr w:type="spellEnd"/>
-      <w:r>
-        <w:t>}</w:t>
+        <w:t>{d.MailingCity} {d.MailingProv}</w:t>
       </w:r>
     </w:p>
     <w:p>
@@ -161,15 +94,7 @@
       <w:bookmarkStart w:id="6" w:name="Postal_Code"/>
       <w:bookmarkEnd w:id="6"/>
       <w:r>
-        <w:t>{</w:t>
-      </w:r>
-      <w:proofErr w:type="spellStart"/>
-      <w:r>
-        <w:t>d.PostCode</w:t>
-      </w:r>
-      <w:proofErr w:type="spellEnd"/>
-      <w:r>
-        <w:t>}</w:t>
+        <w:t>{d.PostCode}</w:t>
       </w:r>
     </w:p>
     <w:p>
@@ -198,15 +123,7 @@
       <w:bookmarkStart w:id="7" w:name="Licence_Type"/>
       <w:bookmarkEnd w:id="7"/>
       <w:r>
-        <w:t>{</w:t>
-      </w:r>
-      <w:proofErr w:type="spellStart"/>
-      <w:r>
-        <w:t>d.LicenceName</w:t>
-      </w:r>
-      <w:proofErr w:type="spellEnd"/>
-      <w:r>
-        <w:t>}</w:t>
+        <w:t>{d.LicenceName}</w:t>
       </w:r>
       <w:r>
         <w:t xml:space="preserve"> LICENCE</w:t>
@@ -238,19 +155,11 @@
                 <w:b/>
               </w:rPr>
             </w:pPr>
-            <w:proofErr w:type="spellStart"/>
             <w:r>
               <w:rPr>
                 <w:b/>
               </w:rPr>
-              <w:t>Licence</w:t>
-            </w:r>
-            <w:proofErr w:type="spellEnd"/>
-            <w:r>
-              <w:rPr>
-                <w:b/>
-              </w:rPr>
-              <w:t xml:space="preserve"> Number:</w:t>
+              <w:t>Licence Number:</w:t>
             </w:r>
           </w:p>
         </w:tc>
@@ -267,16 +176,11 @@
             <w:r>
               <w:t>{</w:t>
             </w:r>
-            <w:proofErr w:type="spellStart"/>
             <w:r>
               <w:t>d.</w:t>
             </w:r>
             <w:r>
-              <w:t>LicenceNumber</w:t>
-            </w:r>
-            <w:proofErr w:type="spellEnd"/>
-            <w:r>
-              <w:t>}</w:t>
+              <w:t>LicenceNumber}</w:t>
             </w:r>
           </w:p>
         </w:tc>
@@ -313,15 +217,7 @@
             <w:bookmarkStart w:id="10" w:name="Issue_Date"/>
             <w:bookmarkEnd w:id="10"/>
             <w:r>
-              <w:t>{</w:t>
-            </w:r>
-            <w:proofErr w:type="spellStart"/>
-            <w:r>
-              <w:t>d.IssueDate</w:t>
-            </w:r>
-            <w:proofErr w:type="spellEnd"/>
-            <w:r>
-              <w:t>}</w:t>
+              <w:t>{d.IssueDate}</w:t>
             </w:r>
           </w:p>
         </w:tc>
@@ -362,15 +258,7 @@
             <w:bookmarkStart w:id="12" w:name="Expiry_Date"/>
             <w:bookmarkEnd w:id="12"/>
             <w:r>
-              <w:t>{</w:t>
-            </w:r>
-            <w:proofErr w:type="spellStart"/>
-            <w:r>
-              <w:t>d.ReIssueDate</w:t>
-            </w:r>
-            <w:proofErr w:type="spellEnd"/>
-            <w:r>
-              <w:t>}</w:t>
+              <w:t>{d.ReIssueDate}</w:t>
             </w:r>
           </w:p>
         </w:tc>
@@ -398,15 +286,7 @@
       <w:bookmarkStart w:id="13" w:name="Licence_Detail_Info"/>
       <w:bookmarkEnd w:id="13"/>
       <w:r>
-        <w:t>{</w:t>
-      </w:r>
-      <w:proofErr w:type="spellStart"/>
-      <w:r>
-        <w:t>d.SiteDetails</w:t>
-      </w:r>
-      <w:proofErr w:type="spellEnd"/>
-      <w:r>
-        <w:t>}</w:t>
+        <w:t>{d.SiteDetails}</w:t>
       </w:r>
     </w:p>
     <w:p>
@@ -446,14 +326,7 @@
         <w:rPr>
           <w:b/>
         </w:rPr>
-        <w:t>{</w:t>
-      </w:r>
-      <w:proofErr w:type="spellStart"/>
-      <w:r>
-        <w:rPr>
-          <w:b/>
-        </w:rPr>
-        <w:t>d.</w:t>
+        <w:t>{d.</w:t>
       </w:r>
       <w:r>
         <w:rPr>
@@ -461,21 +334,18 @@
         </w:rPr>
         <w:t>SiteInformation</w:t>
       </w:r>
-      <w:proofErr w:type="spellEnd"/>
       <w:r>
         <w:rPr>
           <w:b/>
         </w:rPr>
         <w:t>[</w:t>
       </w:r>
-      <w:proofErr w:type="spellStart"/>
       <w:r>
         <w:rPr>
           <w:b/>
         </w:rPr>
         <w:t>i</w:t>
       </w:r>
-      <w:proofErr w:type="spellEnd"/>
       <w:r>
         <w:rPr>
           <w:b/>
@@ -488,19 +358,11 @@
         </w:rPr>
         <w:t>.</w:t>
       </w:r>
-      <w:proofErr w:type="spellStart"/>
-      <w:r>
-        <w:rPr>
-          <w:b/>
-        </w:rPr>
-        <w:t>DairyTankCompany</w:t>
-      </w:r>
-      <w:proofErr w:type="spellEnd"/>
-      <w:r>
-        <w:rPr>
-          <w:b/>
-        </w:rPr>
-        <w:t>}</w:t>
+      <w:r>
+        <w:rPr>
+          <w:b/>
+        </w:rPr>
+        <w:t>DairyTankCompany}</w:t>
       </w:r>
       <w:r>
         <w:rPr>
@@ -512,14 +374,7 @@
         <w:rPr>
           <w:b/>
         </w:rPr>
-        <w:t>{</w:t>
-      </w:r>
-      <w:proofErr w:type="spellStart"/>
-      <w:r>
-        <w:rPr>
-          <w:b/>
-        </w:rPr>
-        <w:t>d.</w:t>
+        <w:t>{d.</w:t>
       </w:r>
       <w:r>
         <w:rPr>
@@ -527,21 +382,18 @@
         </w:rPr>
         <w:t>SiteInformation</w:t>
       </w:r>
-      <w:proofErr w:type="spellEnd"/>
       <w:r>
         <w:rPr>
           <w:b/>
         </w:rPr>
         <w:t>[</w:t>
       </w:r>
-      <w:proofErr w:type="spellStart"/>
       <w:r>
         <w:rPr>
           <w:b/>
         </w:rPr>
         <w:t>i</w:t>
       </w:r>
-      <w:proofErr w:type="spellEnd"/>
       <w:r>
         <w:rPr>
           <w:b/>
@@ -554,19 +406,11 @@
         </w:rPr>
         <w:t>.</w:t>
       </w:r>
-      <w:proofErr w:type="spellStart"/>
-      <w:r>
-        <w:rPr>
-          <w:b/>
-        </w:rPr>
-        <w:t>DairyTankSN</w:t>
-      </w:r>
-      <w:proofErr w:type="spellEnd"/>
-      <w:r>
-        <w:rPr>
-          <w:b/>
-        </w:rPr>
-        <w:t>}</w:t>
+      <w:r>
+        <w:rPr>
+          <w:b/>
+        </w:rPr>
+        <w:t>DairyTankSN}</w:t>
       </w:r>
       <w:r>
         <w:rPr>
@@ -578,49 +422,189 @@
         <w:rPr>
           <w:b/>
         </w:rPr>
-        <w:t>Model: {</w:t>
-      </w:r>
-      <w:proofErr w:type="spellStart"/>
-      <w:r>
-        <w:rPr>
-          <w:b/>
-        </w:rPr>
-        <w:t>d.SiteInformation</w:t>
-      </w:r>
-      <w:proofErr w:type="spellEnd"/>
+        <w:t xml:space="preserve">Model: {d.SiteInformation[i].DairyTankModel} </w:t>
+      </w:r>
+      <w:r>
+        <w:rPr>
+          <w:b/>
+        </w:rPr>
+        <w:t>Capacity:</w:t>
+      </w:r>
+      <w:r>
+        <w:rPr>
+          <w:b/>
+        </w:rPr>
+        <w:t xml:space="preserve"> </w:t>
+      </w:r>
+      <w:r>
+        <w:rPr>
+          <w:b/>
+        </w:rPr>
+        <w:t>{d.</w:t>
+      </w:r>
+      <w:r>
+        <w:rPr>
+          <w:b/>
+        </w:rPr>
+        <w:t>SiteInformation</w:t>
+      </w:r>
       <w:r>
         <w:rPr>
           <w:b/>
         </w:rPr>
         <w:t>[</w:t>
       </w:r>
-      <w:proofErr w:type="spellStart"/>
       <w:r>
         <w:rPr>
           <w:b/>
         </w:rPr>
         <w:t>i</w:t>
       </w:r>
-      <w:proofErr w:type="spellEnd"/>
-      <w:r>
-        <w:rPr>
-          <w:b/>
-        </w:rPr>
-        <w:t>].</w:t>
-      </w:r>
-      <w:proofErr w:type="spellStart"/>
-      <w:r>
-        <w:rPr>
-          <w:b/>
-        </w:rPr>
-        <w:t>DairyTankModel</w:t>
-      </w:r>
-      <w:proofErr w:type="spellEnd"/>
-      <w:r>
-        <w:rPr>
-          <w:b/>
-        </w:rPr>
-        <w:t xml:space="preserve">} </w:t>
+      <w:r>
+        <w:rPr>
+          <w:b/>
+        </w:rPr>
+        <w:t>]</w:t>
+      </w:r>
+      <w:r>
+        <w:rPr>
+          <w:b/>
+        </w:rPr>
+        <w:t>.</w:t>
+      </w:r>
+      <w:r>
+        <w:rPr>
+          <w:b/>
+        </w:rPr>
+        <w:t>DairyTankCapacity}</w:t>
+      </w:r>
+      <w:r>
+        <w:rPr>
+          <w:b/>
+        </w:rPr>
+        <w:t xml:space="preserve"> </w:t>
+      </w:r>
+      <w:r>
+        <w:rPr>
+          <w:b/>
+        </w:rPr>
+        <w:t>Calibration date:</w:t>
+      </w:r>
+      <w:r>
+        <w:rPr>
+          <w:b/>
+        </w:rPr>
+        <w:t xml:space="preserve"> </w:t>
+      </w:r>
+      <w:r>
+        <w:rPr>
+          <w:b/>
+        </w:rPr>
+        <w:t>{d.</w:t>
+      </w:r>
+      <w:r>
+        <w:rPr>
+          <w:b/>
+        </w:rPr>
+        <w:t>SiteInformation</w:t>
+      </w:r>
+      <w:r>
+        <w:rPr>
+          <w:b/>
+        </w:rPr>
+        <w:t>[</w:t>
+      </w:r>
+      <w:r>
+        <w:rPr>
+          <w:b/>
+        </w:rPr>
+        <w:t>i</w:t>
+      </w:r>
+      <w:r>
+        <w:rPr>
+          <w:b/>
+        </w:rPr>
+        <w:t>]</w:t>
+      </w:r>
+      <w:r>
+        <w:rPr>
+          <w:b/>
+        </w:rPr>
+        <w:t>.</w:t>
+      </w:r>
+      <w:r>
+        <w:rPr>
+          <w:b/>
+        </w:rPr>
+        <w:t>DairyTankCalibrationDate}</w:t>
+      </w:r>
+      <w:r>
+        <w:rPr>
+          <w:b/>
+        </w:rPr>
+        <w:t xml:space="preserve"> </w:t>
+      </w:r>
+    </w:p>
+    <w:p>
+      <w:pPr>
+        <w:rPr>
+          <w:b/>
+        </w:rPr>
+      </w:pPr>
+    </w:p>
+    <w:p>
+      <w:pPr>
+        <w:rPr>
+          <w:b/>
+        </w:rPr>
+      </w:pPr>
+      <w:r>
+        <w:rPr>
+          <w:b/>
+        </w:rPr>
+        <w:t>Tank: {d.</w:t>
+      </w:r>
+      <w:r>
+        <w:rPr>
+          <w:b/>
+        </w:rPr>
+        <w:t>SiteInformation</w:t>
+      </w:r>
+      <w:r>
+        <w:rPr>
+          <w:b/>
+        </w:rPr>
+        <w:t>[i+1].DairyTankCompany} Serial No. {d.</w:t>
+      </w:r>
+      <w:r>
+        <w:rPr>
+          <w:b/>
+        </w:rPr>
+        <w:t>SiteInformation</w:t>
+      </w:r>
+      <w:r>
+        <w:rPr>
+          <w:b/>
+        </w:rPr>
+        <w:t xml:space="preserve">[i+1].DairyTankSN} </w:t>
+      </w:r>
+      <w:r>
+        <w:rPr>
+          <w:b/>
+        </w:rPr>
+        <w:t>Model: {d.SiteInformation[i</w:t>
+      </w:r>
+      <w:r>
+        <w:rPr>
+          <w:b/>
+        </w:rPr>
+        <w:t>+1</w:t>
+      </w:r>
+      <w:r>
+        <w:rPr>
+          <w:b/>
+        </w:rPr>
+        <w:t xml:space="preserve">].DairyTankModel} </w:t>
       </w:r>
       <w:r>
         <w:rPr>
@@ -638,14 +622,7 @@
         <w:rPr>
           <w:b/>
         </w:rPr>
-        <w:t>{</w:t>
-      </w:r>
-      <w:proofErr w:type="spellStart"/>
-      <w:r>
-        <w:rPr>
-          <w:b/>
-        </w:rPr>
-        <w:t>d.</w:t>
+        <w:t>{d.</w:t>
       </w:r>
       <w:r>
         <w:rPr>
@@ -653,46 +630,11 @@
         </w:rPr>
         <w:t>SiteInformation</w:t>
       </w:r>
-      <w:proofErr w:type="spellEnd"/>
-      <w:r>
-        <w:rPr>
-          <w:b/>
-        </w:rPr>
-        <w:t>[</w:t>
-      </w:r>
-      <w:proofErr w:type="spellStart"/>
-      <w:r>
-        <w:rPr>
-          <w:b/>
-        </w:rPr>
-        <w:t>i</w:t>
-      </w:r>
-      <w:proofErr w:type="spellEnd"/>
-      <w:r>
-        <w:rPr>
-          <w:b/>
-        </w:rPr>
-        <w:t>]</w:t>
-      </w:r>
-      <w:r>
-        <w:rPr>
-          <w:b/>
-        </w:rPr>
-        <w:t>.</w:t>
-      </w:r>
-      <w:proofErr w:type="spellStart"/>
-      <w:r>
-        <w:rPr>
-          <w:b/>
-        </w:rPr>
-        <w:t>DairyTankCapacity</w:t>
-      </w:r>
-      <w:proofErr w:type="spellEnd"/>
-      <w:r>
-        <w:rPr>
-          <w:b/>
-        </w:rPr>
-        <w:t>}</w:t>
+      <w:r>
+        <w:rPr>
+          <w:b/>
+        </w:rPr>
+        <w:t>[i+1].DairyTankCapacity} Calibration date:</w:t>
       </w:r>
       <w:r>
         <w:rPr>
@@ -704,26 +646,7 @@
         <w:rPr>
           <w:b/>
         </w:rPr>
-        <w:t>Calibration date:</w:t>
-      </w:r>
-      <w:r>
-        <w:rPr>
-          <w:b/>
-        </w:rPr>
-        <w:t xml:space="preserve"> </w:t>
-      </w:r>
-      <w:r>
-        <w:rPr>
-          <w:b/>
-        </w:rPr>
-        <w:t>{</w:t>
-      </w:r>
-      <w:proofErr w:type="spellStart"/>
-      <w:r>
-        <w:rPr>
-          <w:b/>
-        </w:rPr>
-        <w:t>d.</w:t>
+        <w:t>{d.</w:t>
       </w:r>
       <w:r>
         <w:rPr>
@@ -731,292 +654,18 @@
         </w:rPr>
         <w:t>SiteInformation</w:t>
       </w:r>
-      <w:proofErr w:type="spellEnd"/>
-      <w:r>
-        <w:rPr>
-          <w:b/>
-        </w:rPr>
-        <w:t>[</w:t>
-      </w:r>
-      <w:proofErr w:type="spellStart"/>
-      <w:r>
-        <w:rPr>
-          <w:b/>
-        </w:rPr>
-        <w:t>i</w:t>
-      </w:r>
-      <w:proofErr w:type="spellEnd"/>
-      <w:r>
-        <w:rPr>
-          <w:b/>
-        </w:rPr>
-        <w:t>]</w:t>
-      </w:r>
-      <w:r>
-        <w:rPr>
-          <w:b/>
-        </w:rPr>
-        <w:t>.</w:t>
-      </w:r>
-      <w:proofErr w:type="spellStart"/>
-      <w:r>
-        <w:rPr>
-          <w:b/>
-        </w:rPr>
-        <w:t>DairyTankCalibrationDate</w:t>
-      </w:r>
-      <w:proofErr w:type="spellEnd"/>
-      <w:r>
-        <w:rPr>
-          <w:b/>
-        </w:rPr>
-        <w:t>}</w:t>
-      </w:r>
-      <w:r>
-        <w:rPr>
-          <w:b/>
-        </w:rPr>
-        <w:t xml:space="preserve"> </w:t>
-      </w:r>
-    </w:p>
-    <w:p>
-      <w:pPr>
-        <w:rPr>
-          <w:b/>
-        </w:rPr>
-      </w:pPr>
-    </w:p>
-    <w:p>
-      <w:pPr>
-        <w:rPr>
-          <w:b/>
-        </w:rPr>
-      </w:pPr>
-      <w:r>
-        <w:rPr>
-          <w:b/>
-        </w:rPr>
-        <w:t>Tank: {</w:t>
-      </w:r>
-      <w:proofErr w:type="spellStart"/>
-      <w:r>
-        <w:rPr>
-          <w:b/>
-        </w:rPr>
-        <w:t>d.</w:t>
-      </w:r>
-      <w:r>
-        <w:rPr>
-          <w:b/>
-        </w:rPr>
-        <w:t>SiteInformation</w:t>
-      </w:r>
-      <w:proofErr w:type="spellEnd"/>
-      <w:r>
-        <w:rPr>
-          <w:b/>
-        </w:rPr>
-        <w:t>[i+1].</w:t>
-      </w:r>
-      <w:proofErr w:type="spellStart"/>
-      <w:r>
-        <w:rPr>
-          <w:b/>
-        </w:rPr>
-        <w:t>DairyTankCompany</w:t>
-      </w:r>
-      <w:proofErr w:type="spellEnd"/>
-      <w:r>
-        <w:rPr>
-          <w:b/>
-        </w:rPr>
-        <w:t>} Serial No. {</w:t>
-      </w:r>
-      <w:proofErr w:type="spellStart"/>
-      <w:r>
-        <w:rPr>
-          <w:b/>
-        </w:rPr>
-        <w:t>d.</w:t>
-      </w:r>
-      <w:r>
-        <w:rPr>
-          <w:b/>
-        </w:rPr>
-        <w:t>SiteInformation</w:t>
-      </w:r>
-      <w:proofErr w:type="spellEnd"/>
-      <w:r>
-        <w:rPr>
-          <w:b/>
-        </w:rPr>
-        <w:t>[i+1].</w:t>
-      </w:r>
-      <w:proofErr w:type="spellStart"/>
-      <w:r>
-        <w:rPr>
-          <w:b/>
-        </w:rPr>
-        <w:t>DairyTankSN</w:t>
-      </w:r>
-      <w:proofErr w:type="spellEnd"/>
-      <w:r>
-        <w:rPr>
-          <w:b/>
-        </w:rPr>
-        <w:t xml:space="preserve">} </w:t>
-      </w:r>
-      <w:r>
-        <w:rPr>
-          <w:b/>
-        </w:rPr>
-        <w:t>Model: {</w:t>
-      </w:r>
-      <w:proofErr w:type="spellStart"/>
-      <w:r>
-        <w:rPr>
-          <w:b/>
-        </w:rPr>
-        <w:t>d.SiteInformation</w:t>
-      </w:r>
-      <w:proofErr w:type="spellEnd"/>
-      <w:r>
-        <w:rPr>
-          <w:b/>
-        </w:rPr>
-        <w:t>[i</w:t>
-      </w:r>
-      <w:r>
-        <w:rPr>
-          <w:b/>
-        </w:rPr>
-        <w:t>+1</w:t>
-      </w:r>
-      <w:r>
-        <w:rPr>
-          <w:b/>
-        </w:rPr>
-        <w:t>].</w:t>
-      </w:r>
-      <w:proofErr w:type="spellStart"/>
-      <w:r>
-        <w:rPr>
-          <w:b/>
-        </w:rPr>
-        <w:t>DairyTankModel</w:t>
-      </w:r>
-      <w:proofErr w:type="spellEnd"/>
-      <w:r>
-        <w:rPr>
-          <w:b/>
-        </w:rPr>
-        <w:t xml:space="preserve">} </w:t>
-      </w:r>
-      <w:r>
-        <w:rPr>
-          <w:b/>
-        </w:rPr>
-        <w:t>Capacity:</w:t>
-      </w:r>
-      <w:r>
-        <w:rPr>
-          <w:b/>
-        </w:rPr>
-        <w:t xml:space="preserve"> </w:t>
-      </w:r>
-      <w:r>
-        <w:rPr>
-          <w:b/>
-        </w:rPr>
-        <w:t>{</w:t>
-      </w:r>
-      <w:proofErr w:type="spellStart"/>
-      <w:r>
-        <w:rPr>
-          <w:b/>
-        </w:rPr>
-        <w:t>d.</w:t>
-      </w:r>
-      <w:r>
-        <w:rPr>
-          <w:b/>
-        </w:rPr>
-        <w:t>SiteInformation</w:t>
-      </w:r>
-      <w:proofErr w:type="spellEnd"/>
-      <w:r>
-        <w:rPr>
-          <w:b/>
-        </w:rPr>
-        <w:t>[i+1].</w:t>
-      </w:r>
-      <w:proofErr w:type="spellStart"/>
-      <w:r>
-        <w:rPr>
-          <w:b/>
-        </w:rPr>
-        <w:t>DairyTankCapacity</w:t>
-      </w:r>
-      <w:proofErr w:type="spellEnd"/>
-      <w:r>
-        <w:rPr>
-          <w:b/>
-        </w:rPr>
-        <w:t>} Calibration date:</w:t>
-      </w:r>
-      <w:r>
-        <w:rPr>
-          <w:b/>
-        </w:rPr>
-        <w:t xml:space="preserve"> </w:t>
-      </w:r>
-      <w:r>
-        <w:rPr>
-          <w:b/>
-        </w:rPr>
-        <w:t>{</w:t>
-      </w:r>
-      <w:proofErr w:type="spellStart"/>
-      <w:r>
-        <w:rPr>
-          <w:b/>
-        </w:rPr>
-        <w:t>d.</w:t>
-      </w:r>
-      <w:r>
-        <w:rPr>
-          <w:b/>
-        </w:rPr>
-        <w:t>SiteInformation</w:t>
-      </w:r>
-      <w:proofErr w:type="spellEnd"/>
-      <w:r>
-        <w:rPr>
-          <w:b/>
-        </w:rPr>
-        <w:t>[i+1].</w:t>
-      </w:r>
-      <w:proofErr w:type="spellStart"/>
-      <w:r>
-        <w:rPr>
-          <w:b/>
-        </w:rPr>
-        <w:t>DairyTankCalibrationDate</w:t>
-      </w:r>
-      <w:proofErr w:type="spellEnd"/>
-      <w:r>
-        <w:rPr>
-          <w:b/>
-        </w:rPr>
-        <w:t xml:space="preserve">} </w:t>
+      <w:r>
+        <w:rPr>
+          <w:b/>
+        </w:rPr>
+        <w:t xml:space="preserve">[i+1].DairyTankCalibrationDate} </w:t>
       </w:r>
     </w:p>
     <w:p>
       <w:pPr>
         <w:jc w:val="center"/>
         <w:rPr>
-          <w:sz w:val="40"/>
-          <w:szCs w:val="40"/>
+          <w:sz w:val="70"/>
         </w:rPr>
       </w:pPr>
     </w:p>
@@ -1024,37 +673,18 @@
       <w:pPr>
         <w:jc w:val="center"/>
         <w:rPr>
-          <w:sz w:val="60"/>
-          <w:szCs w:val="60"/>
+          <w:sz w:val="70"/>
         </w:rPr>
       </w:pPr>
       <w:r>
         <w:rPr>
-          <w:sz w:val="60"/>
-          <w:szCs w:val="60"/>
-        </w:rPr>
-        <w:t>{</w:t>
-      </w:r>
-      <w:proofErr w:type="spellStart"/>
-      <w:r>
-        <w:rPr>
-          <w:sz w:val="60"/>
-          <w:szCs w:val="60"/>
-        </w:rPr>
-        <w:t>d.IRMA_Num</w:t>
-      </w:r>
-      <w:proofErr w:type="spellEnd"/>
-      <w:r>
-        <w:rPr>
-          <w:sz w:val="60"/>
-          <w:szCs w:val="60"/>
-        </w:rPr>
-        <w:t>}</w:t>
-      </w:r>
-    </w:p>
-    <w:p>
-      <w:r>
-        <w:lastRenderedPageBreak/>
+          <w:sz w:val="70"/>
+        </w:rPr>
+        <w:t>{d.IRMA_Num}</w:t>
+      </w:r>
+    </w:p>
+    <w:p>
+      <w:r>
         <w:tab/>
       </w:r>
       <w:r>
@@ -1226,21 +856,25 @@
         <w:t>Dr. Theresa Burns, Chief Veterinarian</w:t>
       </w:r>
     </w:p>
+    <w:p/>
     <w:sectPr>
-      <w:headerReference w:type="first" r:id="rId9"/>
-      <w:footerReference w:type="first" r:id="rId10"/>
+      <w:headerReference w:type="even" r:id="rId9"/>
+      <w:headerReference w:type="default" r:id="rId10"/>
+      <w:footerReference w:type="even" r:id="rId11"/>
+      <w:footerReference w:type="default" r:id="rId12"/>
+      <w:headerReference w:type="first" r:id="rId13"/>
+      <w:footerReference w:type="first" r:id="rId14"/>
       <w:pgSz w:w="15842" w:h="12242" w:orient="landscape" w:code="1"/>
-      <w:pgMar w:top="567" w:right="1440" w:bottom="567" w:left="1151" w:header="113" w:footer="142" w:gutter="0"/>
+      <w:pgMar w:top="567" w:right="1440" w:bottom="567" w:left="1151" w:header="289" w:footer="142" w:gutter="0"/>
       <w:cols w:space="720"/>
       <w:titlePg/>
-      <w:docGrid w:linePitch="326"/>
     </w:sectPr>
   </w:body>
 </w:document>
 </file>
 
 <file path=word/endnotes.xml><?xml version="1.0" encoding="utf-8"?>
-<w:endnotes xmlns:wpc="http://schemas.microsoft.com/office/word/2010/wordprocessingCanvas" xmlns:cx="http://schemas.microsoft.com/office/drawing/2014/chartex" xmlns:cx1="http://schemas.microsoft.com/office/drawing/2015/9/8/chartex" xmlns:cx2="http://schemas.microsoft.com/office/drawing/2015/10/21/chartex" xmlns:cx3="http://schemas.microsoft.com/office/drawing/2016/5/9/chartex" xmlns:cx4="http://schemas.microsoft.com/office/drawing/2016/5/10/chartex" xmlns:cx5="http://schemas.microsoft.com/office/drawing/2016/5/11/chartex" xmlns:cx6="http://schemas.microsoft.com/office/drawing/2016/5/12/chartex" xmlns:cx7="http://schemas.microsoft.com/office/drawing/2016/5/13/chartex" xmlns:cx8="http://schemas.microsoft.com/office/drawing/2016/5/14/chartex" xmlns:mc="http://schemas.openxmlformats.org/markup-compatibility/2006" xmlns:aink="http://schemas.microsoft.com/office/drawing/2016/ink" xmlns:am3d="http://schemas.microsoft.com/office/drawing/2017/model3d" xmlns:o="urn:schemas-microsoft-com:office:office" xmlns:oel="http://schemas.microsoft.com/office/2019/extlst" xmlns:r="http://schemas.openxmlformats.org/officeDocument/2006/relationships" xmlns:m="http://schemas.openxmlformats.org/officeDocument/2006/math" xmlns:v="urn:schemas-microsoft-com:vml" xmlns:wp14="http://schemas.microsoft.com/office/word/2010/wordprocessingDrawing" xmlns:wp="http://schemas.openxmlformats.org/drawingml/2006/wordprocessingDrawing" xmlns:w10="urn:schemas-microsoft-com:office:word" xmlns:w="http://schemas.openxmlformats.org/wordprocessingml/2006/main" xmlns:w14="http://schemas.microsoft.com/office/word/2010/wordml" xmlns:w15="http://schemas.microsoft.com/office/word/2012/wordml" xmlns:w16cex="http://schemas.microsoft.com/office/word/2018/wordml/cex" xmlns:w16cid="http://schemas.microsoft.com/office/word/2016/wordml/cid" xmlns:w16="http://schemas.microsoft.com/office/word/2018/wordml" xmlns:w16du="http://schemas.microsoft.com/office/word/2023/wordml/word16du" xmlns:w16sdtdh="http://schemas.microsoft.com/office/word/2020/wordml/sdtdatahash" xmlns:w16se="http://schemas.microsoft.com/office/word/2015/wordml/symex" xmlns:wpg="http://schemas.microsoft.com/office/word/2010/wordprocessingGroup" xmlns:wpi="http://schemas.microsoft.com/office/word/2010/wordprocessingInk" xmlns:wne="http://schemas.microsoft.com/office/word/2006/wordml" xmlns:wps="http://schemas.microsoft.com/office/word/2010/wordprocessingShape" mc:Ignorable="w14 w15 w16se w16cid w16 w16cex w16sdtdh w16du wp14">
+<w:endnotes xmlns:wpc="http://schemas.microsoft.com/office/word/2010/wordprocessingCanvas" xmlns:cx="http://schemas.microsoft.com/office/drawing/2014/chartex" xmlns:cx1="http://schemas.microsoft.com/office/drawing/2015/9/8/chartex" xmlns:cx2="http://schemas.microsoft.com/office/drawing/2015/10/21/chartex" xmlns:cx3="http://schemas.microsoft.com/office/drawing/2016/5/9/chartex" xmlns:cx4="http://schemas.microsoft.com/office/drawing/2016/5/10/chartex" xmlns:cx5="http://schemas.microsoft.com/office/drawing/2016/5/11/chartex" xmlns:cx6="http://schemas.microsoft.com/office/drawing/2016/5/12/chartex" xmlns:cx7="http://schemas.microsoft.com/office/drawing/2016/5/13/chartex" xmlns:cx8="http://schemas.microsoft.com/office/drawing/2016/5/14/chartex" xmlns:mc="http://schemas.openxmlformats.org/markup-compatibility/2006" xmlns:aink="http://schemas.microsoft.com/office/drawing/2016/ink" xmlns:am3d="http://schemas.microsoft.com/office/drawing/2017/model3d" xmlns:o="urn:schemas-microsoft-com:office:office" xmlns:oel="http://schemas.microsoft.com/office/2019/extlst" xmlns:r="http://schemas.openxmlformats.org/officeDocument/2006/relationships" xmlns:m="http://schemas.openxmlformats.org/officeDocument/2006/math" xmlns:v="urn:schemas-microsoft-com:vml" xmlns:wp14="http://schemas.microsoft.com/office/word/2010/wordprocessingDrawing" xmlns:wp="http://schemas.openxmlformats.org/drawingml/2006/wordprocessingDrawing" xmlns:w10="urn:schemas-microsoft-com:office:word" xmlns:w="http://schemas.openxmlformats.org/wordprocessingml/2006/main" xmlns:w14="http://schemas.microsoft.com/office/word/2010/wordml" xmlns:w15="http://schemas.microsoft.com/office/word/2012/wordml" xmlns:w16cex="http://schemas.microsoft.com/office/word/2018/wordml/cex" xmlns:w16cid="http://schemas.microsoft.com/office/word/2016/wordml/cid" xmlns:w16="http://schemas.microsoft.com/office/word/2018/wordml" xmlns:w16sdtdh="http://schemas.microsoft.com/office/word/2020/wordml/sdtdatahash" xmlns:w16se="http://schemas.microsoft.com/office/word/2015/wordml/symex" xmlns:wpg="http://schemas.microsoft.com/office/word/2010/wordprocessingGroup" xmlns:wpi="http://schemas.microsoft.com/office/word/2010/wordprocessingInk" xmlns:wne="http://schemas.microsoft.com/office/word/2006/wordml" xmlns:wps="http://schemas.microsoft.com/office/word/2010/wordprocessingShape" mc:Ignorable="w14 w15 w16se w16cid w16 w16cex w16sdtdh wp14">
   <w:endnote w:type="separator" w:id="-1">
     <w:p>
       <w:r>
@@ -1259,7 +893,27 @@
 </file>
 
 <file path=word/footer1.xml><?xml version="1.0" encoding="utf-8"?>
-<w:ftr xmlns:wpc="http://schemas.microsoft.com/office/word/2010/wordprocessingCanvas" xmlns:cx="http://schemas.microsoft.com/office/drawing/2014/chartex" xmlns:cx1="http://schemas.microsoft.com/office/drawing/2015/9/8/chartex" xmlns:cx2="http://schemas.microsoft.com/office/drawing/2015/10/21/chartex" xmlns:cx3="http://schemas.microsoft.com/office/drawing/2016/5/9/chartex" xmlns:cx4="http://schemas.microsoft.com/office/drawing/2016/5/10/chartex" xmlns:cx5="http://schemas.microsoft.com/office/drawing/2016/5/11/chartex" xmlns:cx6="http://schemas.microsoft.com/office/drawing/2016/5/12/chartex" xmlns:cx7="http://schemas.microsoft.com/office/drawing/2016/5/13/chartex" xmlns:cx8="http://schemas.microsoft.com/office/drawing/2016/5/14/chartex" xmlns:mc="http://schemas.openxmlformats.org/markup-compatibility/2006" xmlns:aink="http://schemas.microsoft.com/office/drawing/2016/ink" xmlns:am3d="http://schemas.microsoft.com/office/drawing/2017/model3d" xmlns:o="urn:schemas-microsoft-com:office:office" xmlns:oel="http://schemas.microsoft.com/office/2019/extlst" xmlns:r="http://schemas.openxmlformats.org/officeDocument/2006/relationships" xmlns:m="http://schemas.openxmlformats.org/officeDocument/2006/math" xmlns:v="urn:schemas-microsoft-com:vml" xmlns:wp14="http://schemas.microsoft.com/office/word/2010/wordprocessingDrawing" xmlns:wp="http://schemas.openxmlformats.org/drawingml/2006/wordprocessingDrawing" xmlns:w10="urn:schemas-microsoft-com:office:word" xmlns:w="http://schemas.openxmlformats.org/wordprocessingml/2006/main" xmlns:w14="http://schemas.microsoft.com/office/word/2010/wordml" xmlns:w15="http://schemas.microsoft.com/office/word/2012/wordml" xmlns:w16cex="http://schemas.microsoft.com/office/word/2018/wordml/cex" xmlns:w16cid="http://schemas.microsoft.com/office/word/2016/wordml/cid" xmlns:w16="http://schemas.microsoft.com/office/word/2018/wordml" xmlns:w16du="http://schemas.microsoft.com/office/word/2023/wordml/word16du" xmlns:w16sdtdh="http://schemas.microsoft.com/office/word/2020/wordml/sdtdatahash" xmlns:w16se="http://schemas.microsoft.com/office/word/2015/wordml/symex" xmlns:wpg="http://schemas.microsoft.com/office/word/2010/wordprocessingGroup" xmlns:wpi="http://schemas.microsoft.com/office/word/2010/wordprocessingInk" xmlns:wne="http://schemas.microsoft.com/office/word/2006/wordml" xmlns:wps="http://schemas.microsoft.com/office/word/2010/wordprocessingShape" mc:Ignorable="w14 w15 w16se w16cid w16 w16cex w16sdtdh w16du wp14">
+<w:ftr xmlns:wpc="http://schemas.microsoft.com/office/word/2010/wordprocessingCanvas" xmlns:cx="http://schemas.microsoft.com/office/drawing/2014/chartex" xmlns:cx1="http://schemas.microsoft.com/office/drawing/2015/9/8/chartex" xmlns:cx2="http://schemas.microsoft.com/office/drawing/2015/10/21/chartex" xmlns:cx3="http://schemas.microsoft.com/office/drawing/2016/5/9/chartex" xmlns:cx4="http://schemas.microsoft.com/office/drawing/2016/5/10/chartex" xmlns:cx5="http://schemas.microsoft.com/office/drawing/2016/5/11/chartex" xmlns:cx6="http://schemas.microsoft.com/office/drawing/2016/5/12/chartex" xmlns:cx7="http://schemas.microsoft.com/office/drawing/2016/5/13/chartex" xmlns:cx8="http://schemas.microsoft.com/office/drawing/2016/5/14/chartex" xmlns:mc="http://schemas.openxmlformats.org/markup-compatibility/2006" xmlns:aink="http://schemas.microsoft.com/office/drawing/2016/ink" xmlns:am3d="http://schemas.microsoft.com/office/drawing/2017/model3d" xmlns:o="urn:schemas-microsoft-com:office:office" xmlns:oel="http://schemas.microsoft.com/office/2019/extlst" xmlns:r="http://schemas.openxmlformats.org/officeDocument/2006/relationships" xmlns:m="http://schemas.openxmlformats.org/officeDocument/2006/math" xmlns:v="urn:schemas-microsoft-com:vml" xmlns:wp14="http://schemas.microsoft.com/office/word/2010/wordprocessingDrawing" xmlns:wp="http://schemas.openxmlformats.org/drawingml/2006/wordprocessingDrawing" xmlns:w10="urn:schemas-microsoft-com:office:word" xmlns:w="http://schemas.openxmlformats.org/wordprocessingml/2006/main" xmlns:w14="http://schemas.microsoft.com/office/word/2010/wordml" xmlns:w15="http://schemas.microsoft.com/office/word/2012/wordml" xmlns:w16cex="http://schemas.microsoft.com/office/word/2018/wordml/cex" xmlns:w16cid="http://schemas.microsoft.com/office/word/2016/wordml/cid" xmlns:w16="http://schemas.microsoft.com/office/word/2018/wordml" xmlns:w16sdtdh="http://schemas.microsoft.com/office/word/2020/wordml/sdtdatahash" xmlns:w16se="http://schemas.microsoft.com/office/word/2015/wordml/symex" xmlns:wpg="http://schemas.microsoft.com/office/word/2010/wordprocessingGroup" xmlns:wpi="http://schemas.microsoft.com/office/word/2010/wordprocessingInk" xmlns:wne="http://schemas.microsoft.com/office/word/2006/wordml" xmlns:wps="http://schemas.microsoft.com/office/word/2010/wordprocessingShape" mc:Ignorable="w14 w15 w16se w16cid w16 w16cex w16sdtdh wp14">
+  <w:p>
+    <w:pPr>
+      <w:pStyle w:val="Footer"/>
+    </w:pPr>
+  </w:p>
+</w:ftr>
+</file>
+
+<file path=word/footer2.xml><?xml version="1.0" encoding="utf-8"?>
+<w:ftr xmlns:wpc="http://schemas.microsoft.com/office/word/2010/wordprocessingCanvas" xmlns:cx="http://schemas.microsoft.com/office/drawing/2014/chartex" xmlns:cx1="http://schemas.microsoft.com/office/drawing/2015/9/8/chartex" xmlns:cx2="http://schemas.microsoft.com/office/drawing/2015/10/21/chartex" xmlns:cx3="http://schemas.microsoft.com/office/drawing/2016/5/9/chartex" xmlns:cx4="http://schemas.microsoft.com/office/drawing/2016/5/10/chartex" xmlns:cx5="http://schemas.microsoft.com/office/drawing/2016/5/11/chartex" xmlns:cx6="http://schemas.microsoft.com/office/drawing/2016/5/12/chartex" xmlns:cx7="http://schemas.microsoft.com/office/drawing/2016/5/13/chartex" xmlns:cx8="http://schemas.microsoft.com/office/drawing/2016/5/14/chartex" xmlns:mc="http://schemas.openxmlformats.org/markup-compatibility/2006" xmlns:aink="http://schemas.microsoft.com/office/drawing/2016/ink" xmlns:am3d="http://schemas.microsoft.com/office/drawing/2017/model3d" xmlns:o="urn:schemas-microsoft-com:office:office" xmlns:oel="http://schemas.microsoft.com/office/2019/extlst" xmlns:r="http://schemas.openxmlformats.org/officeDocument/2006/relationships" xmlns:m="http://schemas.openxmlformats.org/officeDocument/2006/math" xmlns:v="urn:schemas-microsoft-com:vml" xmlns:wp14="http://schemas.microsoft.com/office/word/2010/wordprocessingDrawing" xmlns:wp="http://schemas.openxmlformats.org/drawingml/2006/wordprocessingDrawing" xmlns:w10="urn:schemas-microsoft-com:office:word" xmlns:w="http://schemas.openxmlformats.org/wordprocessingml/2006/main" xmlns:w14="http://schemas.microsoft.com/office/word/2010/wordml" xmlns:w15="http://schemas.microsoft.com/office/word/2012/wordml" xmlns:w16cex="http://schemas.microsoft.com/office/word/2018/wordml/cex" xmlns:w16cid="http://schemas.microsoft.com/office/word/2016/wordml/cid" xmlns:w16="http://schemas.microsoft.com/office/word/2018/wordml" xmlns:w16sdtdh="http://schemas.microsoft.com/office/word/2020/wordml/sdtdatahash" xmlns:w16se="http://schemas.microsoft.com/office/word/2015/wordml/symex" xmlns:wpg="http://schemas.microsoft.com/office/word/2010/wordprocessingGroup" xmlns:wpi="http://schemas.microsoft.com/office/word/2010/wordprocessingInk" xmlns:wne="http://schemas.microsoft.com/office/word/2006/wordml" xmlns:wps="http://schemas.microsoft.com/office/word/2010/wordprocessingShape" mc:Ignorable="w14 w15 w16se w16cid w16 w16cex w16sdtdh wp14">
+  <w:p>
+    <w:pPr>
+      <w:pStyle w:val="Footer"/>
+    </w:pPr>
+  </w:p>
+</w:ftr>
+</file>
+
+<file path=word/footer3.xml><?xml version="1.0" encoding="utf-8"?>
+<w:ftr xmlns:wpc="http://schemas.microsoft.com/office/word/2010/wordprocessingCanvas" xmlns:cx="http://schemas.microsoft.com/office/drawing/2014/chartex" xmlns:cx1="http://schemas.microsoft.com/office/drawing/2015/9/8/chartex" xmlns:cx2="http://schemas.microsoft.com/office/drawing/2015/10/21/chartex" xmlns:cx3="http://schemas.microsoft.com/office/drawing/2016/5/9/chartex" xmlns:cx4="http://schemas.microsoft.com/office/drawing/2016/5/10/chartex" xmlns:cx5="http://schemas.microsoft.com/office/drawing/2016/5/11/chartex" xmlns:cx6="http://schemas.microsoft.com/office/drawing/2016/5/12/chartex" xmlns:cx7="http://schemas.microsoft.com/office/drawing/2016/5/13/chartex" xmlns:cx8="http://schemas.microsoft.com/office/drawing/2016/5/14/chartex" xmlns:mc="http://schemas.openxmlformats.org/markup-compatibility/2006" xmlns:aink="http://schemas.microsoft.com/office/drawing/2016/ink" xmlns:am3d="http://schemas.microsoft.com/office/drawing/2017/model3d" xmlns:o="urn:schemas-microsoft-com:office:office" xmlns:oel="http://schemas.microsoft.com/office/2019/extlst" xmlns:r="http://schemas.openxmlformats.org/officeDocument/2006/relationships" xmlns:m="http://schemas.openxmlformats.org/officeDocument/2006/math" xmlns:v="urn:schemas-microsoft-com:vml" xmlns:wp14="http://schemas.microsoft.com/office/word/2010/wordprocessingDrawing" xmlns:wp="http://schemas.openxmlformats.org/drawingml/2006/wordprocessingDrawing" xmlns:w10="urn:schemas-microsoft-com:office:word" xmlns:w="http://schemas.openxmlformats.org/wordprocessingml/2006/main" xmlns:w14="http://schemas.microsoft.com/office/word/2010/wordml" xmlns:w15="http://schemas.microsoft.com/office/word/2012/wordml" xmlns:w16cex="http://schemas.microsoft.com/office/word/2018/wordml/cex" xmlns:w16cid="http://schemas.microsoft.com/office/word/2016/wordml/cid" xmlns:w16="http://schemas.microsoft.com/office/word/2018/wordml" xmlns:w16sdtdh="http://schemas.microsoft.com/office/word/2020/wordml/sdtdatahash" xmlns:w16se="http://schemas.microsoft.com/office/word/2015/wordml/symex" xmlns:wpg="http://schemas.microsoft.com/office/word/2010/wordprocessingGroup" xmlns:wpi="http://schemas.microsoft.com/office/word/2010/wordprocessingInk" xmlns:wne="http://schemas.microsoft.com/office/word/2006/wordml" xmlns:wps="http://schemas.microsoft.com/office/word/2010/wordprocessingShape" mc:Ignorable="w14 w15 w16se w16cid w16 w16cex w16sdtdh wp14">
   <w:p>
     <w:pPr>
       <w:pStyle w:val="Footer"/>
@@ -1283,7 +937,7 @@
 </file>
 
 <file path=word/footnotes.xml><?xml version="1.0" encoding="utf-8"?>
-<w:footnotes xmlns:wpc="http://schemas.microsoft.com/office/word/2010/wordprocessingCanvas" xmlns:cx="http://schemas.microsoft.com/office/drawing/2014/chartex" xmlns:cx1="http://schemas.microsoft.com/office/drawing/2015/9/8/chartex" xmlns:cx2="http://schemas.microsoft.com/office/drawing/2015/10/21/chartex" xmlns:cx3="http://schemas.microsoft.com/office/drawing/2016/5/9/chartex" xmlns:cx4="http://schemas.microsoft.com/office/drawing/2016/5/10/chartex" xmlns:cx5="http://schemas.microsoft.com/office/drawing/2016/5/11/chartex" xmlns:cx6="http://schemas.microsoft.com/office/drawing/2016/5/12/chartex" xmlns:cx7="http://schemas.microsoft.com/office/drawing/2016/5/13/chartex" xmlns:cx8="http://schemas.microsoft.com/office/drawing/2016/5/14/chartex" xmlns:mc="http://schemas.openxmlformats.org/markup-compatibility/2006" xmlns:aink="http://schemas.microsoft.com/office/drawing/2016/ink" xmlns:am3d="http://schemas.microsoft.com/office/drawing/2017/model3d" xmlns:o="urn:schemas-microsoft-com:office:office" xmlns:oel="http://schemas.microsoft.com/office/2019/extlst" xmlns:r="http://schemas.openxmlformats.org/officeDocument/2006/relationships" xmlns:m="http://schemas.openxmlformats.org/officeDocument/2006/math" xmlns:v="urn:schemas-microsoft-com:vml" xmlns:wp14="http://schemas.microsoft.com/office/word/2010/wordprocessingDrawing" xmlns:wp="http://schemas.openxmlformats.org/drawingml/2006/wordprocessingDrawing" xmlns:w10="urn:schemas-microsoft-com:office:word" xmlns:w="http://schemas.openxmlformats.org/wordprocessingml/2006/main" xmlns:w14="http://schemas.microsoft.com/office/word/2010/wordml" xmlns:w15="http://schemas.microsoft.com/office/word/2012/wordml" xmlns:w16cex="http://schemas.microsoft.com/office/word/2018/wordml/cex" xmlns:w16cid="http://schemas.microsoft.com/office/word/2016/wordml/cid" xmlns:w16="http://schemas.microsoft.com/office/word/2018/wordml" xmlns:w16du="http://schemas.microsoft.com/office/word/2023/wordml/word16du" xmlns:w16sdtdh="http://schemas.microsoft.com/office/word/2020/wordml/sdtdatahash" xmlns:w16se="http://schemas.microsoft.com/office/word/2015/wordml/symex" xmlns:wpg="http://schemas.microsoft.com/office/word/2010/wordprocessingGroup" xmlns:wpi="http://schemas.microsoft.com/office/word/2010/wordprocessingInk" xmlns:wne="http://schemas.microsoft.com/office/word/2006/wordml" xmlns:wps="http://schemas.microsoft.com/office/word/2010/wordprocessingShape" mc:Ignorable="w14 w15 w16se w16cid w16 w16cex w16sdtdh w16du wp14">
+<w:footnotes xmlns:wpc="http://schemas.microsoft.com/office/word/2010/wordprocessingCanvas" xmlns:cx="http://schemas.microsoft.com/office/drawing/2014/chartex" xmlns:cx1="http://schemas.microsoft.com/office/drawing/2015/9/8/chartex" xmlns:cx2="http://schemas.microsoft.com/office/drawing/2015/10/21/chartex" xmlns:cx3="http://schemas.microsoft.com/office/drawing/2016/5/9/chartex" xmlns:cx4="http://schemas.microsoft.com/office/drawing/2016/5/10/chartex" xmlns:cx5="http://schemas.microsoft.com/office/drawing/2016/5/11/chartex" xmlns:cx6="http://schemas.microsoft.com/office/drawing/2016/5/12/chartex" xmlns:cx7="http://schemas.microsoft.com/office/drawing/2016/5/13/chartex" xmlns:cx8="http://schemas.microsoft.com/office/drawing/2016/5/14/chartex" xmlns:mc="http://schemas.openxmlformats.org/markup-compatibility/2006" xmlns:aink="http://schemas.microsoft.com/office/drawing/2016/ink" xmlns:am3d="http://schemas.microsoft.com/office/drawing/2017/model3d" xmlns:o="urn:schemas-microsoft-com:office:office" xmlns:oel="http://schemas.microsoft.com/office/2019/extlst" xmlns:r="http://schemas.openxmlformats.org/officeDocument/2006/relationships" xmlns:m="http://schemas.openxmlformats.org/officeDocument/2006/math" xmlns:v="urn:schemas-microsoft-com:vml" xmlns:wp14="http://schemas.microsoft.com/office/word/2010/wordprocessingDrawing" xmlns:wp="http://schemas.openxmlformats.org/drawingml/2006/wordprocessingDrawing" xmlns:w10="urn:schemas-microsoft-com:office:word" xmlns:w="http://schemas.openxmlformats.org/wordprocessingml/2006/main" xmlns:w14="http://schemas.microsoft.com/office/word/2010/wordml" xmlns:w15="http://schemas.microsoft.com/office/word/2012/wordml" xmlns:w16cex="http://schemas.microsoft.com/office/word/2018/wordml/cex" xmlns:w16cid="http://schemas.microsoft.com/office/word/2016/wordml/cid" xmlns:w16="http://schemas.microsoft.com/office/word/2018/wordml" xmlns:w16sdtdh="http://schemas.microsoft.com/office/word/2020/wordml/sdtdatahash" xmlns:w16se="http://schemas.microsoft.com/office/word/2015/wordml/symex" xmlns:wpg="http://schemas.microsoft.com/office/word/2010/wordprocessingGroup" xmlns:wpi="http://schemas.microsoft.com/office/word/2010/wordprocessingInk" xmlns:wne="http://schemas.microsoft.com/office/word/2006/wordml" xmlns:wps="http://schemas.microsoft.com/office/word/2010/wordprocessingShape" mc:Ignorable="w14 w15 w16se w16cid w16 w16cex w16sdtdh wp14">
   <w:footnote w:type="separator" w:id="-1">
     <w:p>
       <w:r>
@@ -1302,7 +956,27 @@
 </file>
 
 <file path=word/header1.xml><?xml version="1.0" encoding="utf-8"?>
-<w:hdr xmlns:wpc="http://schemas.microsoft.com/office/word/2010/wordprocessingCanvas" xmlns:cx="http://schemas.microsoft.com/office/drawing/2014/chartex" xmlns:cx1="http://schemas.microsoft.com/office/drawing/2015/9/8/chartex" xmlns:cx2="http://schemas.microsoft.com/office/drawing/2015/10/21/chartex" xmlns:cx3="http://schemas.microsoft.com/office/drawing/2016/5/9/chartex" xmlns:cx4="http://schemas.microsoft.com/office/drawing/2016/5/10/chartex" xmlns:cx5="http://schemas.microsoft.com/office/drawing/2016/5/11/chartex" xmlns:cx6="http://schemas.microsoft.com/office/drawing/2016/5/12/chartex" xmlns:cx7="http://schemas.microsoft.com/office/drawing/2016/5/13/chartex" xmlns:cx8="http://schemas.microsoft.com/office/drawing/2016/5/14/chartex" xmlns:mc="http://schemas.openxmlformats.org/markup-compatibility/2006" xmlns:aink="http://schemas.microsoft.com/office/drawing/2016/ink" xmlns:am3d="http://schemas.microsoft.com/office/drawing/2017/model3d" xmlns:o="urn:schemas-microsoft-com:office:office" xmlns:oel="http://schemas.microsoft.com/office/2019/extlst" xmlns:r="http://schemas.openxmlformats.org/officeDocument/2006/relationships" xmlns:m="http://schemas.openxmlformats.org/officeDocument/2006/math" xmlns:v="urn:schemas-microsoft-com:vml" xmlns:wp14="http://schemas.microsoft.com/office/word/2010/wordprocessingDrawing" xmlns:wp="http://schemas.openxmlformats.org/drawingml/2006/wordprocessingDrawing" xmlns:w10="urn:schemas-microsoft-com:office:word" xmlns:w="http://schemas.openxmlformats.org/wordprocessingml/2006/main" xmlns:w14="http://schemas.microsoft.com/office/word/2010/wordml" xmlns:w15="http://schemas.microsoft.com/office/word/2012/wordml" xmlns:w16cex="http://schemas.microsoft.com/office/word/2018/wordml/cex" xmlns:w16cid="http://schemas.microsoft.com/office/word/2016/wordml/cid" xmlns:w16="http://schemas.microsoft.com/office/word/2018/wordml" xmlns:w16du="http://schemas.microsoft.com/office/word/2023/wordml/word16du" xmlns:w16sdtdh="http://schemas.microsoft.com/office/word/2020/wordml/sdtdatahash" xmlns:w16se="http://schemas.microsoft.com/office/word/2015/wordml/symex" xmlns:wpg="http://schemas.microsoft.com/office/word/2010/wordprocessingGroup" xmlns:wpi="http://schemas.microsoft.com/office/word/2010/wordprocessingInk" xmlns:wne="http://schemas.microsoft.com/office/word/2006/wordml" xmlns:wps="http://schemas.microsoft.com/office/word/2010/wordprocessingShape" mc:Ignorable="w14 w15 w16se w16cid w16 w16cex w16sdtdh w16du wp14">
+<w:hdr xmlns:wpc="http://schemas.microsoft.com/office/word/2010/wordprocessingCanvas" xmlns:cx="http://schemas.microsoft.com/office/drawing/2014/chartex" xmlns:cx1="http://schemas.microsoft.com/office/drawing/2015/9/8/chartex" xmlns:cx2="http://schemas.microsoft.com/office/drawing/2015/10/21/chartex" xmlns:cx3="http://schemas.microsoft.com/office/drawing/2016/5/9/chartex" xmlns:cx4="http://schemas.microsoft.com/office/drawing/2016/5/10/chartex" xmlns:cx5="http://schemas.microsoft.com/office/drawing/2016/5/11/chartex" xmlns:cx6="http://schemas.microsoft.com/office/drawing/2016/5/12/chartex" xmlns:cx7="http://schemas.microsoft.com/office/drawing/2016/5/13/chartex" xmlns:cx8="http://schemas.microsoft.com/office/drawing/2016/5/14/chartex" xmlns:mc="http://schemas.openxmlformats.org/markup-compatibility/2006" xmlns:aink="http://schemas.microsoft.com/office/drawing/2016/ink" xmlns:am3d="http://schemas.microsoft.com/office/drawing/2017/model3d" xmlns:o="urn:schemas-microsoft-com:office:office" xmlns:oel="http://schemas.microsoft.com/office/2019/extlst" xmlns:r="http://schemas.openxmlformats.org/officeDocument/2006/relationships" xmlns:m="http://schemas.openxmlformats.org/officeDocument/2006/math" xmlns:v="urn:schemas-microsoft-com:vml" xmlns:wp14="http://schemas.microsoft.com/office/word/2010/wordprocessingDrawing" xmlns:wp="http://schemas.openxmlformats.org/drawingml/2006/wordprocessingDrawing" xmlns:w10="urn:schemas-microsoft-com:office:word" xmlns:w="http://schemas.openxmlformats.org/wordprocessingml/2006/main" xmlns:w14="http://schemas.microsoft.com/office/word/2010/wordml" xmlns:w15="http://schemas.microsoft.com/office/word/2012/wordml" xmlns:w16cex="http://schemas.microsoft.com/office/word/2018/wordml/cex" xmlns:w16cid="http://schemas.microsoft.com/office/word/2016/wordml/cid" xmlns:w16="http://schemas.microsoft.com/office/word/2018/wordml" xmlns:w16sdtdh="http://schemas.microsoft.com/office/word/2020/wordml/sdtdatahash" xmlns:w16se="http://schemas.microsoft.com/office/word/2015/wordml/symex" xmlns:wpg="http://schemas.microsoft.com/office/word/2010/wordprocessingGroup" xmlns:wpi="http://schemas.microsoft.com/office/word/2010/wordprocessingInk" xmlns:wne="http://schemas.microsoft.com/office/word/2006/wordml" xmlns:wps="http://schemas.microsoft.com/office/word/2010/wordprocessingShape" mc:Ignorable="w14 w15 w16se w16cid w16 w16cex w16sdtdh wp14">
+  <w:p>
+    <w:pPr>
+      <w:pStyle w:val="Header"/>
+    </w:pPr>
+  </w:p>
+</w:hdr>
+</file>
+
+<file path=word/header2.xml><?xml version="1.0" encoding="utf-8"?>
+<w:hdr xmlns:wpc="http://schemas.microsoft.com/office/word/2010/wordprocessingCanvas" xmlns:cx="http://schemas.microsoft.com/office/drawing/2014/chartex" xmlns:cx1="http://schemas.microsoft.com/office/drawing/2015/9/8/chartex" xmlns:cx2="http://schemas.microsoft.com/office/drawing/2015/10/21/chartex" xmlns:cx3="http://schemas.microsoft.com/office/drawing/2016/5/9/chartex" xmlns:cx4="http://schemas.microsoft.com/office/drawing/2016/5/10/chartex" xmlns:cx5="http://schemas.microsoft.com/office/drawing/2016/5/11/chartex" xmlns:cx6="http://schemas.microsoft.com/office/drawing/2016/5/12/chartex" xmlns:cx7="http://schemas.microsoft.com/office/drawing/2016/5/13/chartex" xmlns:cx8="http://schemas.microsoft.com/office/drawing/2016/5/14/chartex" xmlns:mc="http://schemas.openxmlformats.org/markup-compatibility/2006" xmlns:aink="http://schemas.microsoft.com/office/drawing/2016/ink" xmlns:am3d="http://schemas.microsoft.com/office/drawing/2017/model3d" xmlns:o="urn:schemas-microsoft-com:office:office" xmlns:oel="http://schemas.microsoft.com/office/2019/extlst" xmlns:r="http://schemas.openxmlformats.org/officeDocument/2006/relationships" xmlns:m="http://schemas.openxmlformats.org/officeDocument/2006/math" xmlns:v="urn:schemas-microsoft-com:vml" xmlns:wp14="http://schemas.microsoft.com/office/word/2010/wordprocessingDrawing" xmlns:wp="http://schemas.openxmlformats.org/drawingml/2006/wordprocessingDrawing" xmlns:w10="urn:schemas-microsoft-com:office:word" xmlns:w="http://schemas.openxmlformats.org/wordprocessingml/2006/main" xmlns:w14="http://schemas.microsoft.com/office/word/2010/wordml" xmlns:w15="http://schemas.microsoft.com/office/word/2012/wordml" xmlns:w16cex="http://schemas.microsoft.com/office/word/2018/wordml/cex" xmlns:w16cid="http://schemas.microsoft.com/office/word/2016/wordml/cid" xmlns:w16="http://schemas.microsoft.com/office/word/2018/wordml" xmlns:w16sdtdh="http://schemas.microsoft.com/office/word/2020/wordml/sdtdatahash" xmlns:w16se="http://schemas.microsoft.com/office/word/2015/wordml/symex" xmlns:wpg="http://schemas.microsoft.com/office/word/2010/wordprocessingGroup" xmlns:wpi="http://schemas.microsoft.com/office/word/2010/wordprocessingInk" xmlns:wne="http://schemas.microsoft.com/office/word/2006/wordml" xmlns:wps="http://schemas.microsoft.com/office/word/2010/wordprocessingShape" mc:Ignorable="w14 w15 w16se w16cid w16 w16cex w16sdtdh wp14">
+  <w:p>
+    <w:pPr>
+      <w:pStyle w:val="Header"/>
+    </w:pPr>
+  </w:p>
+</w:hdr>
+</file>
+
+<file path=word/header3.xml><?xml version="1.0" encoding="utf-8"?>
+<w:hdr xmlns:wpc="http://schemas.microsoft.com/office/word/2010/wordprocessingCanvas" xmlns:cx="http://schemas.microsoft.com/office/drawing/2014/chartex" xmlns:cx1="http://schemas.microsoft.com/office/drawing/2015/9/8/chartex" xmlns:cx2="http://schemas.microsoft.com/office/drawing/2015/10/21/chartex" xmlns:cx3="http://schemas.microsoft.com/office/drawing/2016/5/9/chartex" xmlns:cx4="http://schemas.microsoft.com/office/drawing/2016/5/10/chartex" xmlns:cx5="http://schemas.microsoft.com/office/drawing/2016/5/11/chartex" xmlns:cx6="http://schemas.microsoft.com/office/drawing/2016/5/12/chartex" xmlns:cx7="http://schemas.microsoft.com/office/drawing/2016/5/13/chartex" xmlns:cx8="http://schemas.microsoft.com/office/drawing/2016/5/14/chartex" xmlns:mc="http://schemas.openxmlformats.org/markup-compatibility/2006" xmlns:aink="http://schemas.microsoft.com/office/drawing/2016/ink" xmlns:am3d="http://schemas.microsoft.com/office/drawing/2017/model3d" xmlns:o="urn:schemas-microsoft-com:office:office" xmlns:oel="http://schemas.microsoft.com/office/2019/extlst" xmlns:r="http://schemas.openxmlformats.org/officeDocument/2006/relationships" xmlns:m="http://schemas.openxmlformats.org/officeDocument/2006/math" xmlns:v="urn:schemas-microsoft-com:vml" xmlns:wp14="http://schemas.microsoft.com/office/word/2010/wordprocessingDrawing" xmlns:wp="http://schemas.openxmlformats.org/drawingml/2006/wordprocessingDrawing" xmlns:w10="urn:schemas-microsoft-com:office:word" xmlns:w="http://schemas.openxmlformats.org/wordprocessingml/2006/main" xmlns:w14="http://schemas.microsoft.com/office/word/2010/wordml" xmlns:w15="http://schemas.microsoft.com/office/word/2012/wordml" xmlns:w16cex="http://schemas.microsoft.com/office/word/2018/wordml/cex" xmlns:w16cid="http://schemas.microsoft.com/office/word/2016/wordml/cid" xmlns:w16="http://schemas.microsoft.com/office/word/2018/wordml" xmlns:w16sdtdh="http://schemas.microsoft.com/office/word/2020/wordml/sdtdatahash" xmlns:w16se="http://schemas.microsoft.com/office/word/2015/wordml/symex" xmlns:wpg="http://schemas.microsoft.com/office/word/2010/wordprocessingGroup" xmlns:wpi="http://schemas.microsoft.com/office/word/2010/wordprocessingInk" xmlns:wne="http://schemas.microsoft.com/office/word/2006/wordml" xmlns:wps="http://schemas.microsoft.com/office/word/2010/wordprocessingShape" mc:Ignorable="w14 w15 w16se w16cid w16 w16cex w16sdtdh wp14">
   <w:tbl>
     <w:tblPr>
       <w:tblW w:w="0" w:type="auto"/>
@@ -1360,9 +1034,9 @@
               <w:noProof/>
             </w:rPr>
             <w:drawing>
-              <wp:inline distT="0" distB="0" distL="0" distR="0" wp14:anchorId="6DD87C51" wp14:editId="6D92CF8B">
-                <wp:extent cx="2209800" cy="1115036"/>
-                <wp:effectExtent l="0" t="0" r="0" b="9525"/>
+              <wp:inline distT="0" distB="0" distL="0" distR="0" wp14:anchorId="6DD87C51" wp14:editId="72F82C87">
+                <wp:extent cx="3114675" cy="1571625"/>
+                <wp:effectExtent l="0" t="0" r="9525" b="9525"/>
                 <wp:docPr id="1" name="Picture 1"/>
                 <wp:cNvGraphicFramePr>
                   <a:graphicFrameLocks xmlns:a="http://schemas.openxmlformats.org/drawingml/2006/main" noChangeAspect="1"/>
@@ -1392,7 +1066,7 @@
                       <pic:spPr bwMode="auto">
                         <a:xfrm>
                           <a:off x="0" y="0"/>
-                          <a:ext cx="2281222" cy="1151075"/>
+                          <a:ext cx="3114675" cy="1571625"/>
                         </a:xfrm>
                         <a:prstGeom prst="rect">
                           <a:avLst/>
@@ -1412,18 +1086,17 @@
         <w:p>
           <w:pPr>
             <w:pStyle w:val="Header"/>
-            <w:jc w:val="center"/>
             <w:rPr>
               <w:b/>
               <w:i/>
-              <w:szCs w:val="24"/>
+              <w:sz w:val="28"/>
             </w:rPr>
           </w:pPr>
           <w:r>
             <w:rPr>
               <w:b/>
               <w:i/>
-              <w:szCs w:val="24"/>
+              <w:sz w:val="28"/>
             </w:rPr>
             <w:t>Livestock Health Management and Regulation</w:t>
           </w:r>
@@ -1440,7 +1113,7 @@
 </file>
 
 <file path=word/styles.xml><?xml version="1.0" encoding="utf-8"?>
-<w:styles xmlns:mc="http://schemas.openxmlformats.org/markup-compatibility/2006" xmlns:r="http://schemas.openxmlformats.org/officeDocument/2006/relationships" xmlns:w="http://schemas.openxmlformats.org/wordprocessingml/2006/main" xmlns:w14="http://schemas.microsoft.com/office/word/2010/wordml" xmlns:w15="http://schemas.microsoft.com/office/word/2012/wordml" xmlns:w16cex="http://schemas.microsoft.com/office/word/2018/wordml/cex" xmlns:w16cid="http://schemas.microsoft.com/office/word/2016/wordml/cid" xmlns:w16="http://schemas.microsoft.com/office/word/2018/wordml" xmlns:w16du="http://schemas.microsoft.com/office/word/2023/wordml/word16du" xmlns:w16sdtdh="http://schemas.microsoft.com/office/word/2020/wordml/sdtdatahash" xmlns:w16se="http://schemas.microsoft.com/office/word/2015/wordml/symex" mc:Ignorable="w14 w15 w16se w16cid w16 w16cex w16sdtdh w16du">
+<w:styles xmlns:mc="http://schemas.openxmlformats.org/markup-compatibility/2006" xmlns:r="http://schemas.openxmlformats.org/officeDocument/2006/relationships" xmlns:w="http://schemas.openxmlformats.org/wordprocessingml/2006/main" xmlns:w14="http://schemas.microsoft.com/office/word/2010/wordml" xmlns:w15="http://schemas.microsoft.com/office/word/2012/wordml" xmlns:w16cex="http://schemas.microsoft.com/office/word/2018/wordml/cex" xmlns:w16cid="http://schemas.microsoft.com/office/word/2016/wordml/cid" xmlns:w16="http://schemas.microsoft.com/office/word/2018/wordml" xmlns:w16sdtdh="http://schemas.microsoft.com/office/word/2020/wordml/sdtdatahash" xmlns:w16se="http://schemas.microsoft.com/office/word/2015/wordml/symex" mc:Ignorable="w14 w15 w16se w16cid w16 w16cex w16sdtdh">
   <w:docDefaults>
     <w:rPrDefault>
       <w:rPr>
@@ -2122,6 +1795,15 @@
 </file>
 
 <file path=customXml/item1.xml><?xml version="1.0" encoding="utf-8"?>
+<?mso-contentType ?>
+<FormTemplates xmlns="http://schemas.microsoft.com/sharepoint/v3/contenttype/forms">
+  <Display>DocumentLibraryForm</Display>
+  <Edit>DocumentLibraryForm</Edit>
+  <New>DocumentLibraryForm</New>
+</FormTemplates>
+</file>
+
+<file path=customXml/item2.xml><?xml version="1.0" encoding="utf-8"?>
 <ct:contentTypeSchema xmlns:ct="http://schemas.microsoft.com/office/2006/metadata/contentType" xmlns:ma="http://schemas.microsoft.com/office/2006/metadata/properties/metaAttributes" ct:_="" ma:_="" ma:contentTypeName="Document" ma:contentTypeID="0x010100B8CBF3948AF16E4A9427EB9CB0C3AFDB" ma:contentTypeVersion="11" ma:contentTypeDescription="Create a new document." ma:contentTypeScope="" ma:versionID="9fc8a81a77eeb73bda9729b3f784b8c4">
   <xsd:schema xmlns:xsd="http://www.w3.org/2001/XMLSchema" xmlns:xs="http://www.w3.org/2001/XMLSchema" xmlns:p="http://schemas.microsoft.com/office/2006/metadata/properties" xmlns:ns2="bc8b8595-9fa1-49bc-a016-2621e7bde64e" xmlns:ns3="e1c8ebbc-f196-4c28-98e9-1900bd408e79" targetNamespace="http://schemas.microsoft.com/office/2006/metadata/properties" ma:root="true" ma:fieldsID="88ad40c7f0e134defa4acd5e486d3459" ns2:_="" ns3:_="">
     <xsd:import namespace="bc8b8595-9fa1-49bc-a016-2621e7bde64e"/>
@@ -2332,16 +2014,15 @@
 </ct:contentTypeSchema>
 </file>
 
-<file path=customXml/item2.xml><?xml version="1.0" encoding="utf-8"?>
-<?mso-contentType ?>
-<FormTemplates xmlns="http://schemas.microsoft.com/sharepoint/v3/contenttype/forms">
-  <Display>DocumentLibraryForm</Display>
-  <Edit>DocumentLibraryForm</Edit>
-  <New>DocumentLibraryForm</New>
-</FormTemplates>
+<file path=customXml/itemProps1.xml><?xml version="1.0" encoding="utf-8"?>
+<ds:datastoreItem xmlns:ds="http://schemas.openxmlformats.org/officeDocument/2006/customXml" ds:itemID="{73B7E096-6967-4402-89D1-CBC83DCB857A}">
+  <ds:schemaRefs>
+    <ds:schemaRef ds:uri="http://schemas.microsoft.com/sharepoint/v3/contenttype/forms"/>
+  </ds:schemaRefs>
+</ds:datastoreItem>
 </file>
 
-<file path=customXml/itemProps1.xml><?xml version="1.0" encoding="utf-8"?>
+<file path=customXml/itemProps2.xml><?xml version="1.0" encoding="utf-8"?>
 <ds:datastoreItem xmlns:ds="http://schemas.openxmlformats.org/officeDocument/2006/customXml" ds:itemID="{FC0CDFA1-B3D9-43A4-8FCB-A9DEC620ACB3}">
   <ds:schemaRefs>
     <ds:schemaRef ds:uri="http://schemas.microsoft.com/office/2006/metadata/contentType"/>
@@ -2358,12 +2039,4 @@
     <ds:schemaRef ds:uri="http://schemas.microsoft.com/internal/obd"/>
   </ds:schemaRefs>
 </ds:datastoreItem>
-</file>
-
-<file path=customXml/itemProps2.xml><?xml version="1.0" encoding="utf-8"?>
-<ds:datastoreItem xmlns:ds="http://schemas.openxmlformats.org/officeDocument/2006/customXml" ds:itemID="{73B7E096-6967-4402-89D1-CBC83DCB857A}">
-  <ds:schemaRefs>
-    <ds:schemaRef ds:uri="http://schemas.microsoft.com/sharepoint/v3/contenttype/forms"/>
-  </ds:schemaRefs>
-</ds:datastoreItem>
 </file>
</xml_diff>

<commit_message>
Revert "Reapply "Merge pull request #493 from bcgov/revert-5.5-again""
This reverts commit 4e43d9529314bb045f9011868c5f5395aedf00cf.
</commit_message>
<xml_diff>
--- a/app/server/static/templates/certificates/Dairy-Farm.docx
+++ b/app/server/static/templates/certificates/Dairy-Farm.docx
@@ -1,6 +1,6 @@
 
 <file path=word/document.xml><?xml version="1.0" encoding="utf-8"?>
-<w:document xmlns:wpc="http://schemas.microsoft.com/office/word/2010/wordprocessingCanvas" xmlns:cx="http://schemas.microsoft.com/office/drawing/2014/chartex" xmlns:cx1="http://schemas.microsoft.com/office/drawing/2015/9/8/chartex" xmlns:cx2="http://schemas.microsoft.com/office/drawing/2015/10/21/chartex" xmlns:cx3="http://schemas.microsoft.com/office/drawing/2016/5/9/chartex" xmlns:cx4="http://schemas.microsoft.com/office/drawing/2016/5/10/chartex" xmlns:cx5="http://schemas.microsoft.com/office/drawing/2016/5/11/chartex" xmlns:cx6="http://schemas.microsoft.com/office/drawing/2016/5/12/chartex" xmlns:cx7="http://schemas.microsoft.com/office/drawing/2016/5/13/chartex" xmlns:cx8="http://schemas.microsoft.com/office/drawing/2016/5/14/chartex" xmlns:mc="http://schemas.openxmlformats.org/markup-compatibility/2006" xmlns:aink="http://schemas.microsoft.com/office/drawing/2016/ink" xmlns:am3d="http://schemas.microsoft.com/office/drawing/2017/model3d" xmlns:o="urn:schemas-microsoft-com:office:office" xmlns:oel="http://schemas.microsoft.com/office/2019/extlst" xmlns:r="http://schemas.openxmlformats.org/officeDocument/2006/relationships" xmlns:m="http://schemas.openxmlformats.org/officeDocument/2006/math" xmlns:v="urn:schemas-microsoft-com:vml" xmlns:wp14="http://schemas.microsoft.com/office/word/2010/wordprocessingDrawing" xmlns:wp="http://schemas.openxmlformats.org/drawingml/2006/wordprocessingDrawing" xmlns:w10="urn:schemas-microsoft-com:office:word" xmlns:w="http://schemas.openxmlformats.org/wordprocessingml/2006/main" xmlns:w14="http://schemas.microsoft.com/office/word/2010/wordml" xmlns:w15="http://schemas.microsoft.com/office/word/2012/wordml" xmlns:w16cex="http://schemas.microsoft.com/office/word/2018/wordml/cex" xmlns:w16cid="http://schemas.microsoft.com/office/word/2016/wordml/cid" xmlns:w16="http://schemas.microsoft.com/office/word/2018/wordml" xmlns:w16sdtdh="http://schemas.microsoft.com/office/word/2020/wordml/sdtdatahash" xmlns:w16se="http://schemas.microsoft.com/office/word/2015/wordml/symex" xmlns:wpg="http://schemas.microsoft.com/office/word/2010/wordprocessingGroup" xmlns:wpi="http://schemas.microsoft.com/office/word/2010/wordprocessingInk" xmlns:wne="http://schemas.microsoft.com/office/word/2006/wordml" xmlns:wps="http://schemas.microsoft.com/office/word/2010/wordprocessingShape" mc:Ignorable="w14 w15 w16se w16cid w16 w16cex w16sdtdh wp14">
+<w:document xmlns:wpc="http://schemas.microsoft.com/office/word/2010/wordprocessingCanvas" xmlns:cx="http://schemas.microsoft.com/office/drawing/2014/chartex" xmlns:cx1="http://schemas.microsoft.com/office/drawing/2015/9/8/chartex" xmlns:cx2="http://schemas.microsoft.com/office/drawing/2015/10/21/chartex" xmlns:cx3="http://schemas.microsoft.com/office/drawing/2016/5/9/chartex" xmlns:cx4="http://schemas.microsoft.com/office/drawing/2016/5/10/chartex" xmlns:cx5="http://schemas.microsoft.com/office/drawing/2016/5/11/chartex" xmlns:cx6="http://schemas.microsoft.com/office/drawing/2016/5/12/chartex" xmlns:cx7="http://schemas.microsoft.com/office/drawing/2016/5/13/chartex" xmlns:cx8="http://schemas.microsoft.com/office/drawing/2016/5/14/chartex" xmlns:mc="http://schemas.openxmlformats.org/markup-compatibility/2006" xmlns:aink="http://schemas.microsoft.com/office/drawing/2016/ink" xmlns:am3d="http://schemas.microsoft.com/office/drawing/2017/model3d" xmlns:o="urn:schemas-microsoft-com:office:office" xmlns:oel="http://schemas.microsoft.com/office/2019/extlst" xmlns:r="http://schemas.openxmlformats.org/officeDocument/2006/relationships" xmlns:m="http://schemas.openxmlformats.org/officeDocument/2006/math" xmlns:v="urn:schemas-microsoft-com:vml" xmlns:wp14="http://schemas.microsoft.com/office/word/2010/wordprocessingDrawing" xmlns:wp="http://schemas.openxmlformats.org/drawingml/2006/wordprocessingDrawing" xmlns:w10="urn:schemas-microsoft-com:office:word" xmlns:w="http://schemas.openxmlformats.org/wordprocessingml/2006/main" xmlns:w14="http://schemas.microsoft.com/office/word/2010/wordml" xmlns:w15="http://schemas.microsoft.com/office/word/2012/wordml" xmlns:w16cex="http://schemas.microsoft.com/office/word/2018/wordml/cex" xmlns:w16cid="http://schemas.microsoft.com/office/word/2016/wordml/cid" xmlns:w16="http://schemas.microsoft.com/office/word/2018/wordml" xmlns:w16du="http://schemas.microsoft.com/office/word/2023/wordml/word16du" xmlns:w16sdtdh="http://schemas.microsoft.com/office/word/2020/wordml/sdtdatahash" xmlns:w16se="http://schemas.microsoft.com/office/word/2015/wordml/symex" xmlns:wpg="http://schemas.microsoft.com/office/word/2010/wordprocessingGroup" xmlns:wpi="http://schemas.microsoft.com/office/word/2010/wordprocessingInk" xmlns:wne="http://schemas.microsoft.com/office/word/2006/wordml" xmlns:wps="http://schemas.microsoft.com/office/word/2010/wordprocessingShape" mc:Ignorable="w14 w15 w16se w16cid w16 w16cex w16sdtdh w16du wp14">
   <w:body>
     <w:p>
       <w:pPr>
@@ -19,7 +19,21 @@
         <w:rPr>
           <w:sz w:val="20"/>
         </w:rPr>
-        <w:t>{d.ActsAndRegs}</w:t>
+        <w:t>{</w:t>
+      </w:r>
+      <w:proofErr w:type="spellStart"/>
+      <w:r>
+        <w:rPr>
+          <w:sz w:val="20"/>
+        </w:rPr>
+        <w:t>d.ActsAndRegs</w:t>
+      </w:r>
+      <w:proofErr w:type="spellEnd"/>
+      <w:r>
+        <w:rPr>
+          <w:sz w:val="20"/>
+        </w:rPr>
+        <w:t>}</w:t>
       </w:r>
     </w:p>
     <w:p>
@@ -46,7 +60,23 @@
           <w:b/>
           <w:sz w:val="32"/>
         </w:rPr>
-        <w:t>{d.LicenceHolderCompany}</w:t>
+        <w:t>{</w:t>
+      </w:r>
+      <w:proofErr w:type="spellStart"/>
+      <w:r>
+        <w:rPr>
+          <w:b/>
+          <w:sz w:val="32"/>
+        </w:rPr>
+        <w:t>d.LicenceHolderCompany</w:t>
+      </w:r>
+      <w:proofErr w:type="spellEnd"/>
+      <w:r>
+        <w:rPr>
+          <w:b/>
+          <w:sz w:val="32"/>
+        </w:rPr>
+        <w:t>}</w:t>
       </w:r>
     </w:p>
     <w:p>
@@ -58,11 +88,24 @@
       <w:r>
         <w:t>{</w:t>
       </w:r>
-      <w:r>
-        <w:t>d.LicenceHolderName}</w:t>
-      </w:r>
-      <w:r>
-        <w:t>, {d.LicenceHolderTitle}</w:t>
+      <w:proofErr w:type="spellStart"/>
+      <w:r>
+        <w:t>d.LicenceHolderName</w:t>
+      </w:r>
+      <w:proofErr w:type="spellEnd"/>
+      <w:r>
+        <w:t>}</w:t>
+      </w:r>
+      <w:r>
+        <w:t>, {</w:t>
+      </w:r>
+      <w:proofErr w:type="spellStart"/>
+      <w:r>
+        <w:t>d.LicenceHolderTitle</w:t>
+      </w:r>
+      <w:proofErr w:type="spellEnd"/>
+      <w:r>
+        <w:t>}</w:t>
       </w:r>
     </w:p>
     <w:p>
@@ -72,7 +115,15 @@
       <w:bookmarkStart w:id="3" w:name="Address1"/>
       <w:bookmarkEnd w:id="3"/>
       <w:r>
-        <w:t>{d.MailingAddress}</w:t>
+        <w:t>{</w:t>
+      </w:r>
+      <w:proofErr w:type="spellStart"/>
+      <w:r>
+        <w:t>d.MailingAddress</w:t>
+      </w:r>
+      <w:proofErr w:type="spellEnd"/>
+      <w:r>
+        <w:t>}</w:t>
       </w:r>
     </w:p>
     <w:p>
@@ -84,7 +135,23 @@
       <w:bookmarkEnd w:id="4"/>
       <w:bookmarkEnd w:id="5"/>
       <w:r>
-        <w:t>{d.MailingCity} {d.MailingProv}</w:t>
+        <w:t>{</w:t>
+      </w:r>
+      <w:proofErr w:type="spellStart"/>
+      <w:r>
+        <w:t>d.MailingCity</w:t>
+      </w:r>
+      <w:proofErr w:type="spellEnd"/>
+      <w:r>
+        <w:t>} {</w:t>
+      </w:r>
+      <w:proofErr w:type="spellStart"/>
+      <w:r>
+        <w:t>d.MailingProv</w:t>
+      </w:r>
+      <w:proofErr w:type="spellEnd"/>
+      <w:r>
+        <w:t>}</w:t>
       </w:r>
     </w:p>
     <w:p>
@@ -94,7 +161,15 @@
       <w:bookmarkStart w:id="6" w:name="Postal_Code"/>
       <w:bookmarkEnd w:id="6"/>
       <w:r>
-        <w:t>{d.PostCode}</w:t>
+        <w:t>{</w:t>
+      </w:r>
+      <w:proofErr w:type="spellStart"/>
+      <w:r>
+        <w:t>d.PostCode</w:t>
+      </w:r>
+      <w:proofErr w:type="spellEnd"/>
+      <w:r>
+        <w:t>}</w:t>
       </w:r>
     </w:p>
     <w:p>
@@ -123,7 +198,15 @@
       <w:bookmarkStart w:id="7" w:name="Licence_Type"/>
       <w:bookmarkEnd w:id="7"/>
       <w:r>
-        <w:t>{d.LicenceName}</w:t>
+        <w:t>{</w:t>
+      </w:r>
+      <w:proofErr w:type="spellStart"/>
+      <w:r>
+        <w:t>d.LicenceName</w:t>
+      </w:r>
+      <w:proofErr w:type="spellEnd"/>
+      <w:r>
+        <w:t>}</w:t>
       </w:r>
       <w:r>
         <w:t xml:space="preserve"> LICENCE</w:t>
@@ -155,11 +238,19 @@
                 <w:b/>
               </w:rPr>
             </w:pPr>
+            <w:proofErr w:type="spellStart"/>
             <w:r>
               <w:rPr>
                 <w:b/>
               </w:rPr>
-              <w:t>Licence Number:</w:t>
+              <w:t>Licence</w:t>
+            </w:r>
+            <w:proofErr w:type="spellEnd"/>
+            <w:r>
+              <w:rPr>
+                <w:b/>
+              </w:rPr>
+              <w:t xml:space="preserve"> Number:</w:t>
             </w:r>
           </w:p>
         </w:tc>
@@ -176,11 +267,16 @@
             <w:r>
               <w:t>{</w:t>
             </w:r>
+            <w:proofErr w:type="spellStart"/>
             <w:r>
               <w:t>d.</w:t>
             </w:r>
             <w:r>
-              <w:t>LicenceNumber}</w:t>
+              <w:t>LicenceNumber</w:t>
+            </w:r>
+            <w:proofErr w:type="spellEnd"/>
+            <w:r>
+              <w:t>}</w:t>
             </w:r>
           </w:p>
         </w:tc>
@@ -217,7 +313,15 @@
             <w:bookmarkStart w:id="10" w:name="Issue_Date"/>
             <w:bookmarkEnd w:id="10"/>
             <w:r>
-              <w:t>{d.IssueDate}</w:t>
+              <w:t>{</w:t>
+            </w:r>
+            <w:proofErr w:type="spellStart"/>
+            <w:r>
+              <w:t>d.IssueDate</w:t>
+            </w:r>
+            <w:proofErr w:type="spellEnd"/>
+            <w:r>
+              <w:t>}</w:t>
             </w:r>
           </w:p>
         </w:tc>
@@ -258,7 +362,15 @@
             <w:bookmarkStart w:id="12" w:name="Expiry_Date"/>
             <w:bookmarkEnd w:id="12"/>
             <w:r>
-              <w:t>{d.ReIssueDate}</w:t>
+              <w:t>{</w:t>
+            </w:r>
+            <w:proofErr w:type="spellStart"/>
+            <w:r>
+              <w:t>d.ReIssueDate</w:t>
+            </w:r>
+            <w:proofErr w:type="spellEnd"/>
+            <w:r>
+              <w:t>}</w:t>
             </w:r>
           </w:p>
         </w:tc>
@@ -286,7 +398,15 @@
       <w:bookmarkStart w:id="13" w:name="Licence_Detail_Info"/>
       <w:bookmarkEnd w:id="13"/>
       <w:r>
-        <w:t>{d.SiteDetails}</w:t>
+        <w:t>{</w:t>
+      </w:r>
+      <w:proofErr w:type="spellStart"/>
+      <w:r>
+        <w:t>d.SiteDetails</w:t>
+      </w:r>
+      <w:proofErr w:type="spellEnd"/>
+      <w:r>
+        <w:t>}</w:t>
       </w:r>
     </w:p>
     <w:p>
@@ -326,7 +446,14 @@
         <w:rPr>
           <w:b/>
         </w:rPr>
-        <w:t>{d.</w:t>
+        <w:t>{</w:t>
+      </w:r>
+      <w:proofErr w:type="spellStart"/>
+      <w:r>
+        <w:rPr>
+          <w:b/>
+        </w:rPr>
+        <w:t>d.</w:t>
       </w:r>
       <w:r>
         <w:rPr>
@@ -334,18 +461,21 @@
         </w:rPr>
         <w:t>SiteInformation</w:t>
       </w:r>
+      <w:proofErr w:type="spellEnd"/>
       <w:r>
         <w:rPr>
           <w:b/>
         </w:rPr>
         <w:t>[</w:t>
       </w:r>
+      <w:proofErr w:type="spellStart"/>
       <w:r>
         <w:rPr>
           <w:b/>
         </w:rPr>
         <w:t>i</w:t>
       </w:r>
+      <w:proofErr w:type="spellEnd"/>
       <w:r>
         <w:rPr>
           <w:b/>
@@ -358,11 +488,19 @@
         </w:rPr>
         <w:t>.</w:t>
       </w:r>
-      <w:r>
-        <w:rPr>
-          <w:b/>
-        </w:rPr>
-        <w:t>DairyTankCompany}</w:t>
+      <w:proofErr w:type="spellStart"/>
+      <w:r>
+        <w:rPr>
+          <w:b/>
+        </w:rPr>
+        <w:t>DairyTankCompany</w:t>
+      </w:r>
+      <w:proofErr w:type="spellEnd"/>
+      <w:r>
+        <w:rPr>
+          <w:b/>
+        </w:rPr>
+        <w:t>}</w:t>
       </w:r>
       <w:r>
         <w:rPr>
@@ -374,7 +512,14 @@
         <w:rPr>
           <w:b/>
         </w:rPr>
-        <w:t>{d.</w:t>
+        <w:t>{</w:t>
+      </w:r>
+      <w:proofErr w:type="spellStart"/>
+      <w:r>
+        <w:rPr>
+          <w:b/>
+        </w:rPr>
+        <w:t>d.</w:t>
       </w:r>
       <w:r>
         <w:rPr>
@@ -382,18 +527,21 @@
         </w:rPr>
         <w:t>SiteInformation</w:t>
       </w:r>
+      <w:proofErr w:type="spellEnd"/>
       <w:r>
         <w:rPr>
           <w:b/>
         </w:rPr>
         <w:t>[</w:t>
       </w:r>
+      <w:proofErr w:type="spellStart"/>
       <w:r>
         <w:rPr>
           <w:b/>
         </w:rPr>
         <w:t>i</w:t>
       </w:r>
+      <w:proofErr w:type="spellEnd"/>
       <w:r>
         <w:rPr>
           <w:b/>
@@ -406,11 +554,19 @@
         </w:rPr>
         <w:t>.</w:t>
       </w:r>
-      <w:r>
-        <w:rPr>
-          <w:b/>
-        </w:rPr>
-        <w:t>DairyTankSN}</w:t>
+      <w:proofErr w:type="spellStart"/>
+      <w:r>
+        <w:rPr>
+          <w:b/>
+        </w:rPr>
+        <w:t>DairyTankSN</w:t>
+      </w:r>
+      <w:proofErr w:type="spellEnd"/>
+      <w:r>
+        <w:rPr>
+          <w:b/>
+        </w:rPr>
+        <w:t>}</w:t>
       </w:r>
       <w:r>
         <w:rPr>
@@ -422,7 +578,49 @@
         <w:rPr>
           <w:b/>
         </w:rPr>
-        <w:t xml:space="preserve">Model: {d.SiteInformation[i].DairyTankModel} </w:t>
+        <w:t>Model: {</w:t>
+      </w:r>
+      <w:proofErr w:type="spellStart"/>
+      <w:r>
+        <w:rPr>
+          <w:b/>
+        </w:rPr>
+        <w:t>d.SiteInformation</w:t>
+      </w:r>
+      <w:proofErr w:type="spellEnd"/>
+      <w:r>
+        <w:rPr>
+          <w:b/>
+        </w:rPr>
+        <w:t>[</w:t>
+      </w:r>
+      <w:proofErr w:type="spellStart"/>
+      <w:r>
+        <w:rPr>
+          <w:b/>
+        </w:rPr>
+        <w:t>i</w:t>
+      </w:r>
+      <w:proofErr w:type="spellEnd"/>
+      <w:r>
+        <w:rPr>
+          <w:b/>
+        </w:rPr>
+        <w:t>].</w:t>
+      </w:r>
+      <w:proofErr w:type="spellStart"/>
+      <w:r>
+        <w:rPr>
+          <w:b/>
+        </w:rPr>
+        <w:t>DairyTankModel</w:t>
+      </w:r>
+      <w:proofErr w:type="spellEnd"/>
+      <w:r>
+        <w:rPr>
+          <w:b/>
+        </w:rPr>
+        <w:t xml:space="preserve">} </w:t>
       </w:r>
       <w:r>
         <w:rPr>
@@ -440,7 +638,14 @@
         <w:rPr>
           <w:b/>
         </w:rPr>
-        <w:t>{d.</w:t>
+        <w:t>{</w:t>
+      </w:r>
+      <w:proofErr w:type="spellStart"/>
+      <w:r>
+        <w:rPr>
+          <w:b/>
+        </w:rPr>
+        <w:t>d.</w:t>
       </w:r>
       <w:r>
         <w:rPr>
@@ -448,18 +653,21 @@
         </w:rPr>
         <w:t>SiteInformation</w:t>
       </w:r>
+      <w:proofErr w:type="spellEnd"/>
       <w:r>
         <w:rPr>
           <w:b/>
         </w:rPr>
         <w:t>[</w:t>
       </w:r>
+      <w:proofErr w:type="spellStart"/>
       <w:r>
         <w:rPr>
           <w:b/>
         </w:rPr>
         <w:t>i</w:t>
       </w:r>
+      <w:proofErr w:type="spellEnd"/>
       <w:r>
         <w:rPr>
           <w:b/>
@@ -472,11 +680,19 @@
         </w:rPr>
         <w:t>.</w:t>
       </w:r>
-      <w:r>
-        <w:rPr>
-          <w:b/>
-        </w:rPr>
-        <w:t>DairyTankCapacity}</w:t>
+      <w:proofErr w:type="spellStart"/>
+      <w:r>
+        <w:rPr>
+          <w:b/>
+        </w:rPr>
+        <w:t>DairyTankCapacity</w:t>
+      </w:r>
+      <w:proofErr w:type="spellEnd"/>
+      <w:r>
+        <w:rPr>
+          <w:b/>
+        </w:rPr>
+        <w:t>}</w:t>
       </w:r>
       <w:r>
         <w:rPr>
@@ -500,7 +716,14 @@
         <w:rPr>
           <w:b/>
         </w:rPr>
-        <w:t>{d.</w:t>
+        <w:t>{</w:t>
+      </w:r>
+      <w:proofErr w:type="spellStart"/>
+      <w:r>
+        <w:rPr>
+          <w:b/>
+        </w:rPr>
+        <w:t>d.</w:t>
       </w:r>
       <w:r>
         <w:rPr>
@@ -508,18 +731,21 @@
         </w:rPr>
         <w:t>SiteInformation</w:t>
       </w:r>
+      <w:proofErr w:type="spellEnd"/>
       <w:r>
         <w:rPr>
           <w:b/>
         </w:rPr>
         <w:t>[</w:t>
       </w:r>
+      <w:proofErr w:type="spellStart"/>
       <w:r>
         <w:rPr>
           <w:b/>
         </w:rPr>
         <w:t>i</w:t>
       </w:r>
+      <w:proofErr w:type="spellEnd"/>
       <w:r>
         <w:rPr>
           <w:b/>
@@ -532,11 +758,19 @@
         </w:rPr>
         <w:t>.</w:t>
       </w:r>
-      <w:r>
-        <w:rPr>
-          <w:b/>
-        </w:rPr>
-        <w:t>DairyTankCalibrationDate}</w:t>
+      <w:proofErr w:type="spellStart"/>
+      <w:r>
+        <w:rPr>
+          <w:b/>
+        </w:rPr>
+        <w:t>DairyTankCalibrationDate</w:t>
+      </w:r>
+      <w:proofErr w:type="spellEnd"/>
+      <w:r>
+        <w:rPr>
+          <w:b/>
+        </w:rPr>
+        <w:t>}</w:t>
       </w:r>
       <w:r>
         <w:rPr>
@@ -562,7 +796,14 @@
         <w:rPr>
           <w:b/>
         </w:rPr>
-        <w:t>Tank: {d.</w:t>
+        <w:t>Tank: {</w:t>
+      </w:r>
+      <w:proofErr w:type="spellStart"/>
+      <w:r>
+        <w:rPr>
+          <w:b/>
+        </w:rPr>
+        <w:t>d.</w:t>
       </w:r>
       <w:r>
         <w:rPr>
@@ -570,11 +811,33 @@
         </w:rPr>
         <w:t>SiteInformation</w:t>
       </w:r>
-      <w:r>
-        <w:rPr>
-          <w:b/>
-        </w:rPr>
-        <w:t>[i+1].DairyTankCompany} Serial No. {d.</w:t>
+      <w:proofErr w:type="spellEnd"/>
+      <w:r>
+        <w:rPr>
+          <w:b/>
+        </w:rPr>
+        <w:t>[i+1].</w:t>
+      </w:r>
+      <w:proofErr w:type="spellStart"/>
+      <w:r>
+        <w:rPr>
+          <w:b/>
+        </w:rPr>
+        <w:t>DairyTankCompany</w:t>
+      </w:r>
+      <w:proofErr w:type="spellEnd"/>
+      <w:r>
+        <w:rPr>
+          <w:b/>
+        </w:rPr>
+        <w:t>} Serial No. {</w:t>
+      </w:r>
+      <w:proofErr w:type="spellStart"/>
+      <w:r>
+        <w:rPr>
+          <w:b/>
+        </w:rPr>
+        <w:t>d.</w:t>
       </w:r>
       <w:r>
         <w:rPr>
@@ -582,17 +845,46 @@
         </w:rPr>
         <w:t>SiteInformation</w:t>
       </w:r>
-      <w:r>
-        <w:rPr>
-          <w:b/>
-        </w:rPr>
-        <w:t xml:space="preserve">[i+1].DairyTankSN} </w:t>
-      </w:r>
-      <w:r>
-        <w:rPr>
-          <w:b/>
-        </w:rPr>
-        <w:t>Model: {d.SiteInformation[i</w:t>
+      <w:proofErr w:type="spellEnd"/>
+      <w:r>
+        <w:rPr>
+          <w:b/>
+        </w:rPr>
+        <w:t>[i+1].</w:t>
+      </w:r>
+      <w:proofErr w:type="spellStart"/>
+      <w:r>
+        <w:rPr>
+          <w:b/>
+        </w:rPr>
+        <w:t>DairyTankSN</w:t>
+      </w:r>
+      <w:proofErr w:type="spellEnd"/>
+      <w:r>
+        <w:rPr>
+          <w:b/>
+        </w:rPr>
+        <w:t xml:space="preserve">} </w:t>
+      </w:r>
+      <w:r>
+        <w:rPr>
+          <w:b/>
+        </w:rPr>
+        <w:t>Model: {</w:t>
+      </w:r>
+      <w:proofErr w:type="spellStart"/>
+      <w:r>
+        <w:rPr>
+          <w:b/>
+        </w:rPr>
+        <w:t>d.SiteInformation</w:t>
+      </w:r>
+      <w:proofErr w:type="spellEnd"/>
+      <w:r>
+        <w:rPr>
+          <w:b/>
+        </w:rPr>
+        <w:t>[i</w:t>
       </w:r>
       <w:r>
         <w:rPr>
@@ -604,7 +896,21 @@
         <w:rPr>
           <w:b/>
         </w:rPr>
-        <w:t xml:space="preserve">].DairyTankModel} </w:t>
+        <w:t>].</w:t>
+      </w:r>
+      <w:proofErr w:type="spellStart"/>
+      <w:r>
+        <w:rPr>
+          <w:b/>
+        </w:rPr>
+        <w:t>DairyTankModel</w:t>
+      </w:r>
+      <w:proofErr w:type="spellEnd"/>
+      <w:r>
+        <w:rPr>
+          <w:b/>
+        </w:rPr>
+        <w:t xml:space="preserve">} </w:t>
       </w:r>
       <w:r>
         <w:rPr>
@@ -622,7 +928,14 @@
         <w:rPr>
           <w:b/>
         </w:rPr>
-        <w:t>{d.</w:t>
+        <w:t>{</w:t>
+      </w:r>
+      <w:proofErr w:type="spellStart"/>
+      <w:r>
+        <w:rPr>
+          <w:b/>
+        </w:rPr>
+        <w:t>d.</w:t>
       </w:r>
       <w:r>
         <w:rPr>
@@ -630,11 +943,26 @@
         </w:rPr>
         <w:t>SiteInformation</w:t>
       </w:r>
-      <w:r>
-        <w:rPr>
-          <w:b/>
-        </w:rPr>
-        <w:t>[i+1].DairyTankCapacity} Calibration date:</w:t>
+      <w:proofErr w:type="spellEnd"/>
+      <w:r>
+        <w:rPr>
+          <w:b/>
+        </w:rPr>
+        <w:t>[i+1].</w:t>
+      </w:r>
+      <w:proofErr w:type="spellStart"/>
+      <w:r>
+        <w:rPr>
+          <w:b/>
+        </w:rPr>
+        <w:t>DairyTankCapacity</w:t>
+      </w:r>
+      <w:proofErr w:type="spellEnd"/>
+      <w:r>
+        <w:rPr>
+          <w:b/>
+        </w:rPr>
+        <w:t>} Calibration date:</w:t>
       </w:r>
       <w:r>
         <w:rPr>
@@ -646,7 +974,14 @@
         <w:rPr>
           <w:b/>
         </w:rPr>
-        <w:t>{d.</w:t>
+        <w:t>{</w:t>
+      </w:r>
+      <w:proofErr w:type="spellStart"/>
+      <w:r>
+        <w:rPr>
+          <w:b/>
+        </w:rPr>
+        <w:t>d.</w:t>
       </w:r>
       <w:r>
         <w:rPr>
@@ -654,18 +989,34 @@
         </w:rPr>
         <w:t>SiteInformation</w:t>
       </w:r>
-      <w:r>
-        <w:rPr>
-          <w:b/>
-        </w:rPr>
-        <w:t xml:space="preserve">[i+1].DairyTankCalibrationDate} </w:t>
+      <w:proofErr w:type="spellEnd"/>
+      <w:r>
+        <w:rPr>
+          <w:b/>
+        </w:rPr>
+        <w:t>[i+1].</w:t>
+      </w:r>
+      <w:proofErr w:type="spellStart"/>
+      <w:r>
+        <w:rPr>
+          <w:b/>
+        </w:rPr>
+        <w:t>DairyTankCalibrationDate</w:t>
+      </w:r>
+      <w:proofErr w:type="spellEnd"/>
+      <w:r>
+        <w:rPr>
+          <w:b/>
+        </w:rPr>
+        <w:t xml:space="preserve">} </w:t>
       </w:r>
     </w:p>
     <w:p>
       <w:pPr>
         <w:jc w:val="center"/>
         <w:rPr>
-          <w:sz w:val="70"/>
+          <w:sz w:val="40"/>
+          <w:szCs w:val="40"/>
         </w:rPr>
       </w:pPr>
     </w:p>
@@ -673,18 +1024,37 @@
       <w:pPr>
         <w:jc w:val="center"/>
         <w:rPr>
-          <w:sz w:val="70"/>
+          <w:sz w:val="60"/>
+          <w:szCs w:val="60"/>
         </w:rPr>
       </w:pPr>
       <w:r>
         <w:rPr>
-          <w:sz w:val="70"/>
-        </w:rPr>
-        <w:t>{d.IRMA_Num}</w:t>
+          <w:sz w:val="60"/>
+          <w:szCs w:val="60"/>
+        </w:rPr>
+        <w:t>{</w:t>
+      </w:r>
+      <w:proofErr w:type="spellStart"/>
+      <w:r>
+        <w:rPr>
+          <w:sz w:val="60"/>
+          <w:szCs w:val="60"/>
+        </w:rPr>
+        <w:t>d.IRMA_Num</w:t>
+      </w:r>
+      <w:proofErr w:type="spellEnd"/>
+      <w:r>
+        <w:rPr>
+          <w:sz w:val="60"/>
+          <w:szCs w:val="60"/>
+        </w:rPr>
+        <w:t>}</w:t>
       </w:r>
     </w:p>
     <w:p>
       <w:r>
+        <w:lastRenderedPageBreak/>
         <w:tab/>
       </w:r>
       <w:r>
@@ -856,25 +1226,21 @@
         <w:t>Dr. Theresa Burns, Chief Veterinarian</w:t>
       </w:r>
     </w:p>
-    <w:p/>
     <w:sectPr>
-      <w:headerReference w:type="even" r:id="rId9"/>
-      <w:headerReference w:type="default" r:id="rId10"/>
-      <w:footerReference w:type="even" r:id="rId11"/>
-      <w:footerReference w:type="default" r:id="rId12"/>
-      <w:headerReference w:type="first" r:id="rId13"/>
-      <w:footerReference w:type="first" r:id="rId14"/>
+      <w:headerReference w:type="first" r:id="rId9"/>
+      <w:footerReference w:type="first" r:id="rId10"/>
       <w:pgSz w:w="15842" w:h="12242" w:orient="landscape" w:code="1"/>
-      <w:pgMar w:top="567" w:right="1440" w:bottom="567" w:left="1151" w:header="289" w:footer="142" w:gutter="0"/>
+      <w:pgMar w:top="567" w:right="1440" w:bottom="567" w:left="1151" w:header="113" w:footer="142" w:gutter="0"/>
       <w:cols w:space="720"/>
       <w:titlePg/>
+      <w:docGrid w:linePitch="326"/>
     </w:sectPr>
   </w:body>
 </w:document>
 </file>
 
 <file path=word/endnotes.xml><?xml version="1.0" encoding="utf-8"?>
-<w:endnotes xmlns:wpc="http://schemas.microsoft.com/office/word/2010/wordprocessingCanvas" xmlns:cx="http://schemas.microsoft.com/office/drawing/2014/chartex" xmlns:cx1="http://schemas.microsoft.com/office/drawing/2015/9/8/chartex" xmlns:cx2="http://schemas.microsoft.com/office/drawing/2015/10/21/chartex" xmlns:cx3="http://schemas.microsoft.com/office/drawing/2016/5/9/chartex" xmlns:cx4="http://schemas.microsoft.com/office/drawing/2016/5/10/chartex" xmlns:cx5="http://schemas.microsoft.com/office/drawing/2016/5/11/chartex" xmlns:cx6="http://schemas.microsoft.com/office/drawing/2016/5/12/chartex" xmlns:cx7="http://schemas.microsoft.com/office/drawing/2016/5/13/chartex" xmlns:cx8="http://schemas.microsoft.com/office/drawing/2016/5/14/chartex" xmlns:mc="http://schemas.openxmlformats.org/markup-compatibility/2006" xmlns:aink="http://schemas.microsoft.com/office/drawing/2016/ink" xmlns:am3d="http://schemas.microsoft.com/office/drawing/2017/model3d" xmlns:o="urn:schemas-microsoft-com:office:office" xmlns:oel="http://schemas.microsoft.com/office/2019/extlst" xmlns:r="http://schemas.openxmlformats.org/officeDocument/2006/relationships" xmlns:m="http://schemas.openxmlformats.org/officeDocument/2006/math" xmlns:v="urn:schemas-microsoft-com:vml" xmlns:wp14="http://schemas.microsoft.com/office/word/2010/wordprocessingDrawing" xmlns:wp="http://schemas.openxmlformats.org/drawingml/2006/wordprocessingDrawing" xmlns:w10="urn:schemas-microsoft-com:office:word" xmlns:w="http://schemas.openxmlformats.org/wordprocessingml/2006/main" xmlns:w14="http://schemas.microsoft.com/office/word/2010/wordml" xmlns:w15="http://schemas.microsoft.com/office/word/2012/wordml" xmlns:w16cex="http://schemas.microsoft.com/office/word/2018/wordml/cex" xmlns:w16cid="http://schemas.microsoft.com/office/word/2016/wordml/cid" xmlns:w16="http://schemas.microsoft.com/office/word/2018/wordml" xmlns:w16sdtdh="http://schemas.microsoft.com/office/word/2020/wordml/sdtdatahash" xmlns:w16se="http://schemas.microsoft.com/office/word/2015/wordml/symex" xmlns:wpg="http://schemas.microsoft.com/office/word/2010/wordprocessingGroup" xmlns:wpi="http://schemas.microsoft.com/office/word/2010/wordprocessingInk" xmlns:wne="http://schemas.microsoft.com/office/word/2006/wordml" xmlns:wps="http://schemas.microsoft.com/office/word/2010/wordprocessingShape" mc:Ignorable="w14 w15 w16se w16cid w16 w16cex w16sdtdh wp14">
+<w:endnotes xmlns:wpc="http://schemas.microsoft.com/office/word/2010/wordprocessingCanvas" xmlns:cx="http://schemas.microsoft.com/office/drawing/2014/chartex" xmlns:cx1="http://schemas.microsoft.com/office/drawing/2015/9/8/chartex" xmlns:cx2="http://schemas.microsoft.com/office/drawing/2015/10/21/chartex" xmlns:cx3="http://schemas.microsoft.com/office/drawing/2016/5/9/chartex" xmlns:cx4="http://schemas.microsoft.com/office/drawing/2016/5/10/chartex" xmlns:cx5="http://schemas.microsoft.com/office/drawing/2016/5/11/chartex" xmlns:cx6="http://schemas.microsoft.com/office/drawing/2016/5/12/chartex" xmlns:cx7="http://schemas.microsoft.com/office/drawing/2016/5/13/chartex" xmlns:cx8="http://schemas.microsoft.com/office/drawing/2016/5/14/chartex" xmlns:mc="http://schemas.openxmlformats.org/markup-compatibility/2006" xmlns:aink="http://schemas.microsoft.com/office/drawing/2016/ink" xmlns:am3d="http://schemas.microsoft.com/office/drawing/2017/model3d" xmlns:o="urn:schemas-microsoft-com:office:office" xmlns:oel="http://schemas.microsoft.com/office/2019/extlst" xmlns:r="http://schemas.openxmlformats.org/officeDocument/2006/relationships" xmlns:m="http://schemas.openxmlformats.org/officeDocument/2006/math" xmlns:v="urn:schemas-microsoft-com:vml" xmlns:wp14="http://schemas.microsoft.com/office/word/2010/wordprocessingDrawing" xmlns:wp="http://schemas.openxmlformats.org/drawingml/2006/wordprocessingDrawing" xmlns:w10="urn:schemas-microsoft-com:office:word" xmlns:w="http://schemas.openxmlformats.org/wordprocessingml/2006/main" xmlns:w14="http://schemas.microsoft.com/office/word/2010/wordml" xmlns:w15="http://schemas.microsoft.com/office/word/2012/wordml" xmlns:w16cex="http://schemas.microsoft.com/office/word/2018/wordml/cex" xmlns:w16cid="http://schemas.microsoft.com/office/word/2016/wordml/cid" xmlns:w16="http://schemas.microsoft.com/office/word/2018/wordml" xmlns:w16du="http://schemas.microsoft.com/office/word/2023/wordml/word16du" xmlns:w16sdtdh="http://schemas.microsoft.com/office/word/2020/wordml/sdtdatahash" xmlns:w16se="http://schemas.microsoft.com/office/word/2015/wordml/symex" xmlns:wpg="http://schemas.microsoft.com/office/word/2010/wordprocessingGroup" xmlns:wpi="http://schemas.microsoft.com/office/word/2010/wordprocessingInk" xmlns:wne="http://schemas.microsoft.com/office/word/2006/wordml" xmlns:wps="http://schemas.microsoft.com/office/word/2010/wordprocessingShape" mc:Ignorable="w14 w15 w16se w16cid w16 w16cex w16sdtdh w16du wp14">
   <w:endnote w:type="separator" w:id="-1">
     <w:p>
       <w:r>
@@ -893,27 +1259,7 @@
 </file>
 
 <file path=word/footer1.xml><?xml version="1.0" encoding="utf-8"?>
-<w:ftr xmlns:wpc="http://schemas.microsoft.com/office/word/2010/wordprocessingCanvas" xmlns:cx="http://schemas.microsoft.com/office/drawing/2014/chartex" xmlns:cx1="http://schemas.microsoft.com/office/drawing/2015/9/8/chartex" xmlns:cx2="http://schemas.microsoft.com/office/drawing/2015/10/21/chartex" xmlns:cx3="http://schemas.microsoft.com/office/drawing/2016/5/9/chartex" xmlns:cx4="http://schemas.microsoft.com/office/drawing/2016/5/10/chartex" xmlns:cx5="http://schemas.microsoft.com/office/drawing/2016/5/11/chartex" xmlns:cx6="http://schemas.microsoft.com/office/drawing/2016/5/12/chartex" xmlns:cx7="http://schemas.microsoft.com/office/drawing/2016/5/13/chartex" xmlns:cx8="http://schemas.microsoft.com/office/drawing/2016/5/14/chartex" xmlns:mc="http://schemas.openxmlformats.org/markup-compatibility/2006" xmlns:aink="http://schemas.microsoft.com/office/drawing/2016/ink" xmlns:am3d="http://schemas.microsoft.com/office/drawing/2017/model3d" xmlns:o="urn:schemas-microsoft-com:office:office" xmlns:oel="http://schemas.microsoft.com/office/2019/extlst" xmlns:r="http://schemas.openxmlformats.org/officeDocument/2006/relationships" xmlns:m="http://schemas.openxmlformats.org/officeDocument/2006/math" xmlns:v="urn:schemas-microsoft-com:vml" xmlns:wp14="http://schemas.microsoft.com/office/word/2010/wordprocessingDrawing" xmlns:wp="http://schemas.openxmlformats.org/drawingml/2006/wordprocessingDrawing" xmlns:w10="urn:schemas-microsoft-com:office:word" xmlns:w="http://schemas.openxmlformats.org/wordprocessingml/2006/main" xmlns:w14="http://schemas.microsoft.com/office/word/2010/wordml" xmlns:w15="http://schemas.microsoft.com/office/word/2012/wordml" xmlns:w16cex="http://schemas.microsoft.com/office/word/2018/wordml/cex" xmlns:w16cid="http://schemas.microsoft.com/office/word/2016/wordml/cid" xmlns:w16="http://schemas.microsoft.com/office/word/2018/wordml" xmlns:w16sdtdh="http://schemas.microsoft.com/office/word/2020/wordml/sdtdatahash" xmlns:w16se="http://schemas.microsoft.com/office/word/2015/wordml/symex" xmlns:wpg="http://schemas.microsoft.com/office/word/2010/wordprocessingGroup" xmlns:wpi="http://schemas.microsoft.com/office/word/2010/wordprocessingInk" xmlns:wne="http://schemas.microsoft.com/office/word/2006/wordml" xmlns:wps="http://schemas.microsoft.com/office/word/2010/wordprocessingShape" mc:Ignorable="w14 w15 w16se w16cid w16 w16cex w16sdtdh wp14">
-  <w:p>
-    <w:pPr>
-      <w:pStyle w:val="Footer"/>
-    </w:pPr>
-  </w:p>
-</w:ftr>
-</file>
-
-<file path=word/footer2.xml><?xml version="1.0" encoding="utf-8"?>
-<w:ftr xmlns:wpc="http://schemas.microsoft.com/office/word/2010/wordprocessingCanvas" xmlns:cx="http://schemas.microsoft.com/office/drawing/2014/chartex" xmlns:cx1="http://schemas.microsoft.com/office/drawing/2015/9/8/chartex" xmlns:cx2="http://schemas.microsoft.com/office/drawing/2015/10/21/chartex" xmlns:cx3="http://schemas.microsoft.com/office/drawing/2016/5/9/chartex" xmlns:cx4="http://schemas.microsoft.com/office/drawing/2016/5/10/chartex" xmlns:cx5="http://schemas.microsoft.com/office/drawing/2016/5/11/chartex" xmlns:cx6="http://schemas.microsoft.com/office/drawing/2016/5/12/chartex" xmlns:cx7="http://schemas.microsoft.com/office/drawing/2016/5/13/chartex" xmlns:cx8="http://schemas.microsoft.com/office/drawing/2016/5/14/chartex" xmlns:mc="http://schemas.openxmlformats.org/markup-compatibility/2006" xmlns:aink="http://schemas.microsoft.com/office/drawing/2016/ink" xmlns:am3d="http://schemas.microsoft.com/office/drawing/2017/model3d" xmlns:o="urn:schemas-microsoft-com:office:office" xmlns:oel="http://schemas.microsoft.com/office/2019/extlst" xmlns:r="http://schemas.openxmlformats.org/officeDocument/2006/relationships" xmlns:m="http://schemas.openxmlformats.org/officeDocument/2006/math" xmlns:v="urn:schemas-microsoft-com:vml" xmlns:wp14="http://schemas.microsoft.com/office/word/2010/wordprocessingDrawing" xmlns:wp="http://schemas.openxmlformats.org/drawingml/2006/wordprocessingDrawing" xmlns:w10="urn:schemas-microsoft-com:office:word" xmlns:w="http://schemas.openxmlformats.org/wordprocessingml/2006/main" xmlns:w14="http://schemas.microsoft.com/office/word/2010/wordml" xmlns:w15="http://schemas.microsoft.com/office/word/2012/wordml" xmlns:w16cex="http://schemas.microsoft.com/office/word/2018/wordml/cex" xmlns:w16cid="http://schemas.microsoft.com/office/word/2016/wordml/cid" xmlns:w16="http://schemas.microsoft.com/office/word/2018/wordml" xmlns:w16sdtdh="http://schemas.microsoft.com/office/word/2020/wordml/sdtdatahash" xmlns:w16se="http://schemas.microsoft.com/office/word/2015/wordml/symex" xmlns:wpg="http://schemas.microsoft.com/office/word/2010/wordprocessingGroup" xmlns:wpi="http://schemas.microsoft.com/office/word/2010/wordprocessingInk" xmlns:wne="http://schemas.microsoft.com/office/word/2006/wordml" xmlns:wps="http://schemas.microsoft.com/office/word/2010/wordprocessingShape" mc:Ignorable="w14 w15 w16se w16cid w16 w16cex w16sdtdh wp14">
-  <w:p>
-    <w:pPr>
-      <w:pStyle w:val="Footer"/>
-    </w:pPr>
-  </w:p>
-</w:ftr>
-</file>
-
-<file path=word/footer3.xml><?xml version="1.0" encoding="utf-8"?>
-<w:ftr xmlns:wpc="http://schemas.microsoft.com/office/word/2010/wordprocessingCanvas" xmlns:cx="http://schemas.microsoft.com/office/drawing/2014/chartex" xmlns:cx1="http://schemas.microsoft.com/office/drawing/2015/9/8/chartex" xmlns:cx2="http://schemas.microsoft.com/office/drawing/2015/10/21/chartex" xmlns:cx3="http://schemas.microsoft.com/office/drawing/2016/5/9/chartex" xmlns:cx4="http://schemas.microsoft.com/office/drawing/2016/5/10/chartex" xmlns:cx5="http://schemas.microsoft.com/office/drawing/2016/5/11/chartex" xmlns:cx6="http://schemas.microsoft.com/office/drawing/2016/5/12/chartex" xmlns:cx7="http://schemas.microsoft.com/office/drawing/2016/5/13/chartex" xmlns:cx8="http://schemas.microsoft.com/office/drawing/2016/5/14/chartex" xmlns:mc="http://schemas.openxmlformats.org/markup-compatibility/2006" xmlns:aink="http://schemas.microsoft.com/office/drawing/2016/ink" xmlns:am3d="http://schemas.microsoft.com/office/drawing/2017/model3d" xmlns:o="urn:schemas-microsoft-com:office:office" xmlns:oel="http://schemas.microsoft.com/office/2019/extlst" xmlns:r="http://schemas.openxmlformats.org/officeDocument/2006/relationships" xmlns:m="http://schemas.openxmlformats.org/officeDocument/2006/math" xmlns:v="urn:schemas-microsoft-com:vml" xmlns:wp14="http://schemas.microsoft.com/office/word/2010/wordprocessingDrawing" xmlns:wp="http://schemas.openxmlformats.org/drawingml/2006/wordprocessingDrawing" xmlns:w10="urn:schemas-microsoft-com:office:word" xmlns:w="http://schemas.openxmlformats.org/wordprocessingml/2006/main" xmlns:w14="http://schemas.microsoft.com/office/word/2010/wordml" xmlns:w15="http://schemas.microsoft.com/office/word/2012/wordml" xmlns:w16cex="http://schemas.microsoft.com/office/word/2018/wordml/cex" xmlns:w16cid="http://schemas.microsoft.com/office/word/2016/wordml/cid" xmlns:w16="http://schemas.microsoft.com/office/word/2018/wordml" xmlns:w16sdtdh="http://schemas.microsoft.com/office/word/2020/wordml/sdtdatahash" xmlns:w16se="http://schemas.microsoft.com/office/word/2015/wordml/symex" xmlns:wpg="http://schemas.microsoft.com/office/word/2010/wordprocessingGroup" xmlns:wpi="http://schemas.microsoft.com/office/word/2010/wordprocessingInk" xmlns:wne="http://schemas.microsoft.com/office/word/2006/wordml" xmlns:wps="http://schemas.microsoft.com/office/word/2010/wordprocessingShape" mc:Ignorable="w14 w15 w16se w16cid w16 w16cex w16sdtdh wp14">
+<w:ftr xmlns:wpc="http://schemas.microsoft.com/office/word/2010/wordprocessingCanvas" xmlns:cx="http://schemas.microsoft.com/office/drawing/2014/chartex" xmlns:cx1="http://schemas.microsoft.com/office/drawing/2015/9/8/chartex" xmlns:cx2="http://schemas.microsoft.com/office/drawing/2015/10/21/chartex" xmlns:cx3="http://schemas.microsoft.com/office/drawing/2016/5/9/chartex" xmlns:cx4="http://schemas.microsoft.com/office/drawing/2016/5/10/chartex" xmlns:cx5="http://schemas.microsoft.com/office/drawing/2016/5/11/chartex" xmlns:cx6="http://schemas.microsoft.com/office/drawing/2016/5/12/chartex" xmlns:cx7="http://schemas.microsoft.com/office/drawing/2016/5/13/chartex" xmlns:cx8="http://schemas.microsoft.com/office/drawing/2016/5/14/chartex" xmlns:mc="http://schemas.openxmlformats.org/markup-compatibility/2006" xmlns:aink="http://schemas.microsoft.com/office/drawing/2016/ink" xmlns:am3d="http://schemas.microsoft.com/office/drawing/2017/model3d" xmlns:o="urn:schemas-microsoft-com:office:office" xmlns:oel="http://schemas.microsoft.com/office/2019/extlst" xmlns:r="http://schemas.openxmlformats.org/officeDocument/2006/relationships" xmlns:m="http://schemas.openxmlformats.org/officeDocument/2006/math" xmlns:v="urn:schemas-microsoft-com:vml" xmlns:wp14="http://schemas.microsoft.com/office/word/2010/wordprocessingDrawing" xmlns:wp="http://schemas.openxmlformats.org/drawingml/2006/wordprocessingDrawing" xmlns:w10="urn:schemas-microsoft-com:office:word" xmlns:w="http://schemas.openxmlformats.org/wordprocessingml/2006/main" xmlns:w14="http://schemas.microsoft.com/office/word/2010/wordml" xmlns:w15="http://schemas.microsoft.com/office/word/2012/wordml" xmlns:w16cex="http://schemas.microsoft.com/office/word/2018/wordml/cex" xmlns:w16cid="http://schemas.microsoft.com/office/word/2016/wordml/cid" xmlns:w16="http://schemas.microsoft.com/office/word/2018/wordml" xmlns:w16du="http://schemas.microsoft.com/office/word/2023/wordml/word16du" xmlns:w16sdtdh="http://schemas.microsoft.com/office/word/2020/wordml/sdtdatahash" xmlns:w16se="http://schemas.microsoft.com/office/word/2015/wordml/symex" xmlns:wpg="http://schemas.microsoft.com/office/word/2010/wordprocessingGroup" xmlns:wpi="http://schemas.microsoft.com/office/word/2010/wordprocessingInk" xmlns:wne="http://schemas.microsoft.com/office/word/2006/wordml" xmlns:wps="http://schemas.microsoft.com/office/word/2010/wordprocessingShape" mc:Ignorable="w14 w15 w16se w16cid w16 w16cex w16sdtdh w16du wp14">
   <w:p>
     <w:pPr>
       <w:pStyle w:val="Footer"/>
@@ -937,7 +1283,7 @@
 </file>
 
 <file path=word/footnotes.xml><?xml version="1.0" encoding="utf-8"?>
-<w:footnotes xmlns:wpc="http://schemas.microsoft.com/office/word/2010/wordprocessingCanvas" xmlns:cx="http://schemas.microsoft.com/office/drawing/2014/chartex" xmlns:cx1="http://schemas.microsoft.com/office/drawing/2015/9/8/chartex" xmlns:cx2="http://schemas.microsoft.com/office/drawing/2015/10/21/chartex" xmlns:cx3="http://schemas.microsoft.com/office/drawing/2016/5/9/chartex" xmlns:cx4="http://schemas.microsoft.com/office/drawing/2016/5/10/chartex" xmlns:cx5="http://schemas.microsoft.com/office/drawing/2016/5/11/chartex" xmlns:cx6="http://schemas.microsoft.com/office/drawing/2016/5/12/chartex" xmlns:cx7="http://schemas.microsoft.com/office/drawing/2016/5/13/chartex" xmlns:cx8="http://schemas.microsoft.com/office/drawing/2016/5/14/chartex" xmlns:mc="http://schemas.openxmlformats.org/markup-compatibility/2006" xmlns:aink="http://schemas.microsoft.com/office/drawing/2016/ink" xmlns:am3d="http://schemas.microsoft.com/office/drawing/2017/model3d" xmlns:o="urn:schemas-microsoft-com:office:office" xmlns:oel="http://schemas.microsoft.com/office/2019/extlst" xmlns:r="http://schemas.openxmlformats.org/officeDocument/2006/relationships" xmlns:m="http://schemas.openxmlformats.org/officeDocument/2006/math" xmlns:v="urn:schemas-microsoft-com:vml" xmlns:wp14="http://schemas.microsoft.com/office/word/2010/wordprocessingDrawing" xmlns:wp="http://schemas.openxmlformats.org/drawingml/2006/wordprocessingDrawing" xmlns:w10="urn:schemas-microsoft-com:office:word" xmlns:w="http://schemas.openxmlformats.org/wordprocessingml/2006/main" xmlns:w14="http://schemas.microsoft.com/office/word/2010/wordml" xmlns:w15="http://schemas.microsoft.com/office/word/2012/wordml" xmlns:w16cex="http://schemas.microsoft.com/office/word/2018/wordml/cex" xmlns:w16cid="http://schemas.microsoft.com/office/word/2016/wordml/cid" xmlns:w16="http://schemas.microsoft.com/office/word/2018/wordml" xmlns:w16sdtdh="http://schemas.microsoft.com/office/word/2020/wordml/sdtdatahash" xmlns:w16se="http://schemas.microsoft.com/office/word/2015/wordml/symex" xmlns:wpg="http://schemas.microsoft.com/office/word/2010/wordprocessingGroup" xmlns:wpi="http://schemas.microsoft.com/office/word/2010/wordprocessingInk" xmlns:wne="http://schemas.microsoft.com/office/word/2006/wordml" xmlns:wps="http://schemas.microsoft.com/office/word/2010/wordprocessingShape" mc:Ignorable="w14 w15 w16se w16cid w16 w16cex w16sdtdh wp14">
+<w:footnotes xmlns:wpc="http://schemas.microsoft.com/office/word/2010/wordprocessingCanvas" xmlns:cx="http://schemas.microsoft.com/office/drawing/2014/chartex" xmlns:cx1="http://schemas.microsoft.com/office/drawing/2015/9/8/chartex" xmlns:cx2="http://schemas.microsoft.com/office/drawing/2015/10/21/chartex" xmlns:cx3="http://schemas.microsoft.com/office/drawing/2016/5/9/chartex" xmlns:cx4="http://schemas.microsoft.com/office/drawing/2016/5/10/chartex" xmlns:cx5="http://schemas.microsoft.com/office/drawing/2016/5/11/chartex" xmlns:cx6="http://schemas.microsoft.com/office/drawing/2016/5/12/chartex" xmlns:cx7="http://schemas.microsoft.com/office/drawing/2016/5/13/chartex" xmlns:cx8="http://schemas.microsoft.com/office/drawing/2016/5/14/chartex" xmlns:mc="http://schemas.openxmlformats.org/markup-compatibility/2006" xmlns:aink="http://schemas.microsoft.com/office/drawing/2016/ink" xmlns:am3d="http://schemas.microsoft.com/office/drawing/2017/model3d" xmlns:o="urn:schemas-microsoft-com:office:office" xmlns:oel="http://schemas.microsoft.com/office/2019/extlst" xmlns:r="http://schemas.openxmlformats.org/officeDocument/2006/relationships" xmlns:m="http://schemas.openxmlformats.org/officeDocument/2006/math" xmlns:v="urn:schemas-microsoft-com:vml" xmlns:wp14="http://schemas.microsoft.com/office/word/2010/wordprocessingDrawing" xmlns:wp="http://schemas.openxmlformats.org/drawingml/2006/wordprocessingDrawing" xmlns:w10="urn:schemas-microsoft-com:office:word" xmlns:w="http://schemas.openxmlformats.org/wordprocessingml/2006/main" xmlns:w14="http://schemas.microsoft.com/office/word/2010/wordml" xmlns:w15="http://schemas.microsoft.com/office/word/2012/wordml" xmlns:w16cex="http://schemas.microsoft.com/office/word/2018/wordml/cex" xmlns:w16cid="http://schemas.microsoft.com/office/word/2016/wordml/cid" xmlns:w16="http://schemas.microsoft.com/office/word/2018/wordml" xmlns:w16du="http://schemas.microsoft.com/office/word/2023/wordml/word16du" xmlns:w16sdtdh="http://schemas.microsoft.com/office/word/2020/wordml/sdtdatahash" xmlns:w16se="http://schemas.microsoft.com/office/word/2015/wordml/symex" xmlns:wpg="http://schemas.microsoft.com/office/word/2010/wordprocessingGroup" xmlns:wpi="http://schemas.microsoft.com/office/word/2010/wordprocessingInk" xmlns:wne="http://schemas.microsoft.com/office/word/2006/wordml" xmlns:wps="http://schemas.microsoft.com/office/word/2010/wordprocessingShape" mc:Ignorable="w14 w15 w16se w16cid w16 w16cex w16sdtdh w16du wp14">
   <w:footnote w:type="separator" w:id="-1">
     <w:p>
       <w:r>
@@ -956,27 +1302,7 @@
 </file>
 
 <file path=word/header1.xml><?xml version="1.0" encoding="utf-8"?>
-<w:hdr xmlns:wpc="http://schemas.microsoft.com/office/word/2010/wordprocessingCanvas" xmlns:cx="http://schemas.microsoft.com/office/drawing/2014/chartex" xmlns:cx1="http://schemas.microsoft.com/office/drawing/2015/9/8/chartex" xmlns:cx2="http://schemas.microsoft.com/office/drawing/2015/10/21/chartex" xmlns:cx3="http://schemas.microsoft.com/office/drawing/2016/5/9/chartex" xmlns:cx4="http://schemas.microsoft.com/office/drawing/2016/5/10/chartex" xmlns:cx5="http://schemas.microsoft.com/office/drawing/2016/5/11/chartex" xmlns:cx6="http://schemas.microsoft.com/office/drawing/2016/5/12/chartex" xmlns:cx7="http://schemas.microsoft.com/office/drawing/2016/5/13/chartex" xmlns:cx8="http://schemas.microsoft.com/office/drawing/2016/5/14/chartex" xmlns:mc="http://schemas.openxmlformats.org/markup-compatibility/2006" xmlns:aink="http://schemas.microsoft.com/office/drawing/2016/ink" xmlns:am3d="http://schemas.microsoft.com/office/drawing/2017/model3d" xmlns:o="urn:schemas-microsoft-com:office:office" xmlns:oel="http://schemas.microsoft.com/office/2019/extlst" xmlns:r="http://schemas.openxmlformats.org/officeDocument/2006/relationships" xmlns:m="http://schemas.openxmlformats.org/officeDocument/2006/math" xmlns:v="urn:schemas-microsoft-com:vml" xmlns:wp14="http://schemas.microsoft.com/office/word/2010/wordprocessingDrawing" xmlns:wp="http://schemas.openxmlformats.org/drawingml/2006/wordprocessingDrawing" xmlns:w10="urn:schemas-microsoft-com:office:word" xmlns:w="http://schemas.openxmlformats.org/wordprocessingml/2006/main" xmlns:w14="http://schemas.microsoft.com/office/word/2010/wordml" xmlns:w15="http://schemas.microsoft.com/office/word/2012/wordml" xmlns:w16cex="http://schemas.microsoft.com/office/word/2018/wordml/cex" xmlns:w16cid="http://schemas.microsoft.com/office/word/2016/wordml/cid" xmlns:w16="http://schemas.microsoft.com/office/word/2018/wordml" xmlns:w16sdtdh="http://schemas.microsoft.com/office/word/2020/wordml/sdtdatahash" xmlns:w16se="http://schemas.microsoft.com/office/word/2015/wordml/symex" xmlns:wpg="http://schemas.microsoft.com/office/word/2010/wordprocessingGroup" xmlns:wpi="http://schemas.microsoft.com/office/word/2010/wordprocessingInk" xmlns:wne="http://schemas.microsoft.com/office/word/2006/wordml" xmlns:wps="http://schemas.microsoft.com/office/word/2010/wordprocessingShape" mc:Ignorable="w14 w15 w16se w16cid w16 w16cex w16sdtdh wp14">
-  <w:p>
-    <w:pPr>
-      <w:pStyle w:val="Header"/>
-    </w:pPr>
-  </w:p>
-</w:hdr>
-</file>
-
-<file path=word/header2.xml><?xml version="1.0" encoding="utf-8"?>
-<w:hdr xmlns:wpc="http://schemas.microsoft.com/office/word/2010/wordprocessingCanvas" xmlns:cx="http://schemas.microsoft.com/office/drawing/2014/chartex" xmlns:cx1="http://schemas.microsoft.com/office/drawing/2015/9/8/chartex" xmlns:cx2="http://schemas.microsoft.com/office/drawing/2015/10/21/chartex" xmlns:cx3="http://schemas.microsoft.com/office/drawing/2016/5/9/chartex" xmlns:cx4="http://schemas.microsoft.com/office/drawing/2016/5/10/chartex" xmlns:cx5="http://schemas.microsoft.com/office/drawing/2016/5/11/chartex" xmlns:cx6="http://schemas.microsoft.com/office/drawing/2016/5/12/chartex" xmlns:cx7="http://schemas.microsoft.com/office/drawing/2016/5/13/chartex" xmlns:cx8="http://schemas.microsoft.com/office/drawing/2016/5/14/chartex" xmlns:mc="http://schemas.openxmlformats.org/markup-compatibility/2006" xmlns:aink="http://schemas.microsoft.com/office/drawing/2016/ink" xmlns:am3d="http://schemas.microsoft.com/office/drawing/2017/model3d" xmlns:o="urn:schemas-microsoft-com:office:office" xmlns:oel="http://schemas.microsoft.com/office/2019/extlst" xmlns:r="http://schemas.openxmlformats.org/officeDocument/2006/relationships" xmlns:m="http://schemas.openxmlformats.org/officeDocument/2006/math" xmlns:v="urn:schemas-microsoft-com:vml" xmlns:wp14="http://schemas.microsoft.com/office/word/2010/wordprocessingDrawing" xmlns:wp="http://schemas.openxmlformats.org/drawingml/2006/wordprocessingDrawing" xmlns:w10="urn:schemas-microsoft-com:office:word" xmlns:w="http://schemas.openxmlformats.org/wordprocessingml/2006/main" xmlns:w14="http://schemas.microsoft.com/office/word/2010/wordml" xmlns:w15="http://schemas.microsoft.com/office/word/2012/wordml" xmlns:w16cex="http://schemas.microsoft.com/office/word/2018/wordml/cex" xmlns:w16cid="http://schemas.microsoft.com/office/word/2016/wordml/cid" xmlns:w16="http://schemas.microsoft.com/office/word/2018/wordml" xmlns:w16sdtdh="http://schemas.microsoft.com/office/word/2020/wordml/sdtdatahash" xmlns:w16se="http://schemas.microsoft.com/office/word/2015/wordml/symex" xmlns:wpg="http://schemas.microsoft.com/office/word/2010/wordprocessingGroup" xmlns:wpi="http://schemas.microsoft.com/office/word/2010/wordprocessingInk" xmlns:wne="http://schemas.microsoft.com/office/word/2006/wordml" xmlns:wps="http://schemas.microsoft.com/office/word/2010/wordprocessingShape" mc:Ignorable="w14 w15 w16se w16cid w16 w16cex w16sdtdh wp14">
-  <w:p>
-    <w:pPr>
-      <w:pStyle w:val="Header"/>
-    </w:pPr>
-  </w:p>
-</w:hdr>
-</file>
-
-<file path=word/header3.xml><?xml version="1.0" encoding="utf-8"?>
-<w:hdr xmlns:wpc="http://schemas.microsoft.com/office/word/2010/wordprocessingCanvas" xmlns:cx="http://schemas.microsoft.com/office/drawing/2014/chartex" xmlns:cx1="http://schemas.microsoft.com/office/drawing/2015/9/8/chartex" xmlns:cx2="http://schemas.microsoft.com/office/drawing/2015/10/21/chartex" xmlns:cx3="http://schemas.microsoft.com/office/drawing/2016/5/9/chartex" xmlns:cx4="http://schemas.microsoft.com/office/drawing/2016/5/10/chartex" xmlns:cx5="http://schemas.microsoft.com/office/drawing/2016/5/11/chartex" xmlns:cx6="http://schemas.microsoft.com/office/drawing/2016/5/12/chartex" xmlns:cx7="http://schemas.microsoft.com/office/drawing/2016/5/13/chartex" xmlns:cx8="http://schemas.microsoft.com/office/drawing/2016/5/14/chartex" xmlns:mc="http://schemas.openxmlformats.org/markup-compatibility/2006" xmlns:aink="http://schemas.microsoft.com/office/drawing/2016/ink" xmlns:am3d="http://schemas.microsoft.com/office/drawing/2017/model3d" xmlns:o="urn:schemas-microsoft-com:office:office" xmlns:oel="http://schemas.microsoft.com/office/2019/extlst" xmlns:r="http://schemas.openxmlformats.org/officeDocument/2006/relationships" xmlns:m="http://schemas.openxmlformats.org/officeDocument/2006/math" xmlns:v="urn:schemas-microsoft-com:vml" xmlns:wp14="http://schemas.microsoft.com/office/word/2010/wordprocessingDrawing" xmlns:wp="http://schemas.openxmlformats.org/drawingml/2006/wordprocessingDrawing" xmlns:w10="urn:schemas-microsoft-com:office:word" xmlns:w="http://schemas.openxmlformats.org/wordprocessingml/2006/main" xmlns:w14="http://schemas.microsoft.com/office/word/2010/wordml" xmlns:w15="http://schemas.microsoft.com/office/word/2012/wordml" xmlns:w16cex="http://schemas.microsoft.com/office/word/2018/wordml/cex" xmlns:w16cid="http://schemas.microsoft.com/office/word/2016/wordml/cid" xmlns:w16="http://schemas.microsoft.com/office/word/2018/wordml" xmlns:w16sdtdh="http://schemas.microsoft.com/office/word/2020/wordml/sdtdatahash" xmlns:w16se="http://schemas.microsoft.com/office/word/2015/wordml/symex" xmlns:wpg="http://schemas.microsoft.com/office/word/2010/wordprocessingGroup" xmlns:wpi="http://schemas.microsoft.com/office/word/2010/wordprocessingInk" xmlns:wne="http://schemas.microsoft.com/office/word/2006/wordml" xmlns:wps="http://schemas.microsoft.com/office/word/2010/wordprocessingShape" mc:Ignorable="w14 w15 w16se w16cid w16 w16cex w16sdtdh wp14">
+<w:hdr xmlns:wpc="http://schemas.microsoft.com/office/word/2010/wordprocessingCanvas" xmlns:cx="http://schemas.microsoft.com/office/drawing/2014/chartex" xmlns:cx1="http://schemas.microsoft.com/office/drawing/2015/9/8/chartex" xmlns:cx2="http://schemas.microsoft.com/office/drawing/2015/10/21/chartex" xmlns:cx3="http://schemas.microsoft.com/office/drawing/2016/5/9/chartex" xmlns:cx4="http://schemas.microsoft.com/office/drawing/2016/5/10/chartex" xmlns:cx5="http://schemas.microsoft.com/office/drawing/2016/5/11/chartex" xmlns:cx6="http://schemas.microsoft.com/office/drawing/2016/5/12/chartex" xmlns:cx7="http://schemas.microsoft.com/office/drawing/2016/5/13/chartex" xmlns:cx8="http://schemas.microsoft.com/office/drawing/2016/5/14/chartex" xmlns:mc="http://schemas.openxmlformats.org/markup-compatibility/2006" xmlns:aink="http://schemas.microsoft.com/office/drawing/2016/ink" xmlns:am3d="http://schemas.microsoft.com/office/drawing/2017/model3d" xmlns:o="urn:schemas-microsoft-com:office:office" xmlns:oel="http://schemas.microsoft.com/office/2019/extlst" xmlns:r="http://schemas.openxmlformats.org/officeDocument/2006/relationships" xmlns:m="http://schemas.openxmlformats.org/officeDocument/2006/math" xmlns:v="urn:schemas-microsoft-com:vml" xmlns:wp14="http://schemas.microsoft.com/office/word/2010/wordprocessingDrawing" xmlns:wp="http://schemas.openxmlformats.org/drawingml/2006/wordprocessingDrawing" xmlns:w10="urn:schemas-microsoft-com:office:word" xmlns:w="http://schemas.openxmlformats.org/wordprocessingml/2006/main" xmlns:w14="http://schemas.microsoft.com/office/word/2010/wordml" xmlns:w15="http://schemas.microsoft.com/office/word/2012/wordml" xmlns:w16cex="http://schemas.microsoft.com/office/word/2018/wordml/cex" xmlns:w16cid="http://schemas.microsoft.com/office/word/2016/wordml/cid" xmlns:w16="http://schemas.microsoft.com/office/word/2018/wordml" xmlns:w16du="http://schemas.microsoft.com/office/word/2023/wordml/word16du" xmlns:w16sdtdh="http://schemas.microsoft.com/office/word/2020/wordml/sdtdatahash" xmlns:w16se="http://schemas.microsoft.com/office/word/2015/wordml/symex" xmlns:wpg="http://schemas.microsoft.com/office/word/2010/wordprocessingGroup" xmlns:wpi="http://schemas.microsoft.com/office/word/2010/wordprocessingInk" xmlns:wne="http://schemas.microsoft.com/office/word/2006/wordml" xmlns:wps="http://schemas.microsoft.com/office/word/2010/wordprocessingShape" mc:Ignorable="w14 w15 w16se w16cid w16 w16cex w16sdtdh w16du wp14">
   <w:tbl>
     <w:tblPr>
       <w:tblW w:w="0" w:type="auto"/>
@@ -1034,9 +1360,9 @@
               <w:noProof/>
             </w:rPr>
             <w:drawing>
-              <wp:inline distT="0" distB="0" distL="0" distR="0" wp14:anchorId="6DD87C51" wp14:editId="72F82C87">
-                <wp:extent cx="3114675" cy="1571625"/>
-                <wp:effectExtent l="0" t="0" r="9525" b="9525"/>
+              <wp:inline distT="0" distB="0" distL="0" distR="0" wp14:anchorId="6DD87C51" wp14:editId="6D92CF8B">
+                <wp:extent cx="2209800" cy="1115036"/>
+                <wp:effectExtent l="0" t="0" r="0" b="9525"/>
                 <wp:docPr id="1" name="Picture 1"/>
                 <wp:cNvGraphicFramePr>
                   <a:graphicFrameLocks xmlns:a="http://schemas.openxmlformats.org/drawingml/2006/main" noChangeAspect="1"/>
@@ -1066,7 +1392,7 @@
                       <pic:spPr bwMode="auto">
                         <a:xfrm>
                           <a:off x="0" y="0"/>
-                          <a:ext cx="3114675" cy="1571625"/>
+                          <a:ext cx="2281222" cy="1151075"/>
                         </a:xfrm>
                         <a:prstGeom prst="rect">
                           <a:avLst/>
@@ -1086,17 +1412,18 @@
         <w:p>
           <w:pPr>
             <w:pStyle w:val="Header"/>
+            <w:jc w:val="center"/>
             <w:rPr>
               <w:b/>
               <w:i/>
-              <w:sz w:val="28"/>
+              <w:szCs w:val="24"/>
             </w:rPr>
           </w:pPr>
           <w:r>
             <w:rPr>
               <w:b/>
               <w:i/>
-              <w:sz w:val="28"/>
+              <w:szCs w:val="24"/>
             </w:rPr>
             <w:t>Livestock Health Management and Regulation</w:t>
           </w:r>
@@ -1113,7 +1440,7 @@
 </file>
 
 <file path=word/styles.xml><?xml version="1.0" encoding="utf-8"?>
-<w:styles xmlns:mc="http://schemas.openxmlformats.org/markup-compatibility/2006" xmlns:r="http://schemas.openxmlformats.org/officeDocument/2006/relationships" xmlns:w="http://schemas.openxmlformats.org/wordprocessingml/2006/main" xmlns:w14="http://schemas.microsoft.com/office/word/2010/wordml" xmlns:w15="http://schemas.microsoft.com/office/word/2012/wordml" xmlns:w16cex="http://schemas.microsoft.com/office/word/2018/wordml/cex" xmlns:w16cid="http://schemas.microsoft.com/office/word/2016/wordml/cid" xmlns:w16="http://schemas.microsoft.com/office/word/2018/wordml" xmlns:w16sdtdh="http://schemas.microsoft.com/office/word/2020/wordml/sdtdatahash" xmlns:w16se="http://schemas.microsoft.com/office/word/2015/wordml/symex" mc:Ignorable="w14 w15 w16se w16cid w16 w16cex w16sdtdh">
+<w:styles xmlns:mc="http://schemas.openxmlformats.org/markup-compatibility/2006" xmlns:r="http://schemas.openxmlformats.org/officeDocument/2006/relationships" xmlns:w="http://schemas.openxmlformats.org/wordprocessingml/2006/main" xmlns:w14="http://schemas.microsoft.com/office/word/2010/wordml" xmlns:w15="http://schemas.microsoft.com/office/word/2012/wordml" xmlns:w16cex="http://schemas.microsoft.com/office/word/2018/wordml/cex" xmlns:w16cid="http://schemas.microsoft.com/office/word/2016/wordml/cid" xmlns:w16="http://schemas.microsoft.com/office/word/2018/wordml" xmlns:w16du="http://schemas.microsoft.com/office/word/2023/wordml/word16du" xmlns:w16sdtdh="http://schemas.microsoft.com/office/word/2020/wordml/sdtdatahash" xmlns:w16se="http://schemas.microsoft.com/office/word/2015/wordml/symex" mc:Ignorable="w14 w15 w16se w16cid w16 w16cex w16sdtdh w16du">
   <w:docDefaults>
     <w:rPrDefault>
       <w:rPr>
@@ -1795,15 +2122,6 @@
 </file>
 
 <file path=customXml/item1.xml><?xml version="1.0" encoding="utf-8"?>
-<?mso-contentType ?>
-<FormTemplates xmlns="http://schemas.microsoft.com/sharepoint/v3/contenttype/forms">
-  <Display>DocumentLibraryForm</Display>
-  <Edit>DocumentLibraryForm</Edit>
-  <New>DocumentLibraryForm</New>
-</FormTemplates>
-</file>
-
-<file path=customXml/item2.xml><?xml version="1.0" encoding="utf-8"?>
 <ct:contentTypeSchema xmlns:ct="http://schemas.microsoft.com/office/2006/metadata/contentType" xmlns:ma="http://schemas.microsoft.com/office/2006/metadata/properties/metaAttributes" ct:_="" ma:_="" ma:contentTypeName="Document" ma:contentTypeID="0x010100B8CBF3948AF16E4A9427EB9CB0C3AFDB" ma:contentTypeVersion="11" ma:contentTypeDescription="Create a new document." ma:contentTypeScope="" ma:versionID="9fc8a81a77eeb73bda9729b3f784b8c4">
   <xsd:schema xmlns:xsd="http://www.w3.org/2001/XMLSchema" xmlns:xs="http://www.w3.org/2001/XMLSchema" xmlns:p="http://schemas.microsoft.com/office/2006/metadata/properties" xmlns:ns2="bc8b8595-9fa1-49bc-a016-2621e7bde64e" xmlns:ns3="e1c8ebbc-f196-4c28-98e9-1900bd408e79" targetNamespace="http://schemas.microsoft.com/office/2006/metadata/properties" ma:root="true" ma:fieldsID="88ad40c7f0e134defa4acd5e486d3459" ns2:_="" ns3:_="">
     <xsd:import namespace="bc8b8595-9fa1-49bc-a016-2621e7bde64e"/>
@@ -2014,15 +2332,16 @@
 </ct:contentTypeSchema>
 </file>
 
-<file path=customXml/itemProps1.xml><?xml version="1.0" encoding="utf-8"?>
-<ds:datastoreItem xmlns:ds="http://schemas.openxmlformats.org/officeDocument/2006/customXml" ds:itemID="{73B7E096-6967-4402-89D1-CBC83DCB857A}">
-  <ds:schemaRefs>
-    <ds:schemaRef ds:uri="http://schemas.microsoft.com/sharepoint/v3/contenttype/forms"/>
-  </ds:schemaRefs>
-</ds:datastoreItem>
+<file path=customXml/item2.xml><?xml version="1.0" encoding="utf-8"?>
+<?mso-contentType ?>
+<FormTemplates xmlns="http://schemas.microsoft.com/sharepoint/v3/contenttype/forms">
+  <Display>DocumentLibraryForm</Display>
+  <Edit>DocumentLibraryForm</Edit>
+  <New>DocumentLibraryForm</New>
+</FormTemplates>
 </file>
 
-<file path=customXml/itemProps2.xml><?xml version="1.0" encoding="utf-8"?>
+<file path=customXml/itemProps1.xml><?xml version="1.0" encoding="utf-8"?>
 <ds:datastoreItem xmlns:ds="http://schemas.openxmlformats.org/officeDocument/2006/customXml" ds:itemID="{FC0CDFA1-B3D9-43A4-8FCB-A9DEC620ACB3}">
   <ds:schemaRefs>
     <ds:schemaRef ds:uri="http://schemas.microsoft.com/office/2006/metadata/contentType"/>
@@ -2039,4 +2358,12 @@
     <ds:schemaRef ds:uri="http://schemas.microsoft.com/internal/obd"/>
   </ds:schemaRefs>
 </ds:datastoreItem>
+</file>
+
+<file path=customXml/itemProps2.xml><?xml version="1.0" encoding="utf-8"?>
+<ds:datastoreItem xmlns:ds="http://schemas.openxmlformats.org/officeDocument/2006/customXml" ds:itemID="{73B7E096-6967-4402-89D1-CBC83DCB857A}">
+  <ds:schemaRefs>
+    <ds:schemaRef ds:uri="http://schemas.microsoft.com/sharepoint/v3/contenttype/forms"/>
+  </ds:schemaRefs>
+</ds:datastoreItem>
 </file>
</xml_diff>